<commit_message>
Notes for lecture on Jan. 23, 2019
</commit_message>
<xml_diff>
--- a/Notes/SOC5600_2019_Spring_Notes_Lectures_v00.docx
+++ b/Notes/SOC5600_2019_Spring_Notes_Lectures_v00.docx
@@ -196,8 +196,6 @@
       <w:r>
         <w:t>ed</w:t>
       </w:r>
-      <w:bookmarkStart w:id="0" w:name="_GoBack"/>
-      <w:bookmarkEnd w:id="0"/>
       <w:r>
         <w:t>, etc.)</w:t>
       </w:r>
@@ -214,11 +212,1065 @@
         </w:sectPr>
       </w:pPr>
     </w:p>
+    <w:p>
+      <w:pPr>
+        <w:pStyle w:val="ListParagraph"/>
+        <w:numPr>
+          <w:ilvl w:val="0"/>
+          <w:numId w:val="1"/>
+        </w:numPr>
+      </w:pPr>
+      <w:r>
+        <w:lastRenderedPageBreak/>
+        <w:t>Difference between research philosophy and research methodology</w:t>
+      </w:r>
+    </w:p>
+    <w:p>
+      <w:pPr>
+        <w:pStyle w:val="ListParagraph"/>
+        <w:numPr>
+          <w:ilvl w:val="1"/>
+          <w:numId w:val="1"/>
+        </w:numPr>
+      </w:pPr>
+      <w:r>
+        <w:t>T</w:t>
+      </w:r>
+      <w:r>
+        <w:t>op down (philosophy; e.g., positivism and post-positivism)</w:t>
+      </w:r>
+      <w:r>
+        <w:t xml:space="preserve"> </w:t>
+      </w:r>
+      <w:r>
+        <w:t xml:space="preserve">vs. </w:t>
+      </w:r>
+      <w:r>
+        <w:t>b</w:t>
+      </w:r>
+      <w:r>
+        <w:t>ottom up (methodology; e.g., constructivism)</w:t>
+      </w:r>
+    </w:p>
+    <w:p>
+      <w:pPr>
+        <w:pStyle w:val="ListParagraph"/>
+        <w:numPr>
+          <w:ilvl w:val="0"/>
+          <w:numId w:val="1"/>
+        </w:numPr>
+      </w:pPr>
+      <w:r>
+        <w:t>Research stages</w:t>
+      </w:r>
+    </w:p>
+    <w:p>
+      <w:pPr>
+        <w:pStyle w:val="ListParagraph"/>
+        <w:numPr>
+          <w:ilvl w:val="1"/>
+          <w:numId w:val="1"/>
+        </w:numPr>
+      </w:pPr>
+      <w:r>
+        <w:t>Planning (approx. 2 months)</w:t>
+      </w:r>
+    </w:p>
+    <w:p>
+      <w:pPr>
+        <w:pStyle w:val="ListParagraph"/>
+        <w:numPr>
+          <w:ilvl w:val="2"/>
+          <w:numId w:val="1"/>
+        </w:numPr>
+      </w:pPr>
+      <w:r>
+        <w:t>Dry runs</w:t>
+      </w:r>
+    </w:p>
+    <w:p>
+      <w:pPr>
+        <w:pStyle w:val="ListParagraph"/>
+        <w:numPr>
+          <w:ilvl w:val="2"/>
+          <w:numId w:val="1"/>
+        </w:numPr>
+      </w:pPr>
+      <w:r>
+        <w:t>Pilot study</w:t>
+      </w:r>
+    </w:p>
+    <w:p>
+      <w:pPr>
+        <w:pStyle w:val="ListParagraph"/>
+        <w:numPr>
+          <w:ilvl w:val="2"/>
+          <w:numId w:val="1"/>
+        </w:numPr>
+      </w:pPr>
+      <w:r>
+        <w:t>Pre-tests</w:t>
+      </w:r>
+    </w:p>
+    <w:p>
+      <w:pPr>
+        <w:pStyle w:val="ListParagraph"/>
+        <w:numPr>
+          <w:ilvl w:val="1"/>
+          <w:numId w:val="1"/>
+        </w:numPr>
+      </w:pPr>
+      <w:r>
+        <w:t>Data collection (approx. 2 months)</w:t>
+      </w:r>
+    </w:p>
+    <w:p>
+      <w:pPr>
+        <w:pStyle w:val="ListParagraph"/>
+        <w:numPr>
+          <w:ilvl w:val="1"/>
+          <w:numId w:val="1"/>
+        </w:numPr>
+      </w:pPr>
+      <w:r>
+        <w:t>Analysis (approx. 2 months)</w:t>
+      </w:r>
+    </w:p>
+    <w:p>
+      <w:pPr>
+        <w:pStyle w:val="ListParagraph"/>
+        <w:numPr>
+          <w:ilvl w:val="1"/>
+          <w:numId w:val="1"/>
+        </w:numPr>
+      </w:pPr>
+      <w:r>
+        <w:t>Documentation</w:t>
+      </w:r>
+      <w:r>
+        <w:t xml:space="preserve"> (i.e., write-up)</w:t>
+      </w:r>
+    </w:p>
+    <w:p>
+      <w:pPr>
+        <w:pStyle w:val="ListParagraph"/>
+        <w:numPr>
+          <w:ilvl w:val="0"/>
+          <w:numId w:val="1"/>
+        </w:numPr>
+      </w:pPr>
+      <w:r>
+        <w:t>Should be able to clearly state the research problem in one (1) short paragraph.</w:t>
+      </w:r>
+    </w:p>
+    <w:p>
+      <w:pPr>
+        <w:pStyle w:val="ListParagraph"/>
+        <w:numPr>
+          <w:ilvl w:val="0"/>
+          <w:numId w:val="1"/>
+        </w:numPr>
+      </w:pPr>
+      <w:r>
+        <w:t>Clearly articulate goal of the research project</w:t>
+      </w:r>
+    </w:p>
+    <w:p>
+      <w:pPr>
+        <w:pStyle w:val="ListParagraph"/>
+        <w:numPr>
+          <w:ilvl w:val="1"/>
+          <w:numId w:val="1"/>
+        </w:numPr>
+      </w:pPr>
+      <w:r>
+        <w:t>Add to storehouse of knowledge about a topic</w:t>
+      </w:r>
+    </w:p>
+    <w:p>
+      <w:pPr>
+        <w:pStyle w:val="ListParagraph"/>
+        <w:numPr>
+          <w:ilvl w:val="1"/>
+          <w:numId w:val="1"/>
+        </w:numPr>
+      </w:pPr>
+      <w:r>
+        <w:t>Provide policy plan</w:t>
+      </w:r>
+    </w:p>
+    <w:p>
+      <w:pPr>
+        <w:pStyle w:val="ListParagraph"/>
+        <w:numPr>
+          <w:ilvl w:val="1"/>
+          <w:numId w:val="1"/>
+        </w:numPr>
+      </w:pPr>
+      <w:r>
+        <w:t>Practical or clinical application of a phenomenon</w:t>
+      </w:r>
+    </w:p>
+    <w:p>
+      <w:pPr>
+        <w:pStyle w:val="ListParagraph"/>
+        <w:numPr>
+          <w:ilvl w:val="0"/>
+          <w:numId w:val="1"/>
+        </w:numPr>
+      </w:pPr>
+      <w:r>
+        <w:t>Divide big problems into more manageable sub-problems</w:t>
+      </w:r>
+    </w:p>
+    <w:p>
+      <w:pPr>
+        <w:pStyle w:val="ListParagraph"/>
+        <w:numPr>
+          <w:ilvl w:val="0"/>
+          <w:numId w:val="1"/>
+        </w:numPr>
+      </w:pPr>
+      <w:r>
+        <w:t>Document rational for assumptions</w:t>
+      </w:r>
+    </w:p>
+    <w:p>
+      <w:pPr>
+        <w:pStyle w:val="ListParagraph"/>
+        <w:numPr>
+          <w:ilvl w:val="1"/>
+          <w:numId w:val="1"/>
+        </w:numPr>
+      </w:pPr>
+      <w:r>
+        <w:t>May need to defend them even if you don’t discuss them in the paper</w:t>
+      </w:r>
+    </w:p>
+    <w:p>
+      <w:pPr>
+        <w:pStyle w:val="ListParagraph"/>
+        <w:numPr>
+          <w:ilvl w:val="0"/>
+          <w:numId w:val="1"/>
+        </w:numPr>
+      </w:pPr>
+      <w:r>
+        <w:t>We don’t prove a hypothesis (i.e., alternative hypothesis)</w:t>
+      </w:r>
+    </w:p>
+    <w:p>
+      <w:pPr>
+        <w:pStyle w:val="ListParagraph"/>
+        <w:numPr>
+          <w:ilvl w:val="1"/>
+          <w:numId w:val="1"/>
+        </w:numPr>
+      </w:pPr>
+      <w:r>
+        <w:t>We either reject a hypothesis</w:t>
+      </w:r>
+      <w:r>
+        <w:t xml:space="preserve"> or fail to reject a hypothesis</w:t>
+      </w:r>
+      <w:r>
+        <w:t xml:space="preserve"> (i.e., null hypothesis)</w:t>
+      </w:r>
+    </w:p>
+    <w:p>
+      <w:pPr>
+        <w:pStyle w:val="ListParagraph"/>
+        <w:numPr>
+          <w:ilvl w:val="0"/>
+          <w:numId w:val="1"/>
+        </w:numPr>
+      </w:pPr>
+      <w:r>
+        <w:t>Not all research has a hypothesis</w:t>
+      </w:r>
+    </w:p>
+    <w:p>
+      <w:pPr>
+        <w:pStyle w:val="ListParagraph"/>
+        <w:numPr>
+          <w:ilvl w:val="1"/>
+          <w:numId w:val="1"/>
+        </w:numPr>
+      </w:pPr>
+      <w:r>
+        <w:t>May just have a descriptive question</w:t>
+      </w:r>
+    </w:p>
+    <w:p>
+      <w:pPr>
+        <w:pStyle w:val="ListParagraph"/>
+        <w:numPr>
+          <w:ilvl w:val="1"/>
+          <w:numId w:val="1"/>
+        </w:numPr>
+      </w:pPr>
+      <w:r>
+        <w:t>COMMENT: Can’t any descriptive question be restated as a hypothesis?</w:t>
+      </w:r>
+    </w:p>
+    <w:p>
+      <w:pPr>
+        <w:pStyle w:val="ListParagraph"/>
+        <w:numPr>
+          <w:ilvl w:val="0"/>
+          <w:numId w:val="1"/>
+        </w:numPr>
+      </w:pPr>
+      <w:r>
+        <w:t xml:space="preserve">Always employ the principle of </w:t>
+      </w:r>
+      <w:proofErr w:type="gramStart"/>
+      <w:r>
+        <w:t>Ockham’s Razor</w:t>
+      </w:r>
+      <w:proofErr w:type="gramEnd"/>
+      <w:r>
+        <w:t xml:space="preserve"> when forming research questions.</w:t>
+      </w:r>
+    </w:p>
+    <w:p>
+      <w:pPr>
+        <w:pStyle w:val="ListParagraph"/>
+        <w:numPr>
+          <w:ilvl w:val="0"/>
+          <w:numId w:val="1"/>
+        </w:numPr>
+      </w:pPr>
+      <w:r>
+        <w:t>Social science research requires one to be aware of personal biases that might be impacting the research project.</w:t>
+      </w:r>
+    </w:p>
+    <w:p>
+      <w:pPr>
+        <w:pStyle w:val="ListParagraph"/>
+        <w:numPr>
+          <w:ilvl w:val="0"/>
+          <w:numId w:val="1"/>
+        </w:numPr>
+      </w:pPr>
+      <w:r>
+        <w:t>Types of research</w:t>
+      </w:r>
+    </w:p>
+    <w:p>
+      <w:pPr>
+        <w:pStyle w:val="ListParagraph"/>
+        <w:numPr>
+          <w:ilvl w:val="1"/>
+          <w:numId w:val="1"/>
+        </w:numPr>
+      </w:pPr>
+      <w:r>
+        <w:t xml:space="preserve">Basic research </w:t>
+      </w:r>
+      <w:r>
+        <w:sym w:font="Wingdings" w:char="F0E0"/>
+      </w:r>
+      <w:r>
+        <w:t xml:space="preserve"> understand human social behavior</w:t>
+      </w:r>
+    </w:p>
+    <w:p>
+      <w:pPr>
+        <w:pStyle w:val="ListParagraph"/>
+        <w:numPr>
+          <w:ilvl w:val="1"/>
+          <w:numId w:val="1"/>
+        </w:numPr>
+      </w:pPr>
+      <w:r>
+        <w:t xml:space="preserve">Applied research </w:t>
+      </w:r>
+      <w:r>
+        <w:sym w:font="Wingdings" w:char="F0E0"/>
+      </w:r>
+      <w:r>
+        <w:t xml:space="preserve"> influence social policy</w:t>
+      </w:r>
+    </w:p>
+    <w:p>
+      <w:pPr>
+        <w:pStyle w:val="ListParagraph"/>
+        <w:numPr>
+          <w:ilvl w:val="0"/>
+          <w:numId w:val="1"/>
+        </w:numPr>
+      </w:pPr>
+      <w:r>
+        <w:t>Components of research</w:t>
+      </w:r>
+    </w:p>
+    <w:p>
+      <w:pPr>
+        <w:pStyle w:val="ListParagraph"/>
+        <w:numPr>
+          <w:ilvl w:val="1"/>
+          <w:numId w:val="1"/>
+        </w:numPr>
+      </w:pPr>
+      <w:r>
+        <w:t xml:space="preserve">Epistemology </w:t>
+      </w:r>
+      <w:r>
+        <w:sym w:font="Wingdings" w:char="F0E0"/>
+      </w:r>
+      <w:r>
+        <w:t xml:space="preserve"> interrelation between theory and methods</w:t>
+      </w:r>
+    </w:p>
+    <w:p>
+      <w:pPr>
+        <w:pStyle w:val="ListParagraph"/>
+        <w:numPr>
+          <w:ilvl w:val="1"/>
+          <w:numId w:val="1"/>
+        </w:numPr>
+      </w:pPr>
+      <w:r>
+        <w:t xml:space="preserve">Theory </w:t>
+      </w:r>
+      <w:r>
+        <w:sym w:font="Wingdings" w:char="F0E0"/>
+      </w:r>
+      <w:r>
+        <w:t xml:space="preserve"> explanation of how something works</w:t>
+      </w:r>
+    </w:p>
+    <w:p>
+      <w:pPr>
+        <w:pStyle w:val="ListParagraph"/>
+        <w:numPr>
+          <w:ilvl w:val="1"/>
+          <w:numId w:val="1"/>
+        </w:numPr>
+      </w:pPr>
+      <w:r>
+        <w:t xml:space="preserve">Methods </w:t>
+      </w:r>
+      <w:r>
+        <w:sym w:font="Wingdings" w:char="F0E0"/>
+      </w:r>
+      <w:r>
+        <w:t xml:space="preserve"> the approach taken to observe or study how something works</w:t>
+      </w:r>
+    </w:p>
+    <w:p>
+      <w:pPr>
+        <w:pStyle w:val="ListParagraph"/>
+        <w:numPr>
+          <w:ilvl w:val="0"/>
+          <w:numId w:val="1"/>
+        </w:numPr>
+      </w:pPr>
+      <w:r>
+        <w:t>Three main epistemological philosophies</w:t>
+      </w:r>
+    </w:p>
+    <w:p>
+      <w:pPr>
+        <w:pStyle w:val="ListParagraph"/>
+        <w:numPr>
+          <w:ilvl w:val="1"/>
+          <w:numId w:val="1"/>
+        </w:numPr>
+      </w:pPr>
+      <w:proofErr w:type="spellStart"/>
+      <w:r>
+        <w:t>Positivitism</w:t>
+      </w:r>
+      <w:proofErr w:type="spellEnd"/>
+      <w:r>
+        <w:t xml:space="preserve"> </w:t>
+      </w:r>
+      <w:r>
+        <w:sym w:font="Wingdings" w:char="F0E0"/>
+      </w:r>
+      <w:r>
+        <w:t xml:space="preserve"> interested in cause and effect</w:t>
+      </w:r>
+    </w:p>
+    <w:p>
+      <w:pPr>
+        <w:pStyle w:val="ListParagraph"/>
+        <w:numPr>
+          <w:ilvl w:val="1"/>
+          <w:numId w:val="1"/>
+        </w:numPr>
+      </w:pPr>
+      <w:r>
+        <w:t xml:space="preserve">Phenomenology </w:t>
+      </w:r>
+      <w:r>
+        <w:sym w:font="Wingdings" w:char="F0E0"/>
+      </w:r>
+      <w:r>
+        <w:t xml:space="preserve"> interested in social meaning</w:t>
+      </w:r>
+      <w:r>
+        <w:t xml:space="preserve"> (micro-social</w:t>
+      </w:r>
+      <w:r>
+        <w:t xml:space="preserve"> relationships</w:t>
+      </w:r>
+      <w:r>
+        <w:t>)</w:t>
+      </w:r>
+    </w:p>
+    <w:p>
+      <w:pPr>
+        <w:pStyle w:val="ListParagraph"/>
+        <w:numPr>
+          <w:ilvl w:val="1"/>
+          <w:numId w:val="1"/>
+        </w:numPr>
+      </w:pPr>
+      <w:r>
+        <w:t xml:space="preserve">Critical </w:t>
+      </w:r>
+      <w:r>
+        <w:sym w:font="Wingdings" w:char="F0E0"/>
+      </w:r>
+      <w:r>
+        <w:t xml:space="preserve"> interested in social context</w:t>
+      </w:r>
+      <w:r>
+        <w:t xml:space="preserve"> and structural relationships (i.e., macro-social</w:t>
+      </w:r>
+      <w:r>
+        <w:t xml:space="preserve"> relationships</w:t>
+      </w:r>
+      <w:r>
+        <w:t>)</w:t>
+      </w:r>
+    </w:p>
+    <w:p>
+      <w:pPr>
+        <w:pStyle w:val="ListParagraph"/>
+        <w:numPr>
+          <w:ilvl w:val="0"/>
+          <w:numId w:val="1"/>
+        </w:numPr>
+      </w:pPr>
+      <w:r>
+        <w:t>Ontological</w:t>
+      </w:r>
+    </w:p>
+    <w:p>
+      <w:pPr>
+        <w:pStyle w:val="ListParagraph"/>
+        <w:numPr>
+          <w:ilvl w:val="1"/>
+          <w:numId w:val="1"/>
+        </w:numPr>
+      </w:pPr>
+      <w:r>
+        <w:t xml:space="preserve">Objectivism – like </w:t>
+      </w:r>
+      <w:r>
+        <w:t>a</w:t>
+      </w:r>
+      <w:r>
+        <w:t xml:space="preserve"> baseball umpire saying “I call them as they are.”</w:t>
+      </w:r>
+    </w:p>
+    <w:p>
+      <w:pPr>
+        <w:pStyle w:val="ListParagraph"/>
+        <w:numPr>
+          <w:ilvl w:val="1"/>
+          <w:numId w:val="1"/>
+        </w:numPr>
+      </w:pPr>
+      <w:r>
+        <w:t xml:space="preserve">Constructionism – like a baseball umpire saying “they </w:t>
+      </w:r>
+      <w:proofErr w:type="spellStart"/>
+      <w:r>
+        <w:t>ain’t</w:t>
+      </w:r>
+      <w:proofErr w:type="spellEnd"/>
+      <w:r>
+        <w:t xml:space="preserve"> nothing tell I call them.”</w:t>
+      </w:r>
+    </w:p>
+    <w:p>
+      <w:pPr>
+        <w:pStyle w:val="ListParagraph"/>
+        <w:numPr>
+          <w:ilvl w:val="0"/>
+          <w:numId w:val="1"/>
+        </w:numPr>
+      </w:pPr>
+      <w:r>
+        <w:t>Research design</w:t>
+      </w:r>
+    </w:p>
+    <w:p>
+      <w:pPr>
+        <w:pStyle w:val="ListParagraph"/>
+        <w:numPr>
+          <w:ilvl w:val="1"/>
+          <w:numId w:val="1"/>
+        </w:numPr>
+      </w:pPr>
+      <w:r>
+        <w:t>Research tools are NOT research methods</w:t>
+      </w:r>
+    </w:p>
+    <w:p>
+      <w:pPr>
+        <w:pStyle w:val="ListParagraph"/>
+        <w:numPr>
+          <w:ilvl w:val="0"/>
+          <w:numId w:val="1"/>
+        </w:numPr>
+      </w:pPr>
+      <w:r>
+        <w:t>Levels of measurement</w:t>
+      </w:r>
+    </w:p>
+    <w:p>
+      <w:pPr>
+        <w:pStyle w:val="ListParagraph"/>
+        <w:numPr>
+          <w:ilvl w:val="1"/>
+          <w:numId w:val="1"/>
+        </w:numPr>
+      </w:pPr>
+      <w:r>
+        <w:t>Nominal</w:t>
+      </w:r>
+    </w:p>
+    <w:p>
+      <w:pPr>
+        <w:pStyle w:val="ListParagraph"/>
+        <w:numPr>
+          <w:ilvl w:val="1"/>
+          <w:numId w:val="1"/>
+        </w:numPr>
+      </w:pPr>
+      <w:r>
+        <w:t>Ordinal</w:t>
+      </w:r>
+    </w:p>
+    <w:p>
+      <w:pPr>
+        <w:pStyle w:val="ListParagraph"/>
+        <w:numPr>
+          <w:ilvl w:val="1"/>
+          <w:numId w:val="1"/>
+        </w:numPr>
+      </w:pPr>
+      <w:r>
+        <w:lastRenderedPageBreak/>
+        <w:t>Interval</w:t>
+      </w:r>
+    </w:p>
+    <w:p>
+      <w:pPr>
+        <w:pStyle w:val="ListParagraph"/>
+        <w:numPr>
+          <w:ilvl w:val="1"/>
+          <w:numId w:val="1"/>
+        </w:numPr>
+      </w:pPr>
+      <w:r>
+        <w:t>Ratio</w:t>
+      </w:r>
+    </w:p>
+    <w:p>
+      <w:pPr>
+        <w:pStyle w:val="ListParagraph"/>
+        <w:numPr>
+          <w:ilvl w:val="0"/>
+          <w:numId w:val="1"/>
+        </w:numPr>
+      </w:pPr>
+      <w:r>
+        <w:t>Ecological fallacy</w:t>
+      </w:r>
+    </w:p>
+    <w:p>
+      <w:pPr>
+        <w:pStyle w:val="ListParagraph"/>
+        <w:numPr>
+          <w:ilvl w:val="1"/>
+          <w:numId w:val="1"/>
+        </w:numPr>
+      </w:pPr>
+      <w:r>
+        <w:t>Changing the unit of analysis in the middle of a research project</w:t>
+      </w:r>
+    </w:p>
+    <w:p>
+      <w:pPr>
+        <w:pStyle w:val="ListParagraph"/>
+        <w:numPr>
+          <w:ilvl w:val="1"/>
+          <w:numId w:val="1"/>
+        </w:numPr>
+      </w:pPr>
+      <w:r>
+        <w:t>Units of analysis for different variables being different</w:t>
+      </w:r>
+      <w:r>
+        <w:t xml:space="preserve"> (e.g., comparing apples and oranges)</w:t>
+      </w:r>
+      <w:r>
+        <w:t>, leading to false interpretations and conclusions</w:t>
+      </w:r>
+    </w:p>
+    <w:p>
+      <w:pPr>
+        <w:pStyle w:val="ListParagraph"/>
+        <w:numPr>
+          <w:ilvl w:val="0"/>
+          <w:numId w:val="1"/>
+        </w:numPr>
+      </w:pPr>
+      <w:r>
+        <w:t xml:space="preserve">Recommends avoiding Exploratory research for dissertation projects </w:t>
+      </w:r>
+      <w:r>
+        <w:sym w:font="Wingdings" w:char="F0E0"/>
+      </w:r>
+      <w:r>
+        <w:t xml:space="preserve"> take a long time</w:t>
+      </w:r>
+    </w:p>
+    <w:p>
+      <w:pPr>
+        <w:pStyle w:val="ListParagraph"/>
+        <w:numPr>
+          <w:ilvl w:val="0"/>
+          <w:numId w:val="1"/>
+        </w:numPr>
+      </w:pPr>
+      <w:r>
+        <w:t>Time considerations</w:t>
+      </w:r>
+    </w:p>
+    <w:p>
+      <w:pPr>
+        <w:pStyle w:val="ListParagraph"/>
+        <w:numPr>
+          <w:ilvl w:val="1"/>
+          <w:numId w:val="1"/>
+        </w:numPr>
+      </w:pPr>
+      <w:r>
+        <w:t xml:space="preserve">Longitudinal studies </w:t>
+      </w:r>
+      <w:r>
+        <w:sym w:font="Wingdings" w:char="F0E0"/>
+      </w:r>
+      <w:r>
+        <w:t xml:space="preserve"> changes</w:t>
+      </w:r>
+      <w:r>
+        <w:t xml:space="preserve"> in phenomenon</w:t>
+      </w:r>
+      <w:r>
+        <w:t xml:space="preserve"> over time</w:t>
+      </w:r>
+    </w:p>
+    <w:p>
+      <w:pPr>
+        <w:pStyle w:val="ListParagraph"/>
+        <w:numPr>
+          <w:ilvl w:val="1"/>
+          <w:numId w:val="1"/>
+        </w:numPr>
+      </w:pPr>
+      <w:r>
+        <w:t xml:space="preserve">Cross-sectional studies </w:t>
+      </w:r>
+      <w:r>
+        <w:sym w:font="Wingdings" w:char="F0E0"/>
+      </w:r>
+      <w:r>
+        <w:t xml:space="preserve"> phenomenon at a given point in time</w:t>
+      </w:r>
+    </w:p>
+    <w:p>
+      <w:pPr>
+        <w:pStyle w:val="ListParagraph"/>
+        <w:numPr>
+          <w:ilvl w:val="0"/>
+          <w:numId w:val="1"/>
+        </w:numPr>
+      </w:pPr>
+      <w:r>
+        <w:t>Literature review</w:t>
+      </w:r>
+    </w:p>
+    <w:p>
+      <w:pPr>
+        <w:pStyle w:val="ListParagraph"/>
+        <w:numPr>
+          <w:ilvl w:val="1"/>
+          <w:numId w:val="1"/>
+        </w:numPr>
+      </w:pPr>
+      <w:r>
+        <w:t>Explains where the research problem fits within the broader topic.</w:t>
+      </w:r>
+    </w:p>
+    <w:p>
+      <w:pPr>
+        <w:pStyle w:val="ListParagraph"/>
+        <w:numPr>
+          <w:ilvl w:val="1"/>
+          <w:numId w:val="1"/>
+        </w:numPr>
+      </w:pPr>
+      <w:r>
+        <w:t>Explains the theory for understanding the research problem.</w:t>
+      </w:r>
+    </w:p>
+    <w:p>
+      <w:pPr>
+        <w:pStyle w:val="ListParagraph"/>
+        <w:numPr>
+          <w:ilvl w:val="2"/>
+          <w:numId w:val="1"/>
+        </w:numPr>
+      </w:pPr>
+      <w:r>
+        <w:t xml:space="preserve">Theory can </w:t>
+      </w:r>
+      <w:r>
+        <w:t>be revealed from</w:t>
+      </w:r>
+      <w:r>
+        <w:t xml:space="preserve"> the literature.</w:t>
+      </w:r>
+    </w:p>
+    <w:p>
+      <w:pPr>
+        <w:pStyle w:val="ListParagraph"/>
+        <w:numPr>
+          <w:ilvl w:val="2"/>
+          <w:numId w:val="1"/>
+        </w:numPr>
+      </w:pPr>
+      <w:r>
+        <w:t>Theory can guide literature review.</w:t>
+      </w:r>
+    </w:p>
+    <w:p>
+      <w:pPr>
+        <w:pStyle w:val="ListParagraph"/>
+        <w:numPr>
+          <w:ilvl w:val="2"/>
+          <w:numId w:val="1"/>
+        </w:numPr>
+      </w:pPr>
+      <w:r>
+        <w:t xml:space="preserve">Theory can be created by the researcher </w:t>
+      </w:r>
+      <w:r>
+        <w:t>based on</w:t>
+      </w:r>
+      <w:r>
+        <w:t xml:space="preserve"> the literature review.</w:t>
+      </w:r>
+    </w:p>
+    <w:p>
+      <w:pPr>
+        <w:pStyle w:val="ListParagraph"/>
+        <w:numPr>
+          <w:ilvl w:val="1"/>
+          <w:numId w:val="1"/>
+        </w:numPr>
+      </w:pPr>
+      <w:r>
+        <w:t>Statement of what you want to research/test at the very end of the literature review.</w:t>
+      </w:r>
+    </w:p>
+    <w:p>
+      <w:pPr>
+        <w:pStyle w:val="ListParagraph"/>
+        <w:numPr>
+          <w:ilvl w:val="1"/>
+          <w:numId w:val="1"/>
+        </w:numPr>
+      </w:pPr>
+      <w:r>
+        <w:t>Citation Index is a useful resource for bibliographical reviews.</w:t>
+      </w:r>
+    </w:p>
+    <w:p>
+      <w:pPr>
+        <w:pStyle w:val="ListParagraph"/>
+        <w:numPr>
+          <w:ilvl w:val="0"/>
+          <w:numId w:val="1"/>
+        </w:numPr>
+      </w:pPr>
+      <w:r>
+        <w:t>Potential limitations</w:t>
+      </w:r>
+    </w:p>
+    <w:p>
+      <w:pPr>
+        <w:pStyle w:val="ListParagraph"/>
+        <w:numPr>
+          <w:ilvl w:val="1"/>
+          <w:numId w:val="1"/>
+        </w:numPr>
+      </w:pPr>
+      <w:r>
+        <w:t>In proposal, included in Methods section.</w:t>
+      </w:r>
+    </w:p>
+    <w:p>
+      <w:pPr>
+        <w:pStyle w:val="ListParagraph"/>
+        <w:numPr>
+          <w:ilvl w:val="1"/>
+          <w:numId w:val="1"/>
+        </w:numPr>
+      </w:pPr>
+      <w:r>
+        <w:t>In final paper, included in Discussion section.</w:t>
+      </w:r>
+    </w:p>
+    <w:p>
+      <w:pPr>
+        <w:pStyle w:val="ListParagraph"/>
+        <w:numPr>
+          <w:ilvl w:val="0"/>
+          <w:numId w:val="1"/>
+        </w:numPr>
+      </w:pPr>
+      <w:r>
+        <w:t xml:space="preserve">Results </w:t>
+      </w:r>
+      <w:r>
+        <w:t xml:space="preserve">section </w:t>
+      </w:r>
+      <w:r>
+        <w:t>do</w:t>
+      </w:r>
+      <w:r>
+        <w:t>es</w:t>
+      </w:r>
+      <w:r>
+        <w:t xml:space="preserve"> NOT include any interpretation.</w:t>
+      </w:r>
+    </w:p>
+    <w:p>
+      <w:pPr>
+        <w:pStyle w:val="ListParagraph"/>
+        <w:numPr>
+          <w:ilvl w:val="0"/>
+          <w:numId w:val="1"/>
+        </w:numPr>
+      </w:pPr>
+      <w:r>
+        <w:t>A project is not research unless it is published or publishable.</w:t>
+      </w:r>
+    </w:p>
+    <w:p>
+      <w:pPr>
+        <w:pStyle w:val="ListParagraph"/>
+        <w:numPr>
+          <w:ilvl w:val="0"/>
+          <w:numId w:val="1"/>
+        </w:numPr>
+      </w:pPr>
+      <w:r>
+        <w:t>Research risks</w:t>
+      </w:r>
+    </w:p>
+    <w:p>
+      <w:pPr>
+        <w:pStyle w:val="ListParagraph"/>
+        <w:numPr>
+          <w:ilvl w:val="1"/>
+          <w:numId w:val="1"/>
+        </w:numPr>
+      </w:pPr>
+      <w:r>
+        <w:t xml:space="preserve">Physical </w:t>
+      </w:r>
+    </w:p>
+    <w:p>
+      <w:pPr>
+        <w:pStyle w:val="ListParagraph"/>
+        <w:numPr>
+          <w:ilvl w:val="1"/>
+          <w:numId w:val="1"/>
+        </w:numPr>
+      </w:pPr>
+      <w:r>
+        <w:t>Social</w:t>
+      </w:r>
+    </w:p>
+    <w:p>
+      <w:pPr>
+        <w:pStyle w:val="ListParagraph"/>
+        <w:numPr>
+          <w:ilvl w:val="1"/>
+          <w:numId w:val="1"/>
+        </w:numPr>
+      </w:pPr>
+      <w:r>
+        <w:t>Psychological</w:t>
+      </w:r>
+    </w:p>
+    <w:p>
+      <w:pPr>
+        <w:pStyle w:val="ListParagraph"/>
+        <w:numPr>
+          <w:ilvl w:val="1"/>
+          <w:numId w:val="1"/>
+        </w:numPr>
+      </w:pPr>
+      <w:r>
+        <w:t>Economic</w:t>
+      </w:r>
+    </w:p>
+    <w:p>
+      <w:pPr>
+        <w:pStyle w:val="ListParagraph"/>
+        <w:numPr>
+          <w:ilvl w:val="0"/>
+          <w:numId w:val="1"/>
+        </w:numPr>
+      </w:pPr>
+      <w:r>
+        <w:t>Administrative action (i.e., evaluation) does NOT require IRB review and approval so long as the data is only used internally to the organization.</w:t>
+      </w:r>
+    </w:p>
+    <w:p>
+      <w:pPr>
+        <w:pStyle w:val="ListParagraph"/>
+        <w:numPr>
+          <w:ilvl w:val="0"/>
+          <w:numId w:val="1"/>
+        </w:numPr>
+      </w:pPr>
+      <w:r>
+        <w:t>Turnaround time on IRB review is generally at least 30 days.</w:t>
+      </w:r>
+    </w:p>
+    <w:p>
+      <w:bookmarkStart w:id="0" w:name="_GoBack"/>
+      <w:bookmarkEnd w:id="0"/>
+    </w:p>
     <w:p/>
     <w:sectPr>
       <w:headerReference w:type="default" r:id="rId9"/>
       <w:pgSz w:w="12240" w:h="15840"/>
       <w:pgMar w:top="1440" w:right="1440" w:bottom="1440" w:left="1440" w:header="720" w:footer="720" w:gutter="0"/>
+      <w:pgNumType w:start="1"/>
       <w:cols w:space="720"/>
       <w:docGrid w:linePitch="360"/>
     </w:sectPr>
@@ -280,6 +1332,74 @@
     </w:pPr>
     <w:r>
       <w:t>Lecture 2019-01-16</w:t>
+    </w:r>
+    <w:r>
+      <w:t xml:space="preserve"> | Page </w:t>
+    </w:r>
+    <w:r>
+      <w:rPr>
+        <w:b/>
+      </w:rPr>
+      <w:fldChar w:fldCharType="begin"/>
+    </w:r>
+    <w:r>
+      <w:rPr>
+        <w:b/>
+      </w:rPr>
+      <w:instrText xml:space="preserve"> PAGE  \* Arabic  \* MERGEFORMAT </w:instrText>
+    </w:r>
+    <w:r>
+      <w:rPr>
+        <w:b/>
+      </w:rPr>
+      <w:fldChar w:fldCharType="separate"/>
+    </w:r>
+    <w:r>
+      <w:rPr>
+        <w:b/>
+        <w:noProof/>
+      </w:rPr>
+      <w:t>1</w:t>
+    </w:r>
+    <w:r>
+      <w:rPr>
+        <w:b/>
+      </w:rPr>
+      <w:fldChar w:fldCharType="end"/>
+    </w:r>
+    <w:r>
+      <w:t xml:space="preserve"> of </w:t>
+    </w:r>
+    <w:r>
+      <w:rPr>
+        <w:b/>
+      </w:rPr>
+      <w:fldChar w:fldCharType="begin"/>
+    </w:r>
+    <w:r>
+      <w:rPr>
+        <w:b/>
+      </w:rPr>
+      <w:instrText xml:space="preserve"> SECTIONPAGES   \* MERGEFORMAT </w:instrText>
+    </w:r>
+    <w:r>
+      <w:rPr>
+        <w:b/>
+      </w:rPr>
+      <w:fldChar w:fldCharType="separate"/>
+    </w:r>
+    <w:r>
+      <w:rPr>
+        <w:b/>
+        <w:noProof/>
+      </w:rPr>
+      <w:t>1</w:t>
+    </w:r>
+    <w:r>
+      <w:rPr>
+        <w:b/>
+      </w:rPr>
+      <w:fldChar w:fldCharType="end"/>
     </w:r>
   </w:p>
   <w:p>
@@ -307,6 +1427,74 @@
     <w:r>
       <w:t>Lecture 2019-01-23</w:t>
     </w:r>
+    <w:r>
+      <w:t xml:space="preserve"> | Page </w:t>
+    </w:r>
+    <w:r>
+      <w:rPr>
+        <w:b/>
+      </w:rPr>
+      <w:fldChar w:fldCharType="begin"/>
+    </w:r>
+    <w:r>
+      <w:rPr>
+        <w:b/>
+      </w:rPr>
+      <w:instrText xml:space="preserve"> PAGE  \* Arabic  \* MERGEFORMAT </w:instrText>
+    </w:r>
+    <w:r>
+      <w:rPr>
+        <w:b/>
+      </w:rPr>
+      <w:fldChar w:fldCharType="separate"/>
+    </w:r>
+    <w:r>
+      <w:rPr>
+        <w:b/>
+        <w:noProof/>
+      </w:rPr>
+      <w:t>2</w:t>
+    </w:r>
+    <w:r>
+      <w:rPr>
+        <w:b/>
+      </w:rPr>
+      <w:fldChar w:fldCharType="end"/>
+    </w:r>
+    <w:r>
+      <w:t xml:space="preserve"> of </w:t>
+    </w:r>
+    <w:r>
+      <w:rPr>
+        <w:b/>
+      </w:rPr>
+      <w:fldChar w:fldCharType="begin"/>
+    </w:r>
+    <w:r>
+      <w:rPr>
+        <w:b/>
+      </w:rPr>
+      <w:instrText xml:space="preserve"> NUMPAGES  \* Arabic  \* MERGEFORMAT </w:instrText>
+    </w:r>
+    <w:r>
+      <w:rPr>
+        <w:b/>
+      </w:rPr>
+      <w:fldChar w:fldCharType="separate"/>
+    </w:r>
+    <w:r>
+      <w:rPr>
+        <w:b/>
+        <w:noProof/>
+      </w:rPr>
+      <w:t>3</w:t>
+    </w:r>
+    <w:r>
+      <w:rPr>
+        <w:b/>
+      </w:rPr>
+      <w:fldChar w:fldCharType="end"/>
+    </w:r>
   </w:p>
   <w:p>
     <w:pPr>
@@ -321,7 +1509,7 @@
   <w:abstractNum w:abstractNumId="0">
     <w:nsid w:val="52C7600B"/>
     <w:multiLevelType w:val="hybridMultilevel"/>
-    <w:tmpl w:val="E200CCA4"/>
+    <w:tmpl w:val="26C6FBBE"/>
     <w:lvl w:ilvl="0" w:tplc="04090001">
       <w:start w:val="1"/>
       <w:numFmt w:val="bullet"/>

</xml_diff>

<commit_message>
Notes on lecture for Feb. 13, 2019
</commit_message>
<xml_diff>
--- a/Notes/SOC5600_2019_Spring_Notes_Lectures_v00.docx
+++ b/Notes/SOC5600_2019_Spring_Notes_Lectures_v00.docx
@@ -2021,11 +2021,956 @@
       </w:r>
     </w:p>
     <w:p>
+      <w:pPr>
+        <w:sectPr>
+          <w:headerReference w:type="default" r:id="rId10"/>
+          <w:pgSz w:w="12240" w:h="15840"/>
+          <w:pgMar w:top="1440" w:right="1440" w:bottom="1440" w:left="1440" w:header="720" w:footer="720" w:gutter="0"/>
+          <w:pgNumType w:start="1"/>
+          <w:cols w:space="720"/>
+          <w:docGrid w:linePitch="360"/>
+        </w:sectPr>
+      </w:pPr>
+    </w:p>
+    <w:p>
+      <w:r>
+        <w:lastRenderedPageBreak/>
+        <w:t>Survey Designs</w:t>
+      </w:r>
+    </w:p>
+    <w:p>
+      <w:pPr>
+        <w:pStyle w:val="ListParagraph"/>
+        <w:numPr>
+          <w:ilvl w:val="0"/>
+          <w:numId w:val="4"/>
+        </w:numPr>
+      </w:pPr>
+      <w:r>
+        <w:t>A survey design is analogous to taking a photograph of a horse</w:t>
+      </w:r>
+    </w:p>
+    <w:p>
+      <w:pPr>
+        <w:pStyle w:val="ListParagraph"/>
+        <w:numPr>
+          <w:ilvl w:val="1"/>
+          <w:numId w:val="4"/>
+        </w:numPr>
+      </w:pPr>
+      <w:r>
+        <w:t>Can see a lot of detail but cannot tell how fast the horses were going, etc.</w:t>
+      </w:r>
+    </w:p>
+    <w:p>
+      <w:pPr>
+        <w:pStyle w:val="ListParagraph"/>
+        <w:numPr>
+          <w:ilvl w:val="1"/>
+          <w:numId w:val="4"/>
+        </w:numPr>
+      </w:pPr>
+      <w:r>
+        <w:t>Not intended to investigate change or causation</w:t>
+      </w:r>
+    </w:p>
+    <w:p>
+      <w:pPr>
+        <w:pStyle w:val="ListParagraph"/>
+        <w:numPr>
+          <w:ilvl w:val="0"/>
+          <w:numId w:val="4"/>
+        </w:numPr>
+      </w:pPr>
+      <w:r>
+        <w:t>Reasons survey designs are increasingly used</w:t>
+      </w:r>
+    </w:p>
+    <w:p>
+      <w:pPr>
+        <w:pStyle w:val="ListParagraph"/>
+        <w:numPr>
+          <w:ilvl w:val="1"/>
+          <w:numId w:val="4"/>
+        </w:numPr>
+      </w:pPr>
+      <w:r>
+        <w:t>We’ve developed more and better methods for drawing unbiased samples</w:t>
+      </w:r>
+    </w:p>
+    <w:p>
+      <w:pPr>
+        <w:pStyle w:val="ListParagraph"/>
+        <w:numPr>
+          <w:ilvl w:val="1"/>
+          <w:numId w:val="4"/>
+        </w:numPr>
+      </w:pPr>
+      <w:r>
+        <w:t>Our ability to ask questions that produce valid and reliability responses has increased</w:t>
+      </w:r>
+    </w:p>
+    <w:p>
+      <w:pPr>
+        <w:pStyle w:val="ListParagraph"/>
+        <w:numPr>
+          <w:ilvl w:val="1"/>
+          <w:numId w:val="4"/>
+        </w:numPr>
+      </w:pPr>
+      <w:r>
+        <w:t>Computer technology enables complex analysis</w:t>
+      </w:r>
+    </w:p>
+    <w:p>
+      <w:pPr>
+        <w:pStyle w:val="ListParagraph"/>
+        <w:numPr>
+          <w:ilvl w:val="0"/>
+          <w:numId w:val="4"/>
+        </w:numPr>
+      </w:pPr>
+      <w:r>
+        <w:t>Understanding the difference between parameter and statistic</w:t>
+      </w:r>
+    </w:p>
+    <w:p>
+      <w:pPr>
+        <w:pStyle w:val="ListParagraph"/>
+        <w:numPr>
+          <w:ilvl w:val="1"/>
+          <w:numId w:val="4"/>
+        </w:numPr>
+      </w:pPr>
+      <w:r>
+        <w:t>Parameter is analogous to a population of interest</w:t>
+      </w:r>
+    </w:p>
+    <w:p>
+      <w:pPr>
+        <w:pStyle w:val="ListParagraph"/>
+        <w:numPr>
+          <w:ilvl w:val="1"/>
+          <w:numId w:val="4"/>
+        </w:numPr>
+      </w:pPr>
+      <w:r>
+        <w:t>Statistic is analogous to a sample of the population of interest</w:t>
+      </w:r>
+    </w:p>
+    <w:p>
+      <w:pPr>
+        <w:pStyle w:val="ListParagraph"/>
+        <w:numPr>
+          <w:ilvl w:val="0"/>
+          <w:numId w:val="4"/>
+        </w:numPr>
+      </w:pPr>
+      <w:r>
+        <w:t>Never use the following nonprobability samples for dissertations</w:t>
+      </w:r>
+      <w:r>
+        <w:t>, etc. (i.e., they’re</w:t>
+      </w:r>
+      <w:r>
+        <w:t xml:space="preserve"> not useful)</w:t>
+      </w:r>
+    </w:p>
+    <w:p>
+      <w:pPr>
+        <w:pStyle w:val="ListParagraph"/>
+        <w:numPr>
+          <w:ilvl w:val="1"/>
+          <w:numId w:val="4"/>
+        </w:numPr>
+      </w:pPr>
+      <w:r>
+        <w:t xml:space="preserve">Convenience samples (e.g., the first 30 people </w:t>
+      </w:r>
+      <w:r>
+        <w:t>encountered, subscribers to a magazine</w:t>
+      </w:r>
+      <w:r>
+        <w:t>)</w:t>
+      </w:r>
+    </w:p>
+    <w:p>
+      <w:pPr>
+        <w:pStyle w:val="ListParagraph"/>
+        <w:numPr>
+          <w:ilvl w:val="1"/>
+          <w:numId w:val="4"/>
+        </w:numPr>
+      </w:pPr>
+      <w:r>
+        <w:t>Judgmental samples (</w:t>
+      </w:r>
+      <w:r>
+        <w:t xml:space="preserve">e.g., pre-judge the </w:t>
+      </w:r>
+      <w:r>
+        <w:t xml:space="preserve">desired </w:t>
+      </w:r>
+      <w:r>
+        <w:t>characteri</w:t>
+      </w:r>
+      <w:r>
+        <w:t>stics of sample elements</w:t>
+      </w:r>
+      <w:r>
+        <w:t>)</w:t>
+      </w:r>
+    </w:p>
+    <w:p>
+      <w:pPr>
+        <w:pStyle w:val="ListParagraph"/>
+        <w:numPr>
+          <w:ilvl w:val="1"/>
+          <w:numId w:val="4"/>
+        </w:numPr>
+      </w:pPr>
+      <w:r>
+        <w:t>Quota samples</w:t>
+      </w:r>
+      <w:r>
+        <w:t xml:space="preserve"> (e.g., sample elements chosen to match percentages in the population)</w:t>
+      </w:r>
+    </w:p>
+    <w:p>
+      <w:pPr>
+        <w:pStyle w:val="ListParagraph"/>
+        <w:numPr>
+          <w:ilvl w:val="0"/>
+          <w:numId w:val="4"/>
+        </w:numPr>
+      </w:pPr>
+      <w:r>
+        <w:t>The following nonprobability samples are fine to use</w:t>
+      </w:r>
+    </w:p>
+    <w:p>
+      <w:pPr>
+        <w:pStyle w:val="ListParagraph"/>
+        <w:numPr>
+          <w:ilvl w:val="1"/>
+          <w:numId w:val="4"/>
+        </w:numPr>
+      </w:pPr>
+      <w:r>
+        <w:t xml:space="preserve">Expert samples (e.g., </w:t>
+      </w:r>
+      <w:r>
+        <w:t>someone knowledgeable about topic provides a sample frame)</w:t>
+      </w:r>
+    </w:p>
+    <w:p>
+      <w:pPr>
+        <w:pStyle w:val="ListParagraph"/>
+        <w:numPr>
+          <w:ilvl w:val="1"/>
+          <w:numId w:val="4"/>
+        </w:numPr>
+      </w:pPr>
+      <w:r>
+        <w:t>Purposive samples (e.g., use a subgroup to investigate a universal process)</w:t>
+      </w:r>
+    </w:p>
+    <w:p>
+      <w:pPr>
+        <w:pStyle w:val="ListParagraph"/>
+        <w:numPr>
+          <w:ilvl w:val="1"/>
+          <w:numId w:val="4"/>
+        </w:numPr>
+      </w:pPr>
+      <w:r>
+        <w:t>Available data samples (e.g., reviewing records)</w:t>
+      </w:r>
+    </w:p>
+    <w:p>
+      <w:pPr>
+        <w:pStyle w:val="ListParagraph"/>
+        <w:numPr>
+          <w:ilvl w:val="0"/>
+          <w:numId w:val="4"/>
+        </w:numPr>
+      </w:pPr>
+      <w:r>
+        <w:t>Probability samples have greater chance o</w:t>
+      </w:r>
+      <w:r>
+        <w:t>f</w:t>
+      </w:r>
+      <w:r>
+        <w:t xml:space="preserve"> randomly eliminating sample biases</w:t>
+      </w:r>
+      <w:r>
+        <w:t>.</w:t>
+      </w:r>
+    </w:p>
+    <w:p>
+      <w:pPr>
+        <w:pStyle w:val="ListParagraph"/>
+        <w:numPr>
+          <w:ilvl w:val="0"/>
+          <w:numId w:val="4"/>
+        </w:numPr>
+      </w:pPr>
+      <w:r>
+        <w:t>Stratified samples typically require fewer elements than simple random sample</w:t>
+      </w:r>
+      <w:r>
+        <w:t>s to produce comparable accuracy</w:t>
+      </w:r>
+      <w:r>
+        <w:t xml:space="preserve"> (precision)</w:t>
+      </w:r>
+      <w:r>
+        <w:t>.</w:t>
+      </w:r>
+    </w:p>
+    <w:p>
+      <w:pPr>
+        <w:pStyle w:val="ListParagraph"/>
+        <w:numPr>
+          <w:ilvl w:val="0"/>
+          <w:numId w:val="4"/>
+        </w:numPr>
+      </w:pPr>
+      <w:r>
+        <w:t xml:space="preserve">Cluster samples generally produce less accuracy </w:t>
+      </w:r>
+      <w:r>
+        <w:t xml:space="preserve">(precision) </w:t>
+      </w:r>
+      <w:r>
+        <w:t>than stratified samples and random sample</w:t>
+      </w:r>
+      <w:r>
+        <w:t>s because errors are compounded through the selection process.</w:t>
+      </w:r>
+    </w:p>
+    <w:p/>
+    <w:p>
+      <w:r>
+        <w:t>Sample Size</w:t>
+      </w:r>
+    </w:p>
+    <w:p>
+      <w:pPr>
+        <w:pStyle w:val="ListParagraph"/>
+        <w:numPr>
+          <w:ilvl w:val="0"/>
+          <w:numId w:val="5"/>
+        </w:numPr>
+      </w:pPr>
+      <w:r>
+        <w:t>Understanding the difference between standard error and standard deviation</w:t>
+      </w:r>
+    </w:p>
+    <w:p>
+      <w:pPr>
+        <w:pStyle w:val="ListParagraph"/>
+        <w:numPr>
+          <w:ilvl w:val="1"/>
+          <w:numId w:val="5"/>
+        </w:numPr>
+      </w:pPr>
+      <w:r>
+        <w:t>Standard error is for samples</w:t>
+      </w:r>
+    </w:p>
+    <w:p>
+      <w:pPr>
+        <w:pStyle w:val="ListParagraph"/>
+        <w:numPr>
+          <w:ilvl w:val="1"/>
+          <w:numId w:val="5"/>
+        </w:numPr>
+      </w:pPr>
+      <w:r>
+        <w:t>Standard deviation is for populations</w:t>
+      </w:r>
+    </w:p>
+    <w:p>
+      <w:pPr>
+        <w:pStyle w:val="ListParagraph"/>
+        <w:numPr>
+          <w:ilvl w:val="0"/>
+          <w:numId w:val="5"/>
+        </w:numPr>
+      </w:pPr>
+      <w:r>
+        <w:t>Sample size estimation</w:t>
+      </w:r>
+    </w:p>
+    <w:p>
+      <w:pPr>
+        <w:pStyle w:val="ListParagraph"/>
+        <w:numPr>
+          <w:ilvl w:val="1"/>
+          <w:numId w:val="5"/>
+        </w:numPr>
+      </w:pPr>
+      <w:r>
+        <w:t>mean vs. proportion</w:t>
+      </w:r>
+    </w:p>
+    <w:p>
+      <w:pPr>
+        <w:pStyle w:val="ListParagraph"/>
+        <w:numPr>
+          <w:ilvl w:val="1"/>
+          <w:numId w:val="5"/>
+        </w:numPr>
+      </w:pPr>
+      <w:r>
+        <w:t>infinite (unknown population size) vs. finite (known population size)</w:t>
+      </w:r>
+    </w:p>
+    <w:p>
+      <w:pPr>
+        <w:pStyle w:val="ListParagraph"/>
+        <w:numPr>
+          <w:ilvl w:val="2"/>
+          <w:numId w:val="5"/>
+        </w:numPr>
+      </w:pPr>
+      <w:r>
+        <w:t xml:space="preserve">If population size is </w:t>
+      </w:r>
+      <m:oMath>
+        <m:r>
+          <w:rPr>
+            <w:rFonts w:ascii="Cambria Math" w:hAnsi="Cambria Math"/>
+          </w:rPr>
+          <m:t>≥</m:t>
+        </m:r>
+      </m:oMath>
+      <w:r>
+        <w:t xml:space="preserve"> 10,000 </w:t>
+      </w:r>
+      <w:r>
+        <w:sym w:font="Wingdings" w:char="F0E0"/>
+      </w:r>
+      <w:r>
+        <w:t xml:space="preserve"> treat as infinite population</w:t>
+      </w:r>
+    </w:p>
+    <w:p>
+      <w:pPr>
+        <w:pStyle w:val="ListParagraph"/>
+        <w:numPr>
+          <w:ilvl w:val="1"/>
+          <w:numId w:val="5"/>
+        </w:numPr>
+      </w:pPr>
+      <w:r>
+        <w:t>E is the size of the interval the researcher is willing to accept (i.e., confidence interval)</w:t>
+      </w:r>
+    </w:p>
+    <w:p>
+      <w:pPr>
+        <w:pStyle w:val="ListParagraph"/>
+        <w:numPr>
+          <w:ilvl w:val="1"/>
+          <w:numId w:val="5"/>
+        </w:numPr>
+      </w:pPr>
+      <w:r>
+        <w:t>Estimates of variance</w:t>
+      </w:r>
+    </w:p>
+    <w:p>
+      <w:pPr>
+        <w:pStyle w:val="ListParagraph"/>
+        <w:numPr>
+          <w:ilvl w:val="2"/>
+          <w:numId w:val="5"/>
+        </w:numPr>
+        <w:spacing w:after="120"/>
+        <w:contextualSpacing w:val="0"/>
+      </w:pPr>
+      <w:r>
+        <w:t>Previous studies or pilot studies</w:t>
+      </w:r>
+    </w:p>
+    <w:p>
+      <w:pPr>
+        <w:pStyle w:val="ListParagraph"/>
+        <w:numPr>
+          <w:ilvl w:val="2"/>
+          <w:numId w:val="5"/>
+        </w:numPr>
+      </w:pPr>
+      <m:oMath>
+        <m:f>
+          <m:fPr>
+            <m:ctrlPr>
+              <w:rPr>
+                <w:rFonts w:ascii="Cambria Math" w:hAnsi="Cambria Math"/>
+                <w:i/>
+              </w:rPr>
+            </m:ctrlPr>
+          </m:fPr>
+          <m:num>
+            <m:r>
+              <w:rPr>
+                <w:rFonts w:ascii="Cambria Math" w:hAnsi="Cambria Math"/>
+              </w:rPr>
+              <m:t>range of possible values</m:t>
+            </m:r>
+          </m:num>
+          <m:den>
+            <m:r>
+              <w:rPr>
+                <w:rFonts w:ascii="Cambria Math" w:hAnsi="Cambria Math"/>
+              </w:rPr>
+              <m:t>6</m:t>
+            </m:r>
+          </m:den>
+        </m:f>
+      </m:oMath>
+      <w:r>
+        <w:rPr>
+          <w:rFonts w:eastAsiaTheme="minorEastAsia"/>
+        </w:rPr>
+        <w:t xml:space="preserve"> or </w:t>
+      </w:r>
+      <m:oMath>
+        <m:f>
+          <m:fPr>
+            <m:ctrlPr>
+              <w:rPr>
+                <w:rFonts w:ascii="Cambria Math" w:hAnsi="Cambria Math"/>
+                <w:i/>
+              </w:rPr>
+            </m:ctrlPr>
+          </m:fPr>
+          <m:num>
+            <m:r>
+              <w:rPr>
+                <w:rFonts w:ascii="Cambria Math" w:hAnsi="Cambria Math"/>
+              </w:rPr>
+              <m:t>range</m:t>
+            </m:r>
+            <m:r>
+              <w:rPr>
+                <w:rFonts w:ascii="Cambria Math" w:hAnsi="Cambria Math"/>
+              </w:rPr>
+              <m:t xml:space="preserve"> of possible values</m:t>
+            </m:r>
+          </m:num>
+          <m:den>
+            <m:r>
+              <w:rPr>
+                <w:rFonts w:ascii="Cambria Math" w:hAnsi="Cambria Math"/>
+              </w:rPr>
+              <m:t>4</m:t>
+            </m:r>
+          </m:den>
+        </m:f>
+      </m:oMath>
+    </w:p>
+    <w:p>
+      <w:pPr>
+        <w:pStyle w:val="ListParagraph"/>
+        <w:numPr>
+          <w:ilvl w:val="2"/>
+          <w:numId w:val="5"/>
+        </w:numPr>
+      </w:pPr>
+      <w:r>
+        <w:t>50-50 proportion split (produces largest sample size)</w:t>
+      </w:r>
+    </w:p>
+    <w:p>
+      <w:pPr>
+        <w:pStyle w:val="ListParagraph"/>
+        <w:numPr>
+          <w:ilvl w:val="1"/>
+          <w:numId w:val="5"/>
+        </w:numPr>
+      </w:pPr>
+      <w:r>
+        <w:t>Always round up</w:t>
+      </w:r>
+    </w:p>
+    <w:p>
+      <w:pPr>
+        <w:pStyle w:val="ListParagraph"/>
+        <w:numPr>
+          <w:ilvl w:val="1"/>
+          <w:numId w:val="5"/>
+        </w:numPr>
+      </w:pPr>
+      <w:r>
+        <w:t>Account for estimated response rate</w:t>
+      </w:r>
+    </w:p>
+    <w:p>
+      <w:pPr>
+        <w:pStyle w:val="ListParagraph"/>
+        <w:numPr>
+          <w:ilvl w:val="1"/>
+          <w:numId w:val="5"/>
+        </w:numPr>
+      </w:pPr>
+      <w:r>
+        <w:t xml:space="preserve">When calculated confidence interval is greater than the desired confidence </w:t>
+      </w:r>
+      <w:r>
+        <w:t>interval that was selected when determining</w:t>
+      </w:r>
+      <w:r>
+        <w:t xml:space="preserve"> the </w:t>
+      </w:r>
+      <w:r>
+        <w:t xml:space="preserve">required </w:t>
+      </w:r>
+      <w:r>
+        <w:t>sample size</w:t>
+      </w:r>
+      <w:r>
+        <w:t>,</w:t>
+      </w:r>
+      <w:r>
+        <w:t xml:space="preserve"> it typically indicates that the sample is unrepresentative.</w:t>
+      </w:r>
+    </w:p>
+    <w:p/>
+    <w:p>
+      <w:r>
+        <w:t>Validity</w:t>
+      </w:r>
+    </w:p>
+    <w:p>
+      <w:pPr>
+        <w:pStyle w:val="ListParagraph"/>
+        <w:numPr>
+          <w:ilvl w:val="0"/>
+          <w:numId w:val="6"/>
+        </w:numPr>
+      </w:pPr>
+      <w:r>
+        <w:t>Validity implies reliability</w:t>
+      </w:r>
+    </w:p>
+    <w:p>
+      <w:pPr>
+        <w:pStyle w:val="ListParagraph"/>
+        <w:numPr>
+          <w:ilvl w:val="0"/>
+          <w:numId w:val="6"/>
+        </w:numPr>
+      </w:pPr>
+      <w:r>
+        <w:lastRenderedPageBreak/>
+        <w:t>Reliability does NOT imply validity</w:t>
+      </w:r>
+    </w:p>
+    <w:p>
+      <w:pPr>
+        <w:pStyle w:val="ListParagraph"/>
+        <w:numPr>
+          <w:ilvl w:val="1"/>
+          <w:numId w:val="6"/>
+        </w:numPr>
+      </w:pPr>
+      <w:r>
+        <w:t>Can be reliably wrong</w:t>
+      </w:r>
+    </w:p>
+    <w:p/>
+    <w:p>
+      <w:r>
+        <w:t>Indices and Scales</w:t>
+      </w:r>
+    </w:p>
+    <w:p>
+      <w:pPr>
+        <w:pStyle w:val="ListParagraph"/>
+        <w:numPr>
+          <w:ilvl w:val="0"/>
+          <w:numId w:val="7"/>
+        </w:numPr>
+      </w:pPr>
+      <w:r>
+        <w:t>An index accumulates (</w:t>
+      </w:r>
+      <w:r>
+        <w:t xml:space="preserve">i.e., </w:t>
+      </w:r>
+      <w:r>
+        <w:t>adds) scores</w:t>
+      </w:r>
+    </w:p>
+    <w:p>
+      <w:pPr>
+        <w:pStyle w:val="ListParagraph"/>
+        <w:numPr>
+          <w:ilvl w:val="1"/>
+          <w:numId w:val="7"/>
+        </w:numPr>
+      </w:pPr>
+      <w:r>
+        <w:t>Has the problem of the “muddy middle”</w:t>
+      </w:r>
+    </w:p>
+    <w:p>
+      <w:pPr>
+        <w:pStyle w:val="ListParagraph"/>
+        <w:numPr>
+          <w:ilvl w:val="0"/>
+          <w:numId w:val="7"/>
+        </w:numPr>
+      </w:pPr>
+      <w:r>
+        <w:t xml:space="preserve">A scale accumulates </w:t>
+      </w:r>
+      <w:r>
+        <w:t xml:space="preserve">scores </w:t>
+      </w:r>
+      <w:r>
+        <w:t>and assesses the patterns of scores</w:t>
+      </w:r>
+    </w:p>
+    <w:p>
+      <w:pPr>
+        <w:pStyle w:val="ListParagraph"/>
+        <w:numPr>
+          <w:ilvl w:val="1"/>
+          <w:numId w:val="7"/>
+        </w:numPr>
+      </w:pPr>
+      <w:r>
+        <w:t>Combining multiple questions into one score around a concept or construct</w:t>
+      </w:r>
+    </w:p>
+    <w:p>
+      <w:pPr>
+        <w:pStyle w:val="ListParagraph"/>
+        <w:numPr>
+          <w:ilvl w:val="1"/>
+          <w:numId w:val="7"/>
+        </w:numPr>
+      </w:pPr>
+      <w:r>
+        <w:t xml:space="preserve">e.g., </w:t>
+      </w:r>
+      <w:proofErr w:type="spellStart"/>
+      <w:r>
+        <w:t>Guttman</w:t>
+      </w:r>
+      <w:proofErr w:type="spellEnd"/>
+      <w:r>
+        <w:t xml:space="preserve"> scaling procedure</w:t>
+      </w:r>
+    </w:p>
+    <w:p>
+      <w:pPr>
+        <w:pStyle w:val="ListParagraph"/>
+        <w:numPr>
+          <w:ilvl w:val="0"/>
+          <w:numId w:val="7"/>
+        </w:numPr>
+      </w:pPr>
+      <w:r>
+        <w:t>Cronbach’s alpha indicates the degree to which a group of items relate (i.e., hang together)</w:t>
+      </w:r>
+    </w:p>
+    <w:p>
+      <w:pPr>
+        <w:pStyle w:val="ListParagraph"/>
+        <w:numPr>
+          <w:ilvl w:val="1"/>
+          <w:numId w:val="7"/>
+        </w:numPr>
+      </w:pPr>
+      <w:r>
+        <w:t>Value of 0.6 or greater is desired</w:t>
+      </w:r>
+    </w:p>
+    <w:p>
+      <w:pPr>
+        <w:pStyle w:val="ListParagraph"/>
+        <w:numPr>
+          <w:ilvl w:val="1"/>
+          <w:numId w:val="7"/>
+        </w:numPr>
+      </w:pPr>
+      <w:r>
+        <w:t>Measure of reliability</w:t>
+      </w:r>
+    </w:p>
+    <w:p>
+      <w:pPr>
+        <w:pStyle w:val="ListParagraph"/>
+        <w:numPr>
+          <w:ilvl w:val="0"/>
+          <w:numId w:val="7"/>
+        </w:numPr>
+      </w:pPr>
+      <w:r>
+        <w:t>Modal is how many of a category</w:t>
+      </w:r>
+    </w:p>
+    <w:p>
+      <w:pPr>
+        <w:pStyle w:val="ListParagraph"/>
+        <w:numPr>
+          <w:ilvl w:val="1"/>
+          <w:numId w:val="7"/>
+        </w:numPr>
+      </w:pPr>
+      <w:r>
+        <w:t>Different from the mode</w:t>
+      </w:r>
+    </w:p>
+    <w:p>
+      <w:pPr>
+        <w:pStyle w:val="ListParagraph"/>
+        <w:numPr>
+          <w:ilvl w:val="0"/>
+          <w:numId w:val="7"/>
+        </w:numPr>
+      </w:pPr>
+      <w:r>
+        <w:t xml:space="preserve">Determining if a scale exists for any </w:t>
+      </w:r>
+      <w:proofErr w:type="spellStart"/>
+      <w:r>
+        <w:t>Guttman</w:t>
+      </w:r>
+      <w:proofErr w:type="spellEnd"/>
+      <w:r>
+        <w:t xml:space="preserve"> scaling procedure</w:t>
+      </w:r>
+    </w:p>
+    <w:p>
+      <w:pPr>
+        <w:pStyle w:val="ListParagraph"/>
+        <w:numPr>
+          <w:ilvl w:val="1"/>
+          <w:numId w:val="7"/>
+        </w:numPr>
+      </w:pPr>
+      <w:r>
+        <w:t xml:space="preserve">Coefficient of reproducibility (CR) </w:t>
+      </w:r>
+      <m:oMath>
+        <m:r>
+          <w:rPr>
+            <w:rFonts w:ascii="Cambria Math" w:hAnsi="Cambria Math"/>
+          </w:rPr>
+          <m:t>≥</m:t>
+        </m:r>
+      </m:oMath>
+      <w:r>
+        <w:t>0.9</w:t>
+      </w:r>
+    </w:p>
+    <w:p>
+      <w:pPr>
+        <w:pStyle w:val="ListParagraph"/>
+        <w:numPr>
+          <w:ilvl w:val="1"/>
+          <w:numId w:val="7"/>
+        </w:numPr>
+      </w:pPr>
+      <w:r>
+        <w:t xml:space="preserve">Coefficient of scalability (CS) </w:t>
+      </w:r>
+      <m:oMath>
+        <m:r>
+          <w:rPr>
+            <w:rFonts w:ascii="Cambria Math" w:hAnsi="Cambria Math"/>
+          </w:rPr>
+          <m:t>≥</m:t>
+        </m:r>
+      </m:oMath>
+      <w:r>
+        <w:t>0.6</w:t>
+      </w:r>
+    </w:p>
+    <w:p>
+      <w:pPr>
+        <w:pStyle w:val="ListParagraph"/>
+        <w:numPr>
+          <w:ilvl w:val="1"/>
+          <w:numId w:val="7"/>
+        </w:numPr>
+      </w:pPr>
+      <w:r>
+        <w:t>Minimum Margin of Reproducibility (MMR)</w:t>
+      </w:r>
+    </w:p>
+    <w:p>
+      <w:pPr>
+        <w:pStyle w:val="ListParagraph"/>
+        <w:numPr>
+          <w:ilvl w:val="2"/>
+          <w:numId w:val="7"/>
+        </w:numPr>
+      </w:pPr>
+      <w:r>
+        <w:t>If nothing but random chance was operating</w:t>
+      </w:r>
+    </w:p>
+    <w:p>
+      <w:pPr>
+        <w:pStyle w:val="ListParagraph"/>
+        <w:numPr>
+          <w:ilvl w:val="2"/>
+          <w:numId w:val="7"/>
+        </w:numPr>
+      </w:pPr>
+      <w:r>
+        <w:t>Interim step needed to calculate improvement</w:t>
+      </w:r>
+    </w:p>
+    <w:p>
+      <w:pPr>
+        <w:pStyle w:val="ListParagraph"/>
+        <w:numPr>
+          <w:ilvl w:val="2"/>
+          <w:numId w:val="7"/>
+        </w:numPr>
+      </w:pPr>
+      <w:r>
+        <w:t>Meaningless by itself</w:t>
+      </w:r>
+    </w:p>
+    <w:p>
+      <w:pPr>
+        <w:pStyle w:val="ListParagraph"/>
+        <w:numPr>
+          <w:ilvl w:val="1"/>
+          <w:numId w:val="7"/>
+        </w:numPr>
+      </w:pPr>
+      <w:r>
+        <w:t>Percent Improvement = CR - MMR</w:t>
+      </w:r>
+    </w:p>
+    <w:p>
+      <w:pPr>
+        <w:pStyle w:val="ListParagraph"/>
+        <w:numPr>
+          <w:ilvl w:val="2"/>
+          <w:numId w:val="7"/>
+        </w:numPr>
+      </w:pPr>
+      <w:r>
+        <w:t>Minimum of 20 percent improvement desired</w:t>
+      </w:r>
+    </w:p>
+    <w:p>
       <w:bookmarkStart w:id="0" w:name="_GoBack"/>
       <w:bookmarkEnd w:id="0"/>
     </w:p>
     <w:sectPr>
-      <w:headerReference w:type="default" r:id="rId10"/>
+      <w:headerReference w:type="default" r:id="rId11"/>
       <w:pgSz w:w="12240" w:h="15840"/>
       <w:pgMar w:top="1440" w:right="1440" w:bottom="1440" w:left="1440" w:header="720" w:footer="720" w:gutter="0"/>
       <w:pgNumType w:start="1"/>
@@ -2245,7 +3190,7 @@
         <w:b/>
         <w:noProof/>
       </w:rPr>
-      <w:t>5</w:t>
+      <w:t>6</w:t>
     </w:r>
     <w:r>
       <w:rPr>
@@ -2353,9 +3298,213 @@
 </w:hdr>
 </file>
 
+<file path=word/header4.xml><?xml version="1.0" encoding="utf-8"?>
+<w:hdr xmlns:wpc="http://schemas.microsoft.com/office/word/2010/wordprocessingCanvas" xmlns:mc="http://schemas.openxmlformats.org/markup-compatibility/2006" xmlns:o="urn:schemas-microsoft-com:office:office" xmlns:r="http://schemas.openxmlformats.org/officeDocument/2006/relationships" xmlns:m="http://schemas.openxmlformats.org/officeDocument/2006/math" xmlns:v="urn:schemas-microsoft-com:vml" xmlns:wp14="http://schemas.microsoft.com/office/word/2010/wordprocessingDrawing" xmlns:wp="http://schemas.openxmlformats.org/drawingml/2006/wordprocessingDrawing" xmlns:w10="urn:schemas-microsoft-com:office:word" xmlns:w="http://schemas.openxmlformats.org/wordprocessingml/2006/main" xmlns:w14="http://schemas.microsoft.com/office/word/2010/wordml" xmlns:wpg="http://schemas.microsoft.com/office/word/2010/wordprocessingGroup" xmlns:wpi="http://schemas.microsoft.com/office/word/2010/wordprocessingInk" xmlns:wne="http://schemas.microsoft.com/office/word/2006/wordml" xmlns:wps="http://schemas.microsoft.com/office/word/2010/wordprocessingShape" mc:Ignorable="w14 wp14">
+  <w:p>
+    <w:pPr>
+      <w:pStyle w:val="Header"/>
+    </w:pPr>
+    <w:r>
+      <w:t>SOC 5600 Research Methodology | Spring 2019</w:t>
+    </w:r>
+  </w:p>
+  <w:p>
+    <w:pPr>
+      <w:pStyle w:val="Header"/>
+    </w:pPr>
+    <w:r>
+      <w:t xml:space="preserve">Lecture 2019-02-13 | Page </w:t>
+    </w:r>
+    <w:r>
+      <w:rPr>
+        <w:b/>
+      </w:rPr>
+      <w:fldChar w:fldCharType="begin"/>
+    </w:r>
+    <w:r>
+      <w:rPr>
+        <w:b/>
+      </w:rPr>
+      <w:instrText xml:space="preserve"> PAGE  \* Arabic  \* MERGEFORMAT </w:instrText>
+    </w:r>
+    <w:r>
+      <w:rPr>
+        <w:b/>
+      </w:rPr>
+      <w:fldChar w:fldCharType="separate"/>
+    </w:r>
+    <w:r>
+      <w:rPr>
+        <w:b/>
+        <w:noProof/>
+      </w:rPr>
+      <w:t>2</w:t>
+    </w:r>
+    <w:r>
+      <w:rPr>
+        <w:b/>
+      </w:rPr>
+      <w:fldChar w:fldCharType="end"/>
+    </w:r>
+    <w:r>
+      <w:t xml:space="preserve"> of </w:t>
+    </w:r>
+    <w:r>
+      <w:rPr>
+        <w:b/>
+      </w:rPr>
+      <w:fldChar w:fldCharType="begin"/>
+    </w:r>
+    <w:r>
+      <w:rPr>
+        <w:b/>
+      </w:rPr>
+      <w:instrText xml:space="preserve"> SECTIONPAGES   \* MERGEFORMAT </w:instrText>
+    </w:r>
+    <w:r>
+      <w:rPr>
+        <w:b/>
+      </w:rPr>
+      <w:fldChar w:fldCharType="separate"/>
+    </w:r>
+    <w:r>
+      <w:rPr>
+        <w:b/>
+        <w:noProof/>
+      </w:rPr>
+      <w:t>2</w:t>
+    </w:r>
+    <w:r>
+      <w:rPr>
+        <w:b/>
+      </w:rPr>
+      <w:fldChar w:fldCharType="end"/>
+    </w:r>
+  </w:p>
+  <w:p>
+    <w:pPr>
+      <w:pStyle w:val="Header"/>
+    </w:pPr>
+  </w:p>
+</w:hdr>
+</file>
+
 <file path=word/numbering.xml><?xml version="1.0" encoding="utf-8"?>
 <w:numbering xmlns:wpc="http://schemas.microsoft.com/office/word/2010/wordprocessingCanvas" xmlns:mc="http://schemas.openxmlformats.org/markup-compatibility/2006" xmlns:o="urn:schemas-microsoft-com:office:office" xmlns:r="http://schemas.openxmlformats.org/officeDocument/2006/relationships" xmlns:m="http://schemas.openxmlformats.org/officeDocument/2006/math" xmlns:v="urn:schemas-microsoft-com:vml" xmlns:wp14="http://schemas.microsoft.com/office/word/2010/wordprocessingDrawing" xmlns:wp="http://schemas.openxmlformats.org/drawingml/2006/wordprocessingDrawing" xmlns:w10="urn:schemas-microsoft-com:office:word" xmlns:w="http://schemas.openxmlformats.org/wordprocessingml/2006/main" xmlns:w14="http://schemas.microsoft.com/office/word/2010/wordml" xmlns:wpg="http://schemas.microsoft.com/office/word/2010/wordprocessingGroup" xmlns:wpi="http://schemas.microsoft.com/office/word/2010/wordprocessingInk" xmlns:wne="http://schemas.microsoft.com/office/word/2006/wordml" xmlns:wps="http://schemas.microsoft.com/office/word/2010/wordprocessingShape" mc:Ignorable="w14 wp14">
   <w:abstractNum w:abstractNumId="0">
+    <w:nsid w:val="14471ED6"/>
+    <w:multiLevelType w:val="hybridMultilevel"/>
+    <w:tmpl w:val="572EDD4C"/>
+    <w:lvl w:ilvl="0" w:tplc="04090001">
+      <w:start w:val="1"/>
+      <w:numFmt w:val="bullet"/>
+      <w:lvlText w:val=""/>
+      <w:lvlJc w:val="left"/>
+      <w:pPr>
+        <w:ind w:left="720" w:hanging="360"/>
+      </w:pPr>
+      <w:rPr>
+        <w:rFonts w:ascii="Symbol" w:hAnsi="Symbol" w:hint="default"/>
+      </w:rPr>
+    </w:lvl>
+    <w:lvl w:ilvl="1" w:tplc="04090003">
+      <w:start w:val="1"/>
+      <w:numFmt w:val="bullet"/>
+      <w:lvlText w:val="o"/>
+      <w:lvlJc w:val="left"/>
+      <w:pPr>
+        <w:ind w:left="1440" w:hanging="360"/>
+      </w:pPr>
+      <w:rPr>
+        <w:rFonts w:ascii="Courier New" w:hAnsi="Courier New" w:cs="Courier New" w:hint="default"/>
+      </w:rPr>
+    </w:lvl>
+    <w:lvl w:ilvl="2" w:tplc="04090005">
+      <w:start w:val="1"/>
+      <w:numFmt w:val="bullet"/>
+      <w:lvlText w:val=""/>
+      <w:lvlJc w:val="left"/>
+      <w:pPr>
+        <w:ind w:left="2160" w:hanging="360"/>
+      </w:pPr>
+      <w:rPr>
+        <w:rFonts w:ascii="Wingdings" w:hAnsi="Wingdings" w:hint="default"/>
+      </w:rPr>
+    </w:lvl>
+    <w:lvl w:ilvl="3" w:tplc="04090001" w:tentative="1">
+      <w:start w:val="1"/>
+      <w:numFmt w:val="bullet"/>
+      <w:lvlText w:val=""/>
+      <w:lvlJc w:val="left"/>
+      <w:pPr>
+        <w:ind w:left="2880" w:hanging="360"/>
+      </w:pPr>
+      <w:rPr>
+        <w:rFonts w:ascii="Symbol" w:hAnsi="Symbol" w:hint="default"/>
+      </w:rPr>
+    </w:lvl>
+    <w:lvl w:ilvl="4" w:tplc="04090003" w:tentative="1">
+      <w:start w:val="1"/>
+      <w:numFmt w:val="bullet"/>
+      <w:lvlText w:val="o"/>
+      <w:lvlJc w:val="left"/>
+      <w:pPr>
+        <w:ind w:left="3600" w:hanging="360"/>
+      </w:pPr>
+      <w:rPr>
+        <w:rFonts w:ascii="Courier New" w:hAnsi="Courier New" w:cs="Courier New" w:hint="default"/>
+      </w:rPr>
+    </w:lvl>
+    <w:lvl w:ilvl="5" w:tplc="04090005" w:tentative="1">
+      <w:start w:val="1"/>
+      <w:numFmt w:val="bullet"/>
+      <w:lvlText w:val=""/>
+      <w:lvlJc w:val="left"/>
+      <w:pPr>
+        <w:ind w:left="4320" w:hanging="360"/>
+      </w:pPr>
+      <w:rPr>
+        <w:rFonts w:ascii="Wingdings" w:hAnsi="Wingdings" w:hint="default"/>
+      </w:rPr>
+    </w:lvl>
+    <w:lvl w:ilvl="6" w:tplc="04090001" w:tentative="1">
+      <w:start w:val="1"/>
+      <w:numFmt w:val="bullet"/>
+      <w:lvlText w:val=""/>
+      <w:lvlJc w:val="left"/>
+      <w:pPr>
+        <w:ind w:left="5040" w:hanging="360"/>
+      </w:pPr>
+      <w:rPr>
+        <w:rFonts w:ascii="Symbol" w:hAnsi="Symbol" w:hint="default"/>
+      </w:rPr>
+    </w:lvl>
+    <w:lvl w:ilvl="7" w:tplc="04090003" w:tentative="1">
+      <w:start w:val="1"/>
+      <w:numFmt w:val="bullet"/>
+      <w:lvlText w:val="o"/>
+      <w:lvlJc w:val="left"/>
+      <w:pPr>
+        <w:ind w:left="5760" w:hanging="360"/>
+      </w:pPr>
+      <w:rPr>
+        <w:rFonts w:ascii="Courier New" w:hAnsi="Courier New" w:cs="Courier New" w:hint="default"/>
+      </w:rPr>
+    </w:lvl>
+    <w:lvl w:ilvl="8" w:tplc="04090005" w:tentative="1">
+      <w:start w:val="1"/>
+      <w:numFmt w:val="bullet"/>
+      <w:lvlText w:val=""/>
+      <w:lvlJc w:val="left"/>
+      <w:pPr>
+        <w:ind w:left="6480" w:hanging="360"/>
+      </w:pPr>
+      <w:rPr>
+        <w:rFonts w:ascii="Wingdings" w:hAnsi="Wingdings" w:hint="default"/>
+      </w:rPr>
+    </w:lvl>
+  </w:abstractNum>
+  <w:abstractNum w:abstractNumId="1">
     <w:nsid w:val="265C56D6"/>
     <w:multiLevelType w:val="hybridMultilevel"/>
     <w:tmpl w:val="11F8BA62"/>
@@ -2468,7 +3617,7 @@
       </w:rPr>
     </w:lvl>
   </w:abstractNum>
-  <w:abstractNum w:abstractNumId="1">
+  <w:abstractNum w:abstractNumId="2">
     <w:nsid w:val="31194443"/>
     <w:multiLevelType w:val="hybridMultilevel"/>
     <w:tmpl w:val="F0B4D078"/>
@@ -2581,7 +3730,233 @@
       </w:rPr>
     </w:lvl>
   </w:abstractNum>
-  <w:abstractNum w:abstractNumId="2">
+  <w:abstractNum w:abstractNumId="3">
+    <w:nsid w:val="3B156110"/>
+    <w:multiLevelType w:val="hybridMultilevel"/>
+    <w:tmpl w:val="D6E49DD4"/>
+    <w:lvl w:ilvl="0" w:tplc="04090001">
+      <w:start w:val="1"/>
+      <w:numFmt w:val="bullet"/>
+      <w:lvlText w:val=""/>
+      <w:lvlJc w:val="left"/>
+      <w:pPr>
+        <w:ind w:left="720" w:hanging="360"/>
+      </w:pPr>
+      <w:rPr>
+        <w:rFonts w:ascii="Symbol" w:hAnsi="Symbol" w:hint="default"/>
+      </w:rPr>
+    </w:lvl>
+    <w:lvl w:ilvl="1" w:tplc="04090003">
+      <w:start w:val="1"/>
+      <w:numFmt w:val="bullet"/>
+      <w:lvlText w:val="o"/>
+      <w:lvlJc w:val="left"/>
+      <w:pPr>
+        <w:ind w:left="1440" w:hanging="360"/>
+      </w:pPr>
+      <w:rPr>
+        <w:rFonts w:ascii="Courier New" w:hAnsi="Courier New" w:cs="Courier New" w:hint="default"/>
+      </w:rPr>
+    </w:lvl>
+    <w:lvl w:ilvl="2" w:tplc="04090005" w:tentative="1">
+      <w:start w:val="1"/>
+      <w:numFmt w:val="bullet"/>
+      <w:lvlText w:val=""/>
+      <w:lvlJc w:val="left"/>
+      <w:pPr>
+        <w:ind w:left="2160" w:hanging="360"/>
+      </w:pPr>
+      <w:rPr>
+        <w:rFonts w:ascii="Wingdings" w:hAnsi="Wingdings" w:hint="default"/>
+      </w:rPr>
+    </w:lvl>
+    <w:lvl w:ilvl="3" w:tplc="04090001" w:tentative="1">
+      <w:start w:val="1"/>
+      <w:numFmt w:val="bullet"/>
+      <w:lvlText w:val=""/>
+      <w:lvlJc w:val="left"/>
+      <w:pPr>
+        <w:ind w:left="2880" w:hanging="360"/>
+      </w:pPr>
+      <w:rPr>
+        <w:rFonts w:ascii="Symbol" w:hAnsi="Symbol" w:hint="default"/>
+      </w:rPr>
+    </w:lvl>
+    <w:lvl w:ilvl="4" w:tplc="04090003" w:tentative="1">
+      <w:start w:val="1"/>
+      <w:numFmt w:val="bullet"/>
+      <w:lvlText w:val="o"/>
+      <w:lvlJc w:val="left"/>
+      <w:pPr>
+        <w:ind w:left="3600" w:hanging="360"/>
+      </w:pPr>
+      <w:rPr>
+        <w:rFonts w:ascii="Courier New" w:hAnsi="Courier New" w:cs="Courier New" w:hint="default"/>
+      </w:rPr>
+    </w:lvl>
+    <w:lvl w:ilvl="5" w:tplc="04090005" w:tentative="1">
+      <w:start w:val="1"/>
+      <w:numFmt w:val="bullet"/>
+      <w:lvlText w:val=""/>
+      <w:lvlJc w:val="left"/>
+      <w:pPr>
+        <w:ind w:left="4320" w:hanging="360"/>
+      </w:pPr>
+      <w:rPr>
+        <w:rFonts w:ascii="Wingdings" w:hAnsi="Wingdings" w:hint="default"/>
+      </w:rPr>
+    </w:lvl>
+    <w:lvl w:ilvl="6" w:tplc="04090001" w:tentative="1">
+      <w:start w:val="1"/>
+      <w:numFmt w:val="bullet"/>
+      <w:lvlText w:val=""/>
+      <w:lvlJc w:val="left"/>
+      <w:pPr>
+        <w:ind w:left="5040" w:hanging="360"/>
+      </w:pPr>
+      <w:rPr>
+        <w:rFonts w:ascii="Symbol" w:hAnsi="Symbol" w:hint="default"/>
+      </w:rPr>
+    </w:lvl>
+    <w:lvl w:ilvl="7" w:tplc="04090003" w:tentative="1">
+      <w:start w:val="1"/>
+      <w:numFmt w:val="bullet"/>
+      <w:lvlText w:val="o"/>
+      <w:lvlJc w:val="left"/>
+      <w:pPr>
+        <w:ind w:left="5760" w:hanging="360"/>
+      </w:pPr>
+      <w:rPr>
+        <w:rFonts w:ascii="Courier New" w:hAnsi="Courier New" w:cs="Courier New" w:hint="default"/>
+      </w:rPr>
+    </w:lvl>
+    <w:lvl w:ilvl="8" w:tplc="04090005" w:tentative="1">
+      <w:start w:val="1"/>
+      <w:numFmt w:val="bullet"/>
+      <w:lvlText w:val=""/>
+      <w:lvlJc w:val="left"/>
+      <w:pPr>
+        <w:ind w:left="6480" w:hanging="360"/>
+      </w:pPr>
+      <w:rPr>
+        <w:rFonts w:ascii="Wingdings" w:hAnsi="Wingdings" w:hint="default"/>
+      </w:rPr>
+    </w:lvl>
+  </w:abstractNum>
+  <w:abstractNum w:abstractNumId="4">
+    <w:nsid w:val="50C14682"/>
+    <w:multiLevelType w:val="hybridMultilevel"/>
+    <w:tmpl w:val="601801B4"/>
+    <w:lvl w:ilvl="0" w:tplc="04090001">
+      <w:start w:val="1"/>
+      <w:numFmt w:val="bullet"/>
+      <w:lvlText w:val=""/>
+      <w:lvlJc w:val="left"/>
+      <w:pPr>
+        <w:ind w:left="720" w:hanging="360"/>
+      </w:pPr>
+      <w:rPr>
+        <w:rFonts w:ascii="Symbol" w:hAnsi="Symbol" w:hint="default"/>
+      </w:rPr>
+    </w:lvl>
+    <w:lvl w:ilvl="1" w:tplc="04090003">
+      <w:start w:val="1"/>
+      <w:numFmt w:val="bullet"/>
+      <w:lvlText w:val="o"/>
+      <w:lvlJc w:val="left"/>
+      <w:pPr>
+        <w:ind w:left="1440" w:hanging="360"/>
+      </w:pPr>
+      <w:rPr>
+        <w:rFonts w:ascii="Courier New" w:hAnsi="Courier New" w:cs="Courier New" w:hint="default"/>
+      </w:rPr>
+    </w:lvl>
+    <w:lvl w:ilvl="2" w:tplc="04090005">
+      <w:start w:val="1"/>
+      <w:numFmt w:val="bullet"/>
+      <w:lvlText w:val=""/>
+      <w:lvlJc w:val="left"/>
+      <w:pPr>
+        <w:ind w:left="2160" w:hanging="360"/>
+      </w:pPr>
+      <w:rPr>
+        <w:rFonts w:ascii="Wingdings" w:hAnsi="Wingdings" w:hint="default"/>
+      </w:rPr>
+    </w:lvl>
+    <w:lvl w:ilvl="3" w:tplc="04090001" w:tentative="1">
+      <w:start w:val="1"/>
+      <w:numFmt w:val="bullet"/>
+      <w:lvlText w:val=""/>
+      <w:lvlJc w:val="left"/>
+      <w:pPr>
+        <w:ind w:left="2880" w:hanging="360"/>
+      </w:pPr>
+      <w:rPr>
+        <w:rFonts w:ascii="Symbol" w:hAnsi="Symbol" w:hint="default"/>
+      </w:rPr>
+    </w:lvl>
+    <w:lvl w:ilvl="4" w:tplc="04090003" w:tentative="1">
+      <w:start w:val="1"/>
+      <w:numFmt w:val="bullet"/>
+      <w:lvlText w:val="o"/>
+      <w:lvlJc w:val="left"/>
+      <w:pPr>
+        <w:ind w:left="3600" w:hanging="360"/>
+      </w:pPr>
+      <w:rPr>
+        <w:rFonts w:ascii="Courier New" w:hAnsi="Courier New" w:cs="Courier New" w:hint="default"/>
+      </w:rPr>
+    </w:lvl>
+    <w:lvl w:ilvl="5" w:tplc="04090005" w:tentative="1">
+      <w:start w:val="1"/>
+      <w:numFmt w:val="bullet"/>
+      <w:lvlText w:val=""/>
+      <w:lvlJc w:val="left"/>
+      <w:pPr>
+        <w:ind w:left="4320" w:hanging="360"/>
+      </w:pPr>
+      <w:rPr>
+        <w:rFonts w:ascii="Wingdings" w:hAnsi="Wingdings" w:hint="default"/>
+      </w:rPr>
+    </w:lvl>
+    <w:lvl w:ilvl="6" w:tplc="04090001" w:tentative="1">
+      <w:start w:val="1"/>
+      <w:numFmt w:val="bullet"/>
+      <w:lvlText w:val=""/>
+      <w:lvlJc w:val="left"/>
+      <w:pPr>
+        <w:ind w:left="5040" w:hanging="360"/>
+      </w:pPr>
+      <w:rPr>
+        <w:rFonts w:ascii="Symbol" w:hAnsi="Symbol" w:hint="default"/>
+      </w:rPr>
+    </w:lvl>
+    <w:lvl w:ilvl="7" w:tplc="04090003" w:tentative="1">
+      <w:start w:val="1"/>
+      <w:numFmt w:val="bullet"/>
+      <w:lvlText w:val="o"/>
+      <w:lvlJc w:val="left"/>
+      <w:pPr>
+        <w:ind w:left="5760" w:hanging="360"/>
+      </w:pPr>
+      <w:rPr>
+        <w:rFonts w:ascii="Courier New" w:hAnsi="Courier New" w:cs="Courier New" w:hint="default"/>
+      </w:rPr>
+    </w:lvl>
+    <w:lvl w:ilvl="8" w:tplc="04090005" w:tentative="1">
+      <w:start w:val="1"/>
+      <w:numFmt w:val="bullet"/>
+      <w:lvlText w:val=""/>
+      <w:lvlJc w:val="left"/>
+      <w:pPr>
+        <w:ind w:left="6480" w:hanging="360"/>
+      </w:pPr>
+      <w:rPr>
+        <w:rFonts w:ascii="Wingdings" w:hAnsi="Wingdings" w:hint="default"/>
+      </w:rPr>
+    </w:lvl>
+  </w:abstractNum>
+  <w:abstractNum w:abstractNumId="5">
     <w:nsid w:val="52C7600B"/>
     <w:multiLevelType w:val="hybridMultilevel"/>
     <w:tmpl w:val="971803CA"/>
@@ -2694,14 +4069,139 @@
       </w:rPr>
     </w:lvl>
   </w:abstractNum>
+  <w:abstractNum w:abstractNumId="6">
+    <w:nsid w:val="72A03EA5"/>
+    <w:multiLevelType w:val="hybridMultilevel"/>
+    <w:tmpl w:val="EF04311C"/>
+    <w:lvl w:ilvl="0" w:tplc="04090001">
+      <w:start w:val="1"/>
+      <w:numFmt w:val="bullet"/>
+      <w:lvlText w:val=""/>
+      <w:lvlJc w:val="left"/>
+      <w:pPr>
+        <w:ind w:left="720" w:hanging="360"/>
+      </w:pPr>
+      <w:rPr>
+        <w:rFonts w:ascii="Symbol" w:hAnsi="Symbol" w:hint="default"/>
+      </w:rPr>
+    </w:lvl>
+    <w:lvl w:ilvl="1" w:tplc="04090003">
+      <w:start w:val="1"/>
+      <w:numFmt w:val="bullet"/>
+      <w:lvlText w:val="o"/>
+      <w:lvlJc w:val="left"/>
+      <w:pPr>
+        <w:ind w:left="1440" w:hanging="360"/>
+      </w:pPr>
+      <w:rPr>
+        <w:rFonts w:ascii="Courier New" w:hAnsi="Courier New" w:cs="Courier New" w:hint="default"/>
+      </w:rPr>
+    </w:lvl>
+    <w:lvl w:ilvl="2" w:tplc="04090005" w:tentative="1">
+      <w:start w:val="1"/>
+      <w:numFmt w:val="bullet"/>
+      <w:lvlText w:val=""/>
+      <w:lvlJc w:val="left"/>
+      <w:pPr>
+        <w:ind w:left="2160" w:hanging="360"/>
+      </w:pPr>
+      <w:rPr>
+        <w:rFonts w:ascii="Wingdings" w:hAnsi="Wingdings" w:hint="default"/>
+      </w:rPr>
+    </w:lvl>
+    <w:lvl w:ilvl="3" w:tplc="04090001" w:tentative="1">
+      <w:start w:val="1"/>
+      <w:numFmt w:val="bullet"/>
+      <w:lvlText w:val=""/>
+      <w:lvlJc w:val="left"/>
+      <w:pPr>
+        <w:ind w:left="2880" w:hanging="360"/>
+      </w:pPr>
+      <w:rPr>
+        <w:rFonts w:ascii="Symbol" w:hAnsi="Symbol" w:hint="default"/>
+      </w:rPr>
+    </w:lvl>
+    <w:lvl w:ilvl="4" w:tplc="04090003" w:tentative="1">
+      <w:start w:val="1"/>
+      <w:numFmt w:val="bullet"/>
+      <w:lvlText w:val="o"/>
+      <w:lvlJc w:val="left"/>
+      <w:pPr>
+        <w:ind w:left="3600" w:hanging="360"/>
+      </w:pPr>
+      <w:rPr>
+        <w:rFonts w:ascii="Courier New" w:hAnsi="Courier New" w:cs="Courier New" w:hint="default"/>
+      </w:rPr>
+    </w:lvl>
+    <w:lvl w:ilvl="5" w:tplc="04090005" w:tentative="1">
+      <w:start w:val="1"/>
+      <w:numFmt w:val="bullet"/>
+      <w:lvlText w:val=""/>
+      <w:lvlJc w:val="left"/>
+      <w:pPr>
+        <w:ind w:left="4320" w:hanging="360"/>
+      </w:pPr>
+      <w:rPr>
+        <w:rFonts w:ascii="Wingdings" w:hAnsi="Wingdings" w:hint="default"/>
+      </w:rPr>
+    </w:lvl>
+    <w:lvl w:ilvl="6" w:tplc="04090001" w:tentative="1">
+      <w:start w:val="1"/>
+      <w:numFmt w:val="bullet"/>
+      <w:lvlText w:val=""/>
+      <w:lvlJc w:val="left"/>
+      <w:pPr>
+        <w:ind w:left="5040" w:hanging="360"/>
+      </w:pPr>
+      <w:rPr>
+        <w:rFonts w:ascii="Symbol" w:hAnsi="Symbol" w:hint="default"/>
+      </w:rPr>
+    </w:lvl>
+    <w:lvl w:ilvl="7" w:tplc="04090003" w:tentative="1">
+      <w:start w:val="1"/>
+      <w:numFmt w:val="bullet"/>
+      <w:lvlText w:val="o"/>
+      <w:lvlJc w:val="left"/>
+      <w:pPr>
+        <w:ind w:left="5760" w:hanging="360"/>
+      </w:pPr>
+      <w:rPr>
+        <w:rFonts w:ascii="Courier New" w:hAnsi="Courier New" w:cs="Courier New" w:hint="default"/>
+      </w:rPr>
+    </w:lvl>
+    <w:lvl w:ilvl="8" w:tplc="04090005" w:tentative="1">
+      <w:start w:val="1"/>
+      <w:numFmt w:val="bullet"/>
+      <w:lvlText w:val=""/>
+      <w:lvlJc w:val="left"/>
+      <w:pPr>
+        <w:ind w:left="6480" w:hanging="360"/>
+      </w:pPr>
+      <w:rPr>
+        <w:rFonts w:ascii="Wingdings" w:hAnsi="Wingdings" w:hint="default"/>
+      </w:rPr>
+    </w:lvl>
+  </w:abstractNum>
   <w:num w:numId="1">
+    <w:abstractNumId w:val="5"/>
+  </w:num>
+  <w:num w:numId="2">
+    <w:abstractNumId w:val="1"/>
+  </w:num>
+  <w:num w:numId="3">
     <w:abstractNumId w:val="2"/>
   </w:num>
-  <w:num w:numId="2">
+  <w:num w:numId="4">
+    <w:abstractNumId w:val="3"/>
+  </w:num>
+  <w:num w:numId="5">
+    <w:abstractNumId w:val="4"/>
+  </w:num>
+  <w:num w:numId="6">
+    <w:abstractNumId w:val="6"/>
+  </w:num>
+  <w:num w:numId="7">
     <w:abstractNumId w:val="0"/>
-  </w:num>
-  <w:num w:numId="3">
-    <w:abstractNumId w:val="1"/>
   </w:num>
 </w:numbering>
 </file>
@@ -2942,6 +4442,43 @@
       <w:contextualSpacing/>
     </w:pPr>
   </w:style>
+  <w:style w:type="character" w:styleId="PlaceholderText">
+    <w:name w:val="Placeholder Text"/>
+    <w:basedOn w:val="DefaultParagraphFont"/>
+    <w:uiPriority w:val="99"/>
+    <w:semiHidden/>
+    <w:rsid w:val="001A415F"/>
+    <w:rPr>
+      <w:color w:val="808080"/>
+    </w:rPr>
+  </w:style>
+  <w:style w:type="paragraph" w:styleId="BalloonText">
+    <w:name w:val="Balloon Text"/>
+    <w:basedOn w:val="Normal"/>
+    <w:link w:val="BalloonTextChar"/>
+    <w:uiPriority w:val="99"/>
+    <w:semiHidden/>
+    <w:unhideWhenUsed/>
+    <w:rsid w:val="001A415F"/>
+    <w:rPr>
+      <w:rFonts w:ascii="Tahoma" w:hAnsi="Tahoma" w:cs="Tahoma"/>
+      <w:sz w:val="16"/>
+      <w:szCs w:val="16"/>
+    </w:rPr>
+  </w:style>
+  <w:style w:type="character" w:customStyle="1" w:styleId="BalloonTextChar">
+    <w:name w:val="Balloon Text Char"/>
+    <w:basedOn w:val="DefaultParagraphFont"/>
+    <w:link w:val="BalloonText"/>
+    <w:uiPriority w:val="99"/>
+    <w:semiHidden/>
+    <w:rsid w:val="001A415F"/>
+    <w:rPr>
+      <w:rFonts w:ascii="Tahoma" w:hAnsi="Tahoma" w:cs="Tahoma"/>
+      <w:sz w:val="16"/>
+      <w:szCs w:val="16"/>
+    </w:rPr>
+  </w:style>
 </w:styles>
 </file>
 
@@ -3180,6 +4717,43 @@
       <w:ind w:left="720"/>
       <w:contextualSpacing/>
     </w:pPr>
+  </w:style>
+  <w:style w:type="character" w:styleId="PlaceholderText">
+    <w:name w:val="Placeholder Text"/>
+    <w:basedOn w:val="DefaultParagraphFont"/>
+    <w:uiPriority w:val="99"/>
+    <w:semiHidden/>
+    <w:rsid w:val="001A415F"/>
+    <w:rPr>
+      <w:color w:val="808080"/>
+    </w:rPr>
+  </w:style>
+  <w:style w:type="paragraph" w:styleId="BalloonText">
+    <w:name w:val="Balloon Text"/>
+    <w:basedOn w:val="Normal"/>
+    <w:link w:val="BalloonTextChar"/>
+    <w:uiPriority w:val="99"/>
+    <w:semiHidden/>
+    <w:unhideWhenUsed/>
+    <w:rsid w:val="001A415F"/>
+    <w:rPr>
+      <w:rFonts w:ascii="Tahoma" w:hAnsi="Tahoma" w:cs="Tahoma"/>
+      <w:sz w:val="16"/>
+      <w:szCs w:val="16"/>
+    </w:rPr>
+  </w:style>
+  <w:style w:type="character" w:customStyle="1" w:styleId="BalloonTextChar">
+    <w:name w:val="Balloon Text Char"/>
+    <w:basedOn w:val="DefaultParagraphFont"/>
+    <w:link w:val="BalloonText"/>
+    <w:uiPriority w:val="99"/>
+    <w:semiHidden/>
+    <w:rsid w:val="001A415F"/>
+    <w:rPr>
+      <w:rFonts w:ascii="Tahoma" w:hAnsi="Tahoma" w:cs="Tahoma"/>
+      <w:sz w:val="16"/>
+      <w:szCs w:val="16"/>
+    </w:rPr>
   </w:style>
 </w:styles>
 </file>

</xml_diff>

<commit_message>
Notes from lecture on February 20, 2019
</commit_message>
<xml_diff>
--- a/Notes/SOC5600_2019_Spring_Notes_Lectures_v00.docx
+++ b/Notes/SOC5600_2019_Spring_Notes_Lectures_v00.docx
@@ -2503,6 +2503,46 @@
           <w:numId w:val="5"/>
         </w:numPr>
       </w:pPr>
+      <m:oMath>
+        <m:f>
+          <m:fPr>
+            <m:ctrlPr>
+              <w:rPr>
+                <w:rFonts w:ascii="Cambria Math" w:hAnsi="Cambria Math"/>
+                <w:i/>
+              </w:rPr>
+            </m:ctrlPr>
+          </m:fPr>
+          <m:num>
+            <m:r>
+              <w:rPr>
+                <w:rFonts w:ascii="Cambria Math" w:hAnsi="Cambria Math"/>
+              </w:rPr>
+              <m:t>range of possible value</m:t>
+            </m:r>
+            <m:r>
+              <w:rPr>
+                <w:rFonts w:ascii="Cambria Math" w:hAnsi="Cambria Math"/>
+              </w:rPr>
+              <m:t>s</m:t>
+            </m:r>
+          </m:num>
+          <m:den>
+            <m:r>
+              <w:rPr>
+                <w:rFonts w:ascii="Cambria Math" w:hAnsi="Cambria Math"/>
+              </w:rPr>
+              <m:t>6</m:t>
+            </m:r>
+          </m:den>
+        </m:f>
+      </m:oMath>
+      <w:r>
+        <w:rPr>
+          <w:rFonts w:eastAsiaTheme="minorEastAsia"/>
+        </w:rPr>
+        <w:t xml:space="preserve"> or </w:t>
+      </w:r>
       <m:oMath>
         <m:f>
           <m:fPr>
@@ -2526,46 +2566,6 @@
               <w:rPr>
                 <w:rFonts w:ascii="Cambria Math" w:hAnsi="Cambria Math"/>
               </w:rPr>
-              <m:t>6</m:t>
-            </m:r>
-          </m:den>
-        </m:f>
-      </m:oMath>
-      <w:r>
-        <w:rPr>
-          <w:rFonts w:eastAsiaTheme="minorEastAsia"/>
-        </w:rPr>
-        <w:t xml:space="preserve"> or </w:t>
-      </w:r>
-      <m:oMath>
-        <m:f>
-          <m:fPr>
-            <m:ctrlPr>
-              <w:rPr>
-                <w:rFonts w:ascii="Cambria Math" w:hAnsi="Cambria Math"/>
-                <w:i/>
-              </w:rPr>
-            </m:ctrlPr>
-          </m:fPr>
-          <m:num>
-            <m:r>
-              <w:rPr>
-                <w:rFonts w:ascii="Cambria Math" w:hAnsi="Cambria Math"/>
-              </w:rPr>
-              <m:t>range</m:t>
-            </m:r>
-            <m:r>
-              <w:rPr>
-                <w:rFonts w:ascii="Cambria Math" w:hAnsi="Cambria Math"/>
-              </w:rPr>
-              <m:t xml:space="preserve"> of possible values</m:t>
-            </m:r>
-          </m:num>
-          <m:den>
-            <m:r>
-              <w:rPr>
-                <w:rFonts w:ascii="Cambria Math" w:hAnsi="Cambria Math"/>
-              </w:rPr>
               <m:t>4</m:t>
             </m:r>
           </m:den>
@@ -2966,11 +2966,760 @@
       </w:r>
     </w:p>
     <w:p>
+      <w:pPr>
+        <w:sectPr>
+          <w:headerReference w:type="default" r:id="rId11"/>
+          <w:pgSz w:w="12240" w:h="15840"/>
+          <w:pgMar w:top="1440" w:right="1440" w:bottom="1440" w:left="1440" w:header="720" w:footer="720" w:gutter="0"/>
+          <w:pgNumType w:start="1"/>
+          <w:cols w:space="720"/>
+          <w:docGrid w:linePitch="360"/>
+        </w:sectPr>
+      </w:pPr>
+    </w:p>
+    <w:p>
+      <w:pPr>
+        <w:rPr>
+          <w:u w:val="single"/>
+        </w:rPr>
+      </w:pPr>
+      <w:r>
+        <w:rPr>
+          <w:u w:val="single"/>
+        </w:rPr>
+        <w:lastRenderedPageBreak/>
+        <w:t>Assignments</w:t>
+      </w:r>
+    </w:p>
+    <w:p>
+      <w:pPr>
+        <w:pStyle w:val="ListParagraph"/>
+        <w:numPr>
+          <w:ilvl w:val="0"/>
+          <w:numId w:val="8"/>
+        </w:numPr>
+      </w:pPr>
+      <w:r>
+        <w:t>Pre-proposal 01 is due next class (Wednesday, February 27, 2019)</w:t>
+      </w:r>
+    </w:p>
+    <w:p/>
+    <w:p>
+      <w:pPr>
+        <w:rPr>
+          <w:u w:val="single"/>
+        </w:rPr>
+      </w:pPr>
+      <w:r>
+        <w:rPr>
+          <w:u w:val="single"/>
+        </w:rPr>
+        <w:t>Lecture Notes</w:t>
+      </w:r>
+    </w:p>
+    <w:p>
+      <w:r>
+        <w:t>Questionnaire design</w:t>
+      </w:r>
+    </w:p>
+    <w:p>
+      <w:pPr>
+        <w:pStyle w:val="ListParagraph"/>
+        <w:numPr>
+          <w:ilvl w:val="0"/>
+          <w:numId w:val="8"/>
+        </w:numPr>
+      </w:pPr>
+      <w:r>
+        <w:t>Lay out questionnaire responses vertically because we naturally read questionnaires vertically.</w:t>
+      </w:r>
+    </w:p>
+    <w:p>
+      <w:pPr>
+        <w:pStyle w:val="ListParagraph"/>
+        <w:numPr>
+          <w:ilvl w:val="0"/>
+          <w:numId w:val="8"/>
+        </w:numPr>
+      </w:pPr>
+      <w:r>
+        <w:t xml:space="preserve">Conduct </w:t>
+      </w:r>
+      <w:proofErr w:type="spellStart"/>
+      <w:r>
+        <w:t>readablity</w:t>
+      </w:r>
+      <w:proofErr w:type="spellEnd"/>
+      <w:r>
+        <w:t xml:space="preserve"> analysis</w:t>
+      </w:r>
+      <w:r>
+        <w:t>.</w:t>
+      </w:r>
+    </w:p>
+    <w:p>
+      <w:pPr>
+        <w:pStyle w:val="ListParagraph"/>
+        <w:numPr>
+          <w:ilvl w:val="0"/>
+          <w:numId w:val="8"/>
+        </w:numPr>
+      </w:pPr>
+      <w:r>
+        <w:t>Phrase questions at an eight grade level.</w:t>
+      </w:r>
+    </w:p>
+    <w:p>
+      <w:pPr>
+        <w:pStyle w:val="ListParagraph"/>
+        <w:numPr>
+          <w:ilvl w:val="0"/>
+          <w:numId w:val="8"/>
+        </w:numPr>
+      </w:pPr>
+      <w:r>
+        <w:t>Avoid negative wording of questions.</w:t>
+      </w:r>
+    </w:p>
+    <w:p>
+      <w:pPr>
+        <w:pStyle w:val="ListParagraph"/>
+        <w:numPr>
+          <w:ilvl w:val="1"/>
+          <w:numId w:val="8"/>
+        </w:numPr>
+      </w:pPr>
+      <w:r>
+        <w:t>Tends to trip up respondents.</w:t>
+      </w:r>
+    </w:p>
+    <w:p>
+      <w:pPr>
+        <w:pStyle w:val="ListParagraph"/>
+        <w:numPr>
+          <w:ilvl w:val="0"/>
+          <w:numId w:val="8"/>
+        </w:numPr>
+      </w:pPr>
+      <w:r>
+        <w:t>Place demographic questions at the end of questionnaire.</w:t>
+      </w:r>
+    </w:p>
+    <w:p>
+      <w:pPr>
+        <w:pStyle w:val="ListParagraph"/>
+        <w:numPr>
+          <w:ilvl w:val="0"/>
+          <w:numId w:val="8"/>
+        </w:numPr>
+      </w:pPr>
+      <w:r>
+        <w:t>Bury sensitive questions in the middle of the questionnaire.</w:t>
+      </w:r>
+    </w:p>
+    <w:p>
+      <w:pPr>
+        <w:pStyle w:val="ListParagraph"/>
+        <w:numPr>
+          <w:ilvl w:val="1"/>
+          <w:numId w:val="8"/>
+        </w:numPr>
+      </w:pPr>
+      <w:r>
+        <w:t>Spread them out.</w:t>
+      </w:r>
+    </w:p>
+    <w:p>
+      <w:pPr>
+        <w:pStyle w:val="ListParagraph"/>
+        <w:numPr>
+          <w:ilvl w:val="0"/>
+          <w:numId w:val="8"/>
+        </w:numPr>
+      </w:pPr>
+      <w:r>
+        <w:t>How long it takes to complete a survey is more important than how many questions are on the survey.</w:t>
+      </w:r>
+    </w:p>
+    <w:p>
+      <w:pPr>
+        <w:pStyle w:val="ListParagraph"/>
+        <w:numPr>
+          <w:ilvl w:val="1"/>
+          <w:numId w:val="8"/>
+        </w:numPr>
+      </w:pPr>
+      <w:r>
+        <w:t>Self-administered mail survey</w:t>
+      </w:r>
+      <w:r>
+        <w:t xml:space="preserve"> </w:t>
+      </w:r>
+      <w:r>
+        <w:sym w:font="Wingdings" w:char="F0E0"/>
+      </w:r>
+      <w:r>
+        <w:t xml:space="preserve"> less than 20 minutes</w:t>
+      </w:r>
+    </w:p>
+    <w:p>
+      <w:pPr>
+        <w:pStyle w:val="ListParagraph"/>
+        <w:numPr>
+          <w:ilvl w:val="1"/>
+          <w:numId w:val="8"/>
+        </w:numPr>
+      </w:pPr>
+      <w:r>
+        <w:t xml:space="preserve">Telephone survey </w:t>
+      </w:r>
+      <w:r>
+        <w:sym w:font="Wingdings" w:char="F0E0"/>
+      </w:r>
+      <w:r>
+        <w:t xml:space="preserve"> </w:t>
+      </w:r>
+      <w:r>
+        <w:t>less than 10 minutes</w:t>
+      </w:r>
+    </w:p>
+    <w:p>
+      <w:pPr>
+        <w:pStyle w:val="ListParagraph"/>
+        <w:numPr>
+          <w:ilvl w:val="1"/>
+          <w:numId w:val="8"/>
+        </w:numPr>
+      </w:pPr>
+      <w:r>
+        <w:t xml:space="preserve">In-person survey </w:t>
+      </w:r>
+      <w:r>
+        <w:sym w:font="Wingdings" w:char="F0E0"/>
+      </w:r>
+      <w:r>
+        <w:t xml:space="preserve"> </w:t>
+      </w:r>
+      <w:r>
+        <w:t>less than 60 minutes</w:t>
+      </w:r>
+    </w:p>
+    <w:p/>
+    <w:p>
+      <w:proofErr w:type="spellStart"/>
+      <w:r>
+        <w:t>Dillman</w:t>
+      </w:r>
+      <w:proofErr w:type="spellEnd"/>
+      <w:r>
+        <w:t xml:space="preserve"> Approach</w:t>
+      </w:r>
+    </w:p>
+    <w:p>
+      <w:pPr>
+        <w:pStyle w:val="ListParagraph"/>
+        <w:numPr>
+          <w:ilvl w:val="0"/>
+          <w:numId w:val="9"/>
+        </w:numPr>
+      </w:pPr>
+      <w:r>
+        <w:t>Based on social exchange theory</w:t>
+      </w:r>
+    </w:p>
+    <w:p>
+      <w:pPr>
+        <w:pStyle w:val="ListParagraph"/>
+        <w:numPr>
+          <w:ilvl w:val="1"/>
+          <w:numId w:val="9"/>
+        </w:numPr>
+      </w:pPr>
+      <w:r>
+        <w:t>People do things that are rewarding</w:t>
+      </w:r>
+    </w:p>
+    <w:p>
+      <w:pPr>
+        <w:pStyle w:val="ListParagraph"/>
+        <w:numPr>
+          <w:ilvl w:val="1"/>
+          <w:numId w:val="9"/>
+        </w:numPr>
+      </w:pPr>
+      <w:r>
+        <w:t>Three elements</w:t>
+      </w:r>
+    </w:p>
+    <w:p>
+      <w:pPr>
+        <w:pStyle w:val="ListParagraph"/>
+        <w:numPr>
+          <w:ilvl w:val="2"/>
+          <w:numId w:val="9"/>
+        </w:numPr>
+      </w:pPr>
+      <w:r>
+        <w:t>Rewards</w:t>
+      </w:r>
+    </w:p>
+    <w:p>
+      <w:pPr>
+        <w:pStyle w:val="ListParagraph"/>
+        <w:numPr>
+          <w:ilvl w:val="2"/>
+          <w:numId w:val="9"/>
+        </w:numPr>
+      </w:pPr>
+      <w:r>
+        <w:t>Costs</w:t>
+      </w:r>
+    </w:p>
+    <w:p>
+      <w:pPr>
+        <w:pStyle w:val="ListParagraph"/>
+        <w:numPr>
+          <w:ilvl w:val="2"/>
+          <w:numId w:val="9"/>
+        </w:numPr>
+      </w:pPr>
+      <w:r>
+        <w:t>Trust (</w:t>
+      </w:r>
+      <w:r>
+        <w:t xml:space="preserve">i.e., </w:t>
+      </w:r>
+      <w:r>
+        <w:t>long run rewards will outweigh the costs of doing the activity)</w:t>
+      </w:r>
+    </w:p>
+    <w:p>
+      <w:pPr>
+        <w:pStyle w:val="ListParagraph"/>
+        <w:numPr>
+          <w:ilvl w:val="0"/>
+          <w:numId w:val="9"/>
+        </w:numPr>
+      </w:pPr>
+      <w:r>
+        <w:t>Rewards</w:t>
+      </w:r>
+    </w:p>
+    <w:p>
+      <w:pPr>
+        <w:pStyle w:val="ListParagraph"/>
+        <w:numPr>
+          <w:ilvl w:val="1"/>
+          <w:numId w:val="9"/>
+        </w:numPr>
+      </w:pPr>
+      <w:r>
+        <w:t>Show respect (i.e., ego boost serves as reward)</w:t>
+      </w:r>
+    </w:p>
+    <w:p>
+      <w:pPr>
+        <w:pStyle w:val="ListParagraph"/>
+        <w:numPr>
+          <w:ilvl w:val="1"/>
+          <w:numId w:val="9"/>
+        </w:numPr>
+      </w:pPr>
+      <w:r>
+        <w:t>Ask for help, advice, assistance (i.e., ego boost serves as reward)</w:t>
+      </w:r>
+    </w:p>
+    <w:p>
+      <w:pPr>
+        <w:pStyle w:val="ListParagraph"/>
+        <w:numPr>
+          <w:ilvl w:val="1"/>
+          <w:numId w:val="9"/>
+        </w:numPr>
+      </w:pPr>
+      <w:r>
+        <w:t>Support group values (i.e., social usefulness)</w:t>
+      </w:r>
+    </w:p>
+    <w:p>
+      <w:pPr>
+        <w:pStyle w:val="ListParagraph"/>
+        <w:numPr>
+          <w:ilvl w:val="1"/>
+          <w:numId w:val="9"/>
+        </w:numPr>
+      </w:pPr>
+      <w:r>
+        <w:t>Token financial incentive</w:t>
+      </w:r>
+    </w:p>
+    <w:p>
+      <w:pPr>
+        <w:pStyle w:val="ListParagraph"/>
+        <w:numPr>
+          <w:ilvl w:val="1"/>
+          <w:numId w:val="9"/>
+        </w:numPr>
+      </w:pPr>
+      <w:r>
+        <w:t>Social validation (others have responded)</w:t>
+      </w:r>
+    </w:p>
+    <w:p>
+      <w:pPr>
+        <w:pStyle w:val="ListParagraph"/>
+        <w:numPr>
+          <w:ilvl w:val="1"/>
+          <w:numId w:val="9"/>
+        </w:numPr>
+      </w:pPr>
+      <w:r>
+        <w:t>Results of the survey</w:t>
+      </w:r>
+    </w:p>
+    <w:p>
+      <w:pPr>
+        <w:pStyle w:val="ListParagraph"/>
+        <w:numPr>
+          <w:ilvl w:val="1"/>
+          <w:numId w:val="9"/>
+        </w:numPr>
+      </w:pPr>
+      <w:r>
+        <w:t>Exclusivity?</w:t>
+      </w:r>
+    </w:p>
+    <w:p>
+      <w:pPr>
+        <w:pStyle w:val="ListParagraph"/>
+        <w:numPr>
+          <w:ilvl w:val="0"/>
+          <w:numId w:val="9"/>
+        </w:numPr>
+      </w:pPr>
+      <w:r>
+        <w:t>Costs</w:t>
+      </w:r>
+    </w:p>
+    <w:p>
+      <w:pPr>
+        <w:pStyle w:val="ListParagraph"/>
+        <w:numPr>
+          <w:ilvl w:val="1"/>
+          <w:numId w:val="9"/>
+        </w:numPr>
+      </w:pPr>
+      <w:r>
+        <w:t>Don’t subordinate the respondent</w:t>
+      </w:r>
+    </w:p>
+    <w:p>
+      <w:pPr>
+        <w:pStyle w:val="ListParagraph"/>
+        <w:numPr>
+          <w:ilvl w:val="1"/>
+          <w:numId w:val="9"/>
+        </w:numPr>
+      </w:pPr>
+      <w:r>
+        <w:t>Don’t embarrass the respondent</w:t>
+      </w:r>
+    </w:p>
+    <w:p>
+      <w:pPr>
+        <w:pStyle w:val="ListParagraph"/>
+        <w:numPr>
+          <w:ilvl w:val="1"/>
+          <w:numId w:val="9"/>
+        </w:numPr>
+      </w:pPr>
+      <w:r>
+        <w:t>Don’t inconvenience the respondent</w:t>
+      </w:r>
+    </w:p>
+    <w:p>
+      <w:pPr>
+        <w:pStyle w:val="ListParagraph"/>
+        <w:numPr>
+          <w:ilvl w:val="0"/>
+          <w:numId w:val="9"/>
+        </w:numPr>
+      </w:pPr>
+      <w:r>
+        <w:t>Trust</w:t>
+      </w:r>
+    </w:p>
+    <w:p>
+      <w:pPr>
+        <w:pStyle w:val="ListParagraph"/>
+        <w:numPr>
+          <w:ilvl w:val="1"/>
+          <w:numId w:val="9"/>
+        </w:numPr>
+      </w:pPr>
+      <w:r>
+        <w:t xml:space="preserve">Print message on letterhead of </w:t>
+      </w:r>
+      <w:r>
+        <w:t xml:space="preserve">a </w:t>
+      </w:r>
+      <w:r>
+        <w:t xml:space="preserve">trusted </w:t>
+      </w:r>
+      <w:r>
+        <w:t>institution</w:t>
+      </w:r>
+      <w:r>
+        <w:t>.</w:t>
+      </w:r>
+    </w:p>
+    <w:p>
+      <w:pPr>
+        <w:pStyle w:val="ListParagraph"/>
+        <w:numPr>
+          <w:ilvl w:val="1"/>
+          <w:numId w:val="9"/>
+        </w:numPr>
+      </w:pPr>
+      <w:r>
+        <w:t>Provide token of appreciation in advance</w:t>
+      </w:r>
+    </w:p>
+    <w:p>
+      <w:pPr>
+        <w:pStyle w:val="ListParagraph"/>
+        <w:numPr>
+          <w:ilvl w:val="1"/>
+          <w:numId w:val="9"/>
+        </w:numPr>
+      </w:pPr>
+      <w:r>
+        <w:t>Make the task appear important</w:t>
+      </w:r>
+    </w:p>
+    <w:p>
+      <w:pPr>
+        <w:pStyle w:val="ListParagraph"/>
+        <w:numPr>
+          <w:ilvl w:val="0"/>
+          <w:numId w:val="9"/>
+        </w:numPr>
+      </w:pPr>
+      <w:r>
+        <w:t>Tracking code on return envelope; not the survey instrument itself.</w:t>
+      </w:r>
+    </w:p>
+    <w:p>
+      <w:pPr>
+        <w:pStyle w:val="ListParagraph"/>
+        <w:numPr>
+          <w:ilvl w:val="1"/>
+          <w:numId w:val="9"/>
+        </w:numPr>
+      </w:pPr>
+      <w:r>
+        <w:t>Explain in introductory letter.</w:t>
+      </w:r>
+    </w:p>
+    <w:p>
+      <w:pPr>
+        <w:pStyle w:val="ListParagraph"/>
+        <w:numPr>
+          <w:ilvl w:val="0"/>
+          <w:numId w:val="9"/>
+        </w:numPr>
+      </w:pPr>
+      <w:r>
+        <w:t>Telephone surveys may require up to 15 follow ups to achieve adequate response rates.</w:t>
+      </w:r>
+    </w:p>
+    <w:p>
+      <w:pPr>
+        <w:pStyle w:val="ListParagraph"/>
+        <w:numPr>
+          <w:ilvl w:val="0"/>
+          <w:numId w:val="9"/>
+        </w:numPr>
+      </w:pPr>
+      <w:r>
+        <w:t>Online Surveys</w:t>
+      </w:r>
+    </w:p>
+    <w:p>
+      <w:pPr>
+        <w:pStyle w:val="ListParagraph"/>
+        <w:numPr>
+          <w:ilvl w:val="1"/>
+          <w:numId w:val="9"/>
+        </w:numPr>
+      </w:pPr>
+      <w:r>
+        <w:t>Use action verbs to define research objectives with specificity</w:t>
+      </w:r>
+    </w:p>
+    <w:p>
+      <w:pPr>
+        <w:pStyle w:val="ListParagraph"/>
+        <w:numPr>
+          <w:ilvl w:val="1"/>
+          <w:numId w:val="9"/>
+        </w:numPr>
+      </w:pPr>
+      <w:r>
+        <w:lastRenderedPageBreak/>
+        <w:t>Optimal length is 10 to 12 minutes</w:t>
+      </w:r>
+    </w:p>
+    <w:p>
+      <w:pPr>
+        <w:pStyle w:val="ListParagraph"/>
+        <w:numPr>
+          <w:ilvl w:val="2"/>
+          <w:numId w:val="9"/>
+        </w:numPr>
+      </w:pPr>
+      <w:r>
+        <w:t>Feels longer on mobile than on laptop</w:t>
+      </w:r>
+    </w:p>
+    <w:p>
+      <w:pPr>
+        <w:pStyle w:val="ListParagraph"/>
+        <w:numPr>
+          <w:ilvl w:val="1"/>
+          <w:numId w:val="9"/>
+        </w:numPr>
+      </w:pPr>
+      <w:r>
+        <w:t>For longer surveys include a “Save and Continue Later” option to mitigate respondent fatigue.</w:t>
+      </w:r>
+    </w:p>
+    <w:p>
+      <w:pPr>
+        <w:pStyle w:val="ListParagraph"/>
+        <w:numPr>
+          <w:ilvl w:val="1"/>
+          <w:numId w:val="9"/>
+        </w:numPr>
+      </w:pPr>
+      <w:r>
+        <w:t xml:space="preserve">Max Diff </w:t>
+      </w:r>
+      <w:r>
+        <w:t xml:space="preserve">tends to </w:t>
+      </w:r>
+      <w:r>
+        <w:t>generate better data than rating scales.</w:t>
+      </w:r>
+    </w:p>
+    <w:p>
+      <w:pPr>
+        <w:pStyle w:val="ListParagraph"/>
+        <w:numPr>
+          <w:ilvl w:val="2"/>
+          <w:numId w:val="9"/>
+        </w:numPr>
+      </w:pPr>
+      <w:r>
+        <w:t>Share of preference</w:t>
+      </w:r>
+    </w:p>
+    <w:p>
+      <w:pPr>
+        <w:pStyle w:val="ListParagraph"/>
+        <w:numPr>
+          <w:ilvl w:val="1"/>
+          <w:numId w:val="9"/>
+        </w:numPr>
+      </w:pPr>
+      <w:r>
+        <w:t>Embedding first question in email invitation can increase response rate by as much as 300 percent.</w:t>
+      </w:r>
+    </w:p>
+    <w:p/>
+    <w:p>
+      <w:r>
+        <w:t>Secondary Data Analysis</w:t>
+      </w:r>
+    </w:p>
+    <w:p>
+      <w:pPr>
+        <w:pStyle w:val="ListParagraph"/>
+        <w:numPr>
+          <w:ilvl w:val="0"/>
+          <w:numId w:val="10"/>
+        </w:numPr>
+      </w:pPr>
+      <w:r>
+        <w:t>Analysis of data collected by someone else.</w:t>
+      </w:r>
+    </w:p>
+    <w:p>
+      <w:pPr>
+        <w:pStyle w:val="ListParagraph"/>
+        <w:numPr>
+          <w:ilvl w:val="0"/>
+          <w:numId w:val="10"/>
+        </w:numPr>
+      </w:pPr>
+      <w:r>
+        <w:t>Types of secondary data</w:t>
+      </w:r>
+    </w:p>
+    <w:p>
+      <w:pPr>
+        <w:pStyle w:val="ListParagraph"/>
+        <w:numPr>
+          <w:ilvl w:val="1"/>
+          <w:numId w:val="10"/>
+        </w:numPr>
+      </w:pPr>
+      <w:r>
+        <w:t>Survey data</w:t>
+      </w:r>
+    </w:p>
+    <w:p>
+      <w:pPr>
+        <w:pStyle w:val="ListParagraph"/>
+        <w:numPr>
+          <w:ilvl w:val="1"/>
+          <w:numId w:val="10"/>
+        </w:numPr>
+      </w:pPr>
+      <w:r>
+        <w:t>Administrative data</w:t>
+      </w:r>
+    </w:p>
+    <w:p>
+      <w:pPr>
+        <w:pStyle w:val="ListParagraph"/>
+        <w:numPr>
+          <w:ilvl w:val="1"/>
+          <w:numId w:val="10"/>
+        </w:numPr>
+      </w:pPr>
+      <w:r>
+        <w:t>Boost data</w:t>
+      </w:r>
+    </w:p>
+    <w:p>
+      <w:pPr>
+        <w:pStyle w:val="ListParagraph"/>
+        <w:numPr>
+          <w:ilvl w:val="0"/>
+          <w:numId w:val="10"/>
+        </w:numPr>
+      </w:pPr>
+      <w:r>
+        <w:t>Boot-strapping is a technique of nonparametric data collection used to obtain sufficient sample sizes for cases that are rare.</w:t>
+      </w:r>
+    </w:p>
+    <w:p>
       <w:bookmarkStart w:id="0" w:name="_GoBack"/>
       <w:bookmarkEnd w:id="0"/>
     </w:p>
     <w:sectPr>
-      <w:headerReference w:type="default" r:id="rId11"/>
+      <w:headerReference w:type="default" r:id="rId12"/>
       <w:pgSz w:w="12240" w:h="15840"/>
       <w:pgMar w:top="1440" w:right="1440" w:bottom="1440" w:left="1440" w:header="720" w:footer="720" w:gutter="0"/>
       <w:pgNumType w:start="1"/>
@@ -3190,7 +3939,7 @@
         <w:b/>
         <w:noProof/>
       </w:rPr>
-      <w:t>6</w:t>
+      <w:t>8</w:t>
     </w:r>
     <w:r>
       <w:rPr>
@@ -3339,6 +4088,97 @@
         <w:noProof/>
       </w:rPr>
       <w:t>2</w:t>
+    </w:r>
+    <w:r>
+      <w:rPr>
+        <w:b/>
+      </w:rPr>
+      <w:fldChar w:fldCharType="end"/>
+    </w:r>
+    <w:r>
+      <w:t xml:space="preserve"> of </w:t>
+    </w:r>
+    <w:r>
+      <w:rPr>
+        <w:b/>
+      </w:rPr>
+      <w:fldChar w:fldCharType="begin"/>
+    </w:r>
+    <w:r>
+      <w:rPr>
+        <w:b/>
+      </w:rPr>
+      <w:instrText xml:space="preserve"> SECTIONPAGES   \* MERGEFORMAT </w:instrText>
+    </w:r>
+    <w:r>
+      <w:rPr>
+        <w:b/>
+      </w:rPr>
+      <w:fldChar w:fldCharType="separate"/>
+    </w:r>
+    <w:r>
+      <w:rPr>
+        <w:b/>
+        <w:noProof/>
+      </w:rPr>
+      <w:t>2</w:t>
+    </w:r>
+    <w:r>
+      <w:rPr>
+        <w:b/>
+      </w:rPr>
+      <w:fldChar w:fldCharType="end"/>
+    </w:r>
+  </w:p>
+  <w:p>
+    <w:pPr>
+      <w:pStyle w:val="Header"/>
+    </w:pPr>
+  </w:p>
+</w:hdr>
+</file>
+
+<file path=word/header5.xml><?xml version="1.0" encoding="utf-8"?>
+<w:hdr xmlns:wpc="http://schemas.microsoft.com/office/word/2010/wordprocessingCanvas" xmlns:mc="http://schemas.openxmlformats.org/markup-compatibility/2006" xmlns:o="urn:schemas-microsoft-com:office:office" xmlns:r="http://schemas.openxmlformats.org/officeDocument/2006/relationships" xmlns:m="http://schemas.openxmlformats.org/officeDocument/2006/math" xmlns:v="urn:schemas-microsoft-com:vml" xmlns:wp14="http://schemas.microsoft.com/office/word/2010/wordprocessingDrawing" xmlns:wp="http://schemas.openxmlformats.org/drawingml/2006/wordprocessingDrawing" xmlns:w10="urn:schemas-microsoft-com:office:word" xmlns:w="http://schemas.openxmlformats.org/wordprocessingml/2006/main" xmlns:w14="http://schemas.microsoft.com/office/word/2010/wordml" xmlns:wpg="http://schemas.microsoft.com/office/word/2010/wordprocessingGroup" xmlns:wpi="http://schemas.microsoft.com/office/word/2010/wordprocessingInk" xmlns:wne="http://schemas.microsoft.com/office/word/2006/wordml" xmlns:wps="http://schemas.microsoft.com/office/word/2010/wordprocessingShape" mc:Ignorable="w14 wp14">
+  <w:p>
+    <w:pPr>
+      <w:pStyle w:val="Header"/>
+    </w:pPr>
+    <w:r>
+      <w:t>SOC 5600 Research Methodology | Spring 2019</w:t>
+    </w:r>
+  </w:p>
+  <w:p>
+    <w:pPr>
+      <w:pStyle w:val="Header"/>
+    </w:pPr>
+    <w:r>
+      <w:t xml:space="preserve">Lecture 2019-02-20 | Page </w:t>
+    </w:r>
+    <w:r>
+      <w:rPr>
+        <w:b/>
+      </w:rPr>
+      <w:fldChar w:fldCharType="begin"/>
+    </w:r>
+    <w:r>
+      <w:rPr>
+        <w:b/>
+      </w:rPr>
+      <w:instrText xml:space="preserve"> PAGE  \* Arabic  \* MERGEFORMAT </w:instrText>
+    </w:r>
+    <w:r>
+      <w:rPr>
+        <w:b/>
+      </w:rPr>
+      <w:fldChar w:fldCharType="separate"/>
+    </w:r>
+    <w:r>
+      <w:rPr>
+        <w:b/>
+        <w:noProof/>
+      </w:rPr>
+      <w:t>1</w:t>
     </w:r>
     <w:r>
       <w:rPr>
@@ -3618,6 +4458,119 @@
     </w:lvl>
   </w:abstractNum>
   <w:abstractNum w:abstractNumId="2">
+    <w:nsid w:val="2F2B3175"/>
+    <w:multiLevelType w:val="hybridMultilevel"/>
+    <w:tmpl w:val="2D882536"/>
+    <w:lvl w:ilvl="0" w:tplc="04090001">
+      <w:start w:val="1"/>
+      <w:numFmt w:val="bullet"/>
+      <w:lvlText w:val=""/>
+      <w:lvlJc w:val="left"/>
+      <w:pPr>
+        <w:ind w:left="720" w:hanging="360"/>
+      </w:pPr>
+      <w:rPr>
+        <w:rFonts w:ascii="Symbol" w:hAnsi="Symbol" w:hint="default"/>
+      </w:rPr>
+    </w:lvl>
+    <w:lvl w:ilvl="1" w:tplc="04090003">
+      <w:start w:val="1"/>
+      <w:numFmt w:val="bullet"/>
+      <w:lvlText w:val="o"/>
+      <w:lvlJc w:val="left"/>
+      <w:pPr>
+        <w:ind w:left="1440" w:hanging="360"/>
+      </w:pPr>
+      <w:rPr>
+        <w:rFonts w:ascii="Courier New" w:hAnsi="Courier New" w:cs="Courier New" w:hint="default"/>
+      </w:rPr>
+    </w:lvl>
+    <w:lvl w:ilvl="2" w:tplc="04090005">
+      <w:start w:val="1"/>
+      <w:numFmt w:val="bullet"/>
+      <w:lvlText w:val=""/>
+      <w:lvlJc w:val="left"/>
+      <w:pPr>
+        <w:ind w:left="2160" w:hanging="360"/>
+      </w:pPr>
+      <w:rPr>
+        <w:rFonts w:ascii="Wingdings" w:hAnsi="Wingdings" w:hint="default"/>
+      </w:rPr>
+    </w:lvl>
+    <w:lvl w:ilvl="3" w:tplc="04090001" w:tentative="1">
+      <w:start w:val="1"/>
+      <w:numFmt w:val="bullet"/>
+      <w:lvlText w:val=""/>
+      <w:lvlJc w:val="left"/>
+      <w:pPr>
+        <w:ind w:left="2880" w:hanging="360"/>
+      </w:pPr>
+      <w:rPr>
+        <w:rFonts w:ascii="Symbol" w:hAnsi="Symbol" w:hint="default"/>
+      </w:rPr>
+    </w:lvl>
+    <w:lvl w:ilvl="4" w:tplc="04090003" w:tentative="1">
+      <w:start w:val="1"/>
+      <w:numFmt w:val="bullet"/>
+      <w:lvlText w:val="o"/>
+      <w:lvlJc w:val="left"/>
+      <w:pPr>
+        <w:ind w:left="3600" w:hanging="360"/>
+      </w:pPr>
+      <w:rPr>
+        <w:rFonts w:ascii="Courier New" w:hAnsi="Courier New" w:cs="Courier New" w:hint="default"/>
+      </w:rPr>
+    </w:lvl>
+    <w:lvl w:ilvl="5" w:tplc="04090005" w:tentative="1">
+      <w:start w:val="1"/>
+      <w:numFmt w:val="bullet"/>
+      <w:lvlText w:val=""/>
+      <w:lvlJc w:val="left"/>
+      <w:pPr>
+        <w:ind w:left="4320" w:hanging="360"/>
+      </w:pPr>
+      <w:rPr>
+        <w:rFonts w:ascii="Wingdings" w:hAnsi="Wingdings" w:hint="default"/>
+      </w:rPr>
+    </w:lvl>
+    <w:lvl w:ilvl="6" w:tplc="04090001" w:tentative="1">
+      <w:start w:val="1"/>
+      <w:numFmt w:val="bullet"/>
+      <w:lvlText w:val=""/>
+      <w:lvlJc w:val="left"/>
+      <w:pPr>
+        <w:ind w:left="5040" w:hanging="360"/>
+      </w:pPr>
+      <w:rPr>
+        <w:rFonts w:ascii="Symbol" w:hAnsi="Symbol" w:hint="default"/>
+      </w:rPr>
+    </w:lvl>
+    <w:lvl w:ilvl="7" w:tplc="04090003" w:tentative="1">
+      <w:start w:val="1"/>
+      <w:numFmt w:val="bullet"/>
+      <w:lvlText w:val="o"/>
+      <w:lvlJc w:val="left"/>
+      <w:pPr>
+        <w:ind w:left="5760" w:hanging="360"/>
+      </w:pPr>
+      <w:rPr>
+        <w:rFonts w:ascii="Courier New" w:hAnsi="Courier New" w:cs="Courier New" w:hint="default"/>
+      </w:rPr>
+    </w:lvl>
+    <w:lvl w:ilvl="8" w:tplc="04090005" w:tentative="1">
+      <w:start w:val="1"/>
+      <w:numFmt w:val="bullet"/>
+      <w:lvlText w:val=""/>
+      <w:lvlJc w:val="left"/>
+      <w:pPr>
+        <w:ind w:left="6480" w:hanging="360"/>
+      </w:pPr>
+      <w:rPr>
+        <w:rFonts w:ascii="Wingdings" w:hAnsi="Wingdings" w:hint="default"/>
+      </w:rPr>
+    </w:lvl>
+  </w:abstractNum>
+  <w:abstractNum w:abstractNumId="3">
     <w:nsid w:val="31194443"/>
     <w:multiLevelType w:val="hybridMultilevel"/>
     <w:tmpl w:val="F0B4D078"/>
@@ -3730,7 +4683,7 @@
       </w:rPr>
     </w:lvl>
   </w:abstractNum>
-  <w:abstractNum w:abstractNumId="3">
+  <w:abstractNum w:abstractNumId="4">
     <w:nsid w:val="3B156110"/>
     <w:multiLevelType w:val="hybridMultilevel"/>
     <w:tmpl w:val="D6E49DD4"/>
@@ -3843,7 +4796,7 @@
       </w:rPr>
     </w:lvl>
   </w:abstractNum>
-  <w:abstractNum w:abstractNumId="4">
+  <w:abstractNum w:abstractNumId="5">
     <w:nsid w:val="50C14682"/>
     <w:multiLevelType w:val="hybridMultilevel"/>
     <w:tmpl w:val="601801B4"/>
@@ -3956,7 +4909,7 @@
       </w:rPr>
     </w:lvl>
   </w:abstractNum>
-  <w:abstractNum w:abstractNumId="5">
+  <w:abstractNum w:abstractNumId="6">
     <w:nsid w:val="52C7600B"/>
     <w:multiLevelType w:val="hybridMultilevel"/>
     <w:tmpl w:val="971803CA"/>
@@ -4069,7 +5022,120 @@
       </w:rPr>
     </w:lvl>
   </w:abstractNum>
-  <w:abstractNum w:abstractNumId="6">
+  <w:abstractNum w:abstractNumId="7">
+    <w:nsid w:val="631747AB"/>
+    <w:multiLevelType w:val="hybridMultilevel"/>
+    <w:tmpl w:val="B5FC14CC"/>
+    <w:lvl w:ilvl="0" w:tplc="04090001">
+      <w:start w:val="1"/>
+      <w:numFmt w:val="bullet"/>
+      <w:lvlText w:val=""/>
+      <w:lvlJc w:val="left"/>
+      <w:pPr>
+        <w:ind w:left="720" w:hanging="360"/>
+      </w:pPr>
+      <w:rPr>
+        <w:rFonts w:ascii="Symbol" w:hAnsi="Symbol" w:hint="default"/>
+      </w:rPr>
+    </w:lvl>
+    <w:lvl w:ilvl="1" w:tplc="04090003">
+      <w:start w:val="1"/>
+      <w:numFmt w:val="bullet"/>
+      <w:lvlText w:val="o"/>
+      <w:lvlJc w:val="left"/>
+      <w:pPr>
+        <w:ind w:left="1440" w:hanging="360"/>
+      </w:pPr>
+      <w:rPr>
+        <w:rFonts w:ascii="Courier New" w:hAnsi="Courier New" w:cs="Courier New" w:hint="default"/>
+      </w:rPr>
+    </w:lvl>
+    <w:lvl w:ilvl="2" w:tplc="04090005" w:tentative="1">
+      <w:start w:val="1"/>
+      <w:numFmt w:val="bullet"/>
+      <w:lvlText w:val=""/>
+      <w:lvlJc w:val="left"/>
+      <w:pPr>
+        <w:ind w:left="2160" w:hanging="360"/>
+      </w:pPr>
+      <w:rPr>
+        <w:rFonts w:ascii="Wingdings" w:hAnsi="Wingdings" w:hint="default"/>
+      </w:rPr>
+    </w:lvl>
+    <w:lvl w:ilvl="3" w:tplc="04090001" w:tentative="1">
+      <w:start w:val="1"/>
+      <w:numFmt w:val="bullet"/>
+      <w:lvlText w:val=""/>
+      <w:lvlJc w:val="left"/>
+      <w:pPr>
+        <w:ind w:left="2880" w:hanging="360"/>
+      </w:pPr>
+      <w:rPr>
+        <w:rFonts w:ascii="Symbol" w:hAnsi="Symbol" w:hint="default"/>
+      </w:rPr>
+    </w:lvl>
+    <w:lvl w:ilvl="4" w:tplc="04090003" w:tentative="1">
+      <w:start w:val="1"/>
+      <w:numFmt w:val="bullet"/>
+      <w:lvlText w:val="o"/>
+      <w:lvlJc w:val="left"/>
+      <w:pPr>
+        <w:ind w:left="3600" w:hanging="360"/>
+      </w:pPr>
+      <w:rPr>
+        <w:rFonts w:ascii="Courier New" w:hAnsi="Courier New" w:cs="Courier New" w:hint="default"/>
+      </w:rPr>
+    </w:lvl>
+    <w:lvl w:ilvl="5" w:tplc="04090005" w:tentative="1">
+      <w:start w:val="1"/>
+      <w:numFmt w:val="bullet"/>
+      <w:lvlText w:val=""/>
+      <w:lvlJc w:val="left"/>
+      <w:pPr>
+        <w:ind w:left="4320" w:hanging="360"/>
+      </w:pPr>
+      <w:rPr>
+        <w:rFonts w:ascii="Wingdings" w:hAnsi="Wingdings" w:hint="default"/>
+      </w:rPr>
+    </w:lvl>
+    <w:lvl w:ilvl="6" w:tplc="04090001" w:tentative="1">
+      <w:start w:val="1"/>
+      <w:numFmt w:val="bullet"/>
+      <w:lvlText w:val=""/>
+      <w:lvlJc w:val="left"/>
+      <w:pPr>
+        <w:ind w:left="5040" w:hanging="360"/>
+      </w:pPr>
+      <w:rPr>
+        <w:rFonts w:ascii="Symbol" w:hAnsi="Symbol" w:hint="default"/>
+      </w:rPr>
+    </w:lvl>
+    <w:lvl w:ilvl="7" w:tplc="04090003" w:tentative="1">
+      <w:start w:val="1"/>
+      <w:numFmt w:val="bullet"/>
+      <w:lvlText w:val="o"/>
+      <w:lvlJc w:val="left"/>
+      <w:pPr>
+        <w:ind w:left="5760" w:hanging="360"/>
+      </w:pPr>
+      <w:rPr>
+        <w:rFonts w:ascii="Courier New" w:hAnsi="Courier New" w:cs="Courier New" w:hint="default"/>
+      </w:rPr>
+    </w:lvl>
+    <w:lvl w:ilvl="8" w:tplc="04090005" w:tentative="1">
+      <w:start w:val="1"/>
+      <w:numFmt w:val="bullet"/>
+      <w:lvlText w:val=""/>
+      <w:lvlJc w:val="left"/>
+      <w:pPr>
+        <w:ind w:left="6480" w:hanging="360"/>
+      </w:pPr>
+      <w:rPr>
+        <w:rFonts w:ascii="Wingdings" w:hAnsi="Wingdings" w:hint="default"/>
+      </w:rPr>
+    </w:lvl>
+  </w:abstractNum>
+  <w:abstractNum w:abstractNumId="8">
     <w:nsid w:val="72A03EA5"/>
     <w:multiLevelType w:val="hybridMultilevel"/>
     <w:tmpl w:val="EF04311C"/>
@@ -4182,26 +5248,148 @@
       </w:rPr>
     </w:lvl>
   </w:abstractNum>
+  <w:abstractNum w:abstractNumId="9">
+    <w:nsid w:val="7C6C11A6"/>
+    <w:multiLevelType w:val="hybridMultilevel"/>
+    <w:tmpl w:val="A2B8FE66"/>
+    <w:lvl w:ilvl="0" w:tplc="04090001">
+      <w:start w:val="1"/>
+      <w:numFmt w:val="bullet"/>
+      <w:lvlText w:val=""/>
+      <w:lvlJc w:val="left"/>
+      <w:pPr>
+        <w:ind w:left="720" w:hanging="360"/>
+      </w:pPr>
+      <w:rPr>
+        <w:rFonts w:ascii="Symbol" w:hAnsi="Symbol" w:hint="default"/>
+      </w:rPr>
+    </w:lvl>
+    <w:lvl w:ilvl="1" w:tplc="04090003">
+      <w:start w:val="1"/>
+      <w:numFmt w:val="bullet"/>
+      <w:lvlText w:val="o"/>
+      <w:lvlJc w:val="left"/>
+      <w:pPr>
+        <w:ind w:left="1440" w:hanging="360"/>
+      </w:pPr>
+      <w:rPr>
+        <w:rFonts w:ascii="Courier New" w:hAnsi="Courier New" w:cs="Courier New" w:hint="default"/>
+      </w:rPr>
+    </w:lvl>
+    <w:lvl w:ilvl="2" w:tplc="04090005" w:tentative="1">
+      <w:start w:val="1"/>
+      <w:numFmt w:val="bullet"/>
+      <w:lvlText w:val=""/>
+      <w:lvlJc w:val="left"/>
+      <w:pPr>
+        <w:ind w:left="2160" w:hanging="360"/>
+      </w:pPr>
+      <w:rPr>
+        <w:rFonts w:ascii="Wingdings" w:hAnsi="Wingdings" w:hint="default"/>
+      </w:rPr>
+    </w:lvl>
+    <w:lvl w:ilvl="3" w:tplc="04090001" w:tentative="1">
+      <w:start w:val="1"/>
+      <w:numFmt w:val="bullet"/>
+      <w:lvlText w:val=""/>
+      <w:lvlJc w:val="left"/>
+      <w:pPr>
+        <w:ind w:left="2880" w:hanging="360"/>
+      </w:pPr>
+      <w:rPr>
+        <w:rFonts w:ascii="Symbol" w:hAnsi="Symbol" w:hint="default"/>
+      </w:rPr>
+    </w:lvl>
+    <w:lvl w:ilvl="4" w:tplc="04090003" w:tentative="1">
+      <w:start w:val="1"/>
+      <w:numFmt w:val="bullet"/>
+      <w:lvlText w:val="o"/>
+      <w:lvlJc w:val="left"/>
+      <w:pPr>
+        <w:ind w:left="3600" w:hanging="360"/>
+      </w:pPr>
+      <w:rPr>
+        <w:rFonts w:ascii="Courier New" w:hAnsi="Courier New" w:cs="Courier New" w:hint="default"/>
+      </w:rPr>
+    </w:lvl>
+    <w:lvl w:ilvl="5" w:tplc="04090005" w:tentative="1">
+      <w:start w:val="1"/>
+      <w:numFmt w:val="bullet"/>
+      <w:lvlText w:val=""/>
+      <w:lvlJc w:val="left"/>
+      <w:pPr>
+        <w:ind w:left="4320" w:hanging="360"/>
+      </w:pPr>
+      <w:rPr>
+        <w:rFonts w:ascii="Wingdings" w:hAnsi="Wingdings" w:hint="default"/>
+      </w:rPr>
+    </w:lvl>
+    <w:lvl w:ilvl="6" w:tplc="04090001" w:tentative="1">
+      <w:start w:val="1"/>
+      <w:numFmt w:val="bullet"/>
+      <w:lvlText w:val=""/>
+      <w:lvlJc w:val="left"/>
+      <w:pPr>
+        <w:ind w:left="5040" w:hanging="360"/>
+      </w:pPr>
+      <w:rPr>
+        <w:rFonts w:ascii="Symbol" w:hAnsi="Symbol" w:hint="default"/>
+      </w:rPr>
+    </w:lvl>
+    <w:lvl w:ilvl="7" w:tplc="04090003" w:tentative="1">
+      <w:start w:val="1"/>
+      <w:numFmt w:val="bullet"/>
+      <w:lvlText w:val="o"/>
+      <w:lvlJc w:val="left"/>
+      <w:pPr>
+        <w:ind w:left="5760" w:hanging="360"/>
+      </w:pPr>
+      <w:rPr>
+        <w:rFonts w:ascii="Courier New" w:hAnsi="Courier New" w:cs="Courier New" w:hint="default"/>
+      </w:rPr>
+    </w:lvl>
+    <w:lvl w:ilvl="8" w:tplc="04090005" w:tentative="1">
+      <w:start w:val="1"/>
+      <w:numFmt w:val="bullet"/>
+      <w:lvlText w:val=""/>
+      <w:lvlJc w:val="left"/>
+      <w:pPr>
+        <w:ind w:left="6480" w:hanging="360"/>
+      </w:pPr>
+      <w:rPr>
+        <w:rFonts w:ascii="Wingdings" w:hAnsi="Wingdings" w:hint="default"/>
+      </w:rPr>
+    </w:lvl>
+  </w:abstractNum>
   <w:num w:numId="1">
-    <w:abstractNumId w:val="5"/>
+    <w:abstractNumId w:val="6"/>
   </w:num>
   <w:num w:numId="2">
     <w:abstractNumId w:val="1"/>
   </w:num>
   <w:num w:numId="3">
-    <w:abstractNumId w:val="2"/>
+    <w:abstractNumId w:val="3"/>
   </w:num>
   <w:num w:numId="4">
-    <w:abstractNumId w:val="3"/>
+    <w:abstractNumId w:val="4"/>
   </w:num>
   <w:num w:numId="5">
-    <w:abstractNumId w:val="4"/>
+    <w:abstractNumId w:val="5"/>
   </w:num>
   <w:num w:numId="6">
-    <w:abstractNumId w:val="6"/>
+    <w:abstractNumId w:val="8"/>
   </w:num>
   <w:num w:numId="7">
     <w:abstractNumId w:val="0"/>
+  </w:num>
+  <w:num w:numId="8">
+    <w:abstractNumId w:val="7"/>
+  </w:num>
+  <w:num w:numId="9">
+    <w:abstractNumId w:val="2"/>
+  </w:num>
+  <w:num w:numId="10">
+    <w:abstractNumId w:val="9"/>
   </w:num>
 </w:numbering>
 </file>

</xml_diff>

<commit_message>
Notes for lecture on Feb. 27, 2019
</commit_message>
<xml_diff>
--- a/Notes/SOC5600_2019_Spring_Notes_Lectures_v00.docx
+++ b/Notes/SOC5600_2019_Spring_Notes_Lectures_v00.docx
@@ -3715,11 +3715,842 @@
       </w:r>
     </w:p>
     <w:p>
+      <w:pPr>
+        <w:sectPr>
+          <w:headerReference w:type="default" r:id="rId12"/>
+          <w:pgSz w:w="12240" w:h="15840"/>
+          <w:pgMar w:top="1440" w:right="1440" w:bottom="1440" w:left="1440" w:header="720" w:footer="720" w:gutter="0"/>
+          <w:pgNumType w:start="1"/>
+          <w:cols w:space="720"/>
+          <w:docGrid w:linePitch="360"/>
+        </w:sectPr>
+      </w:pPr>
+    </w:p>
+    <w:p>
+      <w:pPr>
+        <w:rPr>
+          <w:u w:val="single"/>
+        </w:rPr>
+      </w:pPr>
+      <w:r>
+        <w:rPr>
+          <w:u w:val="single"/>
+        </w:rPr>
+        <w:lastRenderedPageBreak/>
+        <w:t>Pre-proposal Feedback</w:t>
+      </w:r>
+    </w:p>
+    <w:p>
+      <w:pPr>
+        <w:pStyle w:val="ListParagraph"/>
+        <w:numPr>
+          <w:ilvl w:val="0"/>
+          <w:numId w:val="16"/>
+        </w:numPr>
+      </w:pPr>
+      <w:r>
+        <w:t>How much R&amp;D is conducted in “city” versus rural?</w:t>
+      </w:r>
+    </w:p>
+    <w:p>
+      <w:pPr>
+        <w:pStyle w:val="ListParagraph"/>
+        <w:numPr>
+          <w:ilvl w:val="0"/>
+          <w:numId w:val="16"/>
+        </w:numPr>
+      </w:pPr>
+      <w:r>
+        <w:t>Consider standard metropolitan statistical area (SMSA)</w:t>
+      </w:r>
+      <w:r>
+        <w:t xml:space="preserve"> instead of “city”.</w:t>
+      </w:r>
+    </w:p>
+    <w:p>
+      <w:pPr>
+        <w:pStyle w:val="ListParagraph"/>
+        <w:numPr>
+          <w:ilvl w:val="0"/>
+          <w:numId w:val="16"/>
+        </w:numPr>
+      </w:pPr>
+      <w:r>
+        <w:t>How to normalize unit of measure (e.g., population density, etc.)?</w:t>
+      </w:r>
+    </w:p>
+    <w:p>
+      <w:pPr>
+        <w:pStyle w:val="ListParagraph"/>
+        <w:numPr>
+          <w:ilvl w:val="0"/>
+          <w:numId w:val="16"/>
+        </w:numPr>
+      </w:pPr>
+      <w:r>
+        <w:t>Consider c</w:t>
+      </w:r>
+      <w:r>
+        <w:t>luster</w:t>
+      </w:r>
+      <w:r>
+        <w:t>s</w:t>
+      </w:r>
+      <w:r>
+        <w:t xml:space="preserve"> </w:t>
+      </w:r>
+      <w:r>
+        <w:t>(e.g., innovation cluster)</w:t>
+      </w:r>
+      <w:r>
+        <w:t xml:space="preserve"> </w:t>
+      </w:r>
+      <w:r>
+        <w:t>versus non-cluster</w:t>
+      </w:r>
+      <w:r>
+        <w:t>s</w:t>
+      </w:r>
+      <w:r>
+        <w:t xml:space="preserve"> in</w:t>
+      </w:r>
+      <w:r>
+        <w:t xml:space="preserve"> various</w:t>
+      </w:r>
+      <w:r>
+        <w:t xml:space="preserve"> </w:t>
+      </w:r>
+      <w:r>
+        <w:t>geographies</w:t>
+      </w:r>
+      <w:r>
+        <w:t xml:space="preserve"> (perhaps a control variable)</w:t>
+      </w:r>
+      <w:r>
+        <w:t>.</w:t>
+      </w:r>
+    </w:p>
+    <w:p>
+      <w:pPr>
+        <w:pStyle w:val="ListParagraph"/>
+        <w:numPr>
+          <w:ilvl w:val="0"/>
+          <w:numId w:val="16"/>
+        </w:numPr>
+      </w:pPr>
+      <w:r>
+        <w:t>Consider p</w:t>
+      </w:r>
+      <w:r>
+        <w:t>rivate versus public institution (perhaps a control variable)</w:t>
+      </w:r>
+      <w:r>
+        <w:t>.</w:t>
+      </w:r>
+    </w:p>
+    <w:p/>
+    <w:p>
+      <w:pPr>
+        <w:rPr>
+          <w:u w:val="single"/>
+        </w:rPr>
+      </w:pPr>
+      <w:r>
+        <w:rPr>
+          <w:u w:val="single"/>
+        </w:rPr>
+        <w:t>Lecture Notes</w:t>
+      </w:r>
+    </w:p>
+    <w:p>
+      <w:r>
+        <w:t>Evaluation</w:t>
+      </w:r>
+      <w:r>
+        <w:t xml:space="preserve"> research</w:t>
+      </w:r>
+      <w:r>
+        <w:t xml:space="preserve"> versus </w:t>
+      </w:r>
+      <w:r>
+        <w:t xml:space="preserve">social </w:t>
+      </w:r>
+      <w:r>
+        <w:t>research</w:t>
+      </w:r>
+    </w:p>
+    <w:p>
+      <w:pPr>
+        <w:pStyle w:val="ListParagraph"/>
+        <w:numPr>
+          <w:ilvl w:val="0"/>
+          <w:numId w:val="11"/>
+        </w:numPr>
+      </w:pPr>
+      <w:r>
+        <w:t>Evaluation</w:t>
+      </w:r>
+      <w:r>
+        <w:t xml:space="preserve"> research</w:t>
+      </w:r>
+      <w:r>
+        <w:t xml:space="preserve"> focuses on the impact of a social intervention.</w:t>
+      </w:r>
+    </w:p>
+    <w:p>
+      <w:pPr>
+        <w:pStyle w:val="ListParagraph"/>
+        <w:numPr>
+          <w:ilvl w:val="1"/>
+          <w:numId w:val="11"/>
+        </w:numPr>
+      </w:pPr>
+      <w:r>
+        <w:t>Making decisions</w:t>
+      </w:r>
+    </w:p>
+    <w:p>
+      <w:pPr>
+        <w:pStyle w:val="ListParagraph"/>
+        <w:numPr>
+          <w:ilvl w:val="1"/>
+          <w:numId w:val="11"/>
+        </w:numPr>
+      </w:pPr>
+      <w:r>
+        <w:t>Stakeholder-focused guided by stakeholder values</w:t>
+      </w:r>
+    </w:p>
+    <w:p>
+      <w:pPr>
+        <w:pStyle w:val="ListParagraph"/>
+        <w:numPr>
+          <w:ilvl w:val="1"/>
+          <w:numId w:val="11"/>
+        </w:numPr>
+      </w:pPr>
+      <w:r>
+        <w:t>Answering key questions about a social intervention</w:t>
+      </w:r>
+      <w:r>
+        <w:t xml:space="preserve"> (i.e., improve)</w:t>
+      </w:r>
+    </w:p>
+    <w:p>
+      <w:pPr>
+        <w:pStyle w:val="ListParagraph"/>
+        <w:numPr>
+          <w:ilvl w:val="2"/>
+          <w:numId w:val="11"/>
+        </w:numPr>
+      </w:pPr>
+      <w:r>
+        <w:t>Often relies on triangulation</w:t>
+      </w:r>
+    </w:p>
+    <w:p>
+      <w:pPr>
+        <w:pStyle w:val="ListParagraph"/>
+        <w:numPr>
+          <w:ilvl w:val="1"/>
+          <w:numId w:val="11"/>
+        </w:numPr>
+      </w:pPr>
+      <w:r>
+        <w:t>Make recommendations about further research</w:t>
+      </w:r>
+    </w:p>
+    <w:p>
+      <w:pPr>
+        <w:pStyle w:val="ListParagraph"/>
+        <w:numPr>
+          <w:ilvl w:val="1"/>
+          <w:numId w:val="11"/>
+        </w:numPr>
+      </w:pPr>
+      <w:r>
+        <w:t>Publish results</w:t>
+      </w:r>
+    </w:p>
+    <w:p>
+      <w:pPr>
+        <w:pStyle w:val="ListParagraph"/>
+        <w:numPr>
+          <w:ilvl w:val="0"/>
+          <w:numId w:val="11"/>
+        </w:numPr>
+      </w:pPr>
+      <w:r>
+        <w:t>Social r</w:t>
+      </w:r>
+      <w:r>
+        <w:t>esearch focuses on understanding a social phenomenon</w:t>
+      </w:r>
+    </w:p>
+    <w:p>
+      <w:pPr>
+        <w:pStyle w:val="ListParagraph"/>
+        <w:numPr>
+          <w:ilvl w:val="1"/>
+          <w:numId w:val="11"/>
+        </w:numPr>
+      </w:pPr>
+      <w:r>
+        <w:t>Creating new knowledge</w:t>
+      </w:r>
+    </w:p>
+    <w:p>
+      <w:pPr>
+        <w:pStyle w:val="ListParagraph"/>
+        <w:numPr>
+          <w:ilvl w:val="1"/>
+          <w:numId w:val="11"/>
+        </w:numPr>
+      </w:pPr>
+      <w:r>
+        <w:t>Researcher-focused guided by scientific standards</w:t>
+      </w:r>
+    </w:p>
+    <w:p>
+      <w:pPr>
+        <w:pStyle w:val="ListParagraph"/>
+        <w:numPr>
+          <w:ilvl w:val="1"/>
+          <w:numId w:val="11"/>
+        </w:numPr>
+      </w:pPr>
+      <w:r>
+        <w:t>Testing hypotheses</w:t>
+      </w:r>
+      <w:r>
+        <w:t xml:space="preserve"> (i.e., prove)</w:t>
+      </w:r>
+    </w:p>
+    <w:p>
+      <w:pPr>
+        <w:pStyle w:val="ListParagraph"/>
+        <w:numPr>
+          <w:ilvl w:val="1"/>
+          <w:numId w:val="11"/>
+        </w:numPr>
+      </w:pPr>
+      <w:r>
+        <w:t>Make recommendations regarding key questions</w:t>
+      </w:r>
+    </w:p>
+    <w:p>
+      <w:pPr>
+        <w:pStyle w:val="ListParagraph"/>
+        <w:numPr>
+          <w:ilvl w:val="1"/>
+          <w:numId w:val="11"/>
+        </w:numPr>
+      </w:pPr>
+      <w:r>
+        <w:t>Report to stakeholders</w:t>
+      </w:r>
+    </w:p>
+    <w:p/>
+    <w:p>
+      <w:r>
+        <w:t>Formative versus summative evaluation</w:t>
+      </w:r>
+      <w:r>
+        <w:t xml:space="preserve"> research</w:t>
+      </w:r>
+    </w:p>
+    <w:p>
+      <w:pPr>
+        <w:pStyle w:val="ListParagraph"/>
+        <w:numPr>
+          <w:ilvl w:val="0"/>
+          <w:numId w:val="12"/>
+        </w:numPr>
+      </w:pPr>
+      <w:r>
+        <w:t xml:space="preserve">Formative evaluation </w:t>
+      </w:r>
+      <w:r>
+        <w:t xml:space="preserve">research </w:t>
+      </w:r>
+      <w:r>
+        <w:t xml:space="preserve">focuses on deciding what </w:t>
+      </w:r>
+      <w:r>
+        <w:t xml:space="preserve">should be included in </w:t>
+      </w:r>
+      <w:r>
+        <w:t xml:space="preserve">the program </w:t>
+      </w:r>
+      <w:r>
+        <w:t xml:space="preserve">or policy </w:t>
+      </w:r>
+      <w:r>
+        <w:t>design</w:t>
+      </w:r>
+      <w:r>
+        <w:t>.</w:t>
+      </w:r>
+    </w:p>
+    <w:p>
+      <w:pPr>
+        <w:pStyle w:val="ListParagraph"/>
+        <w:numPr>
+          <w:ilvl w:val="1"/>
+          <w:numId w:val="12"/>
+        </w:numPr>
+      </w:pPr>
+      <w:r>
+        <w:t>Needs assessment</w:t>
+      </w:r>
+    </w:p>
+    <w:p>
+      <w:pPr>
+        <w:pStyle w:val="ListParagraph"/>
+        <w:numPr>
+          <w:ilvl w:val="1"/>
+          <w:numId w:val="12"/>
+        </w:numPr>
+      </w:pPr>
+      <w:r>
+        <w:t>Evaluability assessment</w:t>
+      </w:r>
+    </w:p>
+    <w:p>
+      <w:pPr>
+        <w:pStyle w:val="ListParagraph"/>
+        <w:numPr>
+          <w:ilvl w:val="1"/>
+          <w:numId w:val="12"/>
+        </w:numPr>
+      </w:pPr>
+      <w:r>
+        <w:t>Structure conceptualization</w:t>
+      </w:r>
+    </w:p>
+    <w:p>
+      <w:pPr>
+        <w:pStyle w:val="ListParagraph"/>
+        <w:numPr>
+          <w:ilvl w:val="1"/>
+          <w:numId w:val="12"/>
+        </w:numPr>
+      </w:pPr>
+      <w:r>
+        <w:t>Implementation evaluation</w:t>
+      </w:r>
+    </w:p>
+    <w:p>
+      <w:pPr>
+        <w:pStyle w:val="ListParagraph"/>
+        <w:numPr>
+          <w:ilvl w:val="1"/>
+          <w:numId w:val="12"/>
+        </w:numPr>
+      </w:pPr>
+      <w:r>
+        <w:t>Process evaluation</w:t>
+      </w:r>
+    </w:p>
+    <w:p>
+      <w:pPr>
+        <w:pStyle w:val="ListParagraph"/>
+        <w:numPr>
+          <w:ilvl w:val="0"/>
+          <w:numId w:val="12"/>
+        </w:numPr>
+      </w:pPr>
+      <w:r>
+        <w:t xml:space="preserve">Summative evaluation </w:t>
+      </w:r>
+      <w:r>
+        <w:t xml:space="preserve">research </w:t>
+      </w:r>
+      <w:r>
+        <w:t xml:space="preserve">focuses on deciding whether or not a program </w:t>
+      </w:r>
+      <w:r>
+        <w:t>or policy should continue (i.e., o</w:t>
+      </w:r>
+      <w:r>
+        <w:t>utcomes research</w:t>
+      </w:r>
+      <w:r>
+        <w:t>).</w:t>
+      </w:r>
+    </w:p>
+    <w:p>
+      <w:pPr>
+        <w:pStyle w:val="ListParagraph"/>
+        <w:numPr>
+          <w:ilvl w:val="1"/>
+          <w:numId w:val="12"/>
+        </w:numPr>
+      </w:pPr>
+      <w:r>
+        <w:t>Impact evaluations</w:t>
+      </w:r>
+    </w:p>
+    <w:p>
+      <w:pPr>
+        <w:pStyle w:val="ListParagraph"/>
+        <w:numPr>
+          <w:ilvl w:val="1"/>
+          <w:numId w:val="12"/>
+        </w:numPr>
+      </w:pPr>
+      <w:r>
+        <w:t>Cost-effectiveness analysis</w:t>
+      </w:r>
+    </w:p>
+    <w:p>
+      <w:pPr>
+        <w:pStyle w:val="ListParagraph"/>
+        <w:numPr>
+          <w:ilvl w:val="1"/>
+          <w:numId w:val="12"/>
+        </w:numPr>
+      </w:pPr>
+      <w:r>
+        <w:t>Cost-benefit analysis</w:t>
+      </w:r>
+    </w:p>
+    <w:p>
+      <w:pPr>
+        <w:pStyle w:val="ListParagraph"/>
+        <w:numPr>
+          <w:ilvl w:val="1"/>
+          <w:numId w:val="12"/>
+        </w:numPr>
+      </w:pPr>
+      <w:r>
+        <w:t>Secondary analysis</w:t>
+      </w:r>
+    </w:p>
+    <w:p>
+      <w:pPr>
+        <w:pStyle w:val="ListParagraph"/>
+        <w:numPr>
+          <w:ilvl w:val="1"/>
+          <w:numId w:val="12"/>
+        </w:numPr>
+      </w:pPr>
+      <w:r>
+        <w:t>Meta-analysis</w:t>
+      </w:r>
+    </w:p>
+    <w:p>
       <w:bookmarkStart w:id="0" w:name="_GoBack"/>
       <w:bookmarkEnd w:id="0"/>
     </w:p>
+    <w:p>
+      <w:r>
+        <w:t xml:space="preserve">Questions appropriate for evaluation </w:t>
+      </w:r>
+      <w:r>
+        <w:t xml:space="preserve">research </w:t>
+      </w:r>
+      <w:r>
+        <w:t>are of practical significance</w:t>
+      </w:r>
+    </w:p>
+    <w:p>
+      <w:pPr>
+        <w:pStyle w:val="ListParagraph"/>
+        <w:numPr>
+          <w:ilvl w:val="0"/>
+          <w:numId w:val="13"/>
+        </w:numPr>
+      </w:pPr>
+      <w:r>
+        <w:t>Creating jobs</w:t>
+      </w:r>
+    </w:p>
+    <w:p>
+      <w:pPr>
+        <w:pStyle w:val="ListParagraph"/>
+        <w:numPr>
+          <w:ilvl w:val="0"/>
+          <w:numId w:val="13"/>
+        </w:numPr>
+      </w:pPr>
+      <w:r>
+        <w:t>Designing programs</w:t>
+      </w:r>
+    </w:p>
+    <w:p>
+      <w:pPr>
+        <w:pStyle w:val="ListParagraph"/>
+        <w:numPr>
+          <w:ilvl w:val="0"/>
+          <w:numId w:val="13"/>
+        </w:numPr>
+      </w:pPr>
+      <w:r>
+        <w:t>Making investments</w:t>
+      </w:r>
+    </w:p>
+    <w:p>
+      <w:pPr>
+        <w:pStyle w:val="ListParagraph"/>
+        <w:numPr>
+          <w:ilvl w:val="0"/>
+          <w:numId w:val="13"/>
+        </w:numPr>
+      </w:pPr>
+      <w:r>
+        <w:t>Maintaining values and beliefs</w:t>
+      </w:r>
+    </w:p>
+    <w:p/>
+    <w:p>
+      <w:r>
+        <w:t>Evaluation research can be applied in various ways</w:t>
+      </w:r>
+    </w:p>
+    <w:p>
+      <w:pPr>
+        <w:pStyle w:val="ListParagraph"/>
+        <w:numPr>
+          <w:ilvl w:val="0"/>
+          <w:numId w:val="13"/>
+        </w:numPr>
+      </w:pPr>
+      <w:r>
+        <w:lastRenderedPageBreak/>
+        <w:t>Research initiatives</w:t>
+      </w:r>
+    </w:p>
+    <w:p>
+      <w:pPr>
+        <w:pStyle w:val="ListParagraph"/>
+        <w:numPr>
+          <w:ilvl w:val="0"/>
+          <w:numId w:val="13"/>
+        </w:numPr>
+      </w:pPr>
+      <w:r>
+        <w:t>Policies</w:t>
+      </w:r>
+    </w:p>
+    <w:p>
+      <w:pPr>
+        <w:pStyle w:val="ListParagraph"/>
+        <w:numPr>
+          <w:ilvl w:val="0"/>
+          <w:numId w:val="13"/>
+        </w:numPr>
+      </w:pPr>
+      <w:r>
+        <w:t>Programs</w:t>
+      </w:r>
+    </w:p>
+    <w:p>
+      <w:pPr>
+        <w:pStyle w:val="ListParagraph"/>
+        <w:numPr>
+          <w:ilvl w:val="0"/>
+          <w:numId w:val="13"/>
+        </w:numPr>
+      </w:pPr>
+      <w:r>
+        <w:t>Direct service interventions</w:t>
+      </w:r>
+    </w:p>
+    <w:p>
+      <w:pPr>
+        <w:pStyle w:val="ListParagraph"/>
+        <w:numPr>
+          <w:ilvl w:val="0"/>
+          <w:numId w:val="13"/>
+        </w:numPr>
+      </w:pPr>
+      <w:r>
+        <w:t>Training and educational services</w:t>
+      </w:r>
+    </w:p>
+    <w:p>
+      <w:pPr>
+        <w:pStyle w:val="ListParagraph"/>
+        <w:numPr>
+          <w:ilvl w:val="0"/>
+          <w:numId w:val="13"/>
+        </w:numPr>
+      </w:pPr>
+      <w:r>
+        <w:t>Communication campaigns</w:t>
+      </w:r>
+    </w:p>
+    <w:p>
+      <w:pPr>
+        <w:pStyle w:val="ListParagraph"/>
+        <w:numPr>
+          <w:ilvl w:val="0"/>
+          <w:numId w:val="13"/>
+        </w:numPr>
+      </w:pPr>
+      <w:r>
+        <w:t>Administrative systems</w:t>
+      </w:r>
+    </w:p>
+    <w:p/>
+    <w:p>
+      <w:r>
+        <w:t>Steps</w:t>
+      </w:r>
+      <w:r>
+        <w:t xml:space="preserve"> for conducting evaluation research</w:t>
+      </w:r>
+    </w:p>
+    <w:p>
+      <w:pPr>
+        <w:pStyle w:val="ListParagraph"/>
+        <w:numPr>
+          <w:ilvl w:val="0"/>
+          <w:numId w:val="14"/>
+        </w:numPr>
+      </w:pPr>
+      <w:r>
+        <w:t>Engage stakeholders</w:t>
+      </w:r>
+    </w:p>
+    <w:p>
+      <w:pPr>
+        <w:pStyle w:val="ListParagraph"/>
+        <w:numPr>
+          <w:ilvl w:val="0"/>
+          <w:numId w:val="14"/>
+        </w:numPr>
+      </w:pPr>
+      <w:r>
+        <w:t>Describe the program</w:t>
+      </w:r>
+      <w:r>
+        <w:t xml:space="preserve"> being evaluated</w:t>
+      </w:r>
+    </w:p>
+    <w:p>
+      <w:pPr>
+        <w:pStyle w:val="ListParagraph"/>
+        <w:numPr>
+          <w:ilvl w:val="0"/>
+          <w:numId w:val="14"/>
+        </w:numPr>
+      </w:pPr>
+      <w:r>
+        <w:t>Design evaluation</w:t>
+      </w:r>
+    </w:p>
+    <w:p>
+      <w:pPr>
+        <w:pStyle w:val="ListParagraph"/>
+        <w:numPr>
+          <w:ilvl w:val="0"/>
+          <w:numId w:val="14"/>
+        </w:numPr>
+      </w:pPr>
+      <w:r>
+        <w:t>Gather data and information</w:t>
+      </w:r>
+    </w:p>
+    <w:p>
+      <w:pPr>
+        <w:pStyle w:val="ListParagraph"/>
+        <w:numPr>
+          <w:ilvl w:val="0"/>
+          <w:numId w:val="14"/>
+        </w:numPr>
+      </w:pPr>
+      <w:r>
+        <w:t>Develop justifiable conclusions</w:t>
+      </w:r>
+    </w:p>
+    <w:p>
+      <w:pPr>
+        <w:pStyle w:val="ListParagraph"/>
+        <w:numPr>
+          <w:ilvl w:val="0"/>
+          <w:numId w:val="14"/>
+        </w:numPr>
+      </w:pPr>
+      <w:r>
+        <w:t>Facilitate use and share lessons learned</w:t>
+      </w:r>
+    </w:p>
+    <w:p/>
+    <w:p>
+      <w:r>
+        <w:t>Limitations of evaluation research</w:t>
+      </w:r>
+    </w:p>
+    <w:p>
+      <w:pPr>
+        <w:pStyle w:val="ListParagraph"/>
+        <w:numPr>
+          <w:ilvl w:val="0"/>
+          <w:numId w:val="15"/>
+        </w:numPr>
+      </w:pPr>
+      <w:r>
+        <w:t>Lack of control of environment</w:t>
+      </w:r>
+    </w:p>
+    <w:p>
+      <w:pPr>
+        <w:pStyle w:val="ListParagraph"/>
+        <w:numPr>
+          <w:ilvl w:val="1"/>
+          <w:numId w:val="15"/>
+        </w:numPr>
+      </w:pPr>
+      <w:r>
+        <w:t>Triangulation is meant to mitigate this situation</w:t>
+      </w:r>
+    </w:p>
+    <w:p/>
+    <w:p>
+      <w:r>
+        <w:t>Social indicators research</w:t>
+      </w:r>
+    </w:p>
+    <w:p>
+      <w:pPr>
+        <w:pStyle w:val="ListParagraph"/>
+        <w:numPr>
+          <w:ilvl w:val="0"/>
+          <w:numId w:val="15"/>
+        </w:numPr>
+      </w:pPr>
+      <w:r>
+        <w:t>Combines evaluation research with the analysis of existing data.</w:t>
+      </w:r>
+    </w:p>
+    <w:p>
+      <w:pPr>
+        <w:pStyle w:val="ListParagraph"/>
+        <w:numPr>
+          <w:ilvl w:val="0"/>
+          <w:numId w:val="15"/>
+        </w:numPr>
+      </w:pPr>
+      <w:r>
+        <w:t>Researchers use indicators to monitor social life.</w:t>
+      </w:r>
+    </w:p>
+    <w:p>
+      <w:pPr>
+        <w:pStyle w:val="ListParagraph"/>
+        <w:numPr>
+          <w:ilvl w:val="1"/>
+          <w:numId w:val="15"/>
+        </w:numPr>
+      </w:pPr>
+      <w:r>
+        <w:t>Social indicators are aggregate statistics that reflect the social condition of society or social subgroups</w:t>
+      </w:r>
+    </w:p>
     <w:sectPr>
-      <w:headerReference w:type="default" r:id="rId12"/>
+      <w:headerReference w:type="default" r:id="rId13"/>
       <w:pgSz w:w="12240" w:h="15840"/>
       <w:pgMar w:top="1440" w:right="1440" w:bottom="1440" w:left="1440" w:header="720" w:footer="720" w:gutter="0"/>
       <w:pgNumType w:start="1"/>
@@ -3939,7 +4770,7 @@
         <w:b/>
         <w:noProof/>
       </w:rPr>
-      <w:t>8</w:t>
+      <w:t>11</w:t>
     </w:r>
     <w:r>
       <w:rPr>
@@ -4178,6 +5009,97 @@
         <w:b/>
         <w:noProof/>
       </w:rPr>
+      <w:t>2</w:t>
+    </w:r>
+    <w:r>
+      <w:rPr>
+        <w:b/>
+      </w:rPr>
+      <w:fldChar w:fldCharType="end"/>
+    </w:r>
+    <w:r>
+      <w:t xml:space="preserve"> of </w:t>
+    </w:r>
+    <w:r>
+      <w:rPr>
+        <w:b/>
+      </w:rPr>
+      <w:fldChar w:fldCharType="begin"/>
+    </w:r>
+    <w:r>
+      <w:rPr>
+        <w:b/>
+      </w:rPr>
+      <w:instrText xml:space="preserve"> SECTIONPAGES   \* MERGEFORMAT </w:instrText>
+    </w:r>
+    <w:r>
+      <w:rPr>
+        <w:b/>
+      </w:rPr>
+      <w:fldChar w:fldCharType="separate"/>
+    </w:r>
+    <w:r>
+      <w:rPr>
+        <w:b/>
+        <w:noProof/>
+      </w:rPr>
+      <w:t>2</w:t>
+    </w:r>
+    <w:r>
+      <w:rPr>
+        <w:b/>
+      </w:rPr>
+      <w:fldChar w:fldCharType="end"/>
+    </w:r>
+  </w:p>
+  <w:p>
+    <w:pPr>
+      <w:pStyle w:val="Header"/>
+    </w:pPr>
+  </w:p>
+</w:hdr>
+</file>
+
+<file path=word/header6.xml><?xml version="1.0" encoding="utf-8"?>
+<w:hdr xmlns:wpc="http://schemas.microsoft.com/office/word/2010/wordprocessingCanvas" xmlns:mc="http://schemas.openxmlformats.org/markup-compatibility/2006" xmlns:o="urn:schemas-microsoft-com:office:office" xmlns:r="http://schemas.openxmlformats.org/officeDocument/2006/relationships" xmlns:m="http://schemas.openxmlformats.org/officeDocument/2006/math" xmlns:v="urn:schemas-microsoft-com:vml" xmlns:wp14="http://schemas.microsoft.com/office/word/2010/wordprocessingDrawing" xmlns:wp="http://schemas.openxmlformats.org/drawingml/2006/wordprocessingDrawing" xmlns:w10="urn:schemas-microsoft-com:office:word" xmlns:w="http://schemas.openxmlformats.org/wordprocessingml/2006/main" xmlns:w14="http://schemas.microsoft.com/office/word/2010/wordml" xmlns:wpg="http://schemas.microsoft.com/office/word/2010/wordprocessingGroup" xmlns:wpi="http://schemas.microsoft.com/office/word/2010/wordprocessingInk" xmlns:wne="http://schemas.microsoft.com/office/word/2006/wordml" xmlns:wps="http://schemas.microsoft.com/office/word/2010/wordprocessingShape" mc:Ignorable="w14 wp14">
+  <w:p>
+    <w:pPr>
+      <w:pStyle w:val="Header"/>
+    </w:pPr>
+    <w:r>
+      <w:t>SOC 5600 Research Methodology | Spring 2019</w:t>
+    </w:r>
+  </w:p>
+  <w:p>
+    <w:pPr>
+      <w:pStyle w:val="Header"/>
+    </w:pPr>
+    <w:r>
+      <w:t xml:space="preserve">Lecture 2019-02-27 | Page </w:t>
+    </w:r>
+    <w:r>
+      <w:rPr>
+        <w:b/>
+      </w:rPr>
+      <w:fldChar w:fldCharType="begin"/>
+    </w:r>
+    <w:r>
+      <w:rPr>
+        <w:b/>
+      </w:rPr>
+      <w:instrText xml:space="preserve"> PAGE  \* Arabic  \* MERGEFORMAT </w:instrText>
+    </w:r>
+    <w:r>
+      <w:rPr>
+        <w:b/>
+      </w:rPr>
+      <w:fldChar w:fldCharType="separate"/>
+    </w:r>
+    <w:r>
+      <w:rPr>
+        <w:b/>
+        <w:noProof/>
+      </w:rPr>
       <w:t>1</w:t>
     </w:r>
     <w:r>
@@ -4232,6 +5154,119 @@
 <file path=word/numbering.xml><?xml version="1.0" encoding="utf-8"?>
 <w:numbering xmlns:wpc="http://schemas.microsoft.com/office/word/2010/wordprocessingCanvas" xmlns:mc="http://schemas.openxmlformats.org/markup-compatibility/2006" xmlns:o="urn:schemas-microsoft-com:office:office" xmlns:r="http://schemas.openxmlformats.org/officeDocument/2006/relationships" xmlns:m="http://schemas.openxmlformats.org/officeDocument/2006/math" xmlns:v="urn:schemas-microsoft-com:vml" xmlns:wp14="http://schemas.microsoft.com/office/word/2010/wordprocessingDrawing" xmlns:wp="http://schemas.openxmlformats.org/drawingml/2006/wordprocessingDrawing" xmlns:w10="urn:schemas-microsoft-com:office:word" xmlns:w="http://schemas.openxmlformats.org/wordprocessingml/2006/main" xmlns:w14="http://schemas.microsoft.com/office/word/2010/wordml" xmlns:wpg="http://schemas.microsoft.com/office/word/2010/wordprocessingGroup" xmlns:wpi="http://schemas.microsoft.com/office/word/2010/wordprocessingInk" xmlns:wne="http://schemas.microsoft.com/office/word/2006/wordml" xmlns:wps="http://schemas.microsoft.com/office/word/2010/wordprocessingShape" mc:Ignorable="w14 wp14">
   <w:abstractNum w:abstractNumId="0">
+    <w:nsid w:val="0F1843F6"/>
+    <w:multiLevelType w:val="hybridMultilevel"/>
+    <w:tmpl w:val="EA7EA688"/>
+    <w:lvl w:ilvl="0" w:tplc="04090001">
+      <w:start w:val="1"/>
+      <w:numFmt w:val="bullet"/>
+      <w:lvlText w:val=""/>
+      <w:lvlJc w:val="left"/>
+      <w:pPr>
+        <w:ind w:left="720" w:hanging="360"/>
+      </w:pPr>
+      <w:rPr>
+        <w:rFonts w:ascii="Symbol" w:hAnsi="Symbol" w:hint="default"/>
+      </w:rPr>
+    </w:lvl>
+    <w:lvl w:ilvl="1" w:tplc="04090003" w:tentative="1">
+      <w:start w:val="1"/>
+      <w:numFmt w:val="bullet"/>
+      <w:lvlText w:val="o"/>
+      <w:lvlJc w:val="left"/>
+      <w:pPr>
+        <w:ind w:left="1440" w:hanging="360"/>
+      </w:pPr>
+      <w:rPr>
+        <w:rFonts w:ascii="Courier New" w:hAnsi="Courier New" w:cs="Courier New" w:hint="default"/>
+      </w:rPr>
+    </w:lvl>
+    <w:lvl w:ilvl="2" w:tplc="04090005" w:tentative="1">
+      <w:start w:val="1"/>
+      <w:numFmt w:val="bullet"/>
+      <w:lvlText w:val=""/>
+      <w:lvlJc w:val="left"/>
+      <w:pPr>
+        <w:ind w:left="2160" w:hanging="360"/>
+      </w:pPr>
+      <w:rPr>
+        <w:rFonts w:ascii="Wingdings" w:hAnsi="Wingdings" w:hint="default"/>
+      </w:rPr>
+    </w:lvl>
+    <w:lvl w:ilvl="3" w:tplc="04090001" w:tentative="1">
+      <w:start w:val="1"/>
+      <w:numFmt w:val="bullet"/>
+      <w:lvlText w:val=""/>
+      <w:lvlJc w:val="left"/>
+      <w:pPr>
+        <w:ind w:left="2880" w:hanging="360"/>
+      </w:pPr>
+      <w:rPr>
+        <w:rFonts w:ascii="Symbol" w:hAnsi="Symbol" w:hint="default"/>
+      </w:rPr>
+    </w:lvl>
+    <w:lvl w:ilvl="4" w:tplc="04090003" w:tentative="1">
+      <w:start w:val="1"/>
+      <w:numFmt w:val="bullet"/>
+      <w:lvlText w:val="o"/>
+      <w:lvlJc w:val="left"/>
+      <w:pPr>
+        <w:ind w:left="3600" w:hanging="360"/>
+      </w:pPr>
+      <w:rPr>
+        <w:rFonts w:ascii="Courier New" w:hAnsi="Courier New" w:cs="Courier New" w:hint="default"/>
+      </w:rPr>
+    </w:lvl>
+    <w:lvl w:ilvl="5" w:tplc="04090005" w:tentative="1">
+      <w:start w:val="1"/>
+      <w:numFmt w:val="bullet"/>
+      <w:lvlText w:val=""/>
+      <w:lvlJc w:val="left"/>
+      <w:pPr>
+        <w:ind w:left="4320" w:hanging="360"/>
+      </w:pPr>
+      <w:rPr>
+        <w:rFonts w:ascii="Wingdings" w:hAnsi="Wingdings" w:hint="default"/>
+      </w:rPr>
+    </w:lvl>
+    <w:lvl w:ilvl="6" w:tplc="04090001" w:tentative="1">
+      <w:start w:val="1"/>
+      <w:numFmt w:val="bullet"/>
+      <w:lvlText w:val=""/>
+      <w:lvlJc w:val="left"/>
+      <w:pPr>
+        <w:ind w:left="5040" w:hanging="360"/>
+      </w:pPr>
+      <w:rPr>
+        <w:rFonts w:ascii="Symbol" w:hAnsi="Symbol" w:hint="default"/>
+      </w:rPr>
+    </w:lvl>
+    <w:lvl w:ilvl="7" w:tplc="04090003" w:tentative="1">
+      <w:start w:val="1"/>
+      <w:numFmt w:val="bullet"/>
+      <w:lvlText w:val="o"/>
+      <w:lvlJc w:val="left"/>
+      <w:pPr>
+        <w:ind w:left="5760" w:hanging="360"/>
+      </w:pPr>
+      <w:rPr>
+        <w:rFonts w:ascii="Courier New" w:hAnsi="Courier New" w:cs="Courier New" w:hint="default"/>
+      </w:rPr>
+    </w:lvl>
+    <w:lvl w:ilvl="8" w:tplc="04090005" w:tentative="1">
+      <w:start w:val="1"/>
+      <w:numFmt w:val="bullet"/>
+      <w:lvlText w:val=""/>
+      <w:lvlJc w:val="left"/>
+      <w:pPr>
+        <w:ind w:left="6480" w:hanging="360"/>
+      </w:pPr>
+      <w:rPr>
+        <w:rFonts w:ascii="Wingdings" w:hAnsi="Wingdings" w:hint="default"/>
+      </w:rPr>
+    </w:lvl>
+  </w:abstractNum>
+  <w:abstractNum w:abstractNumId="1">
     <w:nsid w:val="14471ED6"/>
     <w:multiLevelType w:val="hybridMultilevel"/>
     <w:tmpl w:val="572EDD4C"/>
@@ -4344,7 +5379,120 @@
       </w:rPr>
     </w:lvl>
   </w:abstractNum>
-  <w:abstractNum w:abstractNumId="1">
+  <w:abstractNum w:abstractNumId="2">
+    <w:nsid w:val="215D194F"/>
+    <w:multiLevelType w:val="hybridMultilevel"/>
+    <w:tmpl w:val="368E3D3A"/>
+    <w:lvl w:ilvl="0" w:tplc="04090001">
+      <w:start w:val="1"/>
+      <w:numFmt w:val="bullet"/>
+      <w:lvlText w:val=""/>
+      <w:lvlJc w:val="left"/>
+      <w:pPr>
+        <w:ind w:left="720" w:hanging="360"/>
+      </w:pPr>
+      <w:rPr>
+        <w:rFonts w:ascii="Symbol" w:hAnsi="Symbol" w:hint="default"/>
+      </w:rPr>
+    </w:lvl>
+    <w:lvl w:ilvl="1" w:tplc="04090003" w:tentative="1">
+      <w:start w:val="1"/>
+      <w:numFmt w:val="bullet"/>
+      <w:lvlText w:val="o"/>
+      <w:lvlJc w:val="left"/>
+      <w:pPr>
+        <w:ind w:left="1440" w:hanging="360"/>
+      </w:pPr>
+      <w:rPr>
+        <w:rFonts w:ascii="Courier New" w:hAnsi="Courier New" w:cs="Courier New" w:hint="default"/>
+      </w:rPr>
+    </w:lvl>
+    <w:lvl w:ilvl="2" w:tplc="04090005" w:tentative="1">
+      <w:start w:val="1"/>
+      <w:numFmt w:val="bullet"/>
+      <w:lvlText w:val=""/>
+      <w:lvlJc w:val="left"/>
+      <w:pPr>
+        <w:ind w:left="2160" w:hanging="360"/>
+      </w:pPr>
+      <w:rPr>
+        <w:rFonts w:ascii="Wingdings" w:hAnsi="Wingdings" w:hint="default"/>
+      </w:rPr>
+    </w:lvl>
+    <w:lvl w:ilvl="3" w:tplc="04090001" w:tentative="1">
+      <w:start w:val="1"/>
+      <w:numFmt w:val="bullet"/>
+      <w:lvlText w:val=""/>
+      <w:lvlJc w:val="left"/>
+      <w:pPr>
+        <w:ind w:left="2880" w:hanging="360"/>
+      </w:pPr>
+      <w:rPr>
+        <w:rFonts w:ascii="Symbol" w:hAnsi="Symbol" w:hint="default"/>
+      </w:rPr>
+    </w:lvl>
+    <w:lvl w:ilvl="4" w:tplc="04090003" w:tentative="1">
+      <w:start w:val="1"/>
+      <w:numFmt w:val="bullet"/>
+      <w:lvlText w:val="o"/>
+      <w:lvlJc w:val="left"/>
+      <w:pPr>
+        <w:ind w:left="3600" w:hanging="360"/>
+      </w:pPr>
+      <w:rPr>
+        <w:rFonts w:ascii="Courier New" w:hAnsi="Courier New" w:cs="Courier New" w:hint="default"/>
+      </w:rPr>
+    </w:lvl>
+    <w:lvl w:ilvl="5" w:tplc="04090005" w:tentative="1">
+      <w:start w:val="1"/>
+      <w:numFmt w:val="bullet"/>
+      <w:lvlText w:val=""/>
+      <w:lvlJc w:val="left"/>
+      <w:pPr>
+        <w:ind w:left="4320" w:hanging="360"/>
+      </w:pPr>
+      <w:rPr>
+        <w:rFonts w:ascii="Wingdings" w:hAnsi="Wingdings" w:hint="default"/>
+      </w:rPr>
+    </w:lvl>
+    <w:lvl w:ilvl="6" w:tplc="04090001" w:tentative="1">
+      <w:start w:val="1"/>
+      <w:numFmt w:val="bullet"/>
+      <w:lvlText w:val=""/>
+      <w:lvlJc w:val="left"/>
+      <w:pPr>
+        <w:ind w:left="5040" w:hanging="360"/>
+      </w:pPr>
+      <w:rPr>
+        <w:rFonts w:ascii="Symbol" w:hAnsi="Symbol" w:hint="default"/>
+      </w:rPr>
+    </w:lvl>
+    <w:lvl w:ilvl="7" w:tplc="04090003" w:tentative="1">
+      <w:start w:val="1"/>
+      <w:numFmt w:val="bullet"/>
+      <w:lvlText w:val="o"/>
+      <w:lvlJc w:val="left"/>
+      <w:pPr>
+        <w:ind w:left="5760" w:hanging="360"/>
+      </w:pPr>
+      <w:rPr>
+        <w:rFonts w:ascii="Courier New" w:hAnsi="Courier New" w:cs="Courier New" w:hint="default"/>
+      </w:rPr>
+    </w:lvl>
+    <w:lvl w:ilvl="8" w:tplc="04090005" w:tentative="1">
+      <w:start w:val="1"/>
+      <w:numFmt w:val="bullet"/>
+      <w:lvlText w:val=""/>
+      <w:lvlJc w:val="left"/>
+      <w:pPr>
+        <w:ind w:left="6480" w:hanging="360"/>
+      </w:pPr>
+      <w:rPr>
+        <w:rFonts w:ascii="Wingdings" w:hAnsi="Wingdings" w:hint="default"/>
+      </w:rPr>
+    </w:lvl>
+  </w:abstractNum>
+  <w:abstractNum w:abstractNumId="3">
     <w:nsid w:val="265C56D6"/>
     <w:multiLevelType w:val="hybridMultilevel"/>
     <w:tmpl w:val="11F8BA62"/>
@@ -4457,7 +5605,120 @@
       </w:rPr>
     </w:lvl>
   </w:abstractNum>
-  <w:abstractNum w:abstractNumId="2">
+  <w:abstractNum w:abstractNumId="4">
+    <w:nsid w:val="2A720439"/>
+    <w:multiLevelType w:val="hybridMultilevel"/>
+    <w:tmpl w:val="B8AC1738"/>
+    <w:lvl w:ilvl="0" w:tplc="04090001">
+      <w:start w:val="1"/>
+      <w:numFmt w:val="bullet"/>
+      <w:lvlText w:val=""/>
+      <w:lvlJc w:val="left"/>
+      <w:pPr>
+        <w:ind w:left="720" w:hanging="360"/>
+      </w:pPr>
+      <w:rPr>
+        <w:rFonts w:ascii="Symbol" w:hAnsi="Symbol" w:hint="default"/>
+      </w:rPr>
+    </w:lvl>
+    <w:lvl w:ilvl="1" w:tplc="04090003">
+      <w:start w:val="1"/>
+      <w:numFmt w:val="bullet"/>
+      <w:lvlText w:val="o"/>
+      <w:lvlJc w:val="left"/>
+      <w:pPr>
+        <w:ind w:left="1440" w:hanging="360"/>
+      </w:pPr>
+      <w:rPr>
+        <w:rFonts w:ascii="Courier New" w:hAnsi="Courier New" w:cs="Courier New" w:hint="default"/>
+      </w:rPr>
+    </w:lvl>
+    <w:lvl w:ilvl="2" w:tplc="04090005" w:tentative="1">
+      <w:start w:val="1"/>
+      <w:numFmt w:val="bullet"/>
+      <w:lvlText w:val=""/>
+      <w:lvlJc w:val="left"/>
+      <w:pPr>
+        <w:ind w:left="2160" w:hanging="360"/>
+      </w:pPr>
+      <w:rPr>
+        <w:rFonts w:ascii="Wingdings" w:hAnsi="Wingdings" w:hint="default"/>
+      </w:rPr>
+    </w:lvl>
+    <w:lvl w:ilvl="3" w:tplc="04090001" w:tentative="1">
+      <w:start w:val="1"/>
+      <w:numFmt w:val="bullet"/>
+      <w:lvlText w:val=""/>
+      <w:lvlJc w:val="left"/>
+      <w:pPr>
+        <w:ind w:left="2880" w:hanging="360"/>
+      </w:pPr>
+      <w:rPr>
+        <w:rFonts w:ascii="Symbol" w:hAnsi="Symbol" w:hint="default"/>
+      </w:rPr>
+    </w:lvl>
+    <w:lvl w:ilvl="4" w:tplc="04090003" w:tentative="1">
+      <w:start w:val="1"/>
+      <w:numFmt w:val="bullet"/>
+      <w:lvlText w:val="o"/>
+      <w:lvlJc w:val="left"/>
+      <w:pPr>
+        <w:ind w:left="3600" w:hanging="360"/>
+      </w:pPr>
+      <w:rPr>
+        <w:rFonts w:ascii="Courier New" w:hAnsi="Courier New" w:cs="Courier New" w:hint="default"/>
+      </w:rPr>
+    </w:lvl>
+    <w:lvl w:ilvl="5" w:tplc="04090005" w:tentative="1">
+      <w:start w:val="1"/>
+      <w:numFmt w:val="bullet"/>
+      <w:lvlText w:val=""/>
+      <w:lvlJc w:val="left"/>
+      <w:pPr>
+        <w:ind w:left="4320" w:hanging="360"/>
+      </w:pPr>
+      <w:rPr>
+        <w:rFonts w:ascii="Wingdings" w:hAnsi="Wingdings" w:hint="default"/>
+      </w:rPr>
+    </w:lvl>
+    <w:lvl w:ilvl="6" w:tplc="04090001" w:tentative="1">
+      <w:start w:val="1"/>
+      <w:numFmt w:val="bullet"/>
+      <w:lvlText w:val=""/>
+      <w:lvlJc w:val="left"/>
+      <w:pPr>
+        <w:ind w:left="5040" w:hanging="360"/>
+      </w:pPr>
+      <w:rPr>
+        <w:rFonts w:ascii="Symbol" w:hAnsi="Symbol" w:hint="default"/>
+      </w:rPr>
+    </w:lvl>
+    <w:lvl w:ilvl="7" w:tplc="04090003" w:tentative="1">
+      <w:start w:val="1"/>
+      <w:numFmt w:val="bullet"/>
+      <w:lvlText w:val="o"/>
+      <w:lvlJc w:val="left"/>
+      <w:pPr>
+        <w:ind w:left="5760" w:hanging="360"/>
+      </w:pPr>
+      <w:rPr>
+        <w:rFonts w:ascii="Courier New" w:hAnsi="Courier New" w:cs="Courier New" w:hint="default"/>
+      </w:rPr>
+    </w:lvl>
+    <w:lvl w:ilvl="8" w:tplc="04090005" w:tentative="1">
+      <w:start w:val="1"/>
+      <w:numFmt w:val="bullet"/>
+      <w:lvlText w:val=""/>
+      <w:lvlJc w:val="left"/>
+      <w:pPr>
+        <w:ind w:left="6480" w:hanging="360"/>
+      </w:pPr>
+      <w:rPr>
+        <w:rFonts w:ascii="Wingdings" w:hAnsi="Wingdings" w:hint="default"/>
+      </w:rPr>
+    </w:lvl>
+  </w:abstractNum>
+  <w:abstractNum w:abstractNumId="5">
     <w:nsid w:val="2F2B3175"/>
     <w:multiLevelType w:val="hybridMultilevel"/>
     <w:tmpl w:val="2D882536"/>
@@ -4570,7 +5831,120 @@
       </w:rPr>
     </w:lvl>
   </w:abstractNum>
-  <w:abstractNum w:abstractNumId="3">
+  <w:abstractNum w:abstractNumId="6">
+    <w:nsid w:val="300A3EF7"/>
+    <w:multiLevelType w:val="hybridMultilevel"/>
+    <w:tmpl w:val="A0D6BCF4"/>
+    <w:lvl w:ilvl="0" w:tplc="04090001">
+      <w:start w:val="1"/>
+      <w:numFmt w:val="bullet"/>
+      <w:lvlText w:val=""/>
+      <w:lvlJc w:val="left"/>
+      <w:pPr>
+        <w:ind w:left="720" w:hanging="360"/>
+      </w:pPr>
+      <w:rPr>
+        <w:rFonts w:ascii="Symbol" w:hAnsi="Symbol" w:hint="default"/>
+      </w:rPr>
+    </w:lvl>
+    <w:lvl w:ilvl="1" w:tplc="04090003">
+      <w:start w:val="1"/>
+      <w:numFmt w:val="bullet"/>
+      <w:lvlText w:val="o"/>
+      <w:lvlJc w:val="left"/>
+      <w:pPr>
+        <w:ind w:left="1440" w:hanging="360"/>
+      </w:pPr>
+      <w:rPr>
+        <w:rFonts w:ascii="Courier New" w:hAnsi="Courier New" w:cs="Courier New" w:hint="default"/>
+      </w:rPr>
+    </w:lvl>
+    <w:lvl w:ilvl="2" w:tplc="04090005" w:tentative="1">
+      <w:start w:val="1"/>
+      <w:numFmt w:val="bullet"/>
+      <w:lvlText w:val=""/>
+      <w:lvlJc w:val="left"/>
+      <w:pPr>
+        <w:ind w:left="2160" w:hanging="360"/>
+      </w:pPr>
+      <w:rPr>
+        <w:rFonts w:ascii="Wingdings" w:hAnsi="Wingdings" w:hint="default"/>
+      </w:rPr>
+    </w:lvl>
+    <w:lvl w:ilvl="3" w:tplc="04090001" w:tentative="1">
+      <w:start w:val="1"/>
+      <w:numFmt w:val="bullet"/>
+      <w:lvlText w:val=""/>
+      <w:lvlJc w:val="left"/>
+      <w:pPr>
+        <w:ind w:left="2880" w:hanging="360"/>
+      </w:pPr>
+      <w:rPr>
+        <w:rFonts w:ascii="Symbol" w:hAnsi="Symbol" w:hint="default"/>
+      </w:rPr>
+    </w:lvl>
+    <w:lvl w:ilvl="4" w:tplc="04090003" w:tentative="1">
+      <w:start w:val="1"/>
+      <w:numFmt w:val="bullet"/>
+      <w:lvlText w:val="o"/>
+      <w:lvlJc w:val="left"/>
+      <w:pPr>
+        <w:ind w:left="3600" w:hanging="360"/>
+      </w:pPr>
+      <w:rPr>
+        <w:rFonts w:ascii="Courier New" w:hAnsi="Courier New" w:cs="Courier New" w:hint="default"/>
+      </w:rPr>
+    </w:lvl>
+    <w:lvl w:ilvl="5" w:tplc="04090005" w:tentative="1">
+      <w:start w:val="1"/>
+      <w:numFmt w:val="bullet"/>
+      <w:lvlText w:val=""/>
+      <w:lvlJc w:val="left"/>
+      <w:pPr>
+        <w:ind w:left="4320" w:hanging="360"/>
+      </w:pPr>
+      <w:rPr>
+        <w:rFonts w:ascii="Wingdings" w:hAnsi="Wingdings" w:hint="default"/>
+      </w:rPr>
+    </w:lvl>
+    <w:lvl w:ilvl="6" w:tplc="04090001" w:tentative="1">
+      <w:start w:val="1"/>
+      <w:numFmt w:val="bullet"/>
+      <w:lvlText w:val=""/>
+      <w:lvlJc w:val="left"/>
+      <w:pPr>
+        <w:ind w:left="5040" w:hanging="360"/>
+      </w:pPr>
+      <w:rPr>
+        <w:rFonts w:ascii="Symbol" w:hAnsi="Symbol" w:hint="default"/>
+      </w:rPr>
+    </w:lvl>
+    <w:lvl w:ilvl="7" w:tplc="04090003" w:tentative="1">
+      <w:start w:val="1"/>
+      <w:numFmt w:val="bullet"/>
+      <w:lvlText w:val="o"/>
+      <w:lvlJc w:val="left"/>
+      <w:pPr>
+        <w:ind w:left="5760" w:hanging="360"/>
+      </w:pPr>
+      <w:rPr>
+        <w:rFonts w:ascii="Courier New" w:hAnsi="Courier New" w:cs="Courier New" w:hint="default"/>
+      </w:rPr>
+    </w:lvl>
+    <w:lvl w:ilvl="8" w:tplc="04090005" w:tentative="1">
+      <w:start w:val="1"/>
+      <w:numFmt w:val="bullet"/>
+      <w:lvlText w:val=""/>
+      <w:lvlJc w:val="left"/>
+      <w:pPr>
+        <w:ind w:left="6480" w:hanging="360"/>
+      </w:pPr>
+      <w:rPr>
+        <w:rFonts w:ascii="Wingdings" w:hAnsi="Wingdings" w:hint="default"/>
+      </w:rPr>
+    </w:lvl>
+  </w:abstractNum>
+  <w:abstractNum w:abstractNumId="7">
     <w:nsid w:val="31194443"/>
     <w:multiLevelType w:val="hybridMultilevel"/>
     <w:tmpl w:val="F0B4D078"/>
@@ -4683,7 +6057,7 @@
       </w:rPr>
     </w:lvl>
   </w:abstractNum>
-  <w:abstractNum w:abstractNumId="4">
+  <w:abstractNum w:abstractNumId="8">
     <w:nsid w:val="3B156110"/>
     <w:multiLevelType w:val="hybridMultilevel"/>
     <w:tmpl w:val="D6E49DD4"/>
@@ -4796,7 +6170,7 @@
       </w:rPr>
     </w:lvl>
   </w:abstractNum>
-  <w:abstractNum w:abstractNumId="5">
+  <w:abstractNum w:abstractNumId="9">
     <w:nsid w:val="50C14682"/>
     <w:multiLevelType w:val="hybridMultilevel"/>
     <w:tmpl w:val="601801B4"/>
@@ -4909,7 +6283,7 @@
       </w:rPr>
     </w:lvl>
   </w:abstractNum>
-  <w:abstractNum w:abstractNumId="6">
+  <w:abstractNum w:abstractNumId="10">
     <w:nsid w:val="52C7600B"/>
     <w:multiLevelType w:val="hybridMultilevel"/>
     <w:tmpl w:val="971803CA"/>
@@ -5022,7 +6396,7 @@
       </w:rPr>
     </w:lvl>
   </w:abstractNum>
-  <w:abstractNum w:abstractNumId="7">
+  <w:abstractNum w:abstractNumId="11">
     <w:nsid w:val="631747AB"/>
     <w:multiLevelType w:val="hybridMultilevel"/>
     <w:tmpl w:val="B5FC14CC"/>
@@ -5135,7 +6509,7 @@
       </w:rPr>
     </w:lvl>
   </w:abstractNum>
-  <w:abstractNum w:abstractNumId="8">
+  <w:abstractNum w:abstractNumId="12">
     <w:nsid w:val="72A03EA5"/>
     <w:multiLevelType w:val="hybridMultilevel"/>
     <w:tmpl w:val="EF04311C"/>
@@ -5248,7 +6622,233 @@
       </w:rPr>
     </w:lvl>
   </w:abstractNum>
-  <w:abstractNum w:abstractNumId="9">
+  <w:abstractNum w:abstractNumId="13">
+    <w:nsid w:val="75213181"/>
+    <w:multiLevelType w:val="hybridMultilevel"/>
+    <w:tmpl w:val="9A7AAF1C"/>
+    <w:lvl w:ilvl="0" w:tplc="04090001">
+      <w:start w:val="1"/>
+      <w:numFmt w:val="bullet"/>
+      <w:lvlText w:val=""/>
+      <w:lvlJc w:val="left"/>
+      <w:pPr>
+        <w:ind w:left="720" w:hanging="360"/>
+      </w:pPr>
+      <w:rPr>
+        <w:rFonts w:ascii="Symbol" w:hAnsi="Symbol" w:hint="default"/>
+      </w:rPr>
+    </w:lvl>
+    <w:lvl w:ilvl="1" w:tplc="04090003">
+      <w:start w:val="1"/>
+      <w:numFmt w:val="bullet"/>
+      <w:lvlText w:val="o"/>
+      <w:lvlJc w:val="left"/>
+      <w:pPr>
+        <w:ind w:left="1440" w:hanging="360"/>
+      </w:pPr>
+      <w:rPr>
+        <w:rFonts w:ascii="Courier New" w:hAnsi="Courier New" w:cs="Courier New" w:hint="default"/>
+      </w:rPr>
+    </w:lvl>
+    <w:lvl w:ilvl="2" w:tplc="04090005">
+      <w:start w:val="1"/>
+      <w:numFmt w:val="bullet"/>
+      <w:lvlText w:val=""/>
+      <w:lvlJc w:val="left"/>
+      <w:pPr>
+        <w:ind w:left="2160" w:hanging="360"/>
+      </w:pPr>
+      <w:rPr>
+        <w:rFonts w:ascii="Wingdings" w:hAnsi="Wingdings" w:hint="default"/>
+      </w:rPr>
+    </w:lvl>
+    <w:lvl w:ilvl="3" w:tplc="04090001" w:tentative="1">
+      <w:start w:val="1"/>
+      <w:numFmt w:val="bullet"/>
+      <w:lvlText w:val=""/>
+      <w:lvlJc w:val="left"/>
+      <w:pPr>
+        <w:ind w:left="2880" w:hanging="360"/>
+      </w:pPr>
+      <w:rPr>
+        <w:rFonts w:ascii="Symbol" w:hAnsi="Symbol" w:hint="default"/>
+      </w:rPr>
+    </w:lvl>
+    <w:lvl w:ilvl="4" w:tplc="04090003" w:tentative="1">
+      <w:start w:val="1"/>
+      <w:numFmt w:val="bullet"/>
+      <w:lvlText w:val="o"/>
+      <w:lvlJc w:val="left"/>
+      <w:pPr>
+        <w:ind w:left="3600" w:hanging="360"/>
+      </w:pPr>
+      <w:rPr>
+        <w:rFonts w:ascii="Courier New" w:hAnsi="Courier New" w:cs="Courier New" w:hint="default"/>
+      </w:rPr>
+    </w:lvl>
+    <w:lvl w:ilvl="5" w:tplc="04090005" w:tentative="1">
+      <w:start w:val="1"/>
+      <w:numFmt w:val="bullet"/>
+      <w:lvlText w:val=""/>
+      <w:lvlJc w:val="left"/>
+      <w:pPr>
+        <w:ind w:left="4320" w:hanging="360"/>
+      </w:pPr>
+      <w:rPr>
+        <w:rFonts w:ascii="Wingdings" w:hAnsi="Wingdings" w:hint="default"/>
+      </w:rPr>
+    </w:lvl>
+    <w:lvl w:ilvl="6" w:tplc="04090001" w:tentative="1">
+      <w:start w:val="1"/>
+      <w:numFmt w:val="bullet"/>
+      <w:lvlText w:val=""/>
+      <w:lvlJc w:val="left"/>
+      <w:pPr>
+        <w:ind w:left="5040" w:hanging="360"/>
+      </w:pPr>
+      <w:rPr>
+        <w:rFonts w:ascii="Symbol" w:hAnsi="Symbol" w:hint="default"/>
+      </w:rPr>
+    </w:lvl>
+    <w:lvl w:ilvl="7" w:tplc="04090003" w:tentative="1">
+      <w:start w:val="1"/>
+      <w:numFmt w:val="bullet"/>
+      <w:lvlText w:val="o"/>
+      <w:lvlJc w:val="left"/>
+      <w:pPr>
+        <w:ind w:left="5760" w:hanging="360"/>
+      </w:pPr>
+      <w:rPr>
+        <w:rFonts w:ascii="Courier New" w:hAnsi="Courier New" w:cs="Courier New" w:hint="default"/>
+      </w:rPr>
+    </w:lvl>
+    <w:lvl w:ilvl="8" w:tplc="04090005" w:tentative="1">
+      <w:start w:val="1"/>
+      <w:numFmt w:val="bullet"/>
+      <w:lvlText w:val=""/>
+      <w:lvlJc w:val="left"/>
+      <w:pPr>
+        <w:ind w:left="6480" w:hanging="360"/>
+      </w:pPr>
+      <w:rPr>
+        <w:rFonts w:ascii="Wingdings" w:hAnsi="Wingdings" w:hint="default"/>
+      </w:rPr>
+    </w:lvl>
+  </w:abstractNum>
+  <w:abstractNum w:abstractNumId="14">
+    <w:nsid w:val="7A2C41F9"/>
+    <w:multiLevelType w:val="hybridMultilevel"/>
+    <w:tmpl w:val="5C3A716A"/>
+    <w:lvl w:ilvl="0" w:tplc="04090001">
+      <w:start w:val="1"/>
+      <w:numFmt w:val="bullet"/>
+      <w:lvlText w:val=""/>
+      <w:lvlJc w:val="left"/>
+      <w:pPr>
+        <w:ind w:left="720" w:hanging="360"/>
+      </w:pPr>
+      <w:rPr>
+        <w:rFonts w:ascii="Symbol" w:hAnsi="Symbol" w:hint="default"/>
+      </w:rPr>
+    </w:lvl>
+    <w:lvl w:ilvl="1" w:tplc="04090003" w:tentative="1">
+      <w:start w:val="1"/>
+      <w:numFmt w:val="bullet"/>
+      <w:lvlText w:val="o"/>
+      <w:lvlJc w:val="left"/>
+      <w:pPr>
+        <w:ind w:left="1440" w:hanging="360"/>
+      </w:pPr>
+      <w:rPr>
+        <w:rFonts w:ascii="Courier New" w:hAnsi="Courier New" w:cs="Courier New" w:hint="default"/>
+      </w:rPr>
+    </w:lvl>
+    <w:lvl w:ilvl="2" w:tplc="04090005" w:tentative="1">
+      <w:start w:val="1"/>
+      <w:numFmt w:val="bullet"/>
+      <w:lvlText w:val=""/>
+      <w:lvlJc w:val="left"/>
+      <w:pPr>
+        <w:ind w:left="2160" w:hanging="360"/>
+      </w:pPr>
+      <w:rPr>
+        <w:rFonts w:ascii="Wingdings" w:hAnsi="Wingdings" w:hint="default"/>
+      </w:rPr>
+    </w:lvl>
+    <w:lvl w:ilvl="3" w:tplc="04090001" w:tentative="1">
+      <w:start w:val="1"/>
+      <w:numFmt w:val="bullet"/>
+      <w:lvlText w:val=""/>
+      <w:lvlJc w:val="left"/>
+      <w:pPr>
+        <w:ind w:left="2880" w:hanging="360"/>
+      </w:pPr>
+      <w:rPr>
+        <w:rFonts w:ascii="Symbol" w:hAnsi="Symbol" w:hint="default"/>
+      </w:rPr>
+    </w:lvl>
+    <w:lvl w:ilvl="4" w:tplc="04090003" w:tentative="1">
+      <w:start w:val="1"/>
+      <w:numFmt w:val="bullet"/>
+      <w:lvlText w:val="o"/>
+      <w:lvlJc w:val="left"/>
+      <w:pPr>
+        <w:ind w:left="3600" w:hanging="360"/>
+      </w:pPr>
+      <w:rPr>
+        <w:rFonts w:ascii="Courier New" w:hAnsi="Courier New" w:cs="Courier New" w:hint="default"/>
+      </w:rPr>
+    </w:lvl>
+    <w:lvl w:ilvl="5" w:tplc="04090005" w:tentative="1">
+      <w:start w:val="1"/>
+      <w:numFmt w:val="bullet"/>
+      <w:lvlText w:val=""/>
+      <w:lvlJc w:val="left"/>
+      <w:pPr>
+        <w:ind w:left="4320" w:hanging="360"/>
+      </w:pPr>
+      <w:rPr>
+        <w:rFonts w:ascii="Wingdings" w:hAnsi="Wingdings" w:hint="default"/>
+      </w:rPr>
+    </w:lvl>
+    <w:lvl w:ilvl="6" w:tplc="04090001" w:tentative="1">
+      <w:start w:val="1"/>
+      <w:numFmt w:val="bullet"/>
+      <w:lvlText w:val=""/>
+      <w:lvlJc w:val="left"/>
+      <w:pPr>
+        <w:ind w:left="5040" w:hanging="360"/>
+      </w:pPr>
+      <w:rPr>
+        <w:rFonts w:ascii="Symbol" w:hAnsi="Symbol" w:hint="default"/>
+      </w:rPr>
+    </w:lvl>
+    <w:lvl w:ilvl="7" w:tplc="04090003" w:tentative="1">
+      <w:start w:val="1"/>
+      <w:numFmt w:val="bullet"/>
+      <w:lvlText w:val="o"/>
+      <w:lvlJc w:val="left"/>
+      <w:pPr>
+        <w:ind w:left="5760" w:hanging="360"/>
+      </w:pPr>
+      <w:rPr>
+        <w:rFonts w:ascii="Courier New" w:hAnsi="Courier New" w:cs="Courier New" w:hint="default"/>
+      </w:rPr>
+    </w:lvl>
+    <w:lvl w:ilvl="8" w:tplc="04090005" w:tentative="1">
+      <w:start w:val="1"/>
+      <w:numFmt w:val="bullet"/>
+      <w:lvlText w:val=""/>
+      <w:lvlJc w:val="left"/>
+      <w:pPr>
+        <w:ind w:left="6480" w:hanging="360"/>
+      </w:pPr>
+      <w:rPr>
+        <w:rFonts w:ascii="Wingdings" w:hAnsi="Wingdings" w:hint="default"/>
+      </w:rPr>
+    </w:lvl>
+  </w:abstractNum>
+  <w:abstractNum w:abstractNumId="15">
     <w:nsid w:val="7C6C11A6"/>
     <w:multiLevelType w:val="hybridMultilevel"/>
     <w:tmpl w:val="A2B8FE66"/>
@@ -5362,34 +6962,52 @@
     </w:lvl>
   </w:abstractNum>
   <w:num w:numId="1">
+    <w:abstractNumId w:val="10"/>
+  </w:num>
+  <w:num w:numId="2">
+    <w:abstractNumId w:val="3"/>
+  </w:num>
+  <w:num w:numId="3">
+    <w:abstractNumId w:val="7"/>
+  </w:num>
+  <w:num w:numId="4">
+    <w:abstractNumId w:val="8"/>
+  </w:num>
+  <w:num w:numId="5">
+    <w:abstractNumId w:val="9"/>
+  </w:num>
+  <w:num w:numId="6">
+    <w:abstractNumId w:val="12"/>
+  </w:num>
+  <w:num w:numId="7">
+    <w:abstractNumId w:val="1"/>
+  </w:num>
+  <w:num w:numId="8">
+    <w:abstractNumId w:val="11"/>
+  </w:num>
+  <w:num w:numId="9">
+    <w:abstractNumId w:val="5"/>
+  </w:num>
+  <w:num w:numId="10">
+    <w:abstractNumId w:val="15"/>
+  </w:num>
+  <w:num w:numId="11">
+    <w:abstractNumId w:val="13"/>
+  </w:num>
+  <w:num w:numId="12">
     <w:abstractNumId w:val="6"/>
   </w:num>
-  <w:num w:numId="2">
-    <w:abstractNumId w:val="1"/>
+  <w:num w:numId="13">
+    <w:abstractNumId w:val="0"/>
   </w:num>
-  <w:num w:numId="3">
-    <w:abstractNumId w:val="3"/>
+  <w:num w:numId="14">
+    <w:abstractNumId w:val="2"/>
   </w:num>
-  <w:num w:numId="4">
+  <w:num w:numId="15">
     <w:abstractNumId w:val="4"/>
   </w:num>
-  <w:num w:numId="5">
-    <w:abstractNumId w:val="5"/>
-  </w:num>
-  <w:num w:numId="6">
-    <w:abstractNumId w:val="8"/>
-  </w:num>
-  <w:num w:numId="7">
-    <w:abstractNumId w:val="0"/>
-  </w:num>
-  <w:num w:numId="8">
-    <w:abstractNumId w:val="7"/>
-  </w:num>
-  <w:num w:numId="9">
-    <w:abstractNumId w:val="2"/>
-  </w:num>
-  <w:num w:numId="10">
-    <w:abstractNumId w:val="9"/>
+  <w:num w:numId="16">
+    <w:abstractNumId w:val="14"/>
   </w:num>
 </w:numbering>
 </file>

</xml_diff>

<commit_message>
Notes from lecture on March 6, 2019
</commit_message>
<xml_diff>
--- a/Notes/SOC5600_2019_Spring_Notes_Lectures_v00.docx
+++ b/Notes/SOC5600_2019_Spring_Notes_Lectures_v00.docx
@@ -2518,7 +2518,43 @@
               <w:rPr>
                 <w:rFonts w:ascii="Cambria Math" w:hAnsi="Cambria Math"/>
               </w:rPr>
-              <m:t>range of possible value</m:t>
+              <m:t>range</m:t>
+            </m:r>
+            <m:r>
+              <w:rPr>
+                <w:rFonts w:ascii="Cambria Math" w:hAnsi="Cambria Math"/>
+              </w:rPr>
+              <m:t xml:space="preserve"> </m:t>
+            </m:r>
+            <m:r>
+              <w:rPr>
+                <w:rFonts w:ascii="Cambria Math" w:hAnsi="Cambria Math"/>
+              </w:rPr>
+              <m:t>of</m:t>
+            </m:r>
+            <m:r>
+              <w:rPr>
+                <w:rFonts w:ascii="Cambria Math" w:hAnsi="Cambria Math"/>
+              </w:rPr>
+              <m:t xml:space="preserve"> </m:t>
+            </m:r>
+            <m:r>
+              <w:rPr>
+                <w:rFonts w:ascii="Cambria Math" w:hAnsi="Cambria Math"/>
+              </w:rPr>
+              <m:t>possible</m:t>
+            </m:r>
+            <m:r>
+              <w:rPr>
+                <w:rFonts w:ascii="Cambria Math" w:hAnsi="Cambria Math"/>
+              </w:rPr>
+              <m:t xml:space="preserve"> </m:t>
+            </m:r>
+            <m:r>
+              <w:rPr>
+                <w:rFonts w:ascii="Cambria Math" w:hAnsi="Cambria Math"/>
+              </w:rPr>
+              <m:t>value</m:t>
             </m:r>
             <m:r>
               <w:rPr>
@@ -2558,7 +2594,43 @@
               <w:rPr>
                 <w:rFonts w:ascii="Cambria Math" w:hAnsi="Cambria Math"/>
               </w:rPr>
-              <m:t>range of possible values</m:t>
+              <m:t>range</m:t>
+            </m:r>
+            <m:r>
+              <w:rPr>
+                <w:rFonts w:ascii="Cambria Math" w:hAnsi="Cambria Math"/>
+              </w:rPr>
+              <m:t xml:space="preserve"> </m:t>
+            </m:r>
+            <m:r>
+              <w:rPr>
+                <w:rFonts w:ascii="Cambria Math" w:hAnsi="Cambria Math"/>
+              </w:rPr>
+              <m:t>of</m:t>
+            </m:r>
+            <m:r>
+              <w:rPr>
+                <w:rFonts w:ascii="Cambria Math" w:hAnsi="Cambria Math"/>
+              </w:rPr>
+              <m:t xml:space="preserve"> </m:t>
+            </m:r>
+            <m:r>
+              <w:rPr>
+                <w:rFonts w:ascii="Cambria Math" w:hAnsi="Cambria Math"/>
+              </w:rPr>
+              <m:t>possible</m:t>
+            </m:r>
+            <m:r>
+              <w:rPr>
+                <w:rFonts w:ascii="Cambria Math" w:hAnsi="Cambria Math"/>
+              </w:rPr>
+              <m:t xml:space="preserve"> </m:t>
+            </m:r>
+            <m:r>
+              <w:rPr>
+                <w:rFonts w:ascii="Cambria Math" w:hAnsi="Cambria Math"/>
+              </w:rPr>
+              <m:t>values</m:t>
             </m:r>
           </m:num>
           <m:den>
@@ -3761,10 +3833,7 @@
         </w:numPr>
       </w:pPr>
       <w:r>
-        <w:t>Consider standard metropolitan statistical area (SMSA)</w:t>
-      </w:r>
-      <w:r>
-        <w:t xml:space="preserve"> instead of “city”.</w:t>
+        <w:t>Consider standard metropolitan statistical area (SMSA) instead of “city”.</w:t>
       </w:r>
     </w:p>
     <w:p>
@@ -3800,10 +3869,7 @@
         <w:t xml:space="preserve"> </w:t>
       </w:r>
       <w:r>
-        <w:t>(e.g., innovation cluster)</w:t>
-      </w:r>
-      <w:r>
-        <w:t xml:space="preserve"> </w:t>
+        <w:t xml:space="preserve">(e.g., innovation cluster) </w:t>
       </w:r>
       <w:r>
         <w:t>versus non-cluster</w:t>
@@ -4239,318 +4305,1353 @@
         <w:t>Meta-analysis</w:t>
       </w:r>
     </w:p>
+    <w:p/>
+    <w:p>
+      <w:r>
+        <w:t xml:space="preserve">Questions appropriate for evaluation </w:t>
+      </w:r>
+      <w:r>
+        <w:t xml:space="preserve">research </w:t>
+      </w:r>
+      <w:r>
+        <w:t>are of practical significance</w:t>
+      </w:r>
+    </w:p>
+    <w:p>
+      <w:pPr>
+        <w:pStyle w:val="ListParagraph"/>
+        <w:numPr>
+          <w:ilvl w:val="0"/>
+          <w:numId w:val="13"/>
+        </w:numPr>
+      </w:pPr>
+      <w:r>
+        <w:t>Creating jobs</w:t>
+      </w:r>
+    </w:p>
+    <w:p>
+      <w:pPr>
+        <w:pStyle w:val="ListParagraph"/>
+        <w:numPr>
+          <w:ilvl w:val="0"/>
+          <w:numId w:val="13"/>
+        </w:numPr>
+      </w:pPr>
+      <w:r>
+        <w:t>Designing programs</w:t>
+      </w:r>
+    </w:p>
+    <w:p>
+      <w:pPr>
+        <w:pStyle w:val="ListParagraph"/>
+        <w:numPr>
+          <w:ilvl w:val="0"/>
+          <w:numId w:val="13"/>
+        </w:numPr>
+      </w:pPr>
+      <w:r>
+        <w:t>Making investments</w:t>
+      </w:r>
+    </w:p>
+    <w:p>
+      <w:pPr>
+        <w:pStyle w:val="ListParagraph"/>
+        <w:numPr>
+          <w:ilvl w:val="0"/>
+          <w:numId w:val="13"/>
+        </w:numPr>
+      </w:pPr>
+      <w:r>
+        <w:t>Maintaining values and beliefs</w:t>
+      </w:r>
+    </w:p>
+    <w:p/>
+    <w:p>
+      <w:r>
+        <w:t>Evaluation research can be applied in various ways</w:t>
+      </w:r>
+    </w:p>
+    <w:p>
+      <w:pPr>
+        <w:pStyle w:val="ListParagraph"/>
+        <w:numPr>
+          <w:ilvl w:val="0"/>
+          <w:numId w:val="13"/>
+        </w:numPr>
+      </w:pPr>
+      <w:r>
+        <w:lastRenderedPageBreak/>
+        <w:t>Research initiatives</w:t>
+      </w:r>
+    </w:p>
+    <w:p>
+      <w:pPr>
+        <w:pStyle w:val="ListParagraph"/>
+        <w:numPr>
+          <w:ilvl w:val="0"/>
+          <w:numId w:val="13"/>
+        </w:numPr>
+      </w:pPr>
+      <w:r>
+        <w:t>Policies</w:t>
+      </w:r>
+    </w:p>
+    <w:p>
+      <w:pPr>
+        <w:pStyle w:val="ListParagraph"/>
+        <w:numPr>
+          <w:ilvl w:val="0"/>
+          <w:numId w:val="13"/>
+        </w:numPr>
+      </w:pPr>
+      <w:r>
+        <w:t>Programs</w:t>
+      </w:r>
+    </w:p>
+    <w:p>
+      <w:pPr>
+        <w:pStyle w:val="ListParagraph"/>
+        <w:numPr>
+          <w:ilvl w:val="0"/>
+          <w:numId w:val="13"/>
+        </w:numPr>
+      </w:pPr>
+      <w:r>
+        <w:t>Direct service interventions</w:t>
+      </w:r>
+    </w:p>
+    <w:p>
+      <w:pPr>
+        <w:pStyle w:val="ListParagraph"/>
+        <w:numPr>
+          <w:ilvl w:val="0"/>
+          <w:numId w:val="13"/>
+        </w:numPr>
+      </w:pPr>
+      <w:r>
+        <w:t>Training and educational services</w:t>
+      </w:r>
+    </w:p>
+    <w:p>
+      <w:pPr>
+        <w:pStyle w:val="ListParagraph"/>
+        <w:numPr>
+          <w:ilvl w:val="0"/>
+          <w:numId w:val="13"/>
+        </w:numPr>
+      </w:pPr>
+      <w:r>
+        <w:t>Communication campaigns</w:t>
+      </w:r>
+    </w:p>
+    <w:p>
+      <w:pPr>
+        <w:pStyle w:val="ListParagraph"/>
+        <w:numPr>
+          <w:ilvl w:val="0"/>
+          <w:numId w:val="13"/>
+        </w:numPr>
+      </w:pPr>
+      <w:r>
+        <w:t>Administrative systems</w:t>
+      </w:r>
+    </w:p>
+    <w:p/>
+    <w:p>
+      <w:r>
+        <w:t>Steps</w:t>
+      </w:r>
+      <w:r>
+        <w:t xml:space="preserve"> for conducting evaluation research</w:t>
+      </w:r>
+    </w:p>
+    <w:p>
+      <w:pPr>
+        <w:pStyle w:val="ListParagraph"/>
+        <w:numPr>
+          <w:ilvl w:val="0"/>
+          <w:numId w:val="14"/>
+        </w:numPr>
+      </w:pPr>
+      <w:r>
+        <w:t>Engage stakeholders</w:t>
+      </w:r>
+    </w:p>
+    <w:p>
+      <w:pPr>
+        <w:pStyle w:val="ListParagraph"/>
+        <w:numPr>
+          <w:ilvl w:val="0"/>
+          <w:numId w:val="14"/>
+        </w:numPr>
+      </w:pPr>
+      <w:r>
+        <w:t>Describe the program</w:t>
+      </w:r>
+      <w:r>
+        <w:t xml:space="preserve"> being evaluated</w:t>
+      </w:r>
+    </w:p>
+    <w:p>
+      <w:pPr>
+        <w:pStyle w:val="ListParagraph"/>
+        <w:numPr>
+          <w:ilvl w:val="0"/>
+          <w:numId w:val="14"/>
+        </w:numPr>
+      </w:pPr>
+      <w:r>
+        <w:t>Design evaluation</w:t>
+      </w:r>
+    </w:p>
+    <w:p>
+      <w:pPr>
+        <w:pStyle w:val="ListParagraph"/>
+        <w:numPr>
+          <w:ilvl w:val="0"/>
+          <w:numId w:val="14"/>
+        </w:numPr>
+      </w:pPr>
+      <w:r>
+        <w:t>Gather data and information</w:t>
+      </w:r>
+    </w:p>
+    <w:p>
+      <w:pPr>
+        <w:pStyle w:val="ListParagraph"/>
+        <w:numPr>
+          <w:ilvl w:val="0"/>
+          <w:numId w:val="14"/>
+        </w:numPr>
+      </w:pPr>
+      <w:r>
+        <w:t>Develop justifiable conclusions</w:t>
+      </w:r>
+    </w:p>
+    <w:p>
+      <w:pPr>
+        <w:pStyle w:val="ListParagraph"/>
+        <w:numPr>
+          <w:ilvl w:val="0"/>
+          <w:numId w:val="14"/>
+        </w:numPr>
+      </w:pPr>
+      <w:r>
+        <w:t>Facilitate use and share lessons learned</w:t>
+      </w:r>
+    </w:p>
+    <w:p/>
+    <w:p>
+      <w:r>
+        <w:t>Limitations of evaluation research</w:t>
+      </w:r>
+    </w:p>
+    <w:p>
+      <w:pPr>
+        <w:pStyle w:val="ListParagraph"/>
+        <w:numPr>
+          <w:ilvl w:val="0"/>
+          <w:numId w:val="15"/>
+        </w:numPr>
+      </w:pPr>
+      <w:r>
+        <w:t>Lack of control of environment</w:t>
+      </w:r>
+    </w:p>
+    <w:p>
+      <w:pPr>
+        <w:pStyle w:val="ListParagraph"/>
+        <w:numPr>
+          <w:ilvl w:val="1"/>
+          <w:numId w:val="15"/>
+        </w:numPr>
+      </w:pPr>
+      <w:r>
+        <w:t>Triangulation is meant to mitigate this situation</w:t>
+      </w:r>
+    </w:p>
+    <w:p/>
+    <w:p>
+      <w:r>
+        <w:t>Social indicators research</w:t>
+      </w:r>
+    </w:p>
+    <w:p>
+      <w:pPr>
+        <w:pStyle w:val="ListParagraph"/>
+        <w:numPr>
+          <w:ilvl w:val="0"/>
+          <w:numId w:val="15"/>
+        </w:numPr>
+      </w:pPr>
+      <w:r>
+        <w:t>Combines evaluation research with the analysis of existing data.</w:t>
+      </w:r>
+    </w:p>
+    <w:p>
+      <w:pPr>
+        <w:pStyle w:val="ListParagraph"/>
+        <w:numPr>
+          <w:ilvl w:val="0"/>
+          <w:numId w:val="15"/>
+        </w:numPr>
+      </w:pPr>
+      <w:r>
+        <w:t>Researchers use indicators to monitor social life.</w:t>
+      </w:r>
+    </w:p>
+    <w:p>
+      <w:pPr>
+        <w:pStyle w:val="ListParagraph"/>
+        <w:numPr>
+          <w:ilvl w:val="1"/>
+          <w:numId w:val="15"/>
+        </w:numPr>
+      </w:pPr>
+      <w:r>
+        <w:t>Social indicators are aggregate statistics that reflect the social condition of society or social subgroups</w:t>
+      </w:r>
+    </w:p>
+    <w:p/>
+    <w:p>
+      <w:pPr>
+        <w:sectPr>
+          <w:headerReference w:type="default" r:id="rId13"/>
+          <w:pgSz w:w="12240" w:h="15840"/>
+          <w:pgMar w:top="1440" w:right="1440" w:bottom="1440" w:left="1440" w:header="720" w:footer="720" w:gutter="0"/>
+          <w:pgNumType w:start="1"/>
+          <w:cols w:space="720"/>
+          <w:docGrid w:linePitch="360"/>
+        </w:sectPr>
+      </w:pPr>
+    </w:p>
+    <w:p>
+      <w:pPr>
+        <w:rPr>
+          <w:u w:val="single"/>
+        </w:rPr>
+      </w:pPr>
+      <w:r>
+        <w:rPr>
+          <w:u w:val="single"/>
+        </w:rPr>
+        <w:lastRenderedPageBreak/>
+        <w:t>Lecture Notes</w:t>
+      </w:r>
+    </w:p>
+    <w:p>
+      <w:r>
+        <w:t>Experimental research</w:t>
+      </w:r>
+    </w:p>
+    <w:p>
+      <w:pPr>
+        <w:pStyle w:val="ListParagraph"/>
+        <w:numPr>
+          <w:ilvl w:val="0"/>
+          <w:numId w:val="17"/>
+        </w:numPr>
+      </w:pPr>
+      <w:r>
+        <w:t>Experiments don’t represent the totality of research.</w:t>
+      </w:r>
+    </w:p>
+    <w:p>
+      <w:pPr>
+        <w:pStyle w:val="ListParagraph"/>
+        <w:numPr>
+          <w:ilvl w:val="0"/>
+          <w:numId w:val="17"/>
+        </w:numPr>
+      </w:pPr>
+      <w:r>
+        <w:t>Types</w:t>
+      </w:r>
+    </w:p>
+    <w:p>
+      <w:pPr>
+        <w:pStyle w:val="ListParagraph"/>
+        <w:numPr>
+          <w:ilvl w:val="1"/>
+          <w:numId w:val="17"/>
+        </w:numPr>
+      </w:pPr>
+      <w:r>
+        <w:t>Laboratory experiments</w:t>
+      </w:r>
+    </w:p>
+    <w:p>
+      <w:pPr>
+        <w:pStyle w:val="ListParagraph"/>
+        <w:numPr>
+          <w:ilvl w:val="1"/>
+          <w:numId w:val="17"/>
+        </w:numPr>
+      </w:pPr>
+      <w:r>
+        <w:t>Field experiments</w:t>
+      </w:r>
+    </w:p>
+    <w:p>
+      <w:pPr>
+        <w:pStyle w:val="ListParagraph"/>
+        <w:numPr>
+          <w:ilvl w:val="1"/>
+          <w:numId w:val="17"/>
+        </w:numPr>
+      </w:pPr>
+      <w:r>
+        <w:t>Natural experiments</w:t>
+      </w:r>
+    </w:p>
+    <w:p>
+      <w:pPr>
+        <w:pStyle w:val="ListParagraph"/>
+        <w:numPr>
+          <w:ilvl w:val="0"/>
+          <w:numId w:val="17"/>
+        </w:numPr>
+      </w:pPr>
+      <w:r>
+        <w:t>Purpose is to investigate cause-and-effect relationships.</w:t>
+      </w:r>
+    </w:p>
+    <w:p>
+      <w:pPr>
+        <w:pStyle w:val="ListParagraph"/>
+        <w:numPr>
+          <w:ilvl w:val="0"/>
+          <w:numId w:val="17"/>
+        </w:numPr>
+      </w:pPr>
+      <w:r>
+        <w:t>R</w:t>
+      </w:r>
+      <w:r>
+        <w:t>andom selection (of subjects)</w:t>
+      </w:r>
+      <w:r>
+        <w:t xml:space="preserve"> </w:t>
+      </w:r>
+      <w:r>
+        <w:t>versus</w:t>
+      </w:r>
+      <w:r>
+        <w:t xml:space="preserve"> r</w:t>
+      </w:r>
+      <w:r>
+        <w:t>andom assignment</w:t>
+      </w:r>
+      <w:r>
+        <w:t xml:space="preserve"> (of subjects to groups)</w:t>
+      </w:r>
+      <w:r>
+        <w:t>.</w:t>
+      </w:r>
+    </w:p>
+    <w:p/>
+    <w:p>
+      <w:r>
+        <w:t>Procedure</w:t>
+      </w:r>
+    </w:p>
+    <w:p>
+      <w:pPr>
+        <w:pStyle w:val="ListParagraph"/>
+        <w:numPr>
+          <w:ilvl w:val="0"/>
+          <w:numId w:val="18"/>
+        </w:numPr>
+      </w:pPr>
+      <w:r>
+        <w:t>Protocol</w:t>
+      </w:r>
+    </w:p>
+    <w:p>
+      <w:pPr>
+        <w:pStyle w:val="ListParagraph"/>
+        <w:numPr>
+          <w:ilvl w:val="0"/>
+          <w:numId w:val="18"/>
+        </w:numPr>
+      </w:pPr>
+      <w:r>
+        <w:t>Reference</w:t>
+      </w:r>
+      <w:r>
+        <w:t xml:space="preserve"> population</w:t>
+      </w:r>
+      <w:r>
+        <w:t xml:space="preserve"> </w:t>
+      </w:r>
+    </w:p>
+    <w:p>
+      <w:pPr>
+        <w:pStyle w:val="ListParagraph"/>
+        <w:numPr>
+          <w:ilvl w:val="0"/>
+          <w:numId w:val="18"/>
+        </w:numPr>
+      </w:pPr>
+      <w:r>
+        <w:t>Sample</w:t>
+      </w:r>
+      <w:r>
+        <w:t xml:space="preserve"> population</w:t>
+      </w:r>
+    </w:p>
+    <w:p>
+      <w:pPr>
+        <w:pStyle w:val="ListParagraph"/>
+        <w:numPr>
+          <w:ilvl w:val="0"/>
+          <w:numId w:val="18"/>
+        </w:numPr>
+      </w:pPr>
+      <w:r>
+        <w:t>Exclusions</w:t>
+      </w:r>
+    </w:p>
+    <w:p>
+      <w:pPr>
+        <w:pStyle w:val="ListParagraph"/>
+        <w:numPr>
+          <w:ilvl w:val="0"/>
+          <w:numId w:val="18"/>
+        </w:numPr>
+      </w:pPr>
+      <w:r>
+        <w:t>Randomization</w:t>
+      </w:r>
+    </w:p>
+    <w:p>
+      <w:pPr>
+        <w:pStyle w:val="ListParagraph"/>
+        <w:numPr>
+          <w:ilvl w:val="0"/>
+          <w:numId w:val="18"/>
+        </w:numPr>
+      </w:pPr>
+      <w:r>
+        <w:t>Groups</w:t>
+      </w:r>
+    </w:p>
+    <w:p>
+      <w:pPr>
+        <w:pStyle w:val="ListParagraph"/>
+        <w:numPr>
+          <w:ilvl w:val="1"/>
+          <w:numId w:val="18"/>
+        </w:numPr>
+      </w:pPr>
+      <w:r>
+        <w:t xml:space="preserve">Comparison or </w:t>
+      </w:r>
+      <w:r>
+        <w:t>Control</w:t>
+      </w:r>
+    </w:p>
+    <w:p>
+      <w:pPr>
+        <w:pStyle w:val="ListParagraph"/>
+        <w:numPr>
+          <w:ilvl w:val="1"/>
+          <w:numId w:val="18"/>
+        </w:numPr>
+      </w:pPr>
+      <w:r>
+        <w:t>Experimental</w:t>
+      </w:r>
+    </w:p>
+    <w:p>
+      <w:pPr>
+        <w:pStyle w:val="ListParagraph"/>
+        <w:numPr>
+          <w:ilvl w:val="0"/>
+          <w:numId w:val="18"/>
+        </w:numPr>
+      </w:pPr>
+      <w:r>
+        <w:t xml:space="preserve">Manipulation of </w:t>
+      </w:r>
+      <w:r>
+        <w:t xml:space="preserve">independent </w:t>
+      </w:r>
+      <w:r>
+        <w:t>variables</w:t>
+      </w:r>
+    </w:p>
+    <w:p>
+      <w:pPr>
+        <w:pStyle w:val="ListParagraph"/>
+        <w:numPr>
+          <w:ilvl w:val="0"/>
+          <w:numId w:val="18"/>
+        </w:numPr>
+      </w:pPr>
+      <w:r>
+        <w:t>Collection</w:t>
+      </w:r>
+      <w:r>
+        <w:t xml:space="preserve"> of</w:t>
+      </w:r>
+      <w:r>
+        <w:t xml:space="preserve"> data</w:t>
+      </w:r>
+    </w:p>
+    <w:p>
+      <w:pPr>
+        <w:pStyle w:val="ListParagraph"/>
+        <w:numPr>
+          <w:ilvl w:val="0"/>
+          <w:numId w:val="18"/>
+        </w:numPr>
+      </w:pPr>
+      <w:r>
+        <w:t>Comparison of results</w:t>
+      </w:r>
+    </w:p>
+    <w:p/>
+    <w:p>
+      <w:r>
+        <w:t>Hypothesis Testing</w:t>
+      </w:r>
+    </w:p>
+    <w:p>
+      <w:pPr>
+        <w:pStyle w:val="ListParagraph"/>
+        <w:numPr>
+          <w:ilvl w:val="0"/>
+          <w:numId w:val="19"/>
+        </w:numPr>
+      </w:pPr>
+      <w:r>
+        <w:t>Testing whether or not to reject the null hypothesis.</w:t>
+      </w:r>
+    </w:p>
+    <w:p>
+      <w:pPr>
+        <w:pStyle w:val="ListParagraph"/>
+        <w:numPr>
+          <w:ilvl w:val="1"/>
+          <w:numId w:val="19"/>
+        </w:numPr>
+      </w:pPr>
+      <w:r>
+        <w:t>Alternative hypothesis is accepted by default; it is not proved.</w:t>
+      </w:r>
+    </w:p>
+    <w:p>
+      <w:pPr>
+        <w:pStyle w:val="ListParagraph"/>
+        <w:numPr>
+          <w:ilvl w:val="0"/>
+          <w:numId w:val="19"/>
+        </w:numPr>
+      </w:pPr>
+      <w:r>
+        <w:t>ANOVA is used to analyze experiments.</w:t>
+      </w:r>
+    </w:p>
+    <w:p>
+      <w:pPr>
+        <w:pStyle w:val="ListParagraph"/>
+        <w:numPr>
+          <w:ilvl w:val="0"/>
+          <w:numId w:val="19"/>
+        </w:numPr>
+      </w:pPr>
+      <w:r>
+        <w:t xml:space="preserve">ANCOVA is used to analyze experiments where certain factors </w:t>
+      </w:r>
+      <w:r>
+        <w:t xml:space="preserve">are </w:t>
+      </w:r>
+      <w:r>
+        <w:t>controlled for in the experiment.</w:t>
+      </w:r>
+    </w:p>
+    <w:p/>
+    <w:p>
+      <w:r>
+        <w:t>Designing Experiments</w:t>
+      </w:r>
+    </w:p>
+    <w:p>
+      <w:pPr>
+        <w:pStyle w:val="ListParagraph"/>
+        <w:numPr>
+          <w:ilvl w:val="0"/>
+          <w:numId w:val="19"/>
+        </w:numPr>
+      </w:pPr>
+      <w:r>
+        <w:t>Controlling for other factors in an experiment.</w:t>
+      </w:r>
+    </w:p>
+    <w:p>
+      <w:pPr>
+        <w:pStyle w:val="ListParagraph"/>
+        <w:numPr>
+          <w:ilvl w:val="1"/>
+          <w:numId w:val="19"/>
+        </w:numPr>
+      </w:pPr>
+      <w:r>
+        <w:t>Physical control</w:t>
+      </w:r>
+      <w:r>
+        <w:t xml:space="preserve"> </w:t>
+      </w:r>
+      <w:r>
+        <w:sym w:font="Wingdings" w:char="F0E0"/>
+      </w:r>
+      <w:r>
+        <w:t xml:space="preserve"> e.g., individual matching, proportions</w:t>
+      </w:r>
+    </w:p>
+    <w:p>
+      <w:pPr>
+        <w:pStyle w:val="ListParagraph"/>
+        <w:numPr>
+          <w:ilvl w:val="1"/>
+          <w:numId w:val="19"/>
+        </w:numPr>
+      </w:pPr>
+      <w:r>
+        <w:t>Selective control</w:t>
+      </w:r>
+      <w:r>
+        <w:t xml:space="preserve"> </w:t>
+      </w:r>
+      <w:r>
+        <w:sym w:font="Wingdings" w:char="F0E0"/>
+      </w:r>
+      <w:r>
+        <w:t xml:space="preserve"> e.g., inserting and removing variables in multiple experimental runs</w:t>
+      </w:r>
+    </w:p>
+    <w:p>
+      <w:pPr>
+        <w:pStyle w:val="ListParagraph"/>
+        <w:numPr>
+          <w:ilvl w:val="1"/>
+          <w:numId w:val="19"/>
+        </w:numPr>
+      </w:pPr>
+      <w:r>
+        <w:t>Statistical control</w:t>
+      </w:r>
+      <w:r>
+        <w:t xml:space="preserve"> </w:t>
+      </w:r>
+      <w:r>
+        <w:sym w:font="Wingdings" w:char="F0E0"/>
+      </w:r>
+      <w:r>
+        <w:t xml:space="preserve"> e.g., use statistical techniques (predominant method)</w:t>
+      </w:r>
+    </w:p>
+    <w:p>
+      <w:pPr>
+        <w:pStyle w:val="ListParagraph"/>
+        <w:numPr>
+          <w:ilvl w:val="0"/>
+          <w:numId w:val="19"/>
+        </w:numPr>
+      </w:pPr>
+      <w:r>
+        <w:t xml:space="preserve">Internal validity </w:t>
+      </w:r>
+      <w:r>
+        <w:sym w:font="Wingdings" w:char="F0E0"/>
+      </w:r>
+      <w:r>
+        <w:t xml:space="preserve"> causal validity</w:t>
+      </w:r>
+    </w:p>
+    <w:p>
+      <w:pPr>
+        <w:pStyle w:val="ListParagraph"/>
+        <w:numPr>
+          <w:ilvl w:val="1"/>
+          <w:numId w:val="19"/>
+        </w:numPr>
+      </w:pPr>
+      <w:r>
+        <w:t>History (i.e., external events)</w:t>
+      </w:r>
+    </w:p>
+    <w:p>
+      <w:pPr>
+        <w:pStyle w:val="ListParagraph"/>
+        <w:numPr>
+          <w:ilvl w:val="1"/>
+          <w:numId w:val="19"/>
+        </w:numPr>
+      </w:pPr>
+      <w:r>
+        <w:t>Maturation</w:t>
+      </w:r>
+    </w:p>
+    <w:p>
+      <w:pPr>
+        <w:pStyle w:val="ListParagraph"/>
+        <w:numPr>
+          <w:ilvl w:val="1"/>
+          <w:numId w:val="19"/>
+        </w:numPr>
+      </w:pPr>
+      <w:r>
+        <w:t>Pre-testing (might sensitize subject)</w:t>
+      </w:r>
+    </w:p>
+    <w:p>
+      <w:pPr>
+        <w:pStyle w:val="ListParagraph"/>
+        <w:numPr>
+          <w:ilvl w:val="1"/>
+          <w:numId w:val="19"/>
+        </w:numPr>
+      </w:pPr>
+      <w:r>
+        <w:t>Measuring instrument</w:t>
+      </w:r>
+    </w:p>
+    <w:p>
+      <w:pPr>
+        <w:pStyle w:val="ListParagraph"/>
+        <w:numPr>
+          <w:ilvl w:val="1"/>
+          <w:numId w:val="19"/>
+        </w:numPr>
+      </w:pPr>
+      <w:r>
+        <w:t>Statistical regression</w:t>
+      </w:r>
+      <w:r>
+        <w:t xml:space="preserve"> (i.e., regression to the mean)</w:t>
+      </w:r>
+    </w:p>
+    <w:p>
+      <w:pPr>
+        <w:pStyle w:val="ListParagraph"/>
+        <w:numPr>
+          <w:ilvl w:val="1"/>
+          <w:numId w:val="19"/>
+        </w:numPr>
+      </w:pPr>
+      <w:r>
+        <w:t xml:space="preserve">Differential selection (previous knowledge or ability </w:t>
+      </w:r>
+      <w:r>
+        <w:t xml:space="preserve">of subjects </w:t>
+      </w:r>
+      <w:r>
+        <w:t>not accounted for)</w:t>
+      </w:r>
+    </w:p>
+    <w:p>
+      <w:pPr>
+        <w:pStyle w:val="ListParagraph"/>
+        <w:numPr>
+          <w:ilvl w:val="1"/>
+          <w:numId w:val="19"/>
+        </w:numPr>
+      </w:pPr>
+      <w:r>
+        <w:t>Mortality (i.e., subjects don’t finish the experiment)</w:t>
+      </w:r>
+    </w:p>
+    <w:p>
+      <w:pPr>
+        <w:pStyle w:val="ListParagraph"/>
+        <w:numPr>
+          <w:ilvl w:val="1"/>
+          <w:numId w:val="19"/>
+        </w:numPr>
+      </w:pPr>
+      <w:r>
+        <w:t>Interaction of factors</w:t>
+      </w:r>
+    </w:p>
+    <w:p>
+      <w:pPr>
+        <w:pStyle w:val="ListParagraph"/>
+        <w:numPr>
+          <w:ilvl w:val="0"/>
+          <w:numId w:val="19"/>
+        </w:numPr>
+      </w:pPr>
+      <w:r>
+        <w:t xml:space="preserve">External validity </w:t>
+      </w:r>
+      <w:r>
+        <w:sym w:font="Wingdings" w:char="F0E0"/>
+      </w:r>
+      <w:r>
+        <w:t xml:space="preserve"> effects generalizable to other populations and settings</w:t>
+      </w:r>
+    </w:p>
+    <w:p>
+      <w:pPr>
+        <w:pStyle w:val="ListParagraph"/>
+        <w:numPr>
+          <w:ilvl w:val="1"/>
+          <w:numId w:val="19"/>
+        </w:numPr>
+      </w:pPr>
+      <w:r>
+        <w:t>Experimental designs generally have low external validity</w:t>
+      </w:r>
+      <w:r>
+        <w:t>.</w:t>
+      </w:r>
+    </w:p>
+    <w:p>
+      <w:pPr>
+        <w:pStyle w:val="ListParagraph"/>
+        <w:numPr>
+          <w:ilvl w:val="1"/>
+          <w:numId w:val="19"/>
+        </w:numPr>
+      </w:pPr>
+      <w:r>
+        <w:t>Experimental procedure</w:t>
+      </w:r>
+    </w:p>
+    <w:p>
+      <w:pPr>
+        <w:pStyle w:val="ListParagraph"/>
+        <w:numPr>
+          <w:ilvl w:val="1"/>
+          <w:numId w:val="19"/>
+        </w:numPr>
+      </w:pPr>
+      <w:r>
+        <w:lastRenderedPageBreak/>
+        <w:t>Multiple treatment interference</w:t>
+      </w:r>
+    </w:p>
+    <w:p>
+      <w:pPr>
+        <w:pStyle w:val="ListParagraph"/>
+        <w:numPr>
+          <w:ilvl w:val="1"/>
+          <w:numId w:val="19"/>
+        </w:numPr>
+      </w:pPr>
+      <w:r>
+        <w:t>Tools to control internal validity</w:t>
+      </w:r>
+    </w:p>
+    <w:p/>
+    <w:p>
+      <w:r>
+        <w:t>Types of Design</w:t>
+      </w:r>
+    </w:p>
+    <w:p>
+      <w:pPr>
+        <w:pStyle w:val="ListParagraph"/>
+        <w:numPr>
+          <w:ilvl w:val="0"/>
+          <w:numId w:val="20"/>
+        </w:numPr>
+      </w:pPr>
+      <w:r>
+        <w:t>Pre-experimental</w:t>
+      </w:r>
+    </w:p>
+    <w:p>
+      <w:pPr>
+        <w:pStyle w:val="ListParagraph"/>
+        <w:numPr>
+          <w:ilvl w:val="1"/>
+          <w:numId w:val="20"/>
+        </w:numPr>
+      </w:pPr>
+      <w:r>
+        <w:t>Lack both random selection and random assignment to groups</w:t>
+      </w:r>
+    </w:p>
+    <w:p>
+      <w:pPr>
+        <w:pStyle w:val="ListParagraph"/>
+        <w:numPr>
+          <w:ilvl w:val="1"/>
+          <w:numId w:val="20"/>
+        </w:numPr>
+      </w:pPr>
+      <w:r>
+        <w:t xml:space="preserve">e.g., </w:t>
+      </w:r>
+      <w:r>
+        <w:t xml:space="preserve">single group post-test, </w:t>
+      </w:r>
+      <w:r>
+        <w:t>single group pre-test/post-test</w:t>
+      </w:r>
+      <w:r>
+        <w:t>, s</w:t>
+      </w:r>
+      <w:r>
+        <w:t xml:space="preserve">tatic group comparison </w:t>
+      </w:r>
+      <w:r>
+        <w:t>(</w:t>
+      </w:r>
+      <w:r>
+        <w:t>incorporates a placebo</w:t>
+      </w:r>
+      <w:r>
+        <w:t>)</w:t>
+      </w:r>
+    </w:p>
+    <w:p>
+      <w:pPr>
+        <w:pStyle w:val="ListParagraph"/>
+        <w:numPr>
+          <w:ilvl w:val="0"/>
+          <w:numId w:val="20"/>
+        </w:numPr>
+      </w:pPr>
+      <w:r>
+        <w:t>Quasi-experimental</w:t>
+      </w:r>
+    </w:p>
+    <w:p>
+      <w:pPr>
+        <w:pStyle w:val="ListParagraph"/>
+        <w:numPr>
+          <w:ilvl w:val="1"/>
+          <w:numId w:val="20"/>
+        </w:numPr>
+      </w:pPr>
+      <w:r>
+        <w:t>Lack either random selection of participants or random assignment to groups</w:t>
+      </w:r>
+    </w:p>
+    <w:p>
+      <w:pPr>
+        <w:pStyle w:val="ListParagraph"/>
+        <w:numPr>
+          <w:ilvl w:val="1"/>
+          <w:numId w:val="20"/>
+        </w:numPr>
+      </w:pPr>
+      <w:r>
+        <w:t>e.g., non-equivalent group design, time series (ABA design)</w:t>
+      </w:r>
+    </w:p>
+    <w:p>
+      <w:pPr>
+        <w:pStyle w:val="ListParagraph"/>
+        <w:numPr>
+          <w:ilvl w:val="0"/>
+          <w:numId w:val="20"/>
+        </w:numPr>
+      </w:pPr>
+      <w:r>
+        <w:t>True-experimental</w:t>
+      </w:r>
+    </w:p>
+    <w:p>
+      <w:pPr>
+        <w:pStyle w:val="ListParagraph"/>
+        <w:numPr>
+          <w:ilvl w:val="1"/>
+          <w:numId w:val="20"/>
+        </w:numPr>
+      </w:pPr>
+      <w:r>
+        <w:t>Has both random selection of participants and random assignment to groups</w:t>
+      </w:r>
+    </w:p>
+    <w:p>
+      <w:pPr>
+        <w:pStyle w:val="ListParagraph"/>
+        <w:numPr>
+          <w:ilvl w:val="1"/>
+          <w:numId w:val="20"/>
+        </w:numPr>
+      </w:pPr>
+      <w:r>
+        <w:t>Maximize differences between groups; minimize differences within groups</w:t>
+      </w:r>
+    </w:p>
+    <w:p>
+      <w:pPr>
+        <w:pStyle w:val="ListParagraph"/>
+        <w:numPr>
+          <w:ilvl w:val="1"/>
+          <w:numId w:val="20"/>
+        </w:numPr>
+      </w:pPr>
+      <w:r>
+        <w:t xml:space="preserve">e.g., </w:t>
+      </w:r>
+      <w:r>
+        <w:t>randomized group comparison</w:t>
+      </w:r>
+      <w:r>
+        <w:t xml:space="preserve">, </w:t>
+      </w:r>
+      <w:r>
+        <w:t>pre-test/post-test control group design</w:t>
+      </w:r>
+      <w:r>
+        <w:t>, Solomon four-group design</w:t>
+      </w:r>
+      <w:r>
+        <w:t xml:space="preserve"> </w:t>
+      </w:r>
+    </w:p>
+    <w:p>
+      <w:pPr>
+        <w:pStyle w:val="ListParagraph"/>
+        <w:numPr>
+          <w:ilvl w:val="0"/>
+          <w:numId w:val="20"/>
+        </w:numPr>
+      </w:pPr>
+      <w:r>
+        <w:t>Notation</w:t>
+      </w:r>
+    </w:p>
+    <w:p>
+      <w:pPr>
+        <w:pStyle w:val="ListParagraph"/>
+        <w:numPr>
+          <w:ilvl w:val="1"/>
+          <w:numId w:val="20"/>
+        </w:numPr>
+      </w:pPr>
+      <w:r>
+        <w:t>T = treatment</w:t>
+      </w:r>
+    </w:p>
+    <w:p>
+      <w:pPr>
+        <w:pStyle w:val="ListParagraph"/>
+        <w:numPr>
+          <w:ilvl w:val="1"/>
+          <w:numId w:val="20"/>
+        </w:numPr>
+      </w:pPr>
+      <w:r>
+        <w:t>P = placebo</w:t>
+      </w:r>
+    </w:p>
+    <w:p>
+      <w:pPr>
+        <w:pStyle w:val="ListParagraph"/>
+        <w:numPr>
+          <w:ilvl w:val="1"/>
+          <w:numId w:val="20"/>
+        </w:numPr>
+      </w:pPr>
+      <w:r>
+        <w:t>O</w:t>
+      </w:r>
+      <w:r>
+        <w:rPr>
+          <w:vertAlign w:val="subscript"/>
+        </w:rPr>
+        <w:t>n</w:t>
+      </w:r>
+      <w:r>
+        <w:t xml:space="preserve"> = outcome</w:t>
+      </w:r>
+    </w:p>
+    <w:p>
+      <w:pPr>
+        <w:pStyle w:val="ListParagraph"/>
+        <w:numPr>
+          <w:ilvl w:val="1"/>
+          <w:numId w:val="20"/>
+        </w:numPr>
+      </w:pPr>
+      <w:r>
+        <w:t>R = randomization</w:t>
+      </w:r>
+    </w:p>
+    <w:p/>
+    <w:p>
+      <w:r>
+        <w:t>Sources of Errors in Experimental Design</w:t>
+      </w:r>
+    </w:p>
+    <w:p>
+      <w:pPr>
+        <w:pStyle w:val="ListParagraph"/>
+        <w:numPr>
+          <w:ilvl w:val="0"/>
+          <w:numId w:val="21"/>
+        </w:numPr>
+      </w:pPr>
+      <w:r>
+        <w:t>Hawthorne effect</w:t>
+      </w:r>
+      <w:r>
+        <w:t xml:space="preserve"> (subjects aware of being studied and change behavior)</w:t>
+      </w:r>
+    </w:p>
+    <w:p>
+      <w:pPr>
+        <w:pStyle w:val="ListParagraph"/>
+        <w:numPr>
+          <w:ilvl w:val="0"/>
+          <w:numId w:val="21"/>
+        </w:numPr>
+      </w:pPr>
+      <w:r>
+        <w:t>Placebo effect</w:t>
+      </w:r>
+      <w:r>
+        <w:t xml:space="preserve"> (subjects demonstrate outcome even when they  don’t receive treatment)</w:t>
+      </w:r>
+    </w:p>
+    <w:p>
+      <w:pPr>
+        <w:pStyle w:val="ListParagraph"/>
+        <w:numPr>
+          <w:ilvl w:val="0"/>
+          <w:numId w:val="21"/>
+        </w:numPr>
+      </w:pPr>
+      <w:r>
+        <w:t>John Henry effect</w:t>
+      </w:r>
+      <w:r>
+        <w:t xml:space="preserve"> (</w:t>
+      </w:r>
+      <w:r>
+        <w:t>subjects in control group change behavior because they’re aware of not receiving experimental treatment)</w:t>
+      </w:r>
+    </w:p>
+    <w:p>
+      <w:pPr>
+        <w:pStyle w:val="ListParagraph"/>
+        <w:numPr>
+          <w:ilvl w:val="0"/>
+          <w:numId w:val="21"/>
+        </w:numPr>
+      </w:pPr>
+      <w:r>
+        <w:t>Rating effect</w:t>
+      </w:r>
+      <w:r>
+        <w:t xml:space="preserve"> (observers of experiment have bias in rating experimental results)</w:t>
+      </w:r>
+    </w:p>
+    <w:p>
+      <w:pPr>
+        <w:pStyle w:val="ListParagraph"/>
+        <w:numPr>
+          <w:ilvl w:val="0"/>
+          <w:numId w:val="21"/>
+        </w:numPr>
+      </w:pPr>
+      <w:r>
+        <w:t>Experimenter bias effect</w:t>
+      </w:r>
+      <w:r>
+        <w:t xml:space="preserve"> (experimenter exhibits bias in selecting participants or assigning subjects to groups)</w:t>
+      </w:r>
+    </w:p>
+    <w:p/>
+    <w:p>
+      <w:r>
+        <w:t>Determining Sample size</w:t>
+      </w:r>
+    </w:p>
+    <w:p>
+      <w:pPr>
+        <w:pStyle w:val="ListParagraph"/>
+        <w:numPr>
+          <w:ilvl w:val="0"/>
+          <w:numId w:val="22"/>
+        </w:numPr>
+      </w:pPr>
+      <w:r>
+        <w:t>Power versus effect size</w:t>
+      </w:r>
+    </w:p>
+    <w:p>
+      <w:pPr>
+        <w:pStyle w:val="ListParagraph"/>
+        <w:numPr>
+          <w:ilvl w:val="0"/>
+          <w:numId w:val="22"/>
+        </w:numPr>
+      </w:pPr>
+      <w:r>
+        <w:t xml:space="preserve">Power </w:t>
+      </w:r>
+      <w:r>
+        <w:sym w:font="Wingdings" w:char="F0E0"/>
+      </w:r>
+      <w:r>
+        <w:t xml:space="preserve"> ability to detect a false null hypothesis </w:t>
+      </w:r>
+    </w:p>
+    <w:p>
+      <w:pPr>
+        <w:pStyle w:val="ListParagraph"/>
+        <w:numPr>
+          <w:ilvl w:val="1"/>
+          <w:numId w:val="22"/>
+        </w:numPr>
+      </w:pPr>
+      <m:oMath>
+        <m:r>
+          <w:rPr>
+            <w:rFonts w:ascii="Cambria Math" w:hAnsi="Cambria Math"/>
+          </w:rPr>
+          <m:t>≥</m:t>
+        </m:r>
+      </m:oMath>
+      <w:r>
+        <w:t>0.6 is recommended for peer-reviewed articles, etc.</w:t>
+      </w:r>
+    </w:p>
+    <w:p>
+      <w:pPr>
+        <w:pStyle w:val="ListParagraph"/>
+        <w:numPr>
+          <w:ilvl w:val="1"/>
+          <w:numId w:val="22"/>
+        </w:numPr>
+      </w:pPr>
+      <w:r>
+        <w:t>&lt;0.6 only appropriate for pilot studies, etc.</w:t>
+      </w:r>
+    </w:p>
+    <w:p>
+      <w:pPr>
+        <w:pStyle w:val="ListParagraph"/>
+        <w:numPr>
+          <w:ilvl w:val="0"/>
+          <w:numId w:val="22"/>
+        </w:numPr>
+      </w:pPr>
+      <w:r>
+        <w:t xml:space="preserve">Effect size </w:t>
+      </w:r>
+      <w:r>
+        <w:sym w:font="Wingdings" w:char="F0E0"/>
+      </w:r>
+      <w:r>
+        <w:t xml:space="preserve"> how big is the expected difference between groups</w:t>
+      </w:r>
+    </w:p>
     <w:p>
       <w:bookmarkStart w:id="0" w:name="_GoBack"/>
       <w:bookmarkEnd w:id="0"/>
     </w:p>
-    <w:p>
-      <w:r>
-        <w:t xml:space="preserve">Questions appropriate for evaluation </w:t>
-      </w:r>
-      <w:r>
-        <w:t xml:space="preserve">research </w:t>
-      </w:r>
-      <w:r>
-        <w:t>are of practical significance</w:t>
-      </w:r>
-    </w:p>
-    <w:p>
-      <w:pPr>
-        <w:pStyle w:val="ListParagraph"/>
-        <w:numPr>
-          <w:ilvl w:val="0"/>
-          <w:numId w:val="13"/>
-        </w:numPr>
-      </w:pPr>
-      <w:r>
-        <w:t>Creating jobs</w:t>
-      </w:r>
-    </w:p>
-    <w:p>
-      <w:pPr>
-        <w:pStyle w:val="ListParagraph"/>
-        <w:numPr>
-          <w:ilvl w:val="0"/>
-          <w:numId w:val="13"/>
-        </w:numPr>
-      </w:pPr>
-      <w:r>
-        <w:t>Designing programs</w:t>
-      </w:r>
-    </w:p>
-    <w:p>
-      <w:pPr>
-        <w:pStyle w:val="ListParagraph"/>
-        <w:numPr>
-          <w:ilvl w:val="0"/>
-          <w:numId w:val="13"/>
-        </w:numPr>
-      </w:pPr>
-      <w:r>
-        <w:t>Making investments</w:t>
-      </w:r>
-    </w:p>
-    <w:p>
-      <w:pPr>
-        <w:pStyle w:val="ListParagraph"/>
-        <w:numPr>
-          <w:ilvl w:val="0"/>
-          <w:numId w:val="13"/>
-        </w:numPr>
-      </w:pPr>
-      <w:r>
-        <w:t>Maintaining values and beliefs</w:t>
-      </w:r>
-    </w:p>
-    <w:p/>
-    <w:p>
-      <w:r>
-        <w:t>Evaluation research can be applied in various ways</w:t>
-      </w:r>
-    </w:p>
-    <w:p>
-      <w:pPr>
-        <w:pStyle w:val="ListParagraph"/>
-        <w:numPr>
-          <w:ilvl w:val="0"/>
-          <w:numId w:val="13"/>
-        </w:numPr>
-      </w:pPr>
-      <w:r>
-        <w:lastRenderedPageBreak/>
-        <w:t>Research initiatives</w:t>
-      </w:r>
-    </w:p>
-    <w:p>
-      <w:pPr>
-        <w:pStyle w:val="ListParagraph"/>
-        <w:numPr>
-          <w:ilvl w:val="0"/>
-          <w:numId w:val="13"/>
-        </w:numPr>
-      </w:pPr>
-      <w:r>
-        <w:t>Policies</w:t>
-      </w:r>
-    </w:p>
-    <w:p>
-      <w:pPr>
-        <w:pStyle w:val="ListParagraph"/>
-        <w:numPr>
-          <w:ilvl w:val="0"/>
-          <w:numId w:val="13"/>
-        </w:numPr>
-      </w:pPr>
-      <w:r>
-        <w:t>Programs</w:t>
-      </w:r>
-    </w:p>
-    <w:p>
-      <w:pPr>
-        <w:pStyle w:val="ListParagraph"/>
-        <w:numPr>
-          <w:ilvl w:val="0"/>
-          <w:numId w:val="13"/>
-        </w:numPr>
-      </w:pPr>
-      <w:r>
-        <w:t>Direct service interventions</w:t>
-      </w:r>
-    </w:p>
-    <w:p>
-      <w:pPr>
-        <w:pStyle w:val="ListParagraph"/>
-        <w:numPr>
-          <w:ilvl w:val="0"/>
-          <w:numId w:val="13"/>
-        </w:numPr>
-      </w:pPr>
-      <w:r>
-        <w:t>Training and educational services</w:t>
-      </w:r>
-    </w:p>
-    <w:p>
-      <w:pPr>
-        <w:pStyle w:val="ListParagraph"/>
-        <w:numPr>
-          <w:ilvl w:val="0"/>
-          <w:numId w:val="13"/>
-        </w:numPr>
-      </w:pPr>
-      <w:r>
-        <w:t>Communication campaigns</w:t>
-      </w:r>
-    </w:p>
-    <w:p>
-      <w:pPr>
-        <w:pStyle w:val="ListParagraph"/>
-        <w:numPr>
-          <w:ilvl w:val="0"/>
-          <w:numId w:val="13"/>
-        </w:numPr>
-      </w:pPr>
-      <w:r>
-        <w:t>Administrative systems</w:t>
-      </w:r>
-    </w:p>
-    <w:p/>
-    <w:p>
-      <w:r>
-        <w:t>Steps</w:t>
-      </w:r>
-      <w:r>
-        <w:t xml:space="preserve"> for conducting evaluation research</w:t>
-      </w:r>
-    </w:p>
-    <w:p>
-      <w:pPr>
-        <w:pStyle w:val="ListParagraph"/>
-        <w:numPr>
-          <w:ilvl w:val="0"/>
-          <w:numId w:val="14"/>
-        </w:numPr>
-      </w:pPr>
-      <w:r>
-        <w:t>Engage stakeholders</w:t>
-      </w:r>
-    </w:p>
-    <w:p>
-      <w:pPr>
-        <w:pStyle w:val="ListParagraph"/>
-        <w:numPr>
-          <w:ilvl w:val="0"/>
-          <w:numId w:val="14"/>
-        </w:numPr>
-      </w:pPr>
-      <w:r>
-        <w:t>Describe the program</w:t>
-      </w:r>
-      <w:r>
-        <w:t xml:space="preserve"> being evaluated</w:t>
-      </w:r>
-    </w:p>
-    <w:p>
-      <w:pPr>
-        <w:pStyle w:val="ListParagraph"/>
-        <w:numPr>
-          <w:ilvl w:val="0"/>
-          <w:numId w:val="14"/>
-        </w:numPr>
-      </w:pPr>
-      <w:r>
-        <w:t>Design evaluation</w:t>
-      </w:r>
-    </w:p>
-    <w:p>
-      <w:pPr>
-        <w:pStyle w:val="ListParagraph"/>
-        <w:numPr>
-          <w:ilvl w:val="0"/>
-          <w:numId w:val="14"/>
-        </w:numPr>
-      </w:pPr>
-      <w:r>
-        <w:t>Gather data and information</w:t>
-      </w:r>
-    </w:p>
-    <w:p>
-      <w:pPr>
-        <w:pStyle w:val="ListParagraph"/>
-        <w:numPr>
-          <w:ilvl w:val="0"/>
-          <w:numId w:val="14"/>
-        </w:numPr>
-      </w:pPr>
-      <w:r>
-        <w:t>Develop justifiable conclusions</w:t>
-      </w:r>
-    </w:p>
-    <w:p>
-      <w:pPr>
-        <w:pStyle w:val="ListParagraph"/>
-        <w:numPr>
-          <w:ilvl w:val="0"/>
-          <w:numId w:val="14"/>
-        </w:numPr>
-      </w:pPr>
-      <w:r>
-        <w:t>Facilitate use and share lessons learned</w:t>
-      </w:r>
-    </w:p>
-    <w:p/>
-    <w:p>
-      <w:r>
-        <w:t>Limitations of evaluation research</w:t>
-      </w:r>
-    </w:p>
-    <w:p>
-      <w:pPr>
-        <w:pStyle w:val="ListParagraph"/>
-        <w:numPr>
-          <w:ilvl w:val="0"/>
-          <w:numId w:val="15"/>
-        </w:numPr>
-      </w:pPr>
-      <w:r>
-        <w:t>Lack of control of environment</w:t>
-      </w:r>
-    </w:p>
-    <w:p>
-      <w:pPr>
-        <w:pStyle w:val="ListParagraph"/>
-        <w:numPr>
-          <w:ilvl w:val="1"/>
-          <w:numId w:val="15"/>
-        </w:numPr>
-      </w:pPr>
-      <w:r>
-        <w:t>Triangulation is meant to mitigate this situation</w:t>
-      </w:r>
-    </w:p>
-    <w:p/>
-    <w:p>
-      <w:r>
-        <w:t>Social indicators research</w:t>
-      </w:r>
-    </w:p>
-    <w:p>
-      <w:pPr>
-        <w:pStyle w:val="ListParagraph"/>
-        <w:numPr>
-          <w:ilvl w:val="0"/>
-          <w:numId w:val="15"/>
-        </w:numPr>
-      </w:pPr>
-      <w:r>
-        <w:t>Combines evaluation research with the analysis of existing data.</w:t>
-      </w:r>
-    </w:p>
-    <w:p>
-      <w:pPr>
-        <w:pStyle w:val="ListParagraph"/>
-        <w:numPr>
-          <w:ilvl w:val="0"/>
-          <w:numId w:val="15"/>
-        </w:numPr>
-      </w:pPr>
-      <w:r>
-        <w:t>Researchers use indicators to monitor social life.</w:t>
-      </w:r>
-    </w:p>
-    <w:p>
-      <w:pPr>
-        <w:pStyle w:val="ListParagraph"/>
-        <w:numPr>
-          <w:ilvl w:val="1"/>
-          <w:numId w:val="15"/>
-        </w:numPr>
-      </w:pPr>
-      <w:r>
-        <w:t>Social indicators are aggregate statistics that reflect the social condition of society or social subgroups</w:t>
-      </w:r>
-    </w:p>
     <w:sectPr>
-      <w:headerReference w:type="default" r:id="rId13"/>
+      <w:headerReference w:type="default" r:id="rId14"/>
       <w:pgSz w:w="12240" w:h="15840"/>
       <w:pgMar w:top="1440" w:right="1440" w:bottom="1440" w:left="1440" w:header="720" w:footer="720" w:gutter="0"/>
       <w:pgNumType w:start="1"/>
@@ -5100,7 +6201,98 @@
         <w:b/>
         <w:noProof/>
       </w:rPr>
-      <w:t>1</w:t>
+      <w:t>2</w:t>
+    </w:r>
+    <w:r>
+      <w:rPr>
+        <w:b/>
+      </w:rPr>
+      <w:fldChar w:fldCharType="end"/>
+    </w:r>
+    <w:r>
+      <w:t xml:space="preserve"> of </w:t>
+    </w:r>
+    <w:r>
+      <w:rPr>
+        <w:b/>
+      </w:rPr>
+      <w:fldChar w:fldCharType="begin"/>
+    </w:r>
+    <w:r>
+      <w:rPr>
+        <w:b/>
+      </w:rPr>
+      <w:instrText xml:space="preserve"> SECTIONPAGES   \* MERGEFORMAT </w:instrText>
+    </w:r>
+    <w:r>
+      <w:rPr>
+        <w:b/>
+      </w:rPr>
+      <w:fldChar w:fldCharType="separate"/>
+    </w:r>
+    <w:r>
+      <w:rPr>
+        <w:b/>
+        <w:noProof/>
+      </w:rPr>
+      <w:t>2</w:t>
+    </w:r>
+    <w:r>
+      <w:rPr>
+        <w:b/>
+      </w:rPr>
+      <w:fldChar w:fldCharType="end"/>
+    </w:r>
+  </w:p>
+  <w:p>
+    <w:pPr>
+      <w:pStyle w:val="Header"/>
+    </w:pPr>
+  </w:p>
+</w:hdr>
+</file>
+
+<file path=word/header7.xml><?xml version="1.0" encoding="utf-8"?>
+<w:hdr xmlns:wpc="http://schemas.microsoft.com/office/word/2010/wordprocessingCanvas" xmlns:mc="http://schemas.openxmlformats.org/markup-compatibility/2006" xmlns:o="urn:schemas-microsoft-com:office:office" xmlns:r="http://schemas.openxmlformats.org/officeDocument/2006/relationships" xmlns:m="http://schemas.openxmlformats.org/officeDocument/2006/math" xmlns:v="urn:schemas-microsoft-com:vml" xmlns:wp14="http://schemas.microsoft.com/office/word/2010/wordprocessingDrawing" xmlns:wp="http://schemas.openxmlformats.org/drawingml/2006/wordprocessingDrawing" xmlns:w10="urn:schemas-microsoft-com:office:word" xmlns:w="http://schemas.openxmlformats.org/wordprocessingml/2006/main" xmlns:w14="http://schemas.microsoft.com/office/word/2010/wordml" xmlns:wpg="http://schemas.microsoft.com/office/word/2010/wordprocessingGroup" xmlns:wpi="http://schemas.microsoft.com/office/word/2010/wordprocessingInk" xmlns:wne="http://schemas.microsoft.com/office/word/2006/wordml" xmlns:wps="http://schemas.microsoft.com/office/word/2010/wordprocessingShape" mc:Ignorable="w14 wp14">
+  <w:p>
+    <w:pPr>
+      <w:pStyle w:val="Header"/>
+    </w:pPr>
+    <w:r>
+      <w:t>SOC 5600 Research Methodology | Spring 2019</w:t>
+    </w:r>
+  </w:p>
+  <w:p>
+    <w:pPr>
+      <w:pStyle w:val="Header"/>
+    </w:pPr>
+    <w:r>
+      <w:t xml:space="preserve">Lecture 2019-03-06 | Page </w:t>
+    </w:r>
+    <w:r>
+      <w:rPr>
+        <w:b/>
+      </w:rPr>
+      <w:fldChar w:fldCharType="begin"/>
+    </w:r>
+    <w:r>
+      <w:rPr>
+        <w:b/>
+      </w:rPr>
+      <w:instrText xml:space="preserve"> PAGE  \* Arabic  \* MERGEFORMAT </w:instrText>
+    </w:r>
+    <w:r>
+      <w:rPr>
+        <w:b/>
+      </w:rPr>
+      <w:fldChar w:fldCharType="separate"/>
+    </w:r>
+    <w:r>
+      <w:rPr>
+        <w:b/>
+        <w:noProof/>
+      </w:rPr>
+      <w:t>2</w:t>
     </w:r>
     <w:r>
       <w:rPr>
@@ -6171,6 +7363,232 @@
     </w:lvl>
   </w:abstractNum>
   <w:abstractNum w:abstractNumId="9">
+    <w:nsid w:val="40C86EBF"/>
+    <w:multiLevelType w:val="hybridMultilevel"/>
+    <w:tmpl w:val="A7D41D30"/>
+    <w:lvl w:ilvl="0" w:tplc="04090001">
+      <w:start w:val="1"/>
+      <w:numFmt w:val="bullet"/>
+      <w:lvlText w:val=""/>
+      <w:lvlJc w:val="left"/>
+      <w:pPr>
+        <w:ind w:left="720" w:hanging="360"/>
+      </w:pPr>
+      <w:rPr>
+        <w:rFonts w:ascii="Symbol" w:hAnsi="Symbol" w:hint="default"/>
+      </w:rPr>
+    </w:lvl>
+    <w:lvl w:ilvl="1" w:tplc="04090003">
+      <w:start w:val="1"/>
+      <w:numFmt w:val="bullet"/>
+      <w:lvlText w:val="o"/>
+      <w:lvlJc w:val="left"/>
+      <w:pPr>
+        <w:ind w:left="1440" w:hanging="360"/>
+      </w:pPr>
+      <w:rPr>
+        <w:rFonts w:ascii="Courier New" w:hAnsi="Courier New" w:cs="Courier New" w:hint="default"/>
+      </w:rPr>
+    </w:lvl>
+    <w:lvl w:ilvl="2" w:tplc="04090005" w:tentative="1">
+      <w:start w:val="1"/>
+      <w:numFmt w:val="bullet"/>
+      <w:lvlText w:val=""/>
+      <w:lvlJc w:val="left"/>
+      <w:pPr>
+        <w:ind w:left="2160" w:hanging="360"/>
+      </w:pPr>
+      <w:rPr>
+        <w:rFonts w:ascii="Wingdings" w:hAnsi="Wingdings" w:hint="default"/>
+      </w:rPr>
+    </w:lvl>
+    <w:lvl w:ilvl="3" w:tplc="04090001" w:tentative="1">
+      <w:start w:val="1"/>
+      <w:numFmt w:val="bullet"/>
+      <w:lvlText w:val=""/>
+      <w:lvlJc w:val="left"/>
+      <w:pPr>
+        <w:ind w:left="2880" w:hanging="360"/>
+      </w:pPr>
+      <w:rPr>
+        <w:rFonts w:ascii="Symbol" w:hAnsi="Symbol" w:hint="default"/>
+      </w:rPr>
+    </w:lvl>
+    <w:lvl w:ilvl="4" w:tplc="04090003" w:tentative="1">
+      <w:start w:val="1"/>
+      <w:numFmt w:val="bullet"/>
+      <w:lvlText w:val="o"/>
+      <w:lvlJc w:val="left"/>
+      <w:pPr>
+        <w:ind w:left="3600" w:hanging="360"/>
+      </w:pPr>
+      <w:rPr>
+        <w:rFonts w:ascii="Courier New" w:hAnsi="Courier New" w:cs="Courier New" w:hint="default"/>
+      </w:rPr>
+    </w:lvl>
+    <w:lvl w:ilvl="5" w:tplc="04090005" w:tentative="1">
+      <w:start w:val="1"/>
+      <w:numFmt w:val="bullet"/>
+      <w:lvlText w:val=""/>
+      <w:lvlJc w:val="left"/>
+      <w:pPr>
+        <w:ind w:left="4320" w:hanging="360"/>
+      </w:pPr>
+      <w:rPr>
+        <w:rFonts w:ascii="Wingdings" w:hAnsi="Wingdings" w:hint="default"/>
+      </w:rPr>
+    </w:lvl>
+    <w:lvl w:ilvl="6" w:tplc="04090001" w:tentative="1">
+      <w:start w:val="1"/>
+      <w:numFmt w:val="bullet"/>
+      <w:lvlText w:val=""/>
+      <w:lvlJc w:val="left"/>
+      <w:pPr>
+        <w:ind w:left="5040" w:hanging="360"/>
+      </w:pPr>
+      <w:rPr>
+        <w:rFonts w:ascii="Symbol" w:hAnsi="Symbol" w:hint="default"/>
+      </w:rPr>
+    </w:lvl>
+    <w:lvl w:ilvl="7" w:tplc="04090003" w:tentative="1">
+      <w:start w:val="1"/>
+      <w:numFmt w:val="bullet"/>
+      <w:lvlText w:val="o"/>
+      <w:lvlJc w:val="left"/>
+      <w:pPr>
+        <w:ind w:left="5760" w:hanging="360"/>
+      </w:pPr>
+      <w:rPr>
+        <w:rFonts w:ascii="Courier New" w:hAnsi="Courier New" w:cs="Courier New" w:hint="default"/>
+      </w:rPr>
+    </w:lvl>
+    <w:lvl w:ilvl="8" w:tplc="04090005" w:tentative="1">
+      <w:start w:val="1"/>
+      <w:numFmt w:val="bullet"/>
+      <w:lvlText w:val=""/>
+      <w:lvlJc w:val="left"/>
+      <w:pPr>
+        <w:ind w:left="6480" w:hanging="360"/>
+      </w:pPr>
+      <w:rPr>
+        <w:rFonts w:ascii="Wingdings" w:hAnsi="Wingdings" w:hint="default"/>
+      </w:rPr>
+    </w:lvl>
+  </w:abstractNum>
+  <w:abstractNum w:abstractNumId="10">
+    <w:nsid w:val="46114334"/>
+    <w:multiLevelType w:val="hybridMultilevel"/>
+    <w:tmpl w:val="A644E6A0"/>
+    <w:lvl w:ilvl="0" w:tplc="04090001">
+      <w:start w:val="1"/>
+      <w:numFmt w:val="bullet"/>
+      <w:lvlText w:val=""/>
+      <w:lvlJc w:val="left"/>
+      <w:pPr>
+        <w:ind w:left="720" w:hanging="360"/>
+      </w:pPr>
+      <w:rPr>
+        <w:rFonts w:ascii="Symbol" w:hAnsi="Symbol" w:hint="default"/>
+      </w:rPr>
+    </w:lvl>
+    <w:lvl w:ilvl="1" w:tplc="04090003">
+      <w:start w:val="1"/>
+      <w:numFmt w:val="bullet"/>
+      <w:lvlText w:val="o"/>
+      <w:lvlJc w:val="left"/>
+      <w:pPr>
+        <w:ind w:left="1440" w:hanging="360"/>
+      </w:pPr>
+      <w:rPr>
+        <w:rFonts w:ascii="Courier New" w:hAnsi="Courier New" w:cs="Courier New" w:hint="default"/>
+      </w:rPr>
+    </w:lvl>
+    <w:lvl w:ilvl="2" w:tplc="04090005" w:tentative="1">
+      <w:start w:val="1"/>
+      <w:numFmt w:val="bullet"/>
+      <w:lvlText w:val=""/>
+      <w:lvlJc w:val="left"/>
+      <w:pPr>
+        <w:ind w:left="2160" w:hanging="360"/>
+      </w:pPr>
+      <w:rPr>
+        <w:rFonts w:ascii="Wingdings" w:hAnsi="Wingdings" w:hint="default"/>
+      </w:rPr>
+    </w:lvl>
+    <w:lvl w:ilvl="3" w:tplc="04090001" w:tentative="1">
+      <w:start w:val="1"/>
+      <w:numFmt w:val="bullet"/>
+      <w:lvlText w:val=""/>
+      <w:lvlJc w:val="left"/>
+      <w:pPr>
+        <w:ind w:left="2880" w:hanging="360"/>
+      </w:pPr>
+      <w:rPr>
+        <w:rFonts w:ascii="Symbol" w:hAnsi="Symbol" w:hint="default"/>
+      </w:rPr>
+    </w:lvl>
+    <w:lvl w:ilvl="4" w:tplc="04090003" w:tentative="1">
+      <w:start w:val="1"/>
+      <w:numFmt w:val="bullet"/>
+      <w:lvlText w:val="o"/>
+      <w:lvlJc w:val="left"/>
+      <w:pPr>
+        <w:ind w:left="3600" w:hanging="360"/>
+      </w:pPr>
+      <w:rPr>
+        <w:rFonts w:ascii="Courier New" w:hAnsi="Courier New" w:cs="Courier New" w:hint="default"/>
+      </w:rPr>
+    </w:lvl>
+    <w:lvl w:ilvl="5" w:tplc="04090005" w:tentative="1">
+      <w:start w:val="1"/>
+      <w:numFmt w:val="bullet"/>
+      <w:lvlText w:val=""/>
+      <w:lvlJc w:val="left"/>
+      <w:pPr>
+        <w:ind w:left="4320" w:hanging="360"/>
+      </w:pPr>
+      <w:rPr>
+        <w:rFonts w:ascii="Wingdings" w:hAnsi="Wingdings" w:hint="default"/>
+      </w:rPr>
+    </w:lvl>
+    <w:lvl w:ilvl="6" w:tplc="04090001" w:tentative="1">
+      <w:start w:val="1"/>
+      <w:numFmt w:val="bullet"/>
+      <w:lvlText w:val=""/>
+      <w:lvlJc w:val="left"/>
+      <w:pPr>
+        <w:ind w:left="5040" w:hanging="360"/>
+      </w:pPr>
+      <w:rPr>
+        <w:rFonts w:ascii="Symbol" w:hAnsi="Symbol" w:hint="default"/>
+      </w:rPr>
+    </w:lvl>
+    <w:lvl w:ilvl="7" w:tplc="04090003" w:tentative="1">
+      <w:start w:val="1"/>
+      <w:numFmt w:val="bullet"/>
+      <w:lvlText w:val="o"/>
+      <w:lvlJc w:val="left"/>
+      <w:pPr>
+        <w:ind w:left="5760" w:hanging="360"/>
+      </w:pPr>
+      <w:rPr>
+        <w:rFonts w:ascii="Courier New" w:hAnsi="Courier New" w:cs="Courier New" w:hint="default"/>
+      </w:rPr>
+    </w:lvl>
+    <w:lvl w:ilvl="8" w:tplc="04090005" w:tentative="1">
+      <w:start w:val="1"/>
+      <w:numFmt w:val="bullet"/>
+      <w:lvlText w:val=""/>
+      <w:lvlJc w:val="left"/>
+      <w:pPr>
+        <w:ind w:left="6480" w:hanging="360"/>
+      </w:pPr>
+      <w:rPr>
+        <w:rFonts w:ascii="Wingdings" w:hAnsi="Wingdings" w:hint="default"/>
+      </w:rPr>
+    </w:lvl>
+  </w:abstractNum>
+  <w:abstractNum w:abstractNumId="11">
     <w:nsid w:val="50C14682"/>
     <w:multiLevelType w:val="hybridMultilevel"/>
     <w:tmpl w:val="601801B4"/>
@@ -6283,7 +7701,7 @@
       </w:rPr>
     </w:lvl>
   </w:abstractNum>
-  <w:abstractNum w:abstractNumId="10">
+  <w:abstractNum w:abstractNumId="12">
     <w:nsid w:val="52C7600B"/>
     <w:multiLevelType w:val="hybridMultilevel"/>
     <w:tmpl w:val="971803CA"/>
@@ -6396,7 +7814,7 @@
       </w:rPr>
     </w:lvl>
   </w:abstractNum>
-  <w:abstractNum w:abstractNumId="11">
+  <w:abstractNum w:abstractNumId="13">
     <w:nsid w:val="631747AB"/>
     <w:multiLevelType w:val="hybridMultilevel"/>
     <w:tmpl w:val="B5FC14CC"/>
@@ -6509,7 +7927,233 @@
       </w:rPr>
     </w:lvl>
   </w:abstractNum>
-  <w:abstractNum w:abstractNumId="12">
+  <w:abstractNum w:abstractNumId="14">
+    <w:nsid w:val="6AE93DF6"/>
+    <w:multiLevelType w:val="hybridMultilevel"/>
+    <w:tmpl w:val="91608E66"/>
+    <w:lvl w:ilvl="0" w:tplc="04090001">
+      <w:start w:val="1"/>
+      <w:numFmt w:val="bullet"/>
+      <w:lvlText w:val=""/>
+      <w:lvlJc w:val="left"/>
+      <w:pPr>
+        <w:ind w:left="720" w:hanging="360"/>
+      </w:pPr>
+      <w:rPr>
+        <w:rFonts w:ascii="Symbol" w:hAnsi="Symbol" w:hint="default"/>
+      </w:rPr>
+    </w:lvl>
+    <w:lvl w:ilvl="1" w:tplc="04090003">
+      <w:start w:val="1"/>
+      <w:numFmt w:val="bullet"/>
+      <w:lvlText w:val="o"/>
+      <w:lvlJc w:val="left"/>
+      <w:pPr>
+        <w:ind w:left="1440" w:hanging="360"/>
+      </w:pPr>
+      <w:rPr>
+        <w:rFonts w:ascii="Courier New" w:hAnsi="Courier New" w:cs="Courier New" w:hint="default"/>
+      </w:rPr>
+    </w:lvl>
+    <w:lvl w:ilvl="2" w:tplc="04090005" w:tentative="1">
+      <w:start w:val="1"/>
+      <w:numFmt w:val="bullet"/>
+      <w:lvlText w:val=""/>
+      <w:lvlJc w:val="left"/>
+      <w:pPr>
+        <w:ind w:left="2160" w:hanging="360"/>
+      </w:pPr>
+      <w:rPr>
+        <w:rFonts w:ascii="Wingdings" w:hAnsi="Wingdings" w:hint="default"/>
+      </w:rPr>
+    </w:lvl>
+    <w:lvl w:ilvl="3" w:tplc="04090001" w:tentative="1">
+      <w:start w:val="1"/>
+      <w:numFmt w:val="bullet"/>
+      <w:lvlText w:val=""/>
+      <w:lvlJc w:val="left"/>
+      <w:pPr>
+        <w:ind w:left="2880" w:hanging="360"/>
+      </w:pPr>
+      <w:rPr>
+        <w:rFonts w:ascii="Symbol" w:hAnsi="Symbol" w:hint="default"/>
+      </w:rPr>
+    </w:lvl>
+    <w:lvl w:ilvl="4" w:tplc="04090003" w:tentative="1">
+      <w:start w:val="1"/>
+      <w:numFmt w:val="bullet"/>
+      <w:lvlText w:val="o"/>
+      <w:lvlJc w:val="left"/>
+      <w:pPr>
+        <w:ind w:left="3600" w:hanging="360"/>
+      </w:pPr>
+      <w:rPr>
+        <w:rFonts w:ascii="Courier New" w:hAnsi="Courier New" w:cs="Courier New" w:hint="default"/>
+      </w:rPr>
+    </w:lvl>
+    <w:lvl w:ilvl="5" w:tplc="04090005" w:tentative="1">
+      <w:start w:val="1"/>
+      <w:numFmt w:val="bullet"/>
+      <w:lvlText w:val=""/>
+      <w:lvlJc w:val="left"/>
+      <w:pPr>
+        <w:ind w:left="4320" w:hanging="360"/>
+      </w:pPr>
+      <w:rPr>
+        <w:rFonts w:ascii="Wingdings" w:hAnsi="Wingdings" w:hint="default"/>
+      </w:rPr>
+    </w:lvl>
+    <w:lvl w:ilvl="6" w:tplc="04090001" w:tentative="1">
+      <w:start w:val="1"/>
+      <w:numFmt w:val="bullet"/>
+      <w:lvlText w:val=""/>
+      <w:lvlJc w:val="left"/>
+      <w:pPr>
+        <w:ind w:left="5040" w:hanging="360"/>
+      </w:pPr>
+      <w:rPr>
+        <w:rFonts w:ascii="Symbol" w:hAnsi="Symbol" w:hint="default"/>
+      </w:rPr>
+    </w:lvl>
+    <w:lvl w:ilvl="7" w:tplc="04090003" w:tentative="1">
+      <w:start w:val="1"/>
+      <w:numFmt w:val="bullet"/>
+      <w:lvlText w:val="o"/>
+      <w:lvlJc w:val="left"/>
+      <w:pPr>
+        <w:ind w:left="5760" w:hanging="360"/>
+      </w:pPr>
+      <w:rPr>
+        <w:rFonts w:ascii="Courier New" w:hAnsi="Courier New" w:cs="Courier New" w:hint="default"/>
+      </w:rPr>
+    </w:lvl>
+    <w:lvl w:ilvl="8" w:tplc="04090005" w:tentative="1">
+      <w:start w:val="1"/>
+      <w:numFmt w:val="bullet"/>
+      <w:lvlText w:val=""/>
+      <w:lvlJc w:val="left"/>
+      <w:pPr>
+        <w:ind w:left="6480" w:hanging="360"/>
+      </w:pPr>
+      <w:rPr>
+        <w:rFonts w:ascii="Wingdings" w:hAnsi="Wingdings" w:hint="default"/>
+      </w:rPr>
+    </w:lvl>
+  </w:abstractNum>
+  <w:abstractNum w:abstractNumId="15">
+    <w:nsid w:val="71F92E07"/>
+    <w:multiLevelType w:val="hybridMultilevel"/>
+    <w:tmpl w:val="1F8CC030"/>
+    <w:lvl w:ilvl="0" w:tplc="04090001">
+      <w:start w:val="1"/>
+      <w:numFmt w:val="bullet"/>
+      <w:lvlText w:val=""/>
+      <w:lvlJc w:val="left"/>
+      <w:pPr>
+        <w:ind w:left="720" w:hanging="360"/>
+      </w:pPr>
+      <w:rPr>
+        <w:rFonts w:ascii="Symbol" w:hAnsi="Symbol" w:hint="default"/>
+      </w:rPr>
+    </w:lvl>
+    <w:lvl w:ilvl="1" w:tplc="04090003" w:tentative="1">
+      <w:start w:val="1"/>
+      <w:numFmt w:val="bullet"/>
+      <w:lvlText w:val="o"/>
+      <w:lvlJc w:val="left"/>
+      <w:pPr>
+        <w:ind w:left="1440" w:hanging="360"/>
+      </w:pPr>
+      <w:rPr>
+        <w:rFonts w:ascii="Courier New" w:hAnsi="Courier New" w:cs="Courier New" w:hint="default"/>
+      </w:rPr>
+    </w:lvl>
+    <w:lvl w:ilvl="2" w:tplc="04090005" w:tentative="1">
+      <w:start w:val="1"/>
+      <w:numFmt w:val="bullet"/>
+      <w:lvlText w:val=""/>
+      <w:lvlJc w:val="left"/>
+      <w:pPr>
+        <w:ind w:left="2160" w:hanging="360"/>
+      </w:pPr>
+      <w:rPr>
+        <w:rFonts w:ascii="Wingdings" w:hAnsi="Wingdings" w:hint="default"/>
+      </w:rPr>
+    </w:lvl>
+    <w:lvl w:ilvl="3" w:tplc="04090001" w:tentative="1">
+      <w:start w:val="1"/>
+      <w:numFmt w:val="bullet"/>
+      <w:lvlText w:val=""/>
+      <w:lvlJc w:val="left"/>
+      <w:pPr>
+        <w:ind w:left="2880" w:hanging="360"/>
+      </w:pPr>
+      <w:rPr>
+        <w:rFonts w:ascii="Symbol" w:hAnsi="Symbol" w:hint="default"/>
+      </w:rPr>
+    </w:lvl>
+    <w:lvl w:ilvl="4" w:tplc="04090003" w:tentative="1">
+      <w:start w:val="1"/>
+      <w:numFmt w:val="bullet"/>
+      <w:lvlText w:val="o"/>
+      <w:lvlJc w:val="left"/>
+      <w:pPr>
+        <w:ind w:left="3600" w:hanging="360"/>
+      </w:pPr>
+      <w:rPr>
+        <w:rFonts w:ascii="Courier New" w:hAnsi="Courier New" w:cs="Courier New" w:hint="default"/>
+      </w:rPr>
+    </w:lvl>
+    <w:lvl w:ilvl="5" w:tplc="04090005" w:tentative="1">
+      <w:start w:val="1"/>
+      <w:numFmt w:val="bullet"/>
+      <w:lvlText w:val=""/>
+      <w:lvlJc w:val="left"/>
+      <w:pPr>
+        <w:ind w:left="4320" w:hanging="360"/>
+      </w:pPr>
+      <w:rPr>
+        <w:rFonts w:ascii="Wingdings" w:hAnsi="Wingdings" w:hint="default"/>
+      </w:rPr>
+    </w:lvl>
+    <w:lvl w:ilvl="6" w:tplc="04090001" w:tentative="1">
+      <w:start w:val="1"/>
+      <w:numFmt w:val="bullet"/>
+      <w:lvlText w:val=""/>
+      <w:lvlJc w:val="left"/>
+      <w:pPr>
+        <w:ind w:left="5040" w:hanging="360"/>
+      </w:pPr>
+      <w:rPr>
+        <w:rFonts w:ascii="Symbol" w:hAnsi="Symbol" w:hint="default"/>
+      </w:rPr>
+    </w:lvl>
+    <w:lvl w:ilvl="7" w:tplc="04090003" w:tentative="1">
+      <w:start w:val="1"/>
+      <w:numFmt w:val="bullet"/>
+      <w:lvlText w:val="o"/>
+      <w:lvlJc w:val="left"/>
+      <w:pPr>
+        <w:ind w:left="5760" w:hanging="360"/>
+      </w:pPr>
+      <w:rPr>
+        <w:rFonts w:ascii="Courier New" w:hAnsi="Courier New" w:cs="Courier New" w:hint="default"/>
+      </w:rPr>
+    </w:lvl>
+    <w:lvl w:ilvl="8" w:tplc="04090005" w:tentative="1">
+      <w:start w:val="1"/>
+      <w:numFmt w:val="bullet"/>
+      <w:lvlText w:val=""/>
+      <w:lvlJc w:val="left"/>
+      <w:pPr>
+        <w:ind w:left="6480" w:hanging="360"/>
+      </w:pPr>
+      <w:rPr>
+        <w:rFonts w:ascii="Wingdings" w:hAnsi="Wingdings" w:hint="default"/>
+      </w:rPr>
+    </w:lvl>
+  </w:abstractNum>
+  <w:abstractNum w:abstractNumId="16">
     <w:nsid w:val="72A03EA5"/>
     <w:multiLevelType w:val="hybridMultilevel"/>
     <w:tmpl w:val="EF04311C"/>
@@ -6622,7 +8266,7 @@
       </w:rPr>
     </w:lvl>
   </w:abstractNum>
-  <w:abstractNum w:abstractNumId="13">
+  <w:abstractNum w:abstractNumId="17">
     <w:nsid w:val="75213181"/>
     <w:multiLevelType w:val="hybridMultilevel"/>
     <w:tmpl w:val="9A7AAF1C"/>
@@ -6735,7 +8379,120 @@
       </w:rPr>
     </w:lvl>
   </w:abstractNum>
-  <w:abstractNum w:abstractNumId="14">
+  <w:abstractNum w:abstractNumId="18">
+    <w:nsid w:val="78621BF0"/>
+    <w:multiLevelType w:val="hybridMultilevel"/>
+    <w:tmpl w:val="F85A420E"/>
+    <w:lvl w:ilvl="0" w:tplc="04090001">
+      <w:start w:val="1"/>
+      <w:numFmt w:val="bullet"/>
+      <w:lvlText w:val=""/>
+      <w:lvlJc w:val="left"/>
+      <w:pPr>
+        <w:ind w:left="720" w:hanging="360"/>
+      </w:pPr>
+      <w:rPr>
+        <w:rFonts w:ascii="Symbol" w:hAnsi="Symbol" w:hint="default"/>
+      </w:rPr>
+    </w:lvl>
+    <w:lvl w:ilvl="1" w:tplc="04090003">
+      <w:start w:val="1"/>
+      <w:numFmt w:val="bullet"/>
+      <w:lvlText w:val="o"/>
+      <w:lvlJc w:val="left"/>
+      <w:pPr>
+        <w:ind w:left="1440" w:hanging="360"/>
+      </w:pPr>
+      <w:rPr>
+        <w:rFonts w:ascii="Courier New" w:hAnsi="Courier New" w:cs="Courier New" w:hint="default"/>
+      </w:rPr>
+    </w:lvl>
+    <w:lvl w:ilvl="2" w:tplc="04090005" w:tentative="1">
+      <w:start w:val="1"/>
+      <w:numFmt w:val="bullet"/>
+      <w:lvlText w:val=""/>
+      <w:lvlJc w:val="left"/>
+      <w:pPr>
+        <w:ind w:left="2160" w:hanging="360"/>
+      </w:pPr>
+      <w:rPr>
+        <w:rFonts w:ascii="Wingdings" w:hAnsi="Wingdings" w:hint="default"/>
+      </w:rPr>
+    </w:lvl>
+    <w:lvl w:ilvl="3" w:tplc="04090001" w:tentative="1">
+      <w:start w:val="1"/>
+      <w:numFmt w:val="bullet"/>
+      <w:lvlText w:val=""/>
+      <w:lvlJc w:val="left"/>
+      <w:pPr>
+        <w:ind w:left="2880" w:hanging="360"/>
+      </w:pPr>
+      <w:rPr>
+        <w:rFonts w:ascii="Symbol" w:hAnsi="Symbol" w:hint="default"/>
+      </w:rPr>
+    </w:lvl>
+    <w:lvl w:ilvl="4" w:tplc="04090003" w:tentative="1">
+      <w:start w:val="1"/>
+      <w:numFmt w:val="bullet"/>
+      <w:lvlText w:val="o"/>
+      <w:lvlJc w:val="left"/>
+      <w:pPr>
+        <w:ind w:left="3600" w:hanging="360"/>
+      </w:pPr>
+      <w:rPr>
+        <w:rFonts w:ascii="Courier New" w:hAnsi="Courier New" w:cs="Courier New" w:hint="default"/>
+      </w:rPr>
+    </w:lvl>
+    <w:lvl w:ilvl="5" w:tplc="04090005" w:tentative="1">
+      <w:start w:val="1"/>
+      <w:numFmt w:val="bullet"/>
+      <w:lvlText w:val=""/>
+      <w:lvlJc w:val="left"/>
+      <w:pPr>
+        <w:ind w:left="4320" w:hanging="360"/>
+      </w:pPr>
+      <w:rPr>
+        <w:rFonts w:ascii="Wingdings" w:hAnsi="Wingdings" w:hint="default"/>
+      </w:rPr>
+    </w:lvl>
+    <w:lvl w:ilvl="6" w:tplc="04090001" w:tentative="1">
+      <w:start w:val="1"/>
+      <w:numFmt w:val="bullet"/>
+      <w:lvlText w:val=""/>
+      <w:lvlJc w:val="left"/>
+      <w:pPr>
+        <w:ind w:left="5040" w:hanging="360"/>
+      </w:pPr>
+      <w:rPr>
+        <w:rFonts w:ascii="Symbol" w:hAnsi="Symbol" w:hint="default"/>
+      </w:rPr>
+    </w:lvl>
+    <w:lvl w:ilvl="7" w:tplc="04090003" w:tentative="1">
+      <w:start w:val="1"/>
+      <w:numFmt w:val="bullet"/>
+      <w:lvlText w:val="o"/>
+      <w:lvlJc w:val="left"/>
+      <w:pPr>
+        <w:ind w:left="5760" w:hanging="360"/>
+      </w:pPr>
+      <w:rPr>
+        <w:rFonts w:ascii="Courier New" w:hAnsi="Courier New" w:cs="Courier New" w:hint="default"/>
+      </w:rPr>
+    </w:lvl>
+    <w:lvl w:ilvl="8" w:tplc="04090005" w:tentative="1">
+      <w:start w:val="1"/>
+      <w:numFmt w:val="bullet"/>
+      <w:lvlText w:val=""/>
+      <w:lvlJc w:val="left"/>
+      <w:pPr>
+        <w:ind w:left="6480" w:hanging="360"/>
+      </w:pPr>
+      <w:rPr>
+        <w:rFonts w:ascii="Wingdings" w:hAnsi="Wingdings" w:hint="default"/>
+      </w:rPr>
+    </w:lvl>
+  </w:abstractNum>
+  <w:abstractNum w:abstractNumId="19">
     <w:nsid w:val="7A2C41F9"/>
     <w:multiLevelType w:val="hybridMultilevel"/>
     <w:tmpl w:val="5C3A716A"/>
@@ -6848,7 +8605,7 @@
       </w:rPr>
     </w:lvl>
   </w:abstractNum>
-  <w:abstractNum w:abstractNumId="15">
+  <w:abstractNum w:abstractNumId="20">
     <w:nsid w:val="7C6C11A6"/>
     <w:multiLevelType w:val="hybridMultilevel"/>
     <w:tmpl w:val="A2B8FE66"/>
@@ -6961,8 +8718,121 @@
       </w:rPr>
     </w:lvl>
   </w:abstractNum>
+  <w:abstractNum w:abstractNumId="21">
+    <w:nsid w:val="7E6377BA"/>
+    <w:multiLevelType w:val="hybridMultilevel"/>
+    <w:tmpl w:val="F6EC5248"/>
+    <w:lvl w:ilvl="0" w:tplc="04090001">
+      <w:start w:val="1"/>
+      <w:numFmt w:val="bullet"/>
+      <w:lvlText w:val=""/>
+      <w:lvlJc w:val="left"/>
+      <w:pPr>
+        <w:ind w:left="720" w:hanging="360"/>
+      </w:pPr>
+      <w:rPr>
+        <w:rFonts w:ascii="Symbol" w:hAnsi="Symbol" w:hint="default"/>
+      </w:rPr>
+    </w:lvl>
+    <w:lvl w:ilvl="1" w:tplc="04090003">
+      <w:start w:val="1"/>
+      <w:numFmt w:val="bullet"/>
+      <w:lvlText w:val="o"/>
+      <w:lvlJc w:val="left"/>
+      <w:pPr>
+        <w:ind w:left="1440" w:hanging="360"/>
+      </w:pPr>
+      <w:rPr>
+        <w:rFonts w:ascii="Courier New" w:hAnsi="Courier New" w:cs="Courier New" w:hint="default"/>
+      </w:rPr>
+    </w:lvl>
+    <w:lvl w:ilvl="2" w:tplc="04090005" w:tentative="1">
+      <w:start w:val="1"/>
+      <w:numFmt w:val="bullet"/>
+      <w:lvlText w:val=""/>
+      <w:lvlJc w:val="left"/>
+      <w:pPr>
+        <w:ind w:left="2160" w:hanging="360"/>
+      </w:pPr>
+      <w:rPr>
+        <w:rFonts w:ascii="Wingdings" w:hAnsi="Wingdings" w:hint="default"/>
+      </w:rPr>
+    </w:lvl>
+    <w:lvl w:ilvl="3" w:tplc="04090001" w:tentative="1">
+      <w:start w:val="1"/>
+      <w:numFmt w:val="bullet"/>
+      <w:lvlText w:val=""/>
+      <w:lvlJc w:val="left"/>
+      <w:pPr>
+        <w:ind w:left="2880" w:hanging="360"/>
+      </w:pPr>
+      <w:rPr>
+        <w:rFonts w:ascii="Symbol" w:hAnsi="Symbol" w:hint="default"/>
+      </w:rPr>
+    </w:lvl>
+    <w:lvl w:ilvl="4" w:tplc="04090003" w:tentative="1">
+      <w:start w:val="1"/>
+      <w:numFmt w:val="bullet"/>
+      <w:lvlText w:val="o"/>
+      <w:lvlJc w:val="left"/>
+      <w:pPr>
+        <w:ind w:left="3600" w:hanging="360"/>
+      </w:pPr>
+      <w:rPr>
+        <w:rFonts w:ascii="Courier New" w:hAnsi="Courier New" w:cs="Courier New" w:hint="default"/>
+      </w:rPr>
+    </w:lvl>
+    <w:lvl w:ilvl="5" w:tplc="04090005" w:tentative="1">
+      <w:start w:val="1"/>
+      <w:numFmt w:val="bullet"/>
+      <w:lvlText w:val=""/>
+      <w:lvlJc w:val="left"/>
+      <w:pPr>
+        <w:ind w:left="4320" w:hanging="360"/>
+      </w:pPr>
+      <w:rPr>
+        <w:rFonts w:ascii="Wingdings" w:hAnsi="Wingdings" w:hint="default"/>
+      </w:rPr>
+    </w:lvl>
+    <w:lvl w:ilvl="6" w:tplc="04090001" w:tentative="1">
+      <w:start w:val="1"/>
+      <w:numFmt w:val="bullet"/>
+      <w:lvlText w:val=""/>
+      <w:lvlJc w:val="left"/>
+      <w:pPr>
+        <w:ind w:left="5040" w:hanging="360"/>
+      </w:pPr>
+      <w:rPr>
+        <w:rFonts w:ascii="Symbol" w:hAnsi="Symbol" w:hint="default"/>
+      </w:rPr>
+    </w:lvl>
+    <w:lvl w:ilvl="7" w:tplc="04090003" w:tentative="1">
+      <w:start w:val="1"/>
+      <w:numFmt w:val="bullet"/>
+      <w:lvlText w:val="o"/>
+      <w:lvlJc w:val="left"/>
+      <w:pPr>
+        <w:ind w:left="5760" w:hanging="360"/>
+      </w:pPr>
+      <w:rPr>
+        <w:rFonts w:ascii="Courier New" w:hAnsi="Courier New" w:cs="Courier New" w:hint="default"/>
+      </w:rPr>
+    </w:lvl>
+    <w:lvl w:ilvl="8" w:tplc="04090005" w:tentative="1">
+      <w:start w:val="1"/>
+      <w:numFmt w:val="bullet"/>
+      <w:lvlText w:val=""/>
+      <w:lvlJc w:val="left"/>
+      <w:pPr>
+        <w:ind w:left="6480" w:hanging="360"/>
+      </w:pPr>
+      <w:rPr>
+        <w:rFonts w:ascii="Wingdings" w:hAnsi="Wingdings" w:hint="default"/>
+      </w:rPr>
+    </w:lvl>
+  </w:abstractNum>
   <w:num w:numId="1">
-    <w:abstractNumId w:val="10"/>
+    <w:abstractNumId w:val="12"/>
   </w:num>
   <w:num w:numId="2">
     <w:abstractNumId w:val="3"/>
@@ -6974,25 +8844,25 @@
     <w:abstractNumId w:val="8"/>
   </w:num>
   <w:num w:numId="5">
-    <w:abstractNumId w:val="9"/>
+    <w:abstractNumId w:val="11"/>
   </w:num>
   <w:num w:numId="6">
-    <w:abstractNumId w:val="12"/>
+    <w:abstractNumId w:val="16"/>
   </w:num>
   <w:num w:numId="7">
     <w:abstractNumId w:val="1"/>
   </w:num>
   <w:num w:numId="8">
-    <w:abstractNumId w:val="11"/>
+    <w:abstractNumId w:val="13"/>
   </w:num>
   <w:num w:numId="9">
     <w:abstractNumId w:val="5"/>
   </w:num>
   <w:num w:numId="10">
-    <w:abstractNumId w:val="15"/>
+    <w:abstractNumId w:val="20"/>
   </w:num>
   <w:num w:numId="11">
-    <w:abstractNumId w:val="13"/>
+    <w:abstractNumId w:val="17"/>
   </w:num>
   <w:num w:numId="12">
     <w:abstractNumId w:val="6"/>
@@ -7007,7 +8877,25 @@
     <w:abstractNumId w:val="4"/>
   </w:num>
   <w:num w:numId="16">
+    <w:abstractNumId w:val="19"/>
+  </w:num>
+  <w:num w:numId="17">
+    <w:abstractNumId w:val="18"/>
+  </w:num>
+  <w:num w:numId="18">
     <w:abstractNumId w:val="14"/>
+  </w:num>
+  <w:num w:numId="19">
+    <w:abstractNumId w:val="10"/>
+  </w:num>
+  <w:num w:numId="20">
+    <w:abstractNumId w:val="21"/>
+  </w:num>
+  <w:num w:numId="21">
+    <w:abstractNumId w:val="15"/>
+  </w:num>
+  <w:num w:numId="22">
+    <w:abstractNumId w:val="9"/>
   </w:num>
 </w:numbering>
 </file>

</xml_diff>

<commit_message>
Notes from class on March 20, 2019
</commit_message>
<xml_diff>
--- a/Notes/SOC5600_2019_Spring_Notes_Lectures_v00.docx
+++ b/Notes/SOC5600_2019_Spring_Notes_Lectures_v00.docx
@@ -2518,49 +2518,7 @@
               <w:rPr>
                 <w:rFonts w:ascii="Cambria Math" w:hAnsi="Cambria Math"/>
               </w:rPr>
-              <m:t>range</m:t>
-            </m:r>
-            <m:r>
-              <w:rPr>
-                <w:rFonts w:ascii="Cambria Math" w:hAnsi="Cambria Math"/>
-              </w:rPr>
-              <m:t xml:space="preserve"> </m:t>
-            </m:r>
-            <m:r>
-              <w:rPr>
-                <w:rFonts w:ascii="Cambria Math" w:hAnsi="Cambria Math"/>
-              </w:rPr>
-              <m:t>of</m:t>
-            </m:r>
-            <m:r>
-              <w:rPr>
-                <w:rFonts w:ascii="Cambria Math" w:hAnsi="Cambria Math"/>
-              </w:rPr>
-              <m:t xml:space="preserve"> </m:t>
-            </m:r>
-            <m:r>
-              <w:rPr>
-                <w:rFonts w:ascii="Cambria Math" w:hAnsi="Cambria Math"/>
-              </w:rPr>
-              <m:t>possible</m:t>
-            </m:r>
-            <m:r>
-              <w:rPr>
-                <w:rFonts w:ascii="Cambria Math" w:hAnsi="Cambria Math"/>
-              </w:rPr>
-              <m:t xml:space="preserve"> </m:t>
-            </m:r>
-            <m:r>
-              <w:rPr>
-                <w:rFonts w:ascii="Cambria Math" w:hAnsi="Cambria Math"/>
-              </w:rPr>
-              <m:t>value</m:t>
-            </m:r>
-            <m:r>
-              <w:rPr>
-                <w:rFonts w:ascii="Cambria Math" w:hAnsi="Cambria Math"/>
-              </w:rPr>
-              <m:t>s</m:t>
+              <m:t>range of possible values</m:t>
             </m:r>
           </m:num>
           <m:den>
@@ -2594,43 +2552,7 @@
               <w:rPr>
                 <w:rFonts w:ascii="Cambria Math" w:hAnsi="Cambria Math"/>
               </w:rPr>
-              <m:t>range</m:t>
-            </m:r>
-            <m:r>
-              <w:rPr>
-                <w:rFonts w:ascii="Cambria Math" w:hAnsi="Cambria Math"/>
-              </w:rPr>
-              <m:t xml:space="preserve"> </m:t>
-            </m:r>
-            <m:r>
-              <w:rPr>
-                <w:rFonts w:ascii="Cambria Math" w:hAnsi="Cambria Math"/>
-              </w:rPr>
-              <m:t>of</m:t>
-            </m:r>
-            <m:r>
-              <w:rPr>
-                <w:rFonts w:ascii="Cambria Math" w:hAnsi="Cambria Math"/>
-              </w:rPr>
-              <m:t xml:space="preserve"> </m:t>
-            </m:r>
-            <m:r>
-              <w:rPr>
-                <w:rFonts w:ascii="Cambria Math" w:hAnsi="Cambria Math"/>
-              </w:rPr>
-              <m:t>possible</m:t>
-            </m:r>
-            <m:r>
-              <w:rPr>
-                <w:rFonts w:ascii="Cambria Math" w:hAnsi="Cambria Math"/>
-              </w:rPr>
-              <m:t xml:space="preserve"> </m:t>
-            </m:r>
-            <m:r>
-              <w:rPr>
-                <w:rFonts w:ascii="Cambria Math" w:hAnsi="Cambria Math"/>
-              </w:rPr>
-              <m:t>values</m:t>
+              <m:t>range of possible values</m:t>
             </m:r>
           </m:num>
           <m:den>
@@ -4725,19 +4647,13 @@
         </w:numPr>
       </w:pPr>
       <w:r>
-        <w:t>R</w:t>
-      </w:r>
-      <w:r>
-        <w:t>andom selection (of subjects)</w:t>
+        <w:t>Random selection (of subjects)</w:t>
       </w:r>
       <w:r>
         <w:t xml:space="preserve"> </w:t>
       </w:r>
       <w:r>
-        <w:t>versus</w:t>
-      </w:r>
-      <w:r>
-        <w:t xml:space="preserve"> r</w:t>
+        <w:t>versus r</w:t>
       </w:r>
       <w:r>
         <w:t>andom assignment</w:t>
@@ -5293,19 +5209,7 @@
         <w:t>single group pre-test/post-test</w:t>
       </w:r>
       <w:r>
-        <w:t>, s</w:t>
-      </w:r>
-      <w:r>
-        <w:t xml:space="preserve">tatic group comparison </w:t>
-      </w:r>
-      <w:r>
-        <w:t>(</w:t>
-      </w:r>
-      <w:r>
-        <w:t>incorporates a placebo</w:t>
-      </w:r>
-      <w:r>
-        <w:t>)</w:t>
+        <w:t>, static group comparison (incorporates a placebo)</w:t>
       </w:r>
     </w:p>
     <w:p>
@@ -5392,10 +5296,7 @@
         <w:t xml:space="preserve">e.g., </w:t>
       </w:r>
       <w:r>
-        <w:t>randomized group comparison</w:t>
-      </w:r>
-      <w:r>
-        <w:t xml:space="preserve">, </w:t>
+        <w:t xml:space="preserve">randomized group comparison, </w:t>
       </w:r>
       <w:r>
         <w:t>pre-test/post-test control group design</w:t>
@@ -5647,11 +5548,508 @@
       </w:r>
     </w:p>
     <w:p>
+      <w:pPr>
+        <w:sectPr>
+          <w:headerReference w:type="default" r:id="rId14"/>
+          <w:pgSz w:w="12240" w:h="15840"/>
+          <w:pgMar w:top="1440" w:right="1440" w:bottom="1440" w:left="1440" w:header="720" w:footer="720" w:gutter="0"/>
+          <w:pgNumType w:start="1"/>
+          <w:cols w:space="720"/>
+          <w:docGrid w:linePitch="360"/>
+        </w:sectPr>
+      </w:pPr>
+    </w:p>
+    <w:p>
+      <w:r>
+        <w:lastRenderedPageBreak/>
+        <w:t>Observational Research</w:t>
+      </w:r>
+    </w:p>
+    <w:p>
+      <w:pPr>
+        <w:pStyle w:val="ListParagraph"/>
+        <w:numPr>
+          <w:ilvl w:val="0"/>
+          <w:numId w:val="23"/>
+        </w:numPr>
+      </w:pPr>
+      <w:r>
+        <w:t>Mostly descriptive in nature.</w:t>
+      </w:r>
+    </w:p>
+    <w:p>
+      <w:pPr>
+        <w:pStyle w:val="ListParagraph"/>
+        <w:numPr>
+          <w:ilvl w:val="0"/>
+          <w:numId w:val="23"/>
+        </w:numPr>
+      </w:pPr>
+      <w:r>
+        <w:t>Two basic types</w:t>
+      </w:r>
+    </w:p>
+    <w:p>
+      <w:pPr>
+        <w:pStyle w:val="ListParagraph"/>
+        <w:numPr>
+          <w:ilvl w:val="1"/>
+          <w:numId w:val="23"/>
+        </w:numPr>
+      </w:pPr>
+      <w:r>
+        <w:t>Nonparticipant</w:t>
+      </w:r>
+    </w:p>
+    <w:p>
+      <w:pPr>
+        <w:pStyle w:val="ListParagraph"/>
+        <w:numPr>
+          <w:ilvl w:val="1"/>
+          <w:numId w:val="23"/>
+        </w:numPr>
+      </w:pPr>
+      <w:r>
+        <w:t>Participant</w:t>
+      </w:r>
+    </w:p>
+    <w:p>
+      <w:pPr>
+        <w:pStyle w:val="ListParagraph"/>
+        <w:numPr>
+          <w:ilvl w:val="0"/>
+          <w:numId w:val="23"/>
+        </w:numPr>
+      </w:pPr>
+      <w:r>
+        <w:t>Provides context and meaning not obtainable from experiments and surveys.</w:t>
+      </w:r>
+    </w:p>
+    <w:p>
+      <w:pPr>
+        <w:pStyle w:val="ListParagraph"/>
+        <w:numPr>
+          <w:ilvl w:val="1"/>
+          <w:numId w:val="23"/>
+        </w:numPr>
+      </w:pPr>
+      <w:r>
+        <w:t>Physical surroundings</w:t>
+      </w:r>
+    </w:p>
+    <w:p>
+      <w:pPr>
+        <w:pStyle w:val="ListParagraph"/>
+        <w:numPr>
+          <w:ilvl w:val="1"/>
+          <w:numId w:val="23"/>
+        </w:numPr>
+      </w:pPr>
+      <w:r>
+        <w:t>Other people</w:t>
+      </w:r>
+    </w:p>
+    <w:p>
+      <w:pPr>
+        <w:pStyle w:val="ListParagraph"/>
+        <w:numPr>
+          <w:ilvl w:val="1"/>
+          <w:numId w:val="23"/>
+        </w:numPr>
+      </w:pPr>
+      <w:r>
+        <w:t>Interactions among people</w:t>
+      </w:r>
+    </w:p>
+    <w:p>
+      <w:pPr>
+        <w:pStyle w:val="ListParagraph"/>
+        <w:numPr>
+          <w:ilvl w:val="1"/>
+          <w:numId w:val="23"/>
+        </w:numPr>
+      </w:pPr>
+      <w:r>
+        <w:t>Social, cultural, political, economic factors</w:t>
+      </w:r>
+    </w:p>
+    <w:p>
+      <w:pPr>
+        <w:pStyle w:val="ListParagraph"/>
+        <w:numPr>
+          <w:ilvl w:val="0"/>
+          <w:numId w:val="23"/>
+        </w:numPr>
+      </w:pPr>
+      <w:r>
+        <w:t>Enables researchers to see phenomena and patterns people are unwilling to discuss.</w:t>
+      </w:r>
+    </w:p>
+    <w:p>
+      <w:pPr>
+        <w:pStyle w:val="ListParagraph"/>
+        <w:numPr>
+          <w:ilvl w:val="0"/>
+          <w:numId w:val="23"/>
+        </w:numPr>
+      </w:pPr>
+      <w:r>
+        <w:t>Research questions but not hypothesis.</w:t>
+      </w:r>
+    </w:p>
+    <w:p>
+      <w:pPr>
+        <w:pStyle w:val="ListParagraph"/>
+        <w:numPr>
+          <w:ilvl w:val="1"/>
+          <w:numId w:val="23"/>
+        </w:numPr>
+      </w:pPr>
+      <w:r>
+        <w:t>Observational research helps generate hypotheses.</w:t>
+      </w:r>
+    </w:p>
+    <w:p>
+      <w:pPr>
+        <w:pStyle w:val="ListParagraph"/>
+        <w:numPr>
+          <w:ilvl w:val="0"/>
+          <w:numId w:val="23"/>
+        </w:numPr>
+      </w:pPr>
+      <w:r>
+        <w:t>P.O.E.M.S. Approach to taking observational notes</w:t>
+      </w:r>
+    </w:p>
+    <w:p>
+      <w:pPr>
+        <w:pStyle w:val="ListParagraph"/>
+        <w:numPr>
+          <w:ilvl w:val="1"/>
+          <w:numId w:val="23"/>
+        </w:numPr>
+      </w:pPr>
+      <w:r>
+        <w:t>People</w:t>
+      </w:r>
+    </w:p>
+    <w:p>
+      <w:pPr>
+        <w:pStyle w:val="ListParagraph"/>
+        <w:numPr>
+          <w:ilvl w:val="1"/>
+          <w:numId w:val="23"/>
+        </w:numPr>
+      </w:pPr>
+      <w:r>
+        <w:t>Objects</w:t>
+      </w:r>
+    </w:p>
+    <w:p>
+      <w:pPr>
+        <w:pStyle w:val="ListParagraph"/>
+        <w:numPr>
+          <w:ilvl w:val="1"/>
+          <w:numId w:val="23"/>
+        </w:numPr>
+      </w:pPr>
+      <w:r>
+        <w:t>Environment (i.e., overall setting)</w:t>
+      </w:r>
+    </w:p>
+    <w:p>
+      <w:pPr>
+        <w:pStyle w:val="ListParagraph"/>
+        <w:numPr>
+          <w:ilvl w:val="1"/>
+          <w:numId w:val="23"/>
+        </w:numPr>
+      </w:pPr>
+      <w:r>
+        <w:t>Messages (i.e., communications)</w:t>
+      </w:r>
+    </w:p>
+    <w:p>
+      <w:pPr>
+        <w:pStyle w:val="ListParagraph"/>
+        <w:numPr>
+          <w:ilvl w:val="1"/>
+          <w:numId w:val="23"/>
+        </w:numPr>
+      </w:pPr>
+      <w:r>
+        <w:t>Services (i.e., frameworks)</w:t>
+      </w:r>
+    </w:p>
+    <w:p/>
+    <w:p>
+      <w:r>
+        <w:t>Sampling Observations</w:t>
+      </w:r>
+    </w:p>
+    <w:p>
+      <w:pPr>
+        <w:pStyle w:val="ListParagraph"/>
+        <w:numPr>
+          <w:ilvl w:val="0"/>
+          <w:numId w:val="24"/>
+        </w:numPr>
+      </w:pPr>
+      <w:r>
+        <w:t>Divide observation period into time intervals</w:t>
+      </w:r>
+    </w:p>
+    <w:p>
+      <w:pPr>
+        <w:pStyle w:val="ListParagraph"/>
+        <w:numPr>
+          <w:ilvl w:val="1"/>
+          <w:numId w:val="24"/>
+        </w:numPr>
+      </w:pPr>
+      <w:r>
+        <w:t>Time sampling – intervals spread out throughout the day</w:t>
+      </w:r>
+    </w:p>
+    <w:p>
+      <w:pPr>
+        <w:pStyle w:val="ListParagraph"/>
+        <w:numPr>
+          <w:ilvl w:val="1"/>
+          <w:numId w:val="24"/>
+        </w:numPr>
+      </w:pPr>
+      <w:r>
+        <w:t>Event sampling – specific behavior</w:t>
+      </w:r>
+    </w:p>
+    <w:p>
+      <w:pPr>
+        <w:pStyle w:val="ListParagraph"/>
+        <w:numPr>
+          <w:ilvl w:val="1"/>
+          <w:numId w:val="24"/>
+        </w:numPr>
+      </w:pPr>
+      <w:r>
+        <w:t>Individual sampling – one participant per interval</w:t>
+      </w:r>
+    </w:p>
+    <w:p/>
+    <w:p>
+      <w:r>
+        <w:t>Content Analysis and Archival Research</w:t>
+      </w:r>
+    </w:p>
+    <w:p>
+      <w:pPr>
+        <w:pStyle w:val="ListParagraph"/>
+        <w:numPr>
+          <w:ilvl w:val="0"/>
+          <w:numId w:val="24"/>
+        </w:numPr>
+      </w:pPr>
+      <w:r>
+        <w:t>Considered observational research</w:t>
+      </w:r>
+    </w:p>
+    <w:p>
+      <w:pPr>
+        <w:pStyle w:val="ListParagraph"/>
+        <w:numPr>
+          <w:ilvl w:val="0"/>
+          <w:numId w:val="24"/>
+        </w:numPr>
+      </w:pPr>
+      <w:r>
+        <w:t>Books, movies, historical records</w:t>
+      </w:r>
+      <w:r>
+        <w:t>, material culture</w:t>
+      </w:r>
+    </w:p>
+    <w:p>
+      <w:pPr>
+        <w:pStyle w:val="ListParagraph"/>
+        <w:numPr>
+          <w:ilvl w:val="1"/>
+          <w:numId w:val="24"/>
+        </w:numPr>
+      </w:pPr>
+      <w:r>
+        <w:t>Material culture is items produced in the course of everyday events</w:t>
+      </w:r>
+      <w:r>
+        <w:t>.</w:t>
+      </w:r>
+    </w:p>
+    <w:p/>
+    <w:p>
+      <w:r>
+        <w:t>Naturalistic Observation</w:t>
+      </w:r>
+      <w:r>
+        <w:t>s</w:t>
+      </w:r>
+      <w:r>
+        <w:t xml:space="preserve"> versus Contrived Observation</w:t>
+      </w:r>
+      <w:r>
+        <w:t>s</w:t>
+      </w:r>
+    </w:p>
+    <w:p/>
+    <w:p>
+      <w:r>
+        <w:t>Ethnography</w:t>
+      </w:r>
+    </w:p>
+    <w:p>
+      <w:pPr>
+        <w:pStyle w:val="ListParagraph"/>
+        <w:numPr>
+          <w:ilvl w:val="0"/>
+          <w:numId w:val="25"/>
+        </w:numPr>
+      </w:pPr>
+      <w:r>
+        <w:t>Make explicit what is normally implicit in a social group or society.</w:t>
+      </w:r>
+    </w:p>
+    <w:p>
+      <w:pPr>
+        <w:pStyle w:val="ListParagraph"/>
+        <w:numPr>
+          <w:ilvl w:val="0"/>
+          <w:numId w:val="25"/>
+        </w:numPr>
+      </w:pPr>
+      <w:r>
+        <w:t>Not the same as a case study.</w:t>
+      </w:r>
+    </w:p>
+    <w:p>
+      <w:pPr>
+        <w:pStyle w:val="ListParagraph"/>
+        <w:numPr>
+          <w:ilvl w:val="0"/>
+          <w:numId w:val="25"/>
+        </w:numPr>
+      </w:pPr>
+      <w:r>
+        <w:t>Focuses on culture</w:t>
+      </w:r>
+      <w:r>
+        <w:t>.</w:t>
+      </w:r>
+    </w:p>
+    <w:p>
+      <w:pPr>
+        <w:pStyle w:val="ListParagraph"/>
+        <w:numPr>
+          <w:ilvl w:val="1"/>
+          <w:numId w:val="25"/>
+        </w:numPr>
+      </w:pPr>
+      <w:r>
+        <w:t>Shared patterns of behavior, beliefs, language</w:t>
+      </w:r>
+    </w:p>
+    <w:p>
+      <w:pPr>
+        <w:pStyle w:val="ListParagraph"/>
+        <w:numPr>
+          <w:ilvl w:val="1"/>
+          <w:numId w:val="25"/>
+        </w:numPr>
+      </w:pPr>
+      <w:r>
+        <w:t>Understanding the symbolic world of people being studied.</w:t>
+      </w:r>
+    </w:p>
+    <w:p>
+      <w:pPr>
+        <w:pStyle w:val="ListParagraph"/>
+        <w:numPr>
+          <w:ilvl w:val="1"/>
+          <w:numId w:val="25"/>
+        </w:numPr>
+      </w:pPr>
+      <w:r>
+        <w:t>Identify rules and meanings that govern relationships.</w:t>
+      </w:r>
+    </w:p>
+    <w:p>
+      <w:pPr>
+        <w:pStyle w:val="ListParagraph"/>
+        <w:numPr>
+          <w:ilvl w:val="0"/>
+          <w:numId w:val="25"/>
+        </w:numPr>
+      </w:pPr>
+      <w:r>
+        <w:t>Data obtained through immersive fieldwork experience</w:t>
+      </w:r>
+      <w:r>
+        <w:t xml:space="preserve"> over an extended period of time.</w:t>
+      </w:r>
+    </w:p>
+    <w:p>
+      <w:pPr>
+        <w:pStyle w:val="ListParagraph"/>
+        <w:numPr>
+          <w:ilvl w:val="1"/>
+          <w:numId w:val="25"/>
+        </w:numPr>
+      </w:pPr>
+      <w:r>
+        <w:t>Description of events</w:t>
+      </w:r>
+    </w:p>
+    <w:p>
+      <w:pPr>
+        <w:pStyle w:val="ListParagraph"/>
+        <w:numPr>
+          <w:ilvl w:val="1"/>
+          <w:numId w:val="25"/>
+        </w:numPr>
+      </w:pPr>
+      <w:r>
+        <w:t>Insights into meaning of events</w:t>
+      </w:r>
+    </w:p>
+    <w:p>
+      <w:pPr>
+        <w:pStyle w:val="ListParagraph"/>
+        <w:numPr>
+          <w:ilvl w:val="0"/>
+          <w:numId w:val="25"/>
+        </w:numPr>
+      </w:pPr>
+      <w:r>
+        <w:t>Done when not clear about something (i.e., discovery)</w:t>
+      </w:r>
+    </w:p>
+    <w:p>
+      <w:pPr>
+        <w:pStyle w:val="ListParagraph"/>
+        <w:numPr>
+          <w:ilvl w:val="0"/>
+          <w:numId w:val="25"/>
+        </w:numPr>
+      </w:pPr>
+      <w:r>
+        <w:t>Often comparative.</w:t>
+      </w:r>
+    </w:p>
+    <w:p>
       <w:bookmarkStart w:id="0" w:name="_GoBack"/>
       <w:bookmarkEnd w:id="0"/>
     </w:p>
+    <w:p/>
+    <w:p/>
     <w:sectPr>
-      <w:headerReference w:type="default" r:id="rId14"/>
+      <w:headerReference w:type="default" r:id="rId15"/>
       <w:pgSz w:w="12240" w:h="15840"/>
       <w:pgMar w:top="1440" w:right="1440" w:bottom="1440" w:left="1440" w:header="720" w:footer="720" w:gutter="0"/>
       <w:pgNumType w:start="1"/>
@@ -5715,10 +6113,7 @@
       <w:pStyle w:val="Header"/>
     </w:pPr>
     <w:r>
-      <w:t>Lecture 2019-01-16</w:t>
-    </w:r>
-    <w:r>
-      <w:t xml:space="preserve"> | Page </w:t>
+      <w:t xml:space="preserve">Lecture 2019-01-16 | Page </w:t>
     </w:r>
     <w:r>
       <w:rPr>
@@ -5809,10 +6204,7 @@
       <w:pStyle w:val="Header"/>
     </w:pPr>
     <w:r>
-      <w:t>Lecture 2019-01-23</w:t>
-    </w:r>
-    <w:r>
-      <w:t xml:space="preserve"> | Page </w:t>
+      <w:t xml:space="preserve">Lecture 2019-01-23 | Page </w:t>
     </w:r>
     <w:r>
       <w:rPr>
@@ -5871,7 +6263,7 @@
         <w:b/>
         <w:noProof/>
       </w:rPr>
-      <w:t>11</w:t>
+      <w:t>14</w:t>
     </w:r>
     <w:r>
       <w:rPr>
@@ -6343,9 +6735,326 @@
 </w:hdr>
 </file>
 
+<file path=word/header8.xml><?xml version="1.0" encoding="utf-8"?>
+<w:hdr xmlns:wpc="http://schemas.microsoft.com/office/word/2010/wordprocessingCanvas" xmlns:mc="http://schemas.openxmlformats.org/markup-compatibility/2006" xmlns:o="urn:schemas-microsoft-com:office:office" xmlns:r="http://schemas.openxmlformats.org/officeDocument/2006/relationships" xmlns:m="http://schemas.openxmlformats.org/officeDocument/2006/math" xmlns:v="urn:schemas-microsoft-com:vml" xmlns:wp14="http://schemas.microsoft.com/office/word/2010/wordprocessingDrawing" xmlns:wp="http://schemas.openxmlformats.org/drawingml/2006/wordprocessingDrawing" xmlns:w10="urn:schemas-microsoft-com:office:word" xmlns:w="http://schemas.openxmlformats.org/wordprocessingml/2006/main" xmlns:w14="http://schemas.microsoft.com/office/word/2010/wordml" xmlns:wpg="http://schemas.microsoft.com/office/word/2010/wordprocessingGroup" xmlns:wpi="http://schemas.microsoft.com/office/word/2010/wordprocessingInk" xmlns:wne="http://schemas.microsoft.com/office/word/2006/wordml" xmlns:wps="http://schemas.microsoft.com/office/word/2010/wordprocessingShape" mc:Ignorable="w14 wp14">
+  <w:p>
+    <w:pPr>
+      <w:pStyle w:val="Header"/>
+    </w:pPr>
+    <w:r>
+      <w:t>SOC 5600 Research Methodology | Spring 2019</w:t>
+    </w:r>
+  </w:p>
+  <w:p>
+    <w:pPr>
+      <w:pStyle w:val="Header"/>
+    </w:pPr>
+    <w:r>
+      <w:t xml:space="preserve">Lecture 2019-03-20 | Page </w:t>
+    </w:r>
+    <w:r>
+      <w:rPr>
+        <w:b/>
+      </w:rPr>
+      <w:fldChar w:fldCharType="begin"/>
+    </w:r>
+    <w:r>
+      <w:rPr>
+        <w:b/>
+      </w:rPr>
+      <w:instrText xml:space="preserve"> PAGE  \* Arabic  \* MERGEFORMAT </w:instrText>
+    </w:r>
+    <w:r>
+      <w:rPr>
+        <w:b/>
+      </w:rPr>
+      <w:fldChar w:fldCharType="separate"/>
+    </w:r>
+    <w:r>
+      <w:rPr>
+        <w:b/>
+        <w:noProof/>
+      </w:rPr>
+      <w:t>1</w:t>
+    </w:r>
+    <w:r>
+      <w:rPr>
+        <w:b/>
+      </w:rPr>
+      <w:fldChar w:fldCharType="end"/>
+    </w:r>
+    <w:r>
+      <w:t xml:space="preserve"> of </w:t>
+    </w:r>
+    <w:r>
+      <w:rPr>
+        <w:b/>
+      </w:rPr>
+      <w:fldChar w:fldCharType="begin"/>
+    </w:r>
+    <w:r>
+      <w:rPr>
+        <w:b/>
+      </w:rPr>
+      <w:instrText xml:space="preserve"> SECTIONPAGES   \* MERGEFORMAT </w:instrText>
+    </w:r>
+    <w:r>
+      <w:rPr>
+        <w:b/>
+      </w:rPr>
+      <w:fldChar w:fldCharType="separate"/>
+    </w:r>
+    <w:r>
+      <w:rPr>
+        <w:b/>
+        <w:noProof/>
+      </w:rPr>
+      <w:t>2</w:t>
+    </w:r>
+    <w:r>
+      <w:rPr>
+        <w:b/>
+      </w:rPr>
+      <w:fldChar w:fldCharType="end"/>
+    </w:r>
+  </w:p>
+  <w:p>
+    <w:pPr>
+      <w:pStyle w:val="Header"/>
+    </w:pPr>
+  </w:p>
+</w:hdr>
+</file>
+
 <file path=word/numbering.xml><?xml version="1.0" encoding="utf-8"?>
 <w:numbering xmlns:wpc="http://schemas.microsoft.com/office/word/2010/wordprocessingCanvas" xmlns:mc="http://schemas.openxmlformats.org/markup-compatibility/2006" xmlns:o="urn:schemas-microsoft-com:office:office" xmlns:r="http://schemas.openxmlformats.org/officeDocument/2006/relationships" xmlns:m="http://schemas.openxmlformats.org/officeDocument/2006/math" xmlns:v="urn:schemas-microsoft-com:vml" xmlns:wp14="http://schemas.microsoft.com/office/word/2010/wordprocessingDrawing" xmlns:wp="http://schemas.openxmlformats.org/drawingml/2006/wordprocessingDrawing" xmlns:w10="urn:schemas-microsoft-com:office:word" xmlns:w="http://schemas.openxmlformats.org/wordprocessingml/2006/main" xmlns:w14="http://schemas.microsoft.com/office/word/2010/wordml" xmlns:wpg="http://schemas.microsoft.com/office/word/2010/wordprocessingGroup" xmlns:wpi="http://schemas.microsoft.com/office/word/2010/wordprocessingInk" xmlns:wne="http://schemas.microsoft.com/office/word/2006/wordml" xmlns:wps="http://schemas.microsoft.com/office/word/2010/wordprocessingShape" mc:Ignorable="w14 wp14">
   <w:abstractNum w:abstractNumId="0">
+    <w:nsid w:val="06A92AED"/>
+    <w:multiLevelType w:val="hybridMultilevel"/>
+    <w:tmpl w:val="FDBCAC24"/>
+    <w:lvl w:ilvl="0" w:tplc="04090001">
+      <w:start w:val="1"/>
+      <w:numFmt w:val="bullet"/>
+      <w:lvlText w:val=""/>
+      <w:lvlJc w:val="left"/>
+      <w:pPr>
+        <w:ind w:left="720" w:hanging="360"/>
+      </w:pPr>
+      <w:rPr>
+        <w:rFonts w:ascii="Symbol" w:hAnsi="Symbol" w:hint="default"/>
+      </w:rPr>
+    </w:lvl>
+    <w:lvl w:ilvl="1" w:tplc="04090003">
+      <w:start w:val="1"/>
+      <w:numFmt w:val="bullet"/>
+      <w:lvlText w:val="o"/>
+      <w:lvlJc w:val="left"/>
+      <w:pPr>
+        <w:ind w:left="1440" w:hanging="360"/>
+      </w:pPr>
+      <w:rPr>
+        <w:rFonts w:ascii="Courier New" w:hAnsi="Courier New" w:cs="Courier New" w:hint="default"/>
+      </w:rPr>
+    </w:lvl>
+    <w:lvl w:ilvl="2" w:tplc="04090005" w:tentative="1">
+      <w:start w:val="1"/>
+      <w:numFmt w:val="bullet"/>
+      <w:lvlText w:val=""/>
+      <w:lvlJc w:val="left"/>
+      <w:pPr>
+        <w:ind w:left="2160" w:hanging="360"/>
+      </w:pPr>
+      <w:rPr>
+        <w:rFonts w:ascii="Wingdings" w:hAnsi="Wingdings" w:hint="default"/>
+      </w:rPr>
+    </w:lvl>
+    <w:lvl w:ilvl="3" w:tplc="04090001" w:tentative="1">
+      <w:start w:val="1"/>
+      <w:numFmt w:val="bullet"/>
+      <w:lvlText w:val=""/>
+      <w:lvlJc w:val="left"/>
+      <w:pPr>
+        <w:ind w:left="2880" w:hanging="360"/>
+      </w:pPr>
+      <w:rPr>
+        <w:rFonts w:ascii="Symbol" w:hAnsi="Symbol" w:hint="default"/>
+      </w:rPr>
+    </w:lvl>
+    <w:lvl w:ilvl="4" w:tplc="04090003" w:tentative="1">
+      <w:start w:val="1"/>
+      <w:numFmt w:val="bullet"/>
+      <w:lvlText w:val="o"/>
+      <w:lvlJc w:val="left"/>
+      <w:pPr>
+        <w:ind w:left="3600" w:hanging="360"/>
+      </w:pPr>
+      <w:rPr>
+        <w:rFonts w:ascii="Courier New" w:hAnsi="Courier New" w:cs="Courier New" w:hint="default"/>
+      </w:rPr>
+    </w:lvl>
+    <w:lvl w:ilvl="5" w:tplc="04090005" w:tentative="1">
+      <w:start w:val="1"/>
+      <w:numFmt w:val="bullet"/>
+      <w:lvlText w:val=""/>
+      <w:lvlJc w:val="left"/>
+      <w:pPr>
+        <w:ind w:left="4320" w:hanging="360"/>
+      </w:pPr>
+      <w:rPr>
+        <w:rFonts w:ascii="Wingdings" w:hAnsi="Wingdings" w:hint="default"/>
+      </w:rPr>
+    </w:lvl>
+    <w:lvl w:ilvl="6" w:tplc="04090001" w:tentative="1">
+      <w:start w:val="1"/>
+      <w:numFmt w:val="bullet"/>
+      <w:lvlText w:val=""/>
+      <w:lvlJc w:val="left"/>
+      <w:pPr>
+        <w:ind w:left="5040" w:hanging="360"/>
+      </w:pPr>
+      <w:rPr>
+        <w:rFonts w:ascii="Symbol" w:hAnsi="Symbol" w:hint="default"/>
+      </w:rPr>
+    </w:lvl>
+    <w:lvl w:ilvl="7" w:tplc="04090003" w:tentative="1">
+      <w:start w:val="1"/>
+      <w:numFmt w:val="bullet"/>
+      <w:lvlText w:val="o"/>
+      <w:lvlJc w:val="left"/>
+      <w:pPr>
+        <w:ind w:left="5760" w:hanging="360"/>
+      </w:pPr>
+      <w:rPr>
+        <w:rFonts w:ascii="Courier New" w:hAnsi="Courier New" w:cs="Courier New" w:hint="default"/>
+      </w:rPr>
+    </w:lvl>
+    <w:lvl w:ilvl="8" w:tplc="04090005" w:tentative="1">
+      <w:start w:val="1"/>
+      <w:numFmt w:val="bullet"/>
+      <w:lvlText w:val=""/>
+      <w:lvlJc w:val="left"/>
+      <w:pPr>
+        <w:ind w:left="6480" w:hanging="360"/>
+      </w:pPr>
+      <w:rPr>
+        <w:rFonts w:ascii="Wingdings" w:hAnsi="Wingdings" w:hint="default"/>
+      </w:rPr>
+    </w:lvl>
+  </w:abstractNum>
+  <w:abstractNum w:abstractNumId="1">
+    <w:nsid w:val="0CD87F23"/>
+    <w:multiLevelType w:val="hybridMultilevel"/>
+    <w:tmpl w:val="79C4D506"/>
+    <w:lvl w:ilvl="0" w:tplc="04090001">
+      <w:start w:val="1"/>
+      <w:numFmt w:val="bullet"/>
+      <w:lvlText w:val=""/>
+      <w:lvlJc w:val="left"/>
+      <w:pPr>
+        <w:ind w:left="720" w:hanging="360"/>
+      </w:pPr>
+      <w:rPr>
+        <w:rFonts w:ascii="Symbol" w:hAnsi="Symbol" w:hint="default"/>
+      </w:rPr>
+    </w:lvl>
+    <w:lvl w:ilvl="1" w:tplc="04090003">
+      <w:start w:val="1"/>
+      <w:numFmt w:val="bullet"/>
+      <w:lvlText w:val="o"/>
+      <w:lvlJc w:val="left"/>
+      <w:pPr>
+        <w:ind w:left="1440" w:hanging="360"/>
+      </w:pPr>
+      <w:rPr>
+        <w:rFonts w:ascii="Courier New" w:hAnsi="Courier New" w:cs="Courier New" w:hint="default"/>
+      </w:rPr>
+    </w:lvl>
+    <w:lvl w:ilvl="2" w:tplc="04090005" w:tentative="1">
+      <w:start w:val="1"/>
+      <w:numFmt w:val="bullet"/>
+      <w:lvlText w:val=""/>
+      <w:lvlJc w:val="left"/>
+      <w:pPr>
+        <w:ind w:left="2160" w:hanging="360"/>
+      </w:pPr>
+      <w:rPr>
+        <w:rFonts w:ascii="Wingdings" w:hAnsi="Wingdings" w:hint="default"/>
+      </w:rPr>
+    </w:lvl>
+    <w:lvl w:ilvl="3" w:tplc="04090001" w:tentative="1">
+      <w:start w:val="1"/>
+      <w:numFmt w:val="bullet"/>
+      <w:lvlText w:val=""/>
+      <w:lvlJc w:val="left"/>
+      <w:pPr>
+        <w:ind w:left="2880" w:hanging="360"/>
+      </w:pPr>
+      <w:rPr>
+        <w:rFonts w:ascii="Symbol" w:hAnsi="Symbol" w:hint="default"/>
+      </w:rPr>
+    </w:lvl>
+    <w:lvl w:ilvl="4" w:tplc="04090003" w:tentative="1">
+      <w:start w:val="1"/>
+      <w:numFmt w:val="bullet"/>
+      <w:lvlText w:val="o"/>
+      <w:lvlJc w:val="left"/>
+      <w:pPr>
+        <w:ind w:left="3600" w:hanging="360"/>
+      </w:pPr>
+      <w:rPr>
+        <w:rFonts w:ascii="Courier New" w:hAnsi="Courier New" w:cs="Courier New" w:hint="default"/>
+      </w:rPr>
+    </w:lvl>
+    <w:lvl w:ilvl="5" w:tplc="04090005" w:tentative="1">
+      <w:start w:val="1"/>
+      <w:numFmt w:val="bullet"/>
+      <w:lvlText w:val=""/>
+      <w:lvlJc w:val="left"/>
+      <w:pPr>
+        <w:ind w:left="4320" w:hanging="360"/>
+      </w:pPr>
+      <w:rPr>
+        <w:rFonts w:ascii="Wingdings" w:hAnsi="Wingdings" w:hint="default"/>
+      </w:rPr>
+    </w:lvl>
+    <w:lvl w:ilvl="6" w:tplc="04090001" w:tentative="1">
+      <w:start w:val="1"/>
+      <w:numFmt w:val="bullet"/>
+      <w:lvlText w:val=""/>
+      <w:lvlJc w:val="left"/>
+      <w:pPr>
+        <w:ind w:left="5040" w:hanging="360"/>
+      </w:pPr>
+      <w:rPr>
+        <w:rFonts w:ascii="Symbol" w:hAnsi="Symbol" w:hint="default"/>
+      </w:rPr>
+    </w:lvl>
+    <w:lvl w:ilvl="7" w:tplc="04090003" w:tentative="1">
+      <w:start w:val="1"/>
+      <w:numFmt w:val="bullet"/>
+      <w:lvlText w:val="o"/>
+      <w:lvlJc w:val="left"/>
+      <w:pPr>
+        <w:ind w:left="5760" w:hanging="360"/>
+      </w:pPr>
+      <w:rPr>
+        <w:rFonts w:ascii="Courier New" w:hAnsi="Courier New" w:cs="Courier New" w:hint="default"/>
+      </w:rPr>
+    </w:lvl>
+    <w:lvl w:ilvl="8" w:tplc="04090005" w:tentative="1">
+      <w:start w:val="1"/>
+      <w:numFmt w:val="bullet"/>
+      <w:lvlText w:val=""/>
+      <w:lvlJc w:val="left"/>
+      <w:pPr>
+        <w:ind w:left="6480" w:hanging="360"/>
+      </w:pPr>
+      <w:rPr>
+        <w:rFonts w:ascii="Wingdings" w:hAnsi="Wingdings" w:hint="default"/>
+      </w:rPr>
+    </w:lvl>
+  </w:abstractNum>
+  <w:abstractNum w:abstractNumId="2">
     <w:nsid w:val="0F1843F6"/>
     <w:multiLevelType w:val="hybridMultilevel"/>
     <w:tmpl w:val="EA7EA688"/>
@@ -6458,7 +7167,7 @@
       </w:rPr>
     </w:lvl>
   </w:abstractNum>
-  <w:abstractNum w:abstractNumId="1">
+  <w:abstractNum w:abstractNumId="3">
     <w:nsid w:val="14471ED6"/>
     <w:multiLevelType w:val="hybridMultilevel"/>
     <w:tmpl w:val="572EDD4C"/>
@@ -6571,7 +7280,7 @@
       </w:rPr>
     </w:lvl>
   </w:abstractNum>
-  <w:abstractNum w:abstractNumId="2">
+  <w:abstractNum w:abstractNumId="4">
     <w:nsid w:val="215D194F"/>
     <w:multiLevelType w:val="hybridMultilevel"/>
     <w:tmpl w:val="368E3D3A"/>
@@ -6684,7 +7393,7 @@
       </w:rPr>
     </w:lvl>
   </w:abstractNum>
-  <w:abstractNum w:abstractNumId="3">
+  <w:abstractNum w:abstractNumId="5">
     <w:nsid w:val="265C56D6"/>
     <w:multiLevelType w:val="hybridMultilevel"/>
     <w:tmpl w:val="11F8BA62"/>
@@ -6797,7 +7506,7 @@
       </w:rPr>
     </w:lvl>
   </w:abstractNum>
-  <w:abstractNum w:abstractNumId="4">
+  <w:abstractNum w:abstractNumId="6">
     <w:nsid w:val="2A720439"/>
     <w:multiLevelType w:val="hybridMultilevel"/>
     <w:tmpl w:val="B8AC1738"/>
@@ -6910,7 +7619,7 @@
       </w:rPr>
     </w:lvl>
   </w:abstractNum>
-  <w:abstractNum w:abstractNumId="5">
+  <w:abstractNum w:abstractNumId="7">
     <w:nsid w:val="2F2B3175"/>
     <w:multiLevelType w:val="hybridMultilevel"/>
     <w:tmpl w:val="2D882536"/>
@@ -7023,7 +7732,7 @@
       </w:rPr>
     </w:lvl>
   </w:abstractNum>
-  <w:abstractNum w:abstractNumId="6">
+  <w:abstractNum w:abstractNumId="8">
     <w:nsid w:val="300A3EF7"/>
     <w:multiLevelType w:val="hybridMultilevel"/>
     <w:tmpl w:val="A0D6BCF4"/>
@@ -7136,7 +7845,7 @@
       </w:rPr>
     </w:lvl>
   </w:abstractNum>
-  <w:abstractNum w:abstractNumId="7">
+  <w:abstractNum w:abstractNumId="9">
     <w:nsid w:val="31194443"/>
     <w:multiLevelType w:val="hybridMultilevel"/>
     <w:tmpl w:val="F0B4D078"/>
@@ -7249,7 +7958,7 @@
       </w:rPr>
     </w:lvl>
   </w:abstractNum>
-  <w:abstractNum w:abstractNumId="8">
+  <w:abstractNum w:abstractNumId="10">
     <w:nsid w:val="3B156110"/>
     <w:multiLevelType w:val="hybridMultilevel"/>
     <w:tmpl w:val="D6E49DD4"/>
@@ -7362,7 +8071,7 @@
       </w:rPr>
     </w:lvl>
   </w:abstractNum>
-  <w:abstractNum w:abstractNumId="9">
+  <w:abstractNum w:abstractNumId="11">
     <w:nsid w:val="40C86EBF"/>
     <w:multiLevelType w:val="hybridMultilevel"/>
     <w:tmpl w:val="A7D41D30"/>
@@ -7475,7 +8184,7 @@
       </w:rPr>
     </w:lvl>
   </w:abstractNum>
-  <w:abstractNum w:abstractNumId="10">
+  <w:abstractNum w:abstractNumId="12">
     <w:nsid w:val="46114334"/>
     <w:multiLevelType w:val="hybridMultilevel"/>
     <w:tmpl w:val="A644E6A0"/>
@@ -7588,7 +8297,7 @@
       </w:rPr>
     </w:lvl>
   </w:abstractNum>
-  <w:abstractNum w:abstractNumId="11">
+  <w:abstractNum w:abstractNumId="13">
     <w:nsid w:val="50C14682"/>
     <w:multiLevelType w:val="hybridMultilevel"/>
     <w:tmpl w:val="601801B4"/>
@@ -7701,7 +8410,7 @@
       </w:rPr>
     </w:lvl>
   </w:abstractNum>
-  <w:abstractNum w:abstractNumId="12">
+  <w:abstractNum w:abstractNumId="14">
     <w:nsid w:val="52C7600B"/>
     <w:multiLevelType w:val="hybridMultilevel"/>
     <w:tmpl w:val="971803CA"/>
@@ -7814,7 +8523,120 @@
       </w:rPr>
     </w:lvl>
   </w:abstractNum>
-  <w:abstractNum w:abstractNumId="13">
+  <w:abstractNum w:abstractNumId="15">
+    <w:nsid w:val="5E7D2370"/>
+    <w:multiLevelType w:val="hybridMultilevel"/>
+    <w:tmpl w:val="504257F6"/>
+    <w:lvl w:ilvl="0" w:tplc="04090001">
+      <w:start w:val="1"/>
+      <w:numFmt w:val="bullet"/>
+      <w:lvlText w:val=""/>
+      <w:lvlJc w:val="left"/>
+      <w:pPr>
+        <w:ind w:left="720" w:hanging="360"/>
+      </w:pPr>
+      <w:rPr>
+        <w:rFonts w:ascii="Symbol" w:hAnsi="Symbol" w:hint="default"/>
+      </w:rPr>
+    </w:lvl>
+    <w:lvl w:ilvl="1" w:tplc="04090003">
+      <w:start w:val="1"/>
+      <w:numFmt w:val="bullet"/>
+      <w:lvlText w:val="o"/>
+      <w:lvlJc w:val="left"/>
+      <w:pPr>
+        <w:ind w:left="1440" w:hanging="360"/>
+      </w:pPr>
+      <w:rPr>
+        <w:rFonts w:ascii="Courier New" w:hAnsi="Courier New" w:cs="Courier New" w:hint="default"/>
+      </w:rPr>
+    </w:lvl>
+    <w:lvl w:ilvl="2" w:tplc="04090005" w:tentative="1">
+      <w:start w:val="1"/>
+      <w:numFmt w:val="bullet"/>
+      <w:lvlText w:val=""/>
+      <w:lvlJc w:val="left"/>
+      <w:pPr>
+        <w:ind w:left="2160" w:hanging="360"/>
+      </w:pPr>
+      <w:rPr>
+        <w:rFonts w:ascii="Wingdings" w:hAnsi="Wingdings" w:hint="default"/>
+      </w:rPr>
+    </w:lvl>
+    <w:lvl w:ilvl="3" w:tplc="04090001" w:tentative="1">
+      <w:start w:val="1"/>
+      <w:numFmt w:val="bullet"/>
+      <w:lvlText w:val=""/>
+      <w:lvlJc w:val="left"/>
+      <w:pPr>
+        <w:ind w:left="2880" w:hanging="360"/>
+      </w:pPr>
+      <w:rPr>
+        <w:rFonts w:ascii="Symbol" w:hAnsi="Symbol" w:hint="default"/>
+      </w:rPr>
+    </w:lvl>
+    <w:lvl w:ilvl="4" w:tplc="04090003" w:tentative="1">
+      <w:start w:val="1"/>
+      <w:numFmt w:val="bullet"/>
+      <w:lvlText w:val="o"/>
+      <w:lvlJc w:val="left"/>
+      <w:pPr>
+        <w:ind w:left="3600" w:hanging="360"/>
+      </w:pPr>
+      <w:rPr>
+        <w:rFonts w:ascii="Courier New" w:hAnsi="Courier New" w:cs="Courier New" w:hint="default"/>
+      </w:rPr>
+    </w:lvl>
+    <w:lvl w:ilvl="5" w:tplc="04090005" w:tentative="1">
+      <w:start w:val="1"/>
+      <w:numFmt w:val="bullet"/>
+      <w:lvlText w:val=""/>
+      <w:lvlJc w:val="left"/>
+      <w:pPr>
+        <w:ind w:left="4320" w:hanging="360"/>
+      </w:pPr>
+      <w:rPr>
+        <w:rFonts w:ascii="Wingdings" w:hAnsi="Wingdings" w:hint="default"/>
+      </w:rPr>
+    </w:lvl>
+    <w:lvl w:ilvl="6" w:tplc="04090001" w:tentative="1">
+      <w:start w:val="1"/>
+      <w:numFmt w:val="bullet"/>
+      <w:lvlText w:val=""/>
+      <w:lvlJc w:val="left"/>
+      <w:pPr>
+        <w:ind w:left="5040" w:hanging="360"/>
+      </w:pPr>
+      <w:rPr>
+        <w:rFonts w:ascii="Symbol" w:hAnsi="Symbol" w:hint="default"/>
+      </w:rPr>
+    </w:lvl>
+    <w:lvl w:ilvl="7" w:tplc="04090003" w:tentative="1">
+      <w:start w:val="1"/>
+      <w:numFmt w:val="bullet"/>
+      <w:lvlText w:val="o"/>
+      <w:lvlJc w:val="left"/>
+      <w:pPr>
+        <w:ind w:left="5760" w:hanging="360"/>
+      </w:pPr>
+      <w:rPr>
+        <w:rFonts w:ascii="Courier New" w:hAnsi="Courier New" w:cs="Courier New" w:hint="default"/>
+      </w:rPr>
+    </w:lvl>
+    <w:lvl w:ilvl="8" w:tplc="04090005" w:tentative="1">
+      <w:start w:val="1"/>
+      <w:numFmt w:val="bullet"/>
+      <w:lvlText w:val=""/>
+      <w:lvlJc w:val="left"/>
+      <w:pPr>
+        <w:ind w:left="6480" w:hanging="360"/>
+      </w:pPr>
+      <w:rPr>
+        <w:rFonts w:ascii="Wingdings" w:hAnsi="Wingdings" w:hint="default"/>
+      </w:rPr>
+    </w:lvl>
+  </w:abstractNum>
+  <w:abstractNum w:abstractNumId="16">
     <w:nsid w:val="631747AB"/>
     <w:multiLevelType w:val="hybridMultilevel"/>
     <w:tmpl w:val="B5FC14CC"/>
@@ -7927,7 +8749,7 @@
       </w:rPr>
     </w:lvl>
   </w:abstractNum>
-  <w:abstractNum w:abstractNumId="14">
+  <w:abstractNum w:abstractNumId="17">
     <w:nsid w:val="6AE93DF6"/>
     <w:multiLevelType w:val="hybridMultilevel"/>
     <w:tmpl w:val="91608E66"/>
@@ -8040,7 +8862,7 @@
       </w:rPr>
     </w:lvl>
   </w:abstractNum>
-  <w:abstractNum w:abstractNumId="15">
+  <w:abstractNum w:abstractNumId="18">
     <w:nsid w:val="71F92E07"/>
     <w:multiLevelType w:val="hybridMultilevel"/>
     <w:tmpl w:val="1F8CC030"/>
@@ -8153,7 +8975,7 @@
       </w:rPr>
     </w:lvl>
   </w:abstractNum>
-  <w:abstractNum w:abstractNumId="16">
+  <w:abstractNum w:abstractNumId="19">
     <w:nsid w:val="72A03EA5"/>
     <w:multiLevelType w:val="hybridMultilevel"/>
     <w:tmpl w:val="EF04311C"/>
@@ -8266,7 +9088,7 @@
       </w:rPr>
     </w:lvl>
   </w:abstractNum>
-  <w:abstractNum w:abstractNumId="17">
+  <w:abstractNum w:abstractNumId="20">
     <w:nsid w:val="75213181"/>
     <w:multiLevelType w:val="hybridMultilevel"/>
     <w:tmpl w:val="9A7AAF1C"/>
@@ -8379,7 +9201,7 @@
       </w:rPr>
     </w:lvl>
   </w:abstractNum>
-  <w:abstractNum w:abstractNumId="18">
+  <w:abstractNum w:abstractNumId="21">
     <w:nsid w:val="78621BF0"/>
     <w:multiLevelType w:val="hybridMultilevel"/>
     <w:tmpl w:val="F85A420E"/>
@@ -8492,7 +9314,7 @@
       </w:rPr>
     </w:lvl>
   </w:abstractNum>
-  <w:abstractNum w:abstractNumId="19">
+  <w:abstractNum w:abstractNumId="22">
     <w:nsid w:val="7A2C41F9"/>
     <w:multiLevelType w:val="hybridMultilevel"/>
     <w:tmpl w:val="5C3A716A"/>
@@ -8605,7 +9427,7 @@
       </w:rPr>
     </w:lvl>
   </w:abstractNum>
-  <w:abstractNum w:abstractNumId="20">
+  <w:abstractNum w:abstractNumId="23">
     <w:nsid w:val="7C6C11A6"/>
     <w:multiLevelType w:val="hybridMultilevel"/>
     <w:tmpl w:val="A2B8FE66"/>
@@ -8718,7 +9540,7 @@
       </w:rPr>
     </w:lvl>
   </w:abstractNum>
-  <w:abstractNum w:abstractNumId="21">
+  <w:abstractNum w:abstractNumId="24">
     <w:nsid w:val="7E6377BA"/>
     <w:multiLevelType w:val="hybridMultilevel"/>
     <w:tmpl w:val="F6EC5248"/>
@@ -8832,70 +9654,79 @@
     </w:lvl>
   </w:abstractNum>
   <w:num w:numId="1">
+    <w:abstractNumId w:val="14"/>
+  </w:num>
+  <w:num w:numId="2">
+    <w:abstractNumId w:val="5"/>
+  </w:num>
+  <w:num w:numId="3">
+    <w:abstractNumId w:val="9"/>
+  </w:num>
+  <w:num w:numId="4">
+    <w:abstractNumId w:val="10"/>
+  </w:num>
+  <w:num w:numId="5">
+    <w:abstractNumId w:val="13"/>
+  </w:num>
+  <w:num w:numId="6">
+    <w:abstractNumId w:val="19"/>
+  </w:num>
+  <w:num w:numId="7">
+    <w:abstractNumId w:val="3"/>
+  </w:num>
+  <w:num w:numId="8">
+    <w:abstractNumId w:val="16"/>
+  </w:num>
+  <w:num w:numId="9">
+    <w:abstractNumId w:val="7"/>
+  </w:num>
+  <w:num w:numId="10">
+    <w:abstractNumId w:val="23"/>
+  </w:num>
+  <w:num w:numId="11">
+    <w:abstractNumId w:val="20"/>
+  </w:num>
+  <w:num w:numId="12">
+    <w:abstractNumId w:val="8"/>
+  </w:num>
+  <w:num w:numId="13">
+    <w:abstractNumId w:val="2"/>
+  </w:num>
+  <w:num w:numId="14">
+    <w:abstractNumId w:val="4"/>
+  </w:num>
+  <w:num w:numId="15">
+    <w:abstractNumId w:val="6"/>
+  </w:num>
+  <w:num w:numId="16">
+    <w:abstractNumId w:val="22"/>
+  </w:num>
+  <w:num w:numId="17">
+    <w:abstractNumId w:val="21"/>
+  </w:num>
+  <w:num w:numId="18">
+    <w:abstractNumId w:val="17"/>
+  </w:num>
+  <w:num w:numId="19">
     <w:abstractNumId w:val="12"/>
   </w:num>
-  <w:num w:numId="2">
-    <w:abstractNumId w:val="3"/>
+  <w:num w:numId="20">
+    <w:abstractNumId w:val="24"/>
   </w:num>
-  <w:num w:numId="3">
-    <w:abstractNumId w:val="7"/>
+  <w:num w:numId="21">
+    <w:abstractNumId w:val="18"/>
   </w:num>
-  <w:num w:numId="4">
-    <w:abstractNumId w:val="8"/>
-  </w:num>
-  <w:num w:numId="5">
+  <w:num w:numId="22">
     <w:abstractNumId w:val="11"/>
   </w:num>
-  <w:num w:numId="6">
-    <w:abstractNumId w:val="16"/>
-  </w:num>
-  <w:num w:numId="7">
-    <w:abstractNumId w:val="1"/>
-  </w:num>
-  <w:num w:numId="8">
-    <w:abstractNumId w:val="13"/>
-  </w:num>
-  <w:num w:numId="9">
-    <w:abstractNumId w:val="5"/>
-  </w:num>
-  <w:num w:numId="10">
-    <w:abstractNumId w:val="20"/>
-  </w:num>
-  <w:num w:numId="11">
-    <w:abstractNumId w:val="17"/>
-  </w:num>
-  <w:num w:numId="12">
-    <w:abstractNumId w:val="6"/>
-  </w:num>
-  <w:num w:numId="13">
+  <w:num w:numId="23">
     <w:abstractNumId w:val="0"/>
   </w:num>
-  <w:num w:numId="14">
-    <w:abstractNumId w:val="2"/>
-  </w:num>
-  <w:num w:numId="15">
-    <w:abstractNumId w:val="4"/>
-  </w:num>
-  <w:num w:numId="16">
-    <w:abstractNumId w:val="19"/>
-  </w:num>
-  <w:num w:numId="17">
-    <w:abstractNumId w:val="18"/>
-  </w:num>
-  <w:num w:numId="18">
-    <w:abstractNumId w:val="14"/>
-  </w:num>
-  <w:num w:numId="19">
-    <w:abstractNumId w:val="10"/>
-  </w:num>
-  <w:num w:numId="20">
-    <w:abstractNumId w:val="21"/>
-  </w:num>
-  <w:num w:numId="21">
+  <w:num w:numId="24">
     <w:abstractNumId w:val="15"/>
   </w:num>
-  <w:num w:numId="22">
-    <w:abstractNumId w:val="9"/>
+  <w:num w:numId="25">
+    <w:abstractNumId w:val="1"/>
   </w:num>
 </w:numbering>
 </file>

</xml_diff>

<commit_message>
Notes from lecture on March 27, 2019
</commit_message>
<xml_diff>
--- a/Notes/SOC5600_2019_Spring_Notes_Lectures_v00.docx
+++ b/Notes/SOC5600_2019_Spring_Notes_Lectures_v00.docx
@@ -6043,13 +6043,1235 @@
       </w:r>
     </w:p>
     <w:p>
+      <w:pPr>
+        <w:sectPr>
+          <w:headerReference w:type="default" r:id="rId15"/>
+          <w:pgSz w:w="12240" w:h="15840"/>
+          <w:pgMar w:top="1440" w:right="1440" w:bottom="1440" w:left="1440" w:header="720" w:footer="720" w:gutter="0"/>
+          <w:pgNumType w:start="1"/>
+          <w:cols w:space="720"/>
+          <w:docGrid w:linePitch="360"/>
+        </w:sectPr>
+      </w:pPr>
+    </w:p>
+    <w:p>
+      <w:r>
+        <w:lastRenderedPageBreak/>
+        <w:t>Comparing Qualitative and Quantitative Analyses</w:t>
+      </w:r>
+    </w:p>
+    <w:p>
+      <w:pPr>
+        <w:pStyle w:val="ListParagraph"/>
+        <w:numPr>
+          <w:ilvl w:val="0"/>
+          <w:numId w:val="26"/>
+        </w:numPr>
+      </w:pPr>
+      <w:r>
+        <w:t>Purpose</w:t>
+      </w:r>
+    </w:p>
+    <w:p>
+      <w:pPr>
+        <w:pStyle w:val="ListParagraph"/>
+        <w:numPr>
+          <w:ilvl w:val="1"/>
+          <w:numId w:val="26"/>
+        </w:numPr>
+      </w:pPr>
+      <w:r>
+        <w:t xml:space="preserve">Qualitative </w:t>
+      </w:r>
+      <w:r>
+        <w:sym w:font="Wingdings" w:char="F0E0"/>
+      </w:r>
+      <w:r>
+        <w:t xml:space="preserve"> meaning of experiences, cultures, issues</w:t>
+      </w:r>
+    </w:p>
+    <w:p>
+      <w:pPr>
+        <w:pStyle w:val="ListParagraph"/>
+        <w:numPr>
+          <w:ilvl w:val="1"/>
+          <w:numId w:val="26"/>
+        </w:numPr>
+      </w:pPr>
+      <w:r>
+        <w:t xml:space="preserve">Quantitative </w:t>
+      </w:r>
+      <w:r>
+        <w:sym w:font="Wingdings" w:char="F0E0"/>
+      </w:r>
+      <w:r>
+        <w:t xml:space="preserve"> relationship between variables</w:t>
+      </w:r>
+    </w:p>
+    <w:p>
+      <w:pPr>
+        <w:pStyle w:val="ListParagraph"/>
+        <w:numPr>
+          <w:ilvl w:val="0"/>
+          <w:numId w:val="26"/>
+        </w:numPr>
+      </w:pPr>
+      <w:r>
+        <w:t>Research Questions and Hypotheses</w:t>
+      </w:r>
+    </w:p>
+    <w:p>
+      <w:pPr>
+        <w:pStyle w:val="ListParagraph"/>
+        <w:numPr>
+          <w:ilvl w:val="1"/>
+          <w:numId w:val="26"/>
+        </w:numPr>
+      </w:pPr>
+      <w:r>
+        <w:t xml:space="preserve">Qualitative </w:t>
+      </w:r>
+      <w:r>
+        <w:sym w:font="Wingdings" w:char="F0E0"/>
+      </w:r>
+      <w:r>
+        <w:t xml:space="preserve"> </w:t>
+      </w:r>
+      <w:r>
+        <w:t xml:space="preserve">take the form of </w:t>
+      </w:r>
+      <w:r>
+        <w:t>what or how; explore not predict; no hypotheses</w:t>
+      </w:r>
+    </w:p>
+    <w:p>
+      <w:pPr>
+        <w:pStyle w:val="ListParagraph"/>
+        <w:numPr>
+          <w:ilvl w:val="1"/>
+          <w:numId w:val="26"/>
+        </w:numPr>
+      </w:pPr>
+      <w:r>
+        <w:t xml:space="preserve">Quantitative </w:t>
+      </w:r>
+      <w:r>
+        <w:sym w:font="Wingdings" w:char="F0E0"/>
+      </w:r>
+      <w:r>
+        <w:t xml:space="preserve"> </w:t>
+      </w:r>
+      <w:r>
+        <w:t xml:space="preserve">take the form of </w:t>
+      </w:r>
+      <w:r>
+        <w:t>what, how</w:t>
+      </w:r>
+      <w:r>
+        <w:t>, or does</w:t>
+      </w:r>
+      <w:r>
+        <w:t>; predictions; hypotheses</w:t>
+      </w:r>
+    </w:p>
+    <w:p>
+      <w:pPr>
+        <w:pStyle w:val="ListParagraph"/>
+        <w:numPr>
+          <w:ilvl w:val="0"/>
+          <w:numId w:val="26"/>
+        </w:numPr>
+      </w:pPr>
+      <w:r>
+        <w:t>Data</w:t>
+      </w:r>
+    </w:p>
+    <w:p>
+      <w:pPr>
+        <w:pStyle w:val="ListParagraph"/>
+        <w:numPr>
+          <w:ilvl w:val="1"/>
+          <w:numId w:val="26"/>
+        </w:numPr>
+      </w:pPr>
+      <w:r>
+        <w:t xml:space="preserve">Qualitative </w:t>
+      </w:r>
+      <w:r>
+        <w:sym w:font="Wingdings" w:char="F0E0"/>
+      </w:r>
+      <w:r>
+        <w:t xml:space="preserve"> words</w:t>
+      </w:r>
+      <w:r>
+        <w:t xml:space="preserve"> from interviews, documents,</w:t>
+      </w:r>
+      <w:r>
+        <w:t xml:space="preserve"> observations, audio-visual materials</w:t>
+      </w:r>
+    </w:p>
+    <w:p>
+      <w:pPr>
+        <w:pStyle w:val="ListParagraph"/>
+        <w:numPr>
+          <w:ilvl w:val="2"/>
+          <w:numId w:val="26"/>
+        </w:numPr>
+      </w:pPr>
+      <w:r>
+        <w:t>Researcher is the instrument</w:t>
+      </w:r>
+    </w:p>
+    <w:p>
+      <w:pPr>
+        <w:pStyle w:val="ListParagraph"/>
+        <w:numPr>
+          <w:ilvl w:val="2"/>
+          <w:numId w:val="26"/>
+        </w:numPr>
+      </w:pPr>
+      <w:r>
+        <w:t>Emergent design; methods change during study</w:t>
+      </w:r>
+    </w:p>
+    <w:p>
+      <w:pPr>
+        <w:pStyle w:val="ListParagraph"/>
+        <w:numPr>
+          <w:ilvl w:val="1"/>
+          <w:numId w:val="26"/>
+        </w:numPr>
+      </w:pPr>
+      <w:r>
+        <w:t xml:space="preserve">Quantitative </w:t>
+      </w:r>
+      <w:r>
+        <w:sym w:font="Wingdings" w:char="F0E0"/>
+      </w:r>
+      <w:r>
+        <w:t xml:space="preserve"> numbers from instruments</w:t>
+      </w:r>
+    </w:p>
+    <w:p>
+      <w:pPr>
+        <w:pStyle w:val="ListParagraph"/>
+        <w:numPr>
+          <w:ilvl w:val="0"/>
+          <w:numId w:val="26"/>
+        </w:numPr>
+      </w:pPr>
+      <w:r>
+        <w:t>Analysis</w:t>
+      </w:r>
+    </w:p>
+    <w:p>
+      <w:pPr>
+        <w:pStyle w:val="ListParagraph"/>
+        <w:numPr>
+          <w:ilvl w:val="1"/>
+          <w:numId w:val="26"/>
+        </w:numPr>
+      </w:pPr>
+      <w:r>
+        <w:t xml:space="preserve">Qualitative </w:t>
+      </w:r>
+      <w:r>
+        <w:sym w:font="Wingdings" w:char="F0E0"/>
+      </w:r>
+      <w:r>
+        <w:t xml:space="preserve"> creating themes</w:t>
+      </w:r>
+    </w:p>
+    <w:p>
+      <w:pPr>
+        <w:pStyle w:val="ListParagraph"/>
+        <w:numPr>
+          <w:ilvl w:val="2"/>
+          <w:numId w:val="26"/>
+        </w:numPr>
+      </w:pPr>
+      <w:r>
+        <w:t xml:space="preserve">Inductive in nature (i.e., data </w:t>
+      </w:r>
+      <w:r>
+        <w:sym w:font="Wingdings" w:char="F0E0"/>
+      </w:r>
+      <w:r>
+        <w:t xml:space="preserve"> theory)</w:t>
+      </w:r>
+    </w:p>
+    <w:p>
+      <w:pPr>
+        <w:pStyle w:val="ListParagraph"/>
+        <w:numPr>
+          <w:ilvl w:val="1"/>
+          <w:numId w:val="26"/>
+        </w:numPr>
+      </w:pPr>
+      <w:r>
+        <w:t xml:space="preserve">Quantitative </w:t>
+      </w:r>
+      <w:r>
+        <w:sym w:font="Wingdings" w:char="F0E0"/>
+      </w:r>
+      <w:r>
+        <w:t xml:space="preserve"> statistics</w:t>
+      </w:r>
+    </w:p>
+    <w:p>
+      <w:pPr>
+        <w:pStyle w:val="ListParagraph"/>
+        <w:numPr>
+          <w:ilvl w:val="2"/>
+          <w:numId w:val="26"/>
+        </w:numPr>
+      </w:pPr>
+      <w:r>
+        <w:t xml:space="preserve">Deductive in nature (i.e., theory </w:t>
+      </w:r>
+      <w:r>
+        <w:sym w:font="Wingdings" w:char="F0E0"/>
+      </w:r>
+      <w:r>
+        <w:t xml:space="preserve"> </w:t>
+      </w:r>
+      <w:r>
+        <w:t xml:space="preserve">hypothesis </w:t>
+      </w:r>
+      <w:r>
+        <w:sym w:font="Wingdings" w:char="F0E0"/>
+      </w:r>
+      <w:r>
+        <w:t xml:space="preserve"> </w:t>
+      </w:r>
+      <w:r>
+        <w:t>data)</w:t>
+      </w:r>
+    </w:p>
+    <w:p>
+      <w:pPr>
+        <w:pStyle w:val="ListParagraph"/>
+        <w:numPr>
+          <w:ilvl w:val="0"/>
+          <w:numId w:val="26"/>
+        </w:numPr>
+      </w:pPr>
+      <w:r>
+        <w:t>Report</w:t>
+      </w:r>
+    </w:p>
+    <w:p>
+      <w:pPr>
+        <w:pStyle w:val="ListParagraph"/>
+        <w:numPr>
+          <w:ilvl w:val="1"/>
+          <w:numId w:val="26"/>
+        </w:numPr>
+      </w:pPr>
+      <w:r>
+        <w:t xml:space="preserve">Qualitative </w:t>
+      </w:r>
+      <w:r>
+        <w:sym w:font="Wingdings" w:char="F0E0"/>
+      </w:r>
+      <w:r>
+        <w:t xml:space="preserve"> narrative, first person, interpretive</w:t>
+      </w:r>
+    </w:p>
+    <w:p>
+      <w:pPr>
+        <w:pStyle w:val="ListParagraph"/>
+        <w:numPr>
+          <w:ilvl w:val="1"/>
+          <w:numId w:val="26"/>
+        </w:numPr>
+      </w:pPr>
+      <w:r>
+        <w:t xml:space="preserve">Quantitative </w:t>
+      </w:r>
+      <w:r>
+        <w:sym w:font="Wingdings" w:char="F0E0"/>
+      </w:r>
+      <w:r>
+        <w:t xml:space="preserve"> rigid, objective</w:t>
+      </w:r>
+    </w:p>
+    <w:p/>
+    <w:p>
+      <w:r>
+        <w:t>Grounded Theory</w:t>
+      </w:r>
+    </w:p>
+    <w:p>
+      <w:pPr>
+        <w:pStyle w:val="ListParagraph"/>
+        <w:numPr>
+          <w:ilvl w:val="0"/>
+          <w:numId w:val="27"/>
+        </w:numPr>
+      </w:pPr>
+      <w:r>
+        <w:t>Qualitative in nature</w:t>
+      </w:r>
+    </w:p>
+    <w:p>
+      <w:pPr>
+        <w:pStyle w:val="ListParagraph"/>
+        <w:numPr>
+          <w:ilvl w:val="1"/>
+          <w:numId w:val="27"/>
+        </w:numPr>
+      </w:pPr>
+      <w:r>
+        <w:t xml:space="preserve">Focus on an experience </w:t>
+      </w:r>
+      <w:r>
+        <w:sym w:font="Wingdings" w:char="F0E0"/>
+      </w:r>
+      <w:r>
+        <w:t xml:space="preserve"> understand process </w:t>
+      </w:r>
+      <w:r>
+        <w:sym w:font="Wingdings" w:char="F0E0"/>
+      </w:r>
+      <w:r>
+        <w:t xml:space="preserve"> theory about process</w:t>
+      </w:r>
+    </w:p>
+    <w:p>
+      <w:pPr>
+        <w:pStyle w:val="ListParagraph"/>
+        <w:numPr>
+          <w:ilvl w:val="1"/>
+          <w:numId w:val="27"/>
+        </w:numPr>
+      </w:pPr>
+      <w:r>
+        <w:t>Theory comes from data collected in study</w:t>
+      </w:r>
+    </w:p>
+    <w:p>
+      <w:pPr>
+        <w:pStyle w:val="ListParagraph"/>
+        <w:numPr>
+          <w:ilvl w:val="0"/>
+          <w:numId w:val="27"/>
+        </w:numPr>
+      </w:pPr>
+      <w:r>
+        <w:t>Useful when there is no established theory to explain the process</w:t>
+      </w:r>
+    </w:p>
+    <w:p>
+      <w:pPr>
+        <w:pStyle w:val="ListParagraph"/>
+        <w:numPr>
+          <w:ilvl w:val="0"/>
+          <w:numId w:val="27"/>
+        </w:numPr>
+      </w:pPr>
+      <w:r>
+        <w:t xml:space="preserve">Mainly uses </w:t>
+      </w:r>
+      <w:r>
+        <w:t xml:space="preserve">data obtained from </w:t>
+      </w:r>
+      <w:r>
+        <w:t>interview</w:t>
+      </w:r>
+      <w:r>
+        <w:t>s</w:t>
+      </w:r>
+    </w:p>
+    <w:p>
+      <w:pPr>
+        <w:pStyle w:val="ListParagraph"/>
+        <w:numPr>
+          <w:ilvl w:val="1"/>
+          <w:numId w:val="27"/>
+        </w:numPr>
+      </w:pPr>
+      <w:r>
+        <w:t>Saturation typically reached at 20 or 30 interviews</w:t>
+      </w:r>
+    </w:p>
+    <w:p>
+      <w:pPr>
+        <w:pStyle w:val="ListParagraph"/>
+        <w:numPr>
+          <w:ilvl w:val="0"/>
+          <w:numId w:val="27"/>
+        </w:numPr>
+      </w:pPr>
+      <w:r>
+        <w:t>Elements</w:t>
+      </w:r>
+    </w:p>
+    <w:p>
+      <w:pPr>
+        <w:pStyle w:val="ListParagraph"/>
+        <w:numPr>
+          <w:ilvl w:val="1"/>
+          <w:numId w:val="27"/>
+        </w:numPr>
+      </w:pPr>
+      <w:r>
+        <w:t>Core p</w:t>
+      </w:r>
+      <w:r>
+        <w:t>henomenon</w:t>
+      </w:r>
+    </w:p>
+    <w:p>
+      <w:pPr>
+        <w:pStyle w:val="ListParagraph"/>
+        <w:numPr>
+          <w:ilvl w:val="1"/>
+          <w:numId w:val="27"/>
+        </w:numPr>
+      </w:pPr>
+      <w:r>
+        <w:t>Causal conditions</w:t>
+      </w:r>
+    </w:p>
+    <w:p>
+      <w:pPr>
+        <w:pStyle w:val="ListParagraph"/>
+        <w:numPr>
+          <w:ilvl w:val="1"/>
+          <w:numId w:val="27"/>
+        </w:numPr>
+      </w:pPr>
+      <w:r>
+        <w:t>Strategies</w:t>
+      </w:r>
+    </w:p>
+    <w:p>
+      <w:pPr>
+        <w:pStyle w:val="ListParagraph"/>
+        <w:numPr>
+          <w:ilvl w:val="1"/>
+          <w:numId w:val="27"/>
+        </w:numPr>
+      </w:pPr>
+      <w:r>
+        <w:t>Consequences</w:t>
+      </w:r>
+    </w:p>
+    <w:p>
+      <w:pPr>
+        <w:pStyle w:val="ListParagraph"/>
+        <w:numPr>
+          <w:ilvl w:val="0"/>
+          <w:numId w:val="27"/>
+        </w:numPr>
+      </w:pPr>
+      <w:r>
+        <w:t>Limitations and Challenges</w:t>
+      </w:r>
+    </w:p>
+    <w:p>
+      <w:pPr>
+        <w:pStyle w:val="ListParagraph"/>
+        <w:numPr>
+          <w:ilvl w:val="1"/>
+          <w:numId w:val="27"/>
+        </w:numPr>
+      </w:pPr>
+      <w:r>
+        <w:t>Recruiting participants</w:t>
+      </w:r>
+    </w:p>
+    <w:p>
+      <w:pPr>
+        <w:pStyle w:val="ListParagraph"/>
+        <w:numPr>
+          <w:ilvl w:val="1"/>
+          <w:numId w:val="27"/>
+        </w:numPr>
+      </w:pPr>
+      <w:r>
+        <w:t>Time consuming</w:t>
+      </w:r>
+    </w:p>
+    <w:p>
+      <w:pPr>
+        <w:pStyle w:val="ListParagraph"/>
+        <w:numPr>
+          <w:ilvl w:val="1"/>
+          <w:numId w:val="27"/>
+        </w:numPr>
+      </w:pPr>
+      <w:r>
+        <w:t>Research bias</w:t>
+      </w:r>
+    </w:p>
+    <w:p>
+      <w:pPr>
+        <w:pStyle w:val="ListParagraph"/>
+        <w:numPr>
+          <w:ilvl w:val="1"/>
+          <w:numId w:val="27"/>
+        </w:numPr>
+      </w:pPr>
+      <w:r>
+        <w:t>Generalizability</w:t>
+      </w:r>
+    </w:p>
+    <w:p/>
+    <w:p>
+      <w:r>
+        <w:t>Phenomenology</w:t>
+      </w:r>
+    </w:p>
+    <w:p>
+      <w:pPr>
+        <w:pStyle w:val="ListParagraph"/>
+        <w:numPr>
+          <w:ilvl w:val="0"/>
+          <w:numId w:val="28"/>
+        </w:numPr>
+      </w:pPr>
+      <w:r>
+        <w:t>Types</w:t>
+      </w:r>
+    </w:p>
+    <w:p>
+      <w:pPr>
+        <w:pStyle w:val="ListParagraph"/>
+        <w:numPr>
+          <w:ilvl w:val="1"/>
+          <w:numId w:val="28"/>
+        </w:numPr>
+      </w:pPr>
+      <w:r>
+        <w:t>Hermeneutic phenomenology</w:t>
+      </w:r>
+    </w:p>
+    <w:p>
+      <w:pPr>
+        <w:pStyle w:val="ListParagraph"/>
+        <w:numPr>
+          <w:ilvl w:val="2"/>
+          <w:numId w:val="28"/>
+        </w:numPr>
+      </w:pPr>
+      <w:r>
+        <w:t>Interpret texts and media to explore lived experience with some social phenomenon.</w:t>
+      </w:r>
+    </w:p>
+    <w:p>
+      <w:pPr>
+        <w:pStyle w:val="ListParagraph"/>
+        <w:numPr>
+          <w:ilvl w:val="1"/>
+          <w:numId w:val="28"/>
+        </w:numPr>
+      </w:pPr>
+      <w:r>
+        <w:t>Transcendental phenomenology</w:t>
+      </w:r>
+    </w:p>
+    <w:p>
+      <w:pPr>
+        <w:pStyle w:val="ListParagraph"/>
+        <w:numPr>
+          <w:ilvl w:val="2"/>
+          <w:numId w:val="28"/>
+        </w:numPr>
+      </w:pPr>
+      <w:r>
+        <w:t>Understand the meaning that participants ascribe to a lived experience with some social phenomenon.</w:t>
+      </w:r>
+    </w:p>
+    <w:p>
+      <w:pPr>
+        <w:pStyle w:val="ListParagraph"/>
+        <w:numPr>
+          <w:ilvl w:val="0"/>
+          <w:numId w:val="28"/>
+        </w:numPr>
+      </w:pPr>
+      <w:r>
+        <w:lastRenderedPageBreak/>
+        <w:t>Methods for transcendental phenomenology</w:t>
+      </w:r>
+    </w:p>
+    <w:p>
+      <w:pPr>
+        <w:pStyle w:val="ListParagraph"/>
+        <w:numPr>
+          <w:ilvl w:val="1"/>
+          <w:numId w:val="28"/>
+        </w:numPr>
+      </w:pPr>
+      <w:r>
+        <w:t xml:space="preserve">Main data is </w:t>
+      </w:r>
+      <w:r>
+        <w:t xml:space="preserve">obtained from </w:t>
+      </w:r>
+      <w:r>
+        <w:t>participant interviews</w:t>
+      </w:r>
+    </w:p>
+    <w:p>
+      <w:pPr>
+        <w:pStyle w:val="ListParagraph"/>
+        <w:numPr>
+          <w:ilvl w:val="1"/>
+          <w:numId w:val="28"/>
+        </w:numPr>
+      </w:pPr>
+      <w:r>
+        <w:t>Research question is typically</w:t>
+      </w:r>
+      <w:r>
+        <w:t xml:space="preserve"> takes the form of</w:t>
+      </w:r>
+      <w:r>
+        <w:t xml:space="preserve"> “What is the experience of …”</w:t>
+      </w:r>
+    </w:p>
+    <w:p>
+      <w:pPr>
+        <w:pStyle w:val="ListParagraph"/>
+        <w:numPr>
+          <w:ilvl w:val="1"/>
+          <w:numId w:val="28"/>
+        </w:numPr>
+      </w:pPr>
+      <w:r>
+        <w:t xml:space="preserve">Bracketing </w:t>
+      </w:r>
+      <w:r>
+        <w:sym w:font="Wingdings" w:char="F0E0"/>
+      </w:r>
+      <w:r>
+        <w:t xml:space="preserve"> set aside researcher experiences, biases</w:t>
+      </w:r>
+    </w:p>
+    <w:p>
+      <w:pPr>
+        <w:pStyle w:val="ListParagraph"/>
+        <w:numPr>
+          <w:ilvl w:val="2"/>
+          <w:numId w:val="28"/>
+        </w:numPr>
+      </w:pPr>
+      <w:r>
+        <w:t>Discussing and taking notes with colleagues</w:t>
+      </w:r>
+    </w:p>
+    <w:p>
+      <w:pPr>
+        <w:pStyle w:val="ListParagraph"/>
+        <w:numPr>
+          <w:ilvl w:val="1"/>
+          <w:numId w:val="28"/>
+        </w:numPr>
+      </w:pPr>
+      <w:r>
+        <w:t>Recruit participants</w:t>
+      </w:r>
+    </w:p>
+    <w:p>
+      <w:pPr>
+        <w:pStyle w:val="ListParagraph"/>
+        <w:numPr>
+          <w:ilvl w:val="1"/>
+          <w:numId w:val="28"/>
+        </w:numPr>
+      </w:pPr>
+      <w:r>
+        <w:t>Data analysis</w:t>
+      </w:r>
+    </w:p>
+    <w:p>
+      <w:pPr>
+        <w:pStyle w:val="ListParagraph"/>
+        <w:numPr>
+          <w:ilvl w:val="2"/>
+          <w:numId w:val="28"/>
+        </w:numPr>
+      </w:pPr>
+      <w:proofErr w:type="spellStart"/>
+      <w:r>
+        <w:t>Horizontalization</w:t>
+      </w:r>
+      <w:proofErr w:type="spellEnd"/>
+      <w:r>
+        <w:t xml:space="preserve"> of interviews </w:t>
+      </w:r>
+      <w:r>
+        <w:sym w:font="Wingdings" w:char="F0E0"/>
+      </w:r>
+      <w:r>
+        <w:t xml:space="preserve"> significant statements</w:t>
+      </w:r>
+    </w:p>
+    <w:p>
+      <w:pPr>
+        <w:pStyle w:val="ListParagraph"/>
+        <w:numPr>
+          <w:ilvl w:val="2"/>
+          <w:numId w:val="28"/>
+        </w:numPr>
+      </w:pPr>
+      <w:r>
+        <w:t>Cluster significant statements</w:t>
+      </w:r>
+    </w:p>
+    <w:p>
+      <w:pPr>
+        <w:pStyle w:val="ListParagraph"/>
+        <w:numPr>
+          <w:ilvl w:val="2"/>
+          <w:numId w:val="28"/>
+        </w:numPr>
+      </w:pPr>
+      <w:r>
+        <w:t>Prepare textural description</w:t>
+      </w:r>
+    </w:p>
+    <w:p>
+      <w:pPr>
+        <w:pStyle w:val="ListParagraph"/>
+        <w:numPr>
+          <w:ilvl w:val="2"/>
+          <w:numId w:val="28"/>
+        </w:numPr>
+      </w:pPr>
+      <w:r>
+        <w:t>Prepare structural description</w:t>
+      </w:r>
+    </w:p>
+    <w:p>
+      <w:pPr>
+        <w:pStyle w:val="ListParagraph"/>
+        <w:numPr>
+          <w:ilvl w:val="2"/>
+          <w:numId w:val="28"/>
+        </w:numPr>
+      </w:pPr>
+      <w:r>
+        <w:t>Prepare essential variant structure</w:t>
+      </w:r>
+    </w:p>
+    <w:p>
+      <w:pPr>
+        <w:pStyle w:val="ListParagraph"/>
+        <w:numPr>
+          <w:ilvl w:val="0"/>
+          <w:numId w:val="28"/>
+        </w:numPr>
+      </w:pPr>
+      <w:r>
+        <w:t>Limitations and Challenges</w:t>
+      </w:r>
+    </w:p>
+    <w:p>
+      <w:pPr>
+        <w:pStyle w:val="ListParagraph"/>
+        <w:numPr>
+          <w:ilvl w:val="1"/>
+          <w:numId w:val="28"/>
+        </w:numPr>
+      </w:pPr>
+      <w:r>
+        <w:t>Recruiting participants</w:t>
+      </w:r>
+    </w:p>
+    <w:p>
+      <w:pPr>
+        <w:pStyle w:val="ListParagraph"/>
+        <w:numPr>
+          <w:ilvl w:val="1"/>
+          <w:numId w:val="28"/>
+        </w:numPr>
+      </w:pPr>
+      <w:r>
+        <w:t>Time consuming</w:t>
+      </w:r>
+    </w:p>
+    <w:p>
+      <w:pPr>
+        <w:pStyle w:val="ListParagraph"/>
+        <w:numPr>
+          <w:ilvl w:val="1"/>
+          <w:numId w:val="28"/>
+        </w:numPr>
+      </w:pPr>
+      <w:r>
+        <w:t>Researcher bias</w:t>
+      </w:r>
+    </w:p>
+    <w:p>
+      <w:pPr>
+        <w:pStyle w:val="ListParagraph"/>
+        <w:numPr>
+          <w:ilvl w:val="1"/>
+          <w:numId w:val="28"/>
+        </w:numPr>
+      </w:pPr>
+      <w:r>
+        <w:t>Generalizability</w:t>
+      </w:r>
+    </w:p>
+    <w:p/>
+    <w:p>
+      <w:r>
+        <w:t>Quantitative</w:t>
+      </w:r>
+    </w:p>
+    <w:p>
+      <w:pPr>
+        <w:pStyle w:val="ListParagraph"/>
+        <w:numPr>
+          <w:ilvl w:val="0"/>
+          <w:numId w:val="29"/>
+        </w:numPr>
+      </w:pPr>
+      <w:r>
+        <w:t>Packages</w:t>
+      </w:r>
+    </w:p>
+    <w:p>
+      <w:pPr>
+        <w:pStyle w:val="ListParagraph"/>
+        <w:numPr>
+          <w:ilvl w:val="1"/>
+          <w:numId w:val="29"/>
+        </w:numPr>
+      </w:pPr>
+      <w:r>
+        <w:t>SAS</w:t>
+      </w:r>
+    </w:p>
+    <w:p>
+      <w:pPr>
+        <w:pStyle w:val="ListParagraph"/>
+        <w:numPr>
+          <w:ilvl w:val="1"/>
+          <w:numId w:val="29"/>
+        </w:numPr>
+      </w:pPr>
+      <w:r>
+        <w:t>SPSS</w:t>
+      </w:r>
+    </w:p>
+    <w:p>
+      <w:pPr>
+        <w:pStyle w:val="ListParagraph"/>
+        <w:numPr>
+          <w:ilvl w:val="1"/>
+          <w:numId w:val="29"/>
+        </w:numPr>
+      </w:pPr>
+      <w:r>
+        <w:t>STATA</w:t>
+      </w:r>
+    </w:p>
+    <w:p>
+      <w:pPr>
+        <w:pStyle w:val="ListParagraph"/>
+        <w:numPr>
+          <w:ilvl w:val="1"/>
+          <w:numId w:val="29"/>
+        </w:numPr>
+      </w:pPr>
+      <w:r>
+        <w:t xml:space="preserve">R and </w:t>
+      </w:r>
+      <w:proofErr w:type="spellStart"/>
+      <w:r>
+        <w:t>RStudio</w:t>
+      </w:r>
+      <w:proofErr w:type="spellEnd"/>
+    </w:p>
+    <w:p/>
+    <w:p>
+      <w:r>
+        <w:t>Decision Tree for Selecting Statistical Techniques</w:t>
+      </w:r>
+    </w:p>
+    <w:p>
+      <w:pPr>
+        <w:pStyle w:val="ListParagraph"/>
+        <w:numPr>
+          <w:ilvl w:val="0"/>
+          <w:numId w:val="29"/>
+        </w:numPr>
+      </w:pPr>
+      <w:r>
+        <w:t xml:space="preserve">Andrews, F. M., </w:t>
+      </w:r>
+      <w:proofErr w:type="spellStart"/>
+      <w:r>
+        <w:t>Klem</w:t>
+      </w:r>
+      <w:proofErr w:type="spellEnd"/>
+      <w:r>
+        <w:t>, L., Davidson, T. N., O</w:t>
+      </w:r>
+      <w:r>
+        <w:t>’</w:t>
+      </w:r>
+      <w:r>
+        <w:t>Malley, P. M., &amp; Rodgers, W. L. (1981). A guide for selecting statistical techniques for analyzing social science data</w:t>
+      </w:r>
+      <w:r>
+        <w:t>.</w:t>
+      </w:r>
+      <w:r>
+        <w:t xml:space="preserve"> 2</w:t>
+      </w:r>
+      <w:r>
+        <w:t>n</w:t>
+      </w:r>
+      <w:r>
+        <w:t xml:space="preserve">d </w:t>
+      </w:r>
+      <w:proofErr w:type="gramStart"/>
+      <w:r>
+        <w:t>ed</w:t>
+      </w:r>
+      <w:proofErr w:type="gramEnd"/>
+      <w:r>
+        <w:t>.</w:t>
+      </w:r>
+    </w:p>
+    <w:p>
+      <w:pPr>
+        <w:pStyle w:val="ListParagraph"/>
+        <w:numPr>
+          <w:ilvl w:val="0"/>
+          <w:numId w:val="29"/>
+        </w:numPr>
+      </w:pPr>
+      <w:r>
+        <w:t>Online decision tree platform</w:t>
+      </w:r>
+    </w:p>
+    <w:p>
+      <w:pPr>
+        <w:pStyle w:val="ListParagraph"/>
+        <w:numPr>
+          <w:ilvl w:val="1"/>
+          <w:numId w:val="29"/>
+        </w:numPr>
+      </w:pPr>
+      <w:hyperlink r:id="rId16" w:history="1">
+        <w:r>
+          <w:rPr>
+            <w:rStyle w:val="Hyperlink"/>
+          </w:rPr>
+          <w:t>https://www.microsiris.com/Statistical%20Decision%20Tree/</w:t>
+        </w:r>
+      </w:hyperlink>
+    </w:p>
+    <w:p>
+      <w:pPr>
+        <w:pStyle w:val="ListParagraph"/>
+        <w:numPr>
+          <w:ilvl w:val="0"/>
+          <w:numId w:val="29"/>
+        </w:numPr>
+      </w:pPr>
+      <w:r>
+        <w:t>Suggested statistical technique for planned dissertation study.</w:t>
+      </w:r>
+    </w:p>
+    <w:p>
+      <w:pPr>
+        <w:pStyle w:val="ListParagraph"/>
+        <w:numPr>
+          <w:ilvl w:val="1"/>
+          <w:numId w:val="29"/>
+        </w:numPr>
+      </w:pPr>
+      <w:r>
+        <w:t>Variables</w:t>
+      </w:r>
+    </w:p>
+    <w:p>
+      <w:pPr>
+        <w:pStyle w:val="ListParagraph"/>
+        <w:numPr>
+          <w:ilvl w:val="2"/>
+          <w:numId w:val="29"/>
+        </w:numPr>
+      </w:pPr>
+      <w:r>
+        <w:t xml:space="preserve">Dependent </w:t>
+      </w:r>
+    </w:p>
+    <w:p>
+      <w:pPr>
+        <w:pStyle w:val="ListParagraph"/>
+        <w:numPr>
+          <w:ilvl w:val="3"/>
+          <w:numId w:val="29"/>
+        </w:numPr>
+      </w:pPr>
+      <w:r>
+        <w:t>W</w:t>
+      </w:r>
+      <w:r>
+        <w:t xml:space="preserve">hether or not a technology is transferred to the private sector </w:t>
+      </w:r>
+    </w:p>
+    <w:p>
+      <w:pPr>
+        <w:pStyle w:val="ListParagraph"/>
+        <w:numPr>
+          <w:ilvl w:val="3"/>
+          <w:numId w:val="29"/>
+        </w:numPr>
+      </w:pPr>
+      <w:r>
+        <w:t>Dichotomous</w:t>
+      </w:r>
+    </w:p>
+    <w:p>
+      <w:pPr>
+        <w:pStyle w:val="ListParagraph"/>
+        <w:numPr>
+          <w:ilvl w:val="2"/>
+          <w:numId w:val="29"/>
+        </w:numPr>
+      </w:pPr>
+      <w:r>
+        <w:t xml:space="preserve">Primary Independent </w:t>
+      </w:r>
+    </w:p>
+    <w:p>
+      <w:pPr>
+        <w:pStyle w:val="ListParagraph"/>
+        <w:numPr>
+          <w:ilvl w:val="3"/>
+          <w:numId w:val="29"/>
+        </w:numPr>
+      </w:pPr>
+      <w:r>
+        <w:t>D</w:t>
+      </w:r>
+      <w:r>
+        <w:t>evelopment stage of technology measured on TRL scale</w:t>
+      </w:r>
+    </w:p>
+    <w:p>
+      <w:pPr>
+        <w:pStyle w:val="ListParagraph"/>
+        <w:numPr>
+          <w:ilvl w:val="3"/>
+          <w:numId w:val="29"/>
+        </w:numPr>
+      </w:pPr>
+      <w:r>
+        <w:t>Ordinal</w:t>
+      </w:r>
+    </w:p>
+    <w:p>
+      <w:pPr>
+        <w:pStyle w:val="ListParagraph"/>
+        <w:numPr>
+          <w:ilvl w:val="1"/>
+          <w:numId w:val="29"/>
+        </w:numPr>
+      </w:pPr>
+      <w:r>
+        <w:t>Tau test</w:t>
+      </w:r>
+      <w:r>
+        <w:t>s</w:t>
+      </w:r>
+      <w:r>
+        <w:t xml:space="preserve"> (Kendall’s rank correlation coefficient</w:t>
+      </w:r>
+      <w:r>
+        <w:t xml:space="preserve"> also called</w:t>
+      </w:r>
+      <w:r>
+        <w:t xml:space="preserve"> Kendall’s tau coefficient)</w:t>
+      </w:r>
+    </w:p>
+    <w:p>
+      <w:pPr>
+        <w:pStyle w:val="ListParagraph"/>
+        <w:numPr>
+          <w:ilvl w:val="2"/>
+          <w:numId w:val="29"/>
+        </w:numPr>
+      </w:pPr>
+      <w:r>
+        <w:t>Measure of ordinal a</w:t>
+      </w:r>
+      <w:r>
+        <w:t>ssociation</w:t>
+      </w:r>
+    </w:p>
+    <w:p>
+      <w:pPr>
+        <w:pStyle w:val="ListParagraph"/>
+        <w:numPr>
+          <w:ilvl w:val="2"/>
+          <w:numId w:val="29"/>
+        </w:numPr>
+      </w:pPr>
+      <w:r>
+        <w:t>Non-parametric hypothesis test for statistical dependence</w:t>
+      </w:r>
+    </w:p>
+    <w:p>
+      <w:pPr>
+        <w:pStyle w:val="ListParagraph"/>
+        <w:numPr>
+          <w:ilvl w:val="3"/>
+          <w:numId w:val="29"/>
+        </w:numPr>
+      </w:pPr>
+      <w:r>
+        <w:t>Population is distribution-free</w:t>
+      </w:r>
+      <w:r>
+        <w:t xml:space="preserve"> (no assumption that the population has a particular probability distribution)</w:t>
+      </w:r>
+    </w:p>
+    <w:p>
+      <w:pPr>
+        <w:pStyle w:val="ListParagraph"/>
+        <w:numPr>
+          <w:ilvl w:val="3"/>
+          <w:numId w:val="29"/>
+        </w:numPr>
+      </w:pPr>
+      <w:r>
+        <w:t>Population distribution parameters are unspecified</w:t>
+      </w:r>
+    </w:p>
+    <w:p/>
+    <w:p>
+      <w:r>
+        <w:t>Notes about Next Assignment</w:t>
+      </w:r>
+    </w:p>
+    <w:p>
+      <w:pPr>
+        <w:pStyle w:val="ListParagraph"/>
+        <w:numPr>
+          <w:ilvl w:val="0"/>
+          <w:numId w:val="30"/>
+        </w:numPr>
+      </w:pPr>
+      <w:r>
+        <w:t>Pre-proposal paper 02 is due on Wednesday, April 3, 2019.</w:t>
+      </w:r>
       <w:bookmarkStart w:id="0" w:name="_GoBack"/>
       <w:bookmarkEnd w:id="0"/>
     </w:p>
-    <w:p/>
-    <w:p/>
     <w:sectPr>
-      <w:headerReference w:type="default" r:id="rId15"/>
+      <w:headerReference w:type="default" r:id="rId17"/>
       <w:pgSz w:w="12240" w:h="15840"/>
       <w:pgMar w:top="1440" w:right="1440" w:bottom="1440" w:left="1440" w:header="720" w:footer="720" w:gutter="0"/>
       <w:pgNumType w:start="1"/>
@@ -6263,7 +7485,7 @@
         <w:b/>
         <w:noProof/>
       </w:rPr>
-      <w:t>14</w:t>
+      <w:t>16</w:t>
     </w:r>
     <w:r>
       <w:rPr>
@@ -6809,6 +8031,97 @@
         <w:b/>
         <w:noProof/>
       </w:rPr>
+      <w:t>1</w:t>
+    </w:r>
+    <w:r>
+      <w:rPr>
+        <w:b/>
+      </w:rPr>
+      <w:fldChar w:fldCharType="end"/>
+    </w:r>
+  </w:p>
+  <w:p>
+    <w:pPr>
+      <w:pStyle w:val="Header"/>
+    </w:pPr>
+  </w:p>
+</w:hdr>
+</file>
+
+<file path=word/header9.xml><?xml version="1.0" encoding="utf-8"?>
+<w:hdr xmlns:wpc="http://schemas.microsoft.com/office/word/2010/wordprocessingCanvas" xmlns:mc="http://schemas.openxmlformats.org/markup-compatibility/2006" xmlns:o="urn:schemas-microsoft-com:office:office" xmlns:r="http://schemas.openxmlformats.org/officeDocument/2006/relationships" xmlns:m="http://schemas.openxmlformats.org/officeDocument/2006/math" xmlns:v="urn:schemas-microsoft-com:vml" xmlns:wp14="http://schemas.microsoft.com/office/word/2010/wordprocessingDrawing" xmlns:wp="http://schemas.openxmlformats.org/drawingml/2006/wordprocessingDrawing" xmlns:w10="urn:schemas-microsoft-com:office:word" xmlns:w="http://schemas.openxmlformats.org/wordprocessingml/2006/main" xmlns:w14="http://schemas.microsoft.com/office/word/2010/wordml" xmlns:wpg="http://schemas.microsoft.com/office/word/2010/wordprocessingGroup" xmlns:wpi="http://schemas.microsoft.com/office/word/2010/wordprocessingInk" xmlns:wne="http://schemas.microsoft.com/office/word/2006/wordml" xmlns:wps="http://schemas.microsoft.com/office/word/2010/wordprocessingShape" mc:Ignorable="w14 wp14">
+  <w:p>
+    <w:pPr>
+      <w:pStyle w:val="Header"/>
+    </w:pPr>
+    <w:r>
+      <w:t>SOC 5600 Research Methodology | Spring 2019</w:t>
+    </w:r>
+  </w:p>
+  <w:p>
+    <w:pPr>
+      <w:pStyle w:val="Header"/>
+    </w:pPr>
+    <w:r>
+      <w:t xml:space="preserve">Lecture 2019-03-27 | Page </w:t>
+    </w:r>
+    <w:r>
+      <w:rPr>
+        <w:b/>
+      </w:rPr>
+      <w:fldChar w:fldCharType="begin"/>
+    </w:r>
+    <w:r>
+      <w:rPr>
+        <w:b/>
+      </w:rPr>
+      <w:instrText xml:space="preserve"> PAGE  \* Arabic  \* MERGEFORMAT </w:instrText>
+    </w:r>
+    <w:r>
+      <w:rPr>
+        <w:b/>
+      </w:rPr>
+      <w:fldChar w:fldCharType="separate"/>
+    </w:r>
+    <w:r>
+      <w:rPr>
+        <w:b/>
+        <w:noProof/>
+      </w:rPr>
+      <w:t>2</w:t>
+    </w:r>
+    <w:r>
+      <w:rPr>
+        <w:b/>
+      </w:rPr>
+      <w:fldChar w:fldCharType="end"/>
+    </w:r>
+    <w:r>
+      <w:t xml:space="preserve"> of </w:t>
+    </w:r>
+    <w:r>
+      <w:rPr>
+        <w:b/>
+      </w:rPr>
+      <w:fldChar w:fldCharType="begin"/>
+    </w:r>
+    <w:r>
+      <w:rPr>
+        <w:b/>
+      </w:rPr>
+      <w:instrText xml:space="preserve"> SECTIONPAGES   \* MERGEFORMAT </w:instrText>
+    </w:r>
+    <w:r>
+      <w:rPr>
+        <w:b/>
+      </w:rPr>
+      <w:fldChar w:fldCharType="separate"/>
+    </w:r>
+    <w:r>
+      <w:rPr>
+        <w:b/>
+        <w:noProof/>
+      </w:rPr>
       <w:t>2</w:t>
     </w:r>
     <w:r>
@@ -7168,6 +8481,119 @@
     </w:lvl>
   </w:abstractNum>
   <w:abstractNum w:abstractNumId="3">
+    <w:nsid w:val="137F3148"/>
+    <w:multiLevelType w:val="hybridMultilevel"/>
+    <w:tmpl w:val="A168A736"/>
+    <w:lvl w:ilvl="0" w:tplc="04090001">
+      <w:start w:val="1"/>
+      <w:numFmt w:val="bullet"/>
+      <w:lvlText w:val=""/>
+      <w:lvlJc w:val="left"/>
+      <w:pPr>
+        <w:ind w:left="720" w:hanging="360"/>
+      </w:pPr>
+      <w:rPr>
+        <w:rFonts w:ascii="Symbol" w:hAnsi="Symbol" w:hint="default"/>
+      </w:rPr>
+    </w:lvl>
+    <w:lvl w:ilvl="1" w:tplc="04090003">
+      <w:start w:val="1"/>
+      <w:numFmt w:val="bullet"/>
+      <w:lvlText w:val="o"/>
+      <w:lvlJc w:val="left"/>
+      <w:pPr>
+        <w:ind w:left="1440" w:hanging="360"/>
+      </w:pPr>
+      <w:rPr>
+        <w:rFonts w:ascii="Courier New" w:hAnsi="Courier New" w:cs="Courier New" w:hint="default"/>
+      </w:rPr>
+    </w:lvl>
+    <w:lvl w:ilvl="2" w:tplc="04090005">
+      <w:start w:val="1"/>
+      <w:numFmt w:val="bullet"/>
+      <w:lvlText w:val=""/>
+      <w:lvlJc w:val="left"/>
+      <w:pPr>
+        <w:ind w:left="2160" w:hanging="360"/>
+      </w:pPr>
+      <w:rPr>
+        <w:rFonts w:ascii="Wingdings" w:hAnsi="Wingdings" w:hint="default"/>
+      </w:rPr>
+    </w:lvl>
+    <w:lvl w:ilvl="3" w:tplc="04090001" w:tentative="1">
+      <w:start w:val="1"/>
+      <w:numFmt w:val="bullet"/>
+      <w:lvlText w:val=""/>
+      <w:lvlJc w:val="left"/>
+      <w:pPr>
+        <w:ind w:left="2880" w:hanging="360"/>
+      </w:pPr>
+      <w:rPr>
+        <w:rFonts w:ascii="Symbol" w:hAnsi="Symbol" w:hint="default"/>
+      </w:rPr>
+    </w:lvl>
+    <w:lvl w:ilvl="4" w:tplc="04090003" w:tentative="1">
+      <w:start w:val="1"/>
+      <w:numFmt w:val="bullet"/>
+      <w:lvlText w:val="o"/>
+      <w:lvlJc w:val="left"/>
+      <w:pPr>
+        <w:ind w:left="3600" w:hanging="360"/>
+      </w:pPr>
+      <w:rPr>
+        <w:rFonts w:ascii="Courier New" w:hAnsi="Courier New" w:cs="Courier New" w:hint="default"/>
+      </w:rPr>
+    </w:lvl>
+    <w:lvl w:ilvl="5" w:tplc="04090005" w:tentative="1">
+      <w:start w:val="1"/>
+      <w:numFmt w:val="bullet"/>
+      <w:lvlText w:val=""/>
+      <w:lvlJc w:val="left"/>
+      <w:pPr>
+        <w:ind w:left="4320" w:hanging="360"/>
+      </w:pPr>
+      <w:rPr>
+        <w:rFonts w:ascii="Wingdings" w:hAnsi="Wingdings" w:hint="default"/>
+      </w:rPr>
+    </w:lvl>
+    <w:lvl w:ilvl="6" w:tplc="04090001" w:tentative="1">
+      <w:start w:val="1"/>
+      <w:numFmt w:val="bullet"/>
+      <w:lvlText w:val=""/>
+      <w:lvlJc w:val="left"/>
+      <w:pPr>
+        <w:ind w:left="5040" w:hanging="360"/>
+      </w:pPr>
+      <w:rPr>
+        <w:rFonts w:ascii="Symbol" w:hAnsi="Symbol" w:hint="default"/>
+      </w:rPr>
+    </w:lvl>
+    <w:lvl w:ilvl="7" w:tplc="04090003" w:tentative="1">
+      <w:start w:val="1"/>
+      <w:numFmt w:val="bullet"/>
+      <w:lvlText w:val="o"/>
+      <w:lvlJc w:val="left"/>
+      <w:pPr>
+        <w:ind w:left="5760" w:hanging="360"/>
+      </w:pPr>
+      <w:rPr>
+        <w:rFonts w:ascii="Courier New" w:hAnsi="Courier New" w:cs="Courier New" w:hint="default"/>
+      </w:rPr>
+    </w:lvl>
+    <w:lvl w:ilvl="8" w:tplc="04090005" w:tentative="1">
+      <w:start w:val="1"/>
+      <w:numFmt w:val="bullet"/>
+      <w:lvlText w:val=""/>
+      <w:lvlJc w:val="left"/>
+      <w:pPr>
+        <w:ind w:left="6480" w:hanging="360"/>
+      </w:pPr>
+      <w:rPr>
+        <w:rFonts w:ascii="Wingdings" w:hAnsi="Wingdings" w:hint="default"/>
+      </w:rPr>
+    </w:lvl>
+  </w:abstractNum>
+  <w:abstractNum w:abstractNumId="4">
     <w:nsid w:val="14471ED6"/>
     <w:multiLevelType w:val="hybridMultilevel"/>
     <w:tmpl w:val="572EDD4C"/>
@@ -7280,7 +8706,7 @@
       </w:rPr>
     </w:lvl>
   </w:abstractNum>
-  <w:abstractNum w:abstractNumId="4">
+  <w:abstractNum w:abstractNumId="5">
     <w:nsid w:val="215D194F"/>
     <w:multiLevelType w:val="hybridMultilevel"/>
     <w:tmpl w:val="368E3D3A"/>
@@ -7393,7 +8819,7 @@
       </w:rPr>
     </w:lvl>
   </w:abstractNum>
-  <w:abstractNum w:abstractNumId="5">
+  <w:abstractNum w:abstractNumId="6">
     <w:nsid w:val="265C56D6"/>
     <w:multiLevelType w:val="hybridMultilevel"/>
     <w:tmpl w:val="11F8BA62"/>
@@ -7506,7 +8932,7 @@
       </w:rPr>
     </w:lvl>
   </w:abstractNum>
-  <w:abstractNum w:abstractNumId="6">
+  <w:abstractNum w:abstractNumId="7">
     <w:nsid w:val="2A720439"/>
     <w:multiLevelType w:val="hybridMultilevel"/>
     <w:tmpl w:val="B8AC1738"/>
@@ -7619,7 +9045,7 @@
       </w:rPr>
     </w:lvl>
   </w:abstractNum>
-  <w:abstractNum w:abstractNumId="7">
+  <w:abstractNum w:abstractNumId="8">
     <w:nsid w:val="2F2B3175"/>
     <w:multiLevelType w:val="hybridMultilevel"/>
     <w:tmpl w:val="2D882536"/>
@@ -7732,7 +9158,7 @@
       </w:rPr>
     </w:lvl>
   </w:abstractNum>
-  <w:abstractNum w:abstractNumId="8">
+  <w:abstractNum w:abstractNumId="9">
     <w:nsid w:val="300A3EF7"/>
     <w:multiLevelType w:val="hybridMultilevel"/>
     <w:tmpl w:val="A0D6BCF4"/>
@@ -7845,7 +9271,7 @@
       </w:rPr>
     </w:lvl>
   </w:abstractNum>
-  <w:abstractNum w:abstractNumId="9">
+  <w:abstractNum w:abstractNumId="10">
     <w:nsid w:val="31194443"/>
     <w:multiLevelType w:val="hybridMultilevel"/>
     <w:tmpl w:val="F0B4D078"/>
@@ -7958,7 +9384,7 @@
       </w:rPr>
     </w:lvl>
   </w:abstractNum>
-  <w:abstractNum w:abstractNumId="10">
+  <w:abstractNum w:abstractNumId="11">
     <w:nsid w:val="3B156110"/>
     <w:multiLevelType w:val="hybridMultilevel"/>
     <w:tmpl w:val="D6E49DD4"/>
@@ -8071,7 +9497,120 @@
       </w:rPr>
     </w:lvl>
   </w:abstractNum>
-  <w:abstractNum w:abstractNumId="11">
+  <w:abstractNum w:abstractNumId="12">
+    <w:nsid w:val="3E0326FD"/>
+    <w:multiLevelType w:val="hybridMultilevel"/>
+    <w:tmpl w:val="78469624"/>
+    <w:lvl w:ilvl="0" w:tplc="04090001">
+      <w:start w:val="1"/>
+      <w:numFmt w:val="bullet"/>
+      <w:lvlText w:val=""/>
+      <w:lvlJc w:val="left"/>
+      <w:pPr>
+        <w:ind w:left="720" w:hanging="360"/>
+      </w:pPr>
+      <w:rPr>
+        <w:rFonts w:ascii="Symbol" w:hAnsi="Symbol" w:hint="default"/>
+      </w:rPr>
+    </w:lvl>
+    <w:lvl w:ilvl="1" w:tplc="04090003">
+      <w:start w:val="1"/>
+      <w:numFmt w:val="bullet"/>
+      <w:lvlText w:val="o"/>
+      <w:lvlJc w:val="left"/>
+      <w:pPr>
+        <w:ind w:left="1440" w:hanging="360"/>
+      </w:pPr>
+      <w:rPr>
+        <w:rFonts w:ascii="Courier New" w:hAnsi="Courier New" w:cs="Courier New" w:hint="default"/>
+      </w:rPr>
+    </w:lvl>
+    <w:lvl w:ilvl="2" w:tplc="04090005">
+      <w:start w:val="1"/>
+      <w:numFmt w:val="bullet"/>
+      <w:lvlText w:val=""/>
+      <w:lvlJc w:val="left"/>
+      <w:pPr>
+        <w:ind w:left="2160" w:hanging="360"/>
+      </w:pPr>
+      <w:rPr>
+        <w:rFonts w:ascii="Wingdings" w:hAnsi="Wingdings" w:hint="default"/>
+      </w:rPr>
+    </w:lvl>
+    <w:lvl w:ilvl="3" w:tplc="04090001">
+      <w:start w:val="1"/>
+      <w:numFmt w:val="bullet"/>
+      <w:lvlText w:val=""/>
+      <w:lvlJc w:val="left"/>
+      <w:pPr>
+        <w:ind w:left="2880" w:hanging="360"/>
+      </w:pPr>
+      <w:rPr>
+        <w:rFonts w:ascii="Symbol" w:hAnsi="Symbol" w:hint="default"/>
+      </w:rPr>
+    </w:lvl>
+    <w:lvl w:ilvl="4" w:tplc="04090003" w:tentative="1">
+      <w:start w:val="1"/>
+      <w:numFmt w:val="bullet"/>
+      <w:lvlText w:val="o"/>
+      <w:lvlJc w:val="left"/>
+      <w:pPr>
+        <w:ind w:left="3600" w:hanging="360"/>
+      </w:pPr>
+      <w:rPr>
+        <w:rFonts w:ascii="Courier New" w:hAnsi="Courier New" w:cs="Courier New" w:hint="default"/>
+      </w:rPr>
+    </w:lvl>
+    <w:lvl w:ilvl="5" w:tplc="04090005" w:tentative="1">
+      <w:start w:val="1"/>
+      <w:numFmt w:val="bullet"/>
+      <w:lvlText w:val=""/>
+      <w:lvlJc w:val="left"/>
+      <w:pPr>
+        <w:ind w:left="4320" w:hanging="360"/>
+      </w:pPr>
+      <w:rPr>
+        <w:rFonts w:ascii="Wingdings" w:hAnsi="Wingdings" w:hint="default"/>
+      </w:rPr>
+    </w:lvl>
+    <w:lvl w:ilvl="6" w:tplc="04090001" w:tentative="1">
+      <w:start w:val="1"/>
+      <w:numFmt w:val="bullet"/>
+      <w:lvlText w:val=""/>
+      <w:lvlJc w:val="left"/>
+      <w:pPr>
+        <w:ind w:left="5040" w:hanging="360"/>
+      </w:pPr>
+      <w:rPr>
+        <w:rFonts w:ascii="Symbol" w:hAnsi="Symbol" w:hint="default"/>
+      </w:rPr>
+    </w:lvl>
+    <w:lvl w:ilvl="7" w:tplc="04090003" w:tentative="1">
+      <w:start w:val="1"/>
+      <w:numFmt w:val="bullet"/>
+      <w:lvlText w:val="o"/>
+      <w:lvlJc w:val="left"/>
+      <w:pPr>
+        <w:ind w:left="5760" w:hanging="360"/>
+      </w:pPr>
+      <w:rPr>
+        <w:rFonts w:ascii="Courier New" w:hAnsi="Courier New" w:cs="Courier New" w:hint="default"/>
+      </w:rPr>
+    </w:lvl>
+    <w:lvl w:ilvl="8" w:tplc="04090005" w:tentative="1">
+      <w:start w:val="1"/>
+      <w:numFmt w:val="bullet"/>
+      <w:lvlText w:val=""/>
+      <w:lvlJc w:val="left"/>
+      <w:pPr>
+        <w:ind w:left="6480" w:hanging="360"/>
+      </w:pPr>
+      <w:rPr>
+        <w:rFonts w:ascii="Wingdings" w:hAnsi="Wingdings" w:hint="default"/>
+      </w:rPr>
+    </w:lvl>
+  </w:abstractNum>
+  <w:abstractNum w:abstractNumId="13">
     <w:nsid w:val="40C86EBF"/>
     <w:multiLevelType w:val="hybridMultilevel"/>
     <w:tmpl w:val="A7D41D30"/>
@@ -8184,7 +9723,7 @@
       </w:rPr>
     </w:lvl>
   </w:abstractNum>
-  <w:abstractNum w:abstractNumId="12">
+  <w:abstractNum w:abstractNumId="14">
     <w:nsid w:val="46114334"/>
     <w:multiLevelType w:val="hybridMultilevel"/>
     <w:tmpl w:val="A644E6A0"/>
@@ -8297,7 +9836,7 @@
       </w:rPr>
     </w:lvl>
   </w:abstractNum>
-  <w:abstractNum w:abstractNumId="13">
+  <w:abstractNum w:abstractNumId="15">
     <w:nsid w:val="50C14682"/>
     <w:multiLevelType w:val="hybridMultilevel"/>
     <w:tmpl w:val="601801B4"/>
@@ -8410,7 +9949,7 @@
       </w:rPr>
     </w:lvl>
   </w:abstractNum>
-  <w:abstractNum w:abstractNumId="14">
+  <w:abstractNum w:abstractNumId="16">
     <w:nsid w:val="52C7600B"/>
     <w:multiLevelType w:val="hybridMultilevel"/>
     <w:tmpl w:val="971803CA"/>
@@ -8523,7 +10062,120 @@
       </w:rPr>
     </w:lvl>
   </w:abstractNum>
-  <w:abstractNum w:abstractNumId="15">
+  <w:abstractNum w:abstractNumId="17">
+    <w:nsid w:val="564E28FD"/>
+    <w:multiLevelType w:val="hybridMultilevel"/>
+    <w:tmpl w:val="7EFE3F2A"/>
+    <w:lvl w:ilvl="0" w:tplc="04090001">
+      <w:start w:val="1"/>
+      <w:numFmt w:val="bullet"/>
+      <w:lvlText w:val=""/>
+      <w:lvlJc w:val="left"/>
+      <w:pPr>
+        <w:ind w:left="720" w:hanging="360"/>
+      </w:pPr>
+      <w:rPr>
+        <w:rFonts w:ascii="Symbol" w:hAnsi="Symbol" w:hint="default"/>
+      </w:rPr>
+    </w:lvl>
+    <w:lvl w:ilvl="1" w:tplc="04090003">
+      <w:start w:val="1"/>
+      <w:numFmt w:val="bullet"/>
+      <w:lvlText w:val="o"/>
+      <w:lvlJc w:val="left"/>
+      <w:pPr>
+        <w:ind w:left="1440" w:hanging="360"/>
+      </w:pPr>
+      <w:rPr>
+        <w:rFonts w:ascii="Courier New" w:hAnsi="Courier New" w:cs="Courier New" w:hint="default"/>
+      </w:rPr>
+    </w:lvl>
+    <w:lvl w:ilvl="2" w:tplc="04090005">
+      <w:start w:val="1"/>
+      <w:numFmt w:val="bullet"/>
+      <w:lvlText w:val=""/>
+      <w:lvlJc w:val="left"/>
+      <w:pPr>
+        <w:ind w:left="2160" w:hanging="360"/>
+      </w:pPr>
+      <w:rPr>
+        <w:rFonts w:ascii="Wingdings" w:hAnsi="Wingdings" w:hint="default"/>
+      </w:rPr>
+    </w:lvl>
+    <w:lvl w:ilvl="3" w:tplc="04090001" w:tentative="1">
+      <w:start w:val="1"/>
+      <w:numFmt w:val="bullet"/>
+      <w:lvlText w:val=""/>
+      <w:lvlJc w:val="left"/>
+      <w:pPr>
+        <w:ind w:left="2880" w:hanging="360"/>
+      </w:pPr>
+      <w:rPr>
+        <w:rFonts w:ascii="Symbol" w:hAnsi="Symbol" w:hint="default"/>
+      </w:rPr>
+    </w:lvl>
+    <w:lvl w:ilvl="4" w:tplc="04090003" w:tentative="1">
+      <w:start w:val="1"/>
+      <w:numFmt w:val="bullet"/>
+      <w:lvlText w:val="o"/>
+      <w:lvlJc w:val="left"/>
+      <w:pPr>
+        <w:ind w:left="3600" w:hanging="360"/>
+      </w:pPr>
+      <w:rPr>
+        <w:rFonts w:ascii="Courier New" w:hAnsi="Courier New" w:cs="Courier New" w:hint="default"/>
+      </w:rPr>
+    </w:lvl>
+    <w:lvl w:ilvl="5" w:tplc="04090005" w:tentative="1">
+      <w:start w:val="1"/>
+      <w:numFmt w:val="bullet"/>
+      <w:lvlText w:val=""/>
+      <w:lvlJc w:val="left"/>
+      <w:pPr>
+        <w:ind w:left="4320" w:hanging="360"/>
+      </w:pPr>
+      <w:rPr>
+        <w:rFonts w:ascii="Wingdings" w:hAnsi="Wingdings" w:hint="default"/>
+      </w:rPr>
+    </w:lvl>
+    <w:lvl w:ilvl="6" w:tplc="04090001" w:tentative="1">
+      <w:start w:val="1"/>
+      <w:numFmt w:val="bullet"/>
+      <w:lvlText w:val=""/>
+      <w:lvlJc w:val="left"/>
+      <w:pPr>
+        <w:ind w:left="5040" w:hanging="360"/>
+      </w:pPr>
+      <w:rPr>
+        <w:rFonts w:ascii="Symbol" w:hAnsi="Symbol" w:hint="default"/>
+      </w:rPr>
+    </w:lvl>
+    <w:lvl w:ilvl="7" w:tplc="04090003" w:tentative="1">
+      <w:start w:val="1"/>
+      <w:numFmt w:val="bullet"/>
+      <w:lvlText w:val="o"/>
+      <w:lvlJc w:val="left"/>
+      <w:pPr>
+        <w:ind w:left="5760" w:hanging="360"/>
+      </w:pPr>
+      <w:rPr>
+        <w:rFonts w:ascii="Courier New" w:hAnsi="Courier New" w:cs="Courier New" w:hint="default"/>
+      </w:rPr>
+    </w:lvl>
+    <w:lvl w:ilvl="8" w:tplc="04090005" w:tentative="1">
+      <w:start w:val="1"/>
+      <w:numFmt w:val="bullet"/>
+      <w:lvlText w:val=""/>
+      <w:lvlJc w:val="left"/>
+      <w:pPr>
+        <w:ind w:left="6480" w:hanging="360"/>
+      </w:pPr>
+      <w:rPr>
+        <w:rFonts w:ascii="Wingdings" w:hAnsi="Wingdings" w:hint="default"/>
+      </w:rPr>
+    </w:lvl>
+  </w:abstractNum>
+  <w:abstractNum w:abstractNumId="18">
     <w:nsid w:val="5E7D2370"/>
     <w:multiLevelType w:val="hybridMultilevel"/>
     <w:tmpl w:val="504257F6"/>
@@ -8636,7 +10288,120 @@
       </w:rPr>
     </w:lvl>
   </w:abstractNum>
-  <w:abstractNum w:abstractNumId="16">
+  <w:abstractNum w:abstractNumId="19">
+    <w:nsid w:val="60626388"/>
+    <w:multiLevelType w:val="hybridMultilevel"/>
+    <w:tmpl w:val="46825872"/>
+    <w:lvl w:ilvl="0" w:tplc="04090001">
+      <w:start w:val="1"/>
+      <w:numFmt w:val="bullet"/>
+      <w:lvlText w:val=""/>
+      <w:lvlJc w:val="left"/>
+      <w:pPr>
+        <w:ind w:left="720" w:hanging="360"/>
+      </w:pPr>
+      <w:rPr>
+        <w:rFonts w:ascii="Symbol" w:hAnsi="Symbol" w:hint="default"/>
+      </w:rPr>
+    </w:lvl>
+    <w:lvl w:ilvl="1" w:tplc="04090003" w:tentative="1">
+      <w:start w:val="1"/>
+      <w:numFmt w:val="bullet"/>
+      <w:lvlText w:val="o"/>
+      <w:lvlJc w:val="left"/>
+      <w:pPr>
+        <w:ind w:left="1440" w:hanging="360"/>
+      </w:pPr>
+      <w:rPr>
+        <w:rFonts w:ascii="Courier New" w:hAnsi="Courier New" w:cs="Courier New" w:hint="default"/>
+      </w:rPr>
+    </w:lvl>
+    <w:lvl w:ilvl="2" w:tplc="04090005" w:tentative="1">
+      <w:start w:val="1"/>
+      <w:numFmt w:val="bullet"/>
+      <w:lvlText w:val=""/>
+      <w:lvlJc w:val="left"/>
+      <w:pPr>
+        <w:ind w:left="2160" w:hanging="360"/>
+      </w:pPr>
+      <w:rPr>
+        <w:rFonts w:ascii="Wingdings" w:hAnsi="Wingdings" w:hint="default"/>
+      </w:rPr>
+    </w:lvl>
+    <w:lvl w:ilvl="3" w:tplc="04090001" w:tentative="1">
+      <w:start w:val="1"/>
+      <w:numFmt w:val="bullet"/>
+      <w:lvlText w:val=""/>
+      <w:lvlJc w:val="left"/>
+      <w:pPr>
+        <w:ind w:left="2880" w:hanging="360"/>
+      </w:pPr>
+      <w:rPr>
+        <w:rFonts w:ascii="Symbol" w:hAnsi="Symbol" w:hint="default"/>
+      </w:rPr>
+    </w:lvl>
+    <w:lvl w:ilvl="4" w:tplc="04090003" w:tentative="1">
+      <w:start w:val="1"/>
+      <w:numFmt w:val="bullet"/>
+      <w:lvlText w:val="o"/>
+      <w:lvlJc w:val="left"/>
+      <w:pPr>
+        <w:ind w:left="3600" w:hanging="360"/>
+      </w:pPr>
+      <w:rPr>
+        <w:rFonts w:ascii="Courier New" w:hAnsi="Courier New" w:cs="Courier New" w:hint="default"/>
+      </w:rPr>
+    </w:lvl>
+    <w:lvl w:ilvl="5" w:tplc="04090005" w:tentative="1">
+      <w:start w:val="1"/>
+      <w:numFmt w:val="bullet"/>
+      <w:lvlText w:val=""/>
+      <w:lvlJc w:val="left"/>
+      <w:pPr>
+        <w:ind w:left="4320" w:hanging="360"/>
+      </w:pPr>
+      <w:rPr>
+        <w:rFonts w:ascii="Wingdings" w:hAnsi="Wingdings" w:hint="default"/>
+      </w:rPr>
+    </w:lvl>
+    <w:lvl w:ilvl="6" w:tplc="04090001" w:tentative="1">
+      <w:start w:val="1"/>
+      <w:numFmt w:val="bullet"/>
+      <w:lvlText w:val=""/>
+      <w:lvlJc w:val="left"/>
+      <w:pPr>
+        <w:ind w:left="5040" w:hanging="360"/>
+      </w:pPr>
+      <w:rPr>
+        <w:rFonts w:ascii="Symbol" w:hAnsi="Symbol" w:hint="default"/>
+      </w:rPr>
+    </w:lvl>
+    <w:lvl w:ilvl="7" w:tplc="04090003" w:tentative="1">
+      <w:start w:val="1"/>
+      <w:numFmt w:val="bullet"/>
+      <w:lvlText w:val="o"/>
+      <w:lvlJc w:val="left"/>
+      <w:pPr>
+        <w:ind w:left="5760" w:hanging="360"/>
+      </w:pPr>
+      <w:rPr>
+        <w:rFonts w:ascii="Courier New" w:hAnsi="Courier New" w:cs="Courier New" w:hint="default"/>
+      </w:rPr>
+    </w:lvl>
+    <w:lvl w:ilvl="8" w:tplc="04090005" w:tentative="1">
+      <w:start w:val="1"/>
+      <w:numFmt w:val="bullet"/>
+      <w:lvlText w:val=""/>
+      <w:lvlJc w:val="left"/>
+      <w:pPr>
+        <w:ind w:left="6480" w:hanging="360"/>
+      </w:pPr>
+      <w:rPr>
+        <w:rFonts w:ascii="Wingdings" w:hAnsi="Wingdings" w:hint="default"/>
+      </w:rPr>
+    </w:lvl>
+  </w:abstractNum>
+  <w:abstractNum w:abstractNumId="20">
     <w:nsid w:val="631747AB"/>
     <w:multiLevelType w:val="hybridMultilevel"/>
     <w:tmpl w:val="B5FC14CC"/>
@@ -8749,7 +10514,120 @@
       </w:rPr>
     </w:lvl>
   </w:abstractNum>
-  <w:abstractNum w:abstractNumId="17">
+  <w:abstractNum w:abstractNumId="21">
+    <w:nsid w:val="673D5204"/>
+    <w:multiLevelType w:val="hybridMultilevel"/>
+    <w:tmpl w:val="406018A8"/>
+    <w:lvl w:ilvl="0" w:tplc="04090001">
+      <w:start w:val="1"/>
+      <w:numFmt w:val="bullet"/>
+      <w:lvlText w:val=""/>
+      <w:lvlJc w:val="left"/>
+      <w:pPr>
+        <w:ind w:left="720" w:hanging="360"/>
+      </w:pPr>
+      <w:rPr>
+        <w:rFonts w:ascii="Symbol" w:hAnsi="Symbol" w:hint="default"/>
+      </w:rPr>
+    </w:lvl>
+    <w:lvl w:ilvl="1" w:tplc="04090003">
+      <w:start w:val="1"/>
+      <w:numFmt w:val="bullet"/>
+      <w:lvlText w:val="o"/>
+      <w:lvlJc w:val="left"/>
+      <w:pPr>
+        <w:ind w:left="1440" w:hanging="360"/>
+      </w:pPr>
+      <w:rPr>
+        <w:rFonts w:ascii="Courier New" w:hAnsi="Courier New" w:cs="Courier New" w:hint="default"/>
+      </w:rPr>
+    </w:lvl>
+    <w:lvl w:ilvl="2" w:tplc="04090005" w:tentative="1">
+      <w:start w:val="1"/>
+      <w:numFmt w:val="bullet"/>
+      <w:lvlText w:val=""/>
+      <w:lvlJc w:val="left"/>
+      <w:pPr>
+        <w:ind w:left="2160" w:hanging="360"/>
+      </w:pPr>
+      <w:rPr>
+        <w:rFonts w:ascii="Wingdings" w:hAnsi="Wingdings" w:hint="default"/>
+      </w:rPr>
+    </w:lvl>
+    <w:lvl w:ilvl="3" w:tplc="04090001" w:tentative="1">
+      <w:start w:val="1"/>
+      <w:numFmt w:val="bullet"/>
+      <w:lvlText w:val=""/>
+      <w:lvlJc w:val="left"/>
+      <w:pPr>
+        <w:ind w:left="2880" w:hanging="360"/>
+      </w:pPr>
+      <w:rPr>
+        <w:rFonts w:ascii="Symbol" w:hAnsi="Symbol" w:hint="default"/>
+      </w:rPr>
+    </w:lvl>
+    <w:lvl w:ilvl="4" w:tplc="04090003" w:tentative="1">
+      <w:start w:val="1"/>
+      <w:numFmt w:val="bullet"/>
+      <w:lvlText w:val="o"/>
+      <w:lvlJc w:val="left"/>
+      <w:pPr>
+        <w:ind w:left="3600" w:hanging="360"/>
+      </w:pPr>
+      <w:rPr>
+        <w:rFonts w:ascii="Courier New" w:hAnsi="Courier New" w:cs="Courier New" w:hint="default"/>
+      </w:rPr>
+    </w:lvl>
+    <w:lvl w:ilvl="5" w:tplc="04090005" w:tentative="1">
+      <w:start w:val="1"/>
+      <w:numFmt w:val="bullet"/>
+      <w:lvlText w:val=""/>
+      <w:lvlJc w:val="left"/>
+      <w:pPr>
+        <w:ind w:left="4320" w:hanging="360"/>
+      </w:pPr>
+      <w:rPr>
+        <w:rFonts w:ascii="Wingdings" w:hAnsi="Wingdings" w:hint="default"/>
+      </w:rPr>
+    </w:lvl>
+    <w:lvl w:ilvl="6" w:tplc="04090001" w:tentative="1">
+      <w:start w:val="1"/>
+      <w:numFmt w:val="bullet"/>
+      <w:lvlText w:val=""/>
+      <w:lvlJc w:val="left"/>
+      <w:pPr>
+        <w:ind w:left="5040" w:hanging="360"/>
+      </w:pPr>
+      <w:rPr>
+        <w:rFonts w:ascii="Symbol" w:hAnsi="Symbol" w:hint="default"/>
+      </w:rPr>
+    </w:lvl>
+    <w:lvl w:ilvl="7" w:tplc="04090003" w:tentative="1">
+      <w:start w:val="1"/>
+      <w:numFmt w:val="bullet"/>
+      <w:lvlText w:val="o"/>
+      <w:lvlJc w:val="left"/>
+      <w:pPr>
+        <w:ind w:left="5760" w:hanging="360"/>
+      </w:pPr>
+      <w:rPr>
+        <w:rFonts w:ascii="Courier New" w:hAnsi="Courier New" w:cs="Courier New" w:hint="default"/>
+      </w:rPr>
+    </w:lvl>
+    <w:lvl w:ilvl="8" w:tplc="04090005" w:tentative="1">
+      <w:start w:val="1"/>
+      <w:numFmt w:val="bullet"/>
+      <w:lvlText w:val=""/>
+      <w:lvlJc w:val="left"/>
+      <w:pPr>
+        <w:ind w:left="6480" w:hanging="360"/>
+      </w:pPr>
+      <w:rPr>
+        <w:rFonts w:ascii="Wingdings" w:hAnsi="Wingdings" w:hint="default"/>
+      </w:rPr>
+    </w:lvl>
+  </w:abstractNum>
+  <w:abstractNum w:abstractNumId="22">
     <w:nsid w:val="6AE93DF6"/>
     <w:multiLevelType w:val="hybridMultilevel"/>
     <w:tmpl w:val="91608E66"/>
@@ -8862,7 +10740,7 @@
       </w:rPr>
     </w:lvl>
   </w:abstractNum>
-  <w:abstractNum w:abstractNumId="18">
+  <w:abstractNum w:abstractNumId="23">
     <w:nsid w:val="71F92E07"/>
     <w:multiLevelType w:val="hybridMultilevel"/>
     <w:tmpl w:val="1F8CC030"/>
@@ -8975,7 +10853,7 @@
       </w:rPr>
     </w:lvl>
   </w:abstractNum>
-  <w:abstractNum w:abstractNumId="19">
+  <w:abstractNum w:abstractNumId="24">
     <w:nsid w:val="72A03EA5"/>
     <w:multiLevelType w:val="hybridMultilevel"/>
     <w:tmpl w:val="EF04311C"/>
@@ -9088,7 +10966,7 @@
       </w:rPr>
     </w:lvl>
   </w:abstractNum>
-  <w:abstractNum w:abstractNumId="20">
+  <w:abstractNum w:abstractNumId="25">
     <w:nsid w:val="75213181"/>
     <w:multiLevelType w:val="hybridMultilevel"/>
     <w:tmpl w:val="9A7AAF1C"/>
@@ -9201,7 +11079,7 @@
       </w:rPr>
     </w:lvl>
   </w:abstractNum>
-  <w:abstractNum w:abstractNumId="21">
+  <w:abstractNum w:abstractNumId="26">
     <w:nsid w:val="78621BF0"/>
     <w:multiLevelType w:val="hybridMultilevel"/>
     <w:tmpl w:val="F85A420E"/>
@@ -9314,7 +11192,7 @@
       </w:rPr>
     </w:lvl>
   </w:abstractNum>
-  <w:abstractNum w:abstractNumId="22">
+  <w:abstractNum w:abstractNumId="27">
     <w:nsid w:val="7A2C41F9"/>
     <w:multiLevelType w:val="hybridMultilevel"/>
     <w:tmpl w:val="5C3A716A"/>
@@ -9427,7 +11305,7 @@
       </w:rPr>
     </w:lvl>
   </w:abstractNum>
-  <w:abstractNum w:abstractNumId="23">
+  <w:abstractNum w:abstractNumId="28">
     <w:nsid w:val="7C6C11A6"/>
     <w:multiLevelType w:val="hybridMultilevel"/>
     <w:tmpl w:val="A2B8FE66"/>
@@ -9540,7 +11418,7 @@
       </w:rPr>
     </w:lvl>
   </w:abstractNum>
-  <w:abstractNum w:abstractNumId="24">
+  <w:abstractNum w:abstractNumId="29">
     <w:nsid w:val="7E6377BA"/>
     <w:multiLevelType w:val="hybridMultilevel"/>
     <w:tmpl w:val="F6EC5248"/>
@@ -9654,79 +11532,94 @@
     </w:lvl>
   </w:abstractNum>
   <w:num w:numId="1">
-    <w:abstractNumId w:val="14"/>
+    <w:abstractNumId w:val="16"/>
   </w:num>
   <w:num w:numId="2">
-    <w:abstractNumId w:val="5"/>
+    <w:abstractNumId w:val="6"/>
   </w:num>
   <w:num w:numId="3">
-    <w:abstractNumId w:val="9"/>
+    <w:abstractNumId w:val="10"/>
   </w:num>
   <w:num w:numId="4">
-    <w:abstractNumId w:val="10"/>
+    <w:abstractNumId w:val="11"/>
   </w:num>
   <w:num w:numId="5">
-    <w:abstractNumId w:val="13"/>
+    <w:abstractNumId w:val="15"/>
   </w:num>
   <w:num w:numId="6">
-    <w:abstractNumId w:val="19"/>
+    <w:abstractNumId w:val="24"/>
   </w:num>
   <w:num w:numId="7">
-    <w:abstractNumId w:val="3"/>
+    <w:abstractNumId w:val="4"/>
   </w:num>
   <w:num w:numId="8">
-    <w:abstractNumId w:val="16"/>
+    <w:abstractNumId w:val="20"/>
   </w:num>
   <w:num w:numId="9">
-    <w:abstractNumId w:val="7"/>
+    <w:abstractNumId w:val="8"/>
   </w:num>
   <w:num w:numId="10">
-    <w:abstractNumId w:val="23"/>
+    <w:abstractNumId w:val="28"/>
   </w:num>
   <w:num w:numId="11">
-    <w:abstractNumId w:val="20"/>
+    <w:abstractNumId w:val="25"/>
   </w:num>
   <w:num w:numId="12">
-    <w:abstractNumId w:val="8"/>
+    <w:abstractNumId w:val="9"/>
   </w:num>
   <w:num w:numId="13">
     <w:abstractNumId w:val="2"/>
   </w:num>
   <w:num w:numId="14">
-    <w:abstractNumId w:val="4"/>
+    <w:abstractNumId w:val="5"/>
   </w:num>
   <w:num w:numId="15">
-    <w:abstractNumId w:val="6"/>
+    <w:abstractNumId w:val="7"/>
   </w:num>
   <w:num w:numId="16">
+    <w:abstractNumId w:val="27"/>
+  </w:num>
+  <w:num w:numId="17">
+    <w:abstractNumId w:val="26"/>
+  </w:num>
+  <w:num w:numId="18">
     <w:abstractNumId w:val="22"/>
   </w:num>
-  <w:num w:numId="17">
-    <w:abstractNumId w:val="21"/>
-  </w:num>
-  <w:num w:numId="18">
-    <w:abstractNumId w:val="17"/>
-  </w:num>
   <w:num w:numId="19">
-    <w:abstractNumId w:val="12"/>
+    <w:abstractNumId w:val="14"/>
   </w:num>
   <w:num w:numId="20">
-    <w:abstractNumId w:val="24"/>
+    <w:abstractNumId w:val="29"/>
   </w:num>
   <w:num w:numId="21">
-    <w:abstractNumId w:val="18"/>
+    <w:abstractNumId w:val="23"/>
   </w:num>
   <w:num w:numId="22">
-    <w:abstractNumId w:val="11"/>
+    <w:abstractNumId w:val="13"/>
   </w:num>
   <w:num w:numId="23">
     <w:abstractNumId w:val="0"/>
   </w:num>
   <w:num w:numId="24">
-    <w:abstractNumId w:val="15"/>
+    <w:abstractNumId w:val="18"/>
   </w:num>
   <w:num w:numId="25">
     <w:abstractNumId w:val="1"/>
+  </w:num>
+  <w:num w:numId="26">
+    <w:abstractNumId w:val="17"/>
+  </w:num>
+  <w:num w:numId="27">
+    <w:abstractNumId w:val="21"/>
+  </w:num>
+  <w:num w:numId="28">
+    <w:abstractNumId w:val="3"/>
+  </w:num>
+  <w:num w:numId="29">
+    <w:abstractNumId w:val="12"/>
+  </w:num>
+  <w:num w:numId="30">
+    <w:abstractNumId w:val="19"/>
   </w:num>
 </w:numbering>
 </file>
@@ -9890,7 +11783,6 @@
   <w:style w:type="character" w:default="1" w:styleId="DefaultParagraphFont">
     <w:name w:val="Default Paragraph Font"/>
     <w:uiPriority w:val="1"/>
-    <w:semiHidden/>
     <w:unhideWhenUsed/>
   </w:style>
   <w:style w:type="table" w:default="1" w:styleId="TableNormal">
@@ -10002,6 +11894,17 @@
       <w:rFonts w:ascii="Tahoma" w:hAnsi="Tahoma" w:cs="Tahoma"/>
       <w:sz w:val="16"/>
       <w:szCs w:val="16"/>
+    </w:rPr>
+  </w:style>
+  <w:style w:type="character" w:styleId="Hyperlink">
+    <w:name w:val="Hyperlink"/>
+    <w:basedOn w:val="DefaultParagraphFont"/>
+    <w:uiPriority w:val="99"/>
+    <w:unhideWhenUsed/>
+    <w:rsid w:val="00AB61A9"/>
+    <w:rPr>
+      <w:color w:val="0000FF" w:themeColor="hyperlink"/>
+      <w:u w:val="single"/>
     </w:rPr>
   </w:style>
 </w:styles>
@@ -10166,7 +12069,6 @@
   <w:style w:type="character" w:default="1" w:styleId="DefaultParagraphFont">
     <w:name w:val="Default Paragraph Font"/>
     <w:uiPriority w:val="1"/>
-    <w:semiHidden/>
     <w:unhideWhenUsed/>
   </w:style>
   <w:style w:type="table" w:default="1" w:styleId="TableNormal">
@@ -10278,6 +12180,17 @@
       <w:rFonts w:ascii="Tahoma" w:hAnsi="Tahoma" w:cs="Tahoma"/>
       <w:sz w:val="16"/>
       <w:szCs w:val="16"/>
+    </w:rPr>
+  </w:style>
+  <w:style w:type="character" w:styleId="Hyperlink">
+    <w:name w:val="Hyperlink"/>
+    <w:basedOn w:val="DefaultParagraphFont"/>
+    <w:uiPriority w:val="99"/>
+    <w:unhideWhenUsed/>
+    <w:rsid w:val="00AB61A9"/>
+    <w:rPr>
+      <w:color w:val="0000FF" w:themeColor="hyperlink"/>
+      <w:u w:val="single"/>
     </w:rPr>
   </w:style>
 </w:styles>

</xml_diff>

<commit_message>
Lecture notes for class on April 3, 2019
</commit_message>
<xml_diff>
--- a/Notes/SOC5600_2019_Spring_Notes_Lectures_v00.docx
+++ b/Notes/SOC5600_2019_Spring_Notes_Lectures_v00.docx
@@ -7267,11 +7267,445 @@
       <w:r>
         <w:t>Pre-proposal paper 02 is due on Wednesday, April 3, 2019.</w:t>
       </w:r>
+    </w:p>
+    <w:p>
+      <w:pPr>
+        <w:sectPr>
+          <w:headerReference w:type="default" r:id="rId17"/>
+          <w:pgSz w:w="12240" w:h="15840"/>
+          <w:pgMar w:top="1440" w:right="1440" w:bottom="1440" w:left="1440" w:header="720" w:footer="720" w:gutter="0"/>
+          <w:pgNumType w:start="1"/>
+          <w:cols w:space="720"/>
+          <w:docGrid w:linePitch="360"/>
+        </w:sectPr>
+      </w:pPr>
+    </w:p>
+    <w:p>
+      <w:pPr>
+        <w:rPr>
+          <w:u w:val="single"/>
+        </w:rPr>
+      </w:pPr>
+      <w:r>
+        <w:rPr>
+          <w:u w:val="single"/>
+        </w:rPr>
+        <w:lastRenderedPageBreak/>
+        <w:t>Presentation</w:t>
+      </w:r>
+    </w:p>
+    <w:p>
+      <w:pPr>
+        <w:pStyle w:val="ListParagraph"/>
+        <w:numPr>
+          <w:ilvl w:val="0"/>
+          <w:numId w:val="30"/>
+        </w:numPr>
+      </w:pPr>
+      <w:r>
+        <w:t>Three presentations per session.</w:t>
+      </w:r>
+    </w:p>
+    <w:p>
+      <w:pPr>
+        <w:pStyle w:val="ListParagraph"/>
+        <w:numPr>
+          <w:ilvl w:val="0"/>
+          <w:numId w:val="30"/>
+        </w:numPr>
+      </w:pPr>
+      <w:r>
+        <w:t>About 40 minutes per presentation</w:t>
+      </w:r>
+    </w:p>
+    <w:p>
+      <w:pPr>
+        <w:pStyle w:val="ListParagraph"/>
+        <w:numPr>
+          <w:ilvl w:val="1"/>
+          <w:numId w:val="30"/>
+        </w:numPr>
+      </w:pPr>
+      <w:r>
+        <w:t>Includes question and answer period</w:t>
+      </w:r>
+    </w:p>
+    <w:p>
+      <w:pPr>
+        <w:pStyle w:val="ListParagraph"/>
+        <w:numPr>
+          <w:ilvl w:val="1"/>
+          <w:numId w:val="30"/>
+        </w:numPr>
+      </w:pPr>
+      <w:r>
+        <w:t>Transition between presentations</w:t>
+      </w:r>
+    </w:p>
+    <w:p>
+      <w:pPr>
+        <w:pStyle w:val="ListParagraph"/>
+        <w:numPr>
+          <w:ilvl w:val="0"/>
+          <w:numId w:val="30"/>
+        </w:numPr>
+      </w:pPr>
+      <w:r>
+        <w:t>May 1, 2019</w:t>
+      </w:r>
+    </w:p>
+    <w:p/>
+    <w:p>
+      <w:pPr>
+        <w:rPr>
+          <w:u w:val="single"/>
+        </w:rPr>
+      </w:pPr>
+      <w:r>
+        <w:rPr>
+          <w:u w:val="single"/>
+        </w:rPr>
+        <w:t>Lecture Notes</w:t>
+      </w:r>
+    </w:p>
+    <w:p>
+      <w:r>
+        <w:t>Research proposal</w:t>
+      </w:r>
+    </w:p>
+    <w:p>
+      <w:pPr>
+        <w:pStyle w:val="ListParagraph"/>
+        <w:numPr>
+          <w:ilvl w:val="0"/>
+          <w:numId w:val="32"/>
+        </w:numPr>
+      </w:pPr>
+      <w:r>
+        <w:t>Introduction</w:t>
+      </w:r>
+    </w:p>
+    <w:p>
+      <w:pPr>
+        <w:pStyle w:val="ListParagraph"/>
+        <w:numPr>
+          <w:ilvl w:val="1"/>
+          <w:numId w:val="32"/>
+        </w:numPr>
+      </w:pPr>
+      <w:r>
+        <w:t>History of topic</w:t>
+      </w:r>
+    </w:p>
+    <w:p>
+      <w:pPr>
+        <w:pStyle w:val="ListParagraph"/>
+        <w:numPr>
+          <w:ilvl w:val="1"/>
+          <w:numId w:val="32"/>
+        </w:numPr>
+      </w:pPr>
+      <w:r>
+        <w:t>Aim of the study</w:t>
+      </w:r>
+    </w:p>
+    <w:p>
+      <w:pPr>
+        <w:pStyle w:val="ListParagraph"/>
+        <w:numPr>
+          <w:ilvl w:val="0"/>
+          <w:numId w:val="32"/>
+        </w:numPr>
+      </w:pPr>
+      <w:r>
+        <w:t>Literature review for research proposal</w:t>
+      </w:r>
+    </w:p>
+    <w:p>
+      <w:pPr>
+        <w:pStyle w:val="ListParagraph"/>
+        <w:numPr>
+          <w:ilvl w:val="1"/>
+          <w:numId w:val="32"/>
+        </w:numPr>
+      </w:pPr>
+      <w:r>
+        <w:t>What has been done before</w:t>
+      </w:r>
+    </w:p>
+    <w:p>
+      <w:pPr>
+        <w:pStyle w:val="ListParagraph"/>
+        <w:numPr>
+          <w:ilvl w:val="1"/>
+          <w:numId w:val="32"/>
+        </w:numPr>
+      </w:pPr>
+      <w:r>
+        <w:t>What instruments will to be used for the study and why the selected instruments rather than other available instruments</w:t>
+      </w:r>
+    </w:p>
+    <w:p>
+      <w:pPr>
+        <w:pStyle w:val="ListParagraph"/>
+        <w:numPr>
+          <w:ilvl w:val="1"/>
+          <w:numId w:val="32"/>
+        </w:numPr>
+      </w:pPr>
+      <w:r>
+        <w:t>Why is the study necessary</w:t>
+      </w:r>
+    </w:p>
+    <w:p>
+      <w:pPr>
+        <w:pStyle w:val="ListParagraph"/>
+        <w:numPr>
+          <w:ilvl w:val="1"/>
+          <w:numId w:val="32"/>
+        </w:numPr>
+      </w:pPr>
+      <w:r>
+        <w:t>Set boundaries (i.e., limitations) of the study</w:t>
+      </w:r>
+    </w:p>
+    <w:p>
+      <w:pPr>
+        <w:pStyle w:val="ListParagraph"/>
+        <w:numPr>
+          <w:ilvl w:val="0"/>
+          <w:numId w:val="32"/>
+        </w:numPr>
+      </w:pPr>
+      <w:r>
+        <w:t>Data and methods</w:t>
+      </w:r>
+    </w:p>
+    <w:p>
+      <w:pPr>
+        <w:pStyle w:val="ListParagraph"/>
+        <w:numPr>
+          <w:ilvl w:val="0"/>
+          <w:numId w:val="32"/>
+        </w:numPr>
+      </w:pPr>
+      <w:r>
+        <w:t>Theoretical and conceptual framework</w:t>
+      </w:r>
+    </w:p>
+    <w:p>
+      <w:pPr>
+        <w:pStyle w:val="ListParagraph"/>
+        <w:numPr>
+          <w:ilvl w:val="0"/>
+          <w:numId w:val="32"/>
+        </w:numPr>
+      </w:pPr>
+      <w:r>
+        <w:t>Expected results</w:t>
+      </w:r>
+    </w:p>
+    <w:p>
+      <w:pPr>
+        <w:pStyle w:val="ListParagraph"/>
+        <w:numPr>
+          <w:ilvl w:val="0"/>
+          <w:numId w:val="32"/>
+        </w:numPr>
+      </w:pPr>
+      <w:r>
+        <w:t>Time frame and budget</w:t>
+      </w:r>
+    </w:p>
+    <w:p/>
+    <w:p>
+      <w:r>
+        <w:t>Structuring paragraphs according to the TEE method</w:t>
+      </w:r>
+    </w:p>
+    <w:p>
+      <w:pPr>
+        <w:pStyle w:val="ListParagraph"/>
+        <w:numPr>
+          <w:ilvl w:val="0"/>
+          <w:numId w:val="32"/>
+        </w:numPr>
+      </w:pPr>
+      <w:r>
+        <w:t>Topic</w:t>
+      </w:r>
+    </w:p>
+    <w:p>
+      <w:pPr>
+        <w:pStyle w:val="ListParagraph"/>
+        <w:numPr>
+          <w:ilvl w:val="0"/>
+          <w:numId w:val="32"/>
+        </w:numPr>
+      </w:pPr>
+      <w:r>
+        <w:t>Explain, elaborate</w:t>
+      </w:r>
+    </w:p>
+    <w:p>
+      <w:pPr>
+        <w:pStyle w:val="ListParagraph"/>
+        <w:numPr>
+          <w:ilvl w:val="0"/>
+          <w:numId w:val="32"/>
+        </w:numPr>
+      </w:pPr>
+      <w:r>
+        <w:t>Evidence, examples, illustrations</w:t>
+      </w:r>
+    </w:p>
+    <w:p/>
+    <w:p>
+      <w:pPr>
+        <w:rPr>
+          <w:u w:val="single"/>
+        </w:rPr>
+      </w:pPr>
+      <w:r>
+        <w:rPr>
+          <w:u w:val="single"/>
+        </w:rPr>
+        <w:t xml:space="preserve">Considerations for proposed </w:t>
+      </w:r>
+      <w:r>
+        <w:rPr>
+          <w:u w:val="single"/>
+        </w:rPr>
+        <w:t xml:space="preserve">research </w:t>
+      </w:r>
+      <w:r>
+        <w:rPr>
+          <w:u w:val="single"/>
+        </w:rPr>
+        <w:t>study</w:t>
+      </w:r>
+    </w:p>
+    <w:p>
+      <w:pPr>
+        <w:pStyle w:val="ListParagraph"/>
+        <w:numPr>
+          <w:ilvl w:val="0"/>
+          <w:numId w:val="34"/>
+        </w:numPr>
+      </w:pPr>
+      <w:r>
+        <w:t>Is there a measure of</w:t>
+      </w:r>
+      <w:r>
+        <w:t xml:space="preserve"> </w:t>
+      </w:r>
+      <w:r>
+        <w:t>readiness level of the recipient of technology?</w:t>
+      </w:r>
+    </w:p>
+    <w:p>
+      <w:pPr>
+        <w:pStyle w:val="ListParagraph"/>
+        <w:numPr>
+          <w:ilvl w:val="1"/>
+          <w:numId w:val="34"/>
+        </w:numPr>
+      </w:pPr>
+      <w:r>
+        <w:t>Technology transfer may not occur because of recipient, not technology creator.</w:t>
+      </w:r>
+    </w:p>
+    <w:p>
+      <w:pPr>
+        <w:pStyle w:val="ListParagraph"/>
+        <w:numPr>
+          <w:ilvl w:val="0"/>
+          <w:numId w:val="34"/>
+        </w:numPr>
+      </w:pPr>
+      <w:r>
+        <w:t>SLU law library</w:t>
+      </w:r>
+    </w:p>
+    <w:p>
+      <w:pPr>
+        <w:pStyle w:val="ListParagraph"/>
+        <w:numPr>
+          <w:ilvl w:val="1"/>
+          <w:numId w:val="34"/>
+        </w:numPr>
+      </w:pPr>
+      <w:r>
+        <w:t>Support</w:t>
+      </w:r>
+    </w:p>
+    <w:p>
+      <w:pPr>
+        <w:pStyle w:val="ListParagraph"/>
+        <w:numPr>
+          <w:ilvl w:val="2"/>
+          <w:numId w:val="34"/>
+        </w:numPr>
+      </w:pPr>
+      <w:r>
+        <w:t>Can look up law</w:t>
+      </w:r>
+    </w:p>
+    <w:p>
+      <w:pPr>
+        <w:pStyle w:val="ListParagraph"/>
+        <w:numPr>
+          <w:ilvl w:val="2"/>
+          <w:numId w:val="34"/>
+        </w:numPr>
+      </w:pPr>
+      <w:r>
+        <w:t>Reasoning behind law</w:t>
+      </w:r>
+    </w:p>
+    <w:p>
+      <w:pPr>
+        <w:pStyle w:val="ListParagraph"/>
+        <w:numPr>
+          <w:ilvl w:val="1"/>
+          <w:numId w:val="34"/>
+        </w:numPr>
+      </w:pPr>
+      <w:r>
+        <w:t>Reference librarians</w:t>
+      </w:r>
+    </w:p>
+    <w:p>
+      <w:pPr>
+        <w:pStyle w:val="ListParagraph"/>
+        <w:numPr>
+          <w:ilvl w:val="2"/>
+          <w:numId w:val="34"/>
+        </w:numPr>
+      </w:pPr>
+      <w:r>
+        <w:t>david.kullman@slu.edu</w:t>
+      </w:r>
+    </w:p>
+    <w:p>
+      <w:pPr>
+        <w:pStyle w:val="ListParagraph"/>
+        <w:numPr>
+          <w:ilvl w:val="2"/>
+          <w:numId w:val="34"/>
+        </w:numPr>
+      </w:pPr>
+      <w:r>
+        <w:t>kathleen.casey@slu.edu</w:t>
+      </w:r>
+    </w:p>
+    <w:p>
       <w:bookmarkStart w:id="0" w:name="_GoBack"/>
       <w:bookmarkEnd w:id="0"/>
     </w:p>
+    <w:p/>
     <w:sectPr>
-      <w:headerReference w:type="default" r:id="rId17"/>
+      <w:headerReference w:type="default" r:id="rId18"/>
       <w:pgSz w:w="12240" w:h="15840"/>
       <w:pgMar w:top="1440" w:right="1440" w:bottom="1440" w:left="1440" w:header="720" w:footer="720" w:gutter="0"/>
       <w:pgNumType w:start="1"/>
@@ -7336,6 +7770,97 @@
     </w:pPr>
     <w:r>
       <w:t xml:space="preserve">Lecture 2019-01-16 | Page </w:t>
+    </w:r>
+    <w:r>
+      <w:rPr>
+        <w:b/>
+      </w:rPr>
+      <w:fldChar w:fldCharType="begin"/>
+    </w:r>
+    <w:r>
+      <w:rPr>
+        <w:b/>
+      </w:rPr>
+      <w:instrText xml:space="preserve"> PAGE  \* Arabic  \* MERGEFORMAT </w:instrText>
+    </w:r>
+    <w:r>
+      <w:rPr>
+        <w:b/>
+      </w:rPr>
+      <w:fldChar w:fldCharType="separate"/>
+    </w:r>
+    <w:r>
+      <w:rPr>
+        <w:b/>
+        <w:noProof/>
+      </w:rPr>
+      <w:t>1</w:t>
+    </w:r>
+    <w:r>
+      <w:rPr>
+        <w:b/>
+      </w:rPr>
+      <w:fldChar w:fldCharType="end"/>
+    </w:r>
+    <w:r>
+      <w:t xml:space="preserve"> of </w:t>
+    </w:r>
+    <w:r>
+      <w:rPr>
+        <w:b/>
+      </w:rPr>
+      <w:fldChar w:fldCharType="begin"/>
+    </w:r>
+    <w:r>
+      <w:rPr>
+        <w:b/>
+      </w:rPr>
+      <w:instrText xml:space="preserve"> SECTIONPAGES   \* MERGEFORMAT </w:instrText>
+    </w:r>
+    <w:r>
+      <w:rPr>
+        <w:b/>
+      </w:rPr>
+      <w:fldChar w:fldCharType="separate"/>
+    </w:r>
+    <w:r>
+      <w:rPr>
+        <w:b/>
+        <w:noProof/>
+      </w:rPr>
+      <w:t>1</w:t>
+    </w:r>
+    <w:r>
+      <w:rPr>
+        <w:b/>
+      </w:rPr>
+      <w:fldChar w:fldCharType="end"/>
+    </w:r>
+  </w:p>
+  <w:p>
+    <w:pPr>
+      <w:pStyle w:val="Header"/>
+    </w:pPr>
+  </w:p>
+</w:hdr>
+</file>
+
+<file path=word/header10.xml><?xml version="1.0" encoding="utf-8"?>
+<w:hdr xmlns:wpc="http://schemas.microsoft.com/office/word/2010/wordprocessingCanvas" xmlns:mc="http://schemas.openxmlformats.org/markup-compatibility/2006" xmlns:o="urn:schemas-microsoft-com:office:office" xmlns:r="http://schemas.openxmlformats.org/officeDocument/2006/relationships" xmlns:m="http://schemas.openxmlformats.org/officeDocument/2006/math" xmlns:v="urn:schemas-microsoft-com:vml" xmlns:wp14="http://schemas.microsoft.com/office/word/2010/wordprocessingDrawing" xmlns:wp="http://schemas.openxmlformats.org/drawingml/2006/wordprocessingDrawing" xmlns:w10="urn:schemas-microsoft-com:office:word" xmlns:w="http://schemas.openxmlformats.org/wordprocessingml/2006/main" xmlns:w14="http://schemas.microsoft.com/office/word/2010/wordml" xmlns:wpg="http://schemas.microsoft.com/office/word/2010/wordprocessingGroup" xmlns:wpi="http://schemas.microsoft.com/office/word/2010/wordprocessingInk" xmlns:wne="http://schemas.microsoft.com/office/word/2006/wordml" xmlns:wps="http://schemas.microsoft.com/office/word/2010/wordprocessingShape" mc:Ignorable="w14 wp14">
+  <w:p>
+    <w:pPr>
+      <w:pStyle w:val="Header"/>
+    </w:pPr>
+    <w:r>
+      <w:t>SOC 5600 Research Methodology | Spring 2019</w:t>
+    </w:r>
+  </w:p>
+  <w:p>
+    <w:pPr>
+      <w:pStyle w:val="Header"/>
+    </w:pPr>
+    <w:r>
+      <w:t xml:space="preserve">Lecture 2019-04-03 | Page </w:t>
     </w:r>
     <w:r>
       <w:rPr>
@@ -7485,7 +8010,7 @@
         <w:b/>
         <w:noProof/>
       </w:rPr>
-      <w:t>16</w:t>
+      <w:t>17</w:t>
     </w:r>
     <w:r>
       <w:rPr>
@@ -9385,6 +9910,119 @@
     </w:lvl>
   </w:abstractNum>
   <w:abstractNum w:abstractNumId="11">
+    <w:nsid w:val="336F592F"/>
+    <w:multiLevelType w:val="hybridMultilevel"/>
+    <w:tmpl w:val="56CC616A"/>
+    <w:lvl w:ilvl="0" w:tplc="04090001">
+      <w:start w:val="1"/>
+      <w:numFmt w:val="bullet"/>
+      <w:lvlText w:val=""/>
+      <w:lvlJc w:val="left"/>
+      <w:pPr>
+        <w:ind w:left="720" w:hanging="360"/>
+      </w:pPr>
+      <w:rPr>
+        <w:rFonts w:ascii="Symbol" w:hAnsi="Symbol" w:hint="default"/>
+      </w:rPr>
+    </w:lvl>
+    <w:lvl w:ilvl="1" w:tplc="04090003">
+      <w:start w:val="1"/>
+      <w:numFmt w:val="bullet"/>
+      <w:lvlText w:val="o"/>
+      <w:lvlJc w:val="left"/>
+      <w:pPr>
+        <w:ind w:left="1440" w:hanging="360"/>
+      </w:pPr>
+      <w:rPr>
+        <w:rFonts w:ascii="Courier New" w:hAnsi="Courier New" w:cs="Courier New" w:hint="default"/>
+      </w:rPr>
+    </w:lvl>
+    <w:lvl w:ilvl="2" w:tplc="04090005">
+      <w:start w:val="1"/>
+      <w:numFmt w:val="bullet"/>
+      <w:lvlText w:val=""/>
+      <w:lvlJc w:val="left"/>
+      <w:pPr>
+        <w:ind w:left="2160" w:hanging="360"/>
+      </w:pPr>
+      <w:rPr>
+        <w:rFonts w:ascii="Wingdings" w:hAnsi="Wingdings" w:hint="default"/>
+      </w:rPr>
+    </w:lvl>
+    <w:lvl w:ilvl="3" w:tplc="04090001" w:tentative="1">
+      <w:start w:val="1"/>
+      <w:numFmt w:val="bullet"/>
+      <w:lvlText w:val=""/>
+      <w:lvlJc w:val="left"/>
+      <w:pPr>
+        <w:ind w:left="2880" w:hanging="360"/>
+      </w:pPr>
+      <w:rPr>
+        <w:rFonts w:ascii="Symbol" w:hAnsi="Symbol" w:hint="default"/>
+      </w:rPr>
+    </w:lvl>
+    <w:lvl w:ilvl="4" w:tplc="04090003" w:tentative="1">
+      <w:start w:val="1"/>
+      <w:numFmt w:val="bullet"/>
+      <w:lvlText w:val="o"/>
+      <w:lvlJc w:val="left"/>
+      <w:pPr>
+        <w:ind w:left="3600" w:hanging="360"/>
+      </w:pPr>
+      <w:rPr>
+        <w:rFonts w:ascii="Courier New" w:hAnsi="Courier New" w:cs="Courier New" w:hint="default"/>
+      </w:rPr>
+    </w:lvl>
+    <w:lvl w:ilvl="5" w:tplc="04090005" w:tentative="1">
+      <w:start w:val="1"/>
+      <w:numFmt w:val="bullet"/>
+      <w:lvlText w:val=""/>
+      <w:lvlJc w:val="left"/>
+      <w:pPr>
+        <w:ind w:left="4320" w:hanging="360"/>
+      </w:pPr>
+      <w:rPr>
+        <w:rFonts w:ascii="Wingdings" w:hAnsi="Wingdings" w:hint="default"/>
+      </w:rPr>
+    </w:lvl>
+    <w:lvl w:ilvl="6" w:tplc="04090001" w:tentative="1">
+      <w:start w:val="1"/>
+      <w:numFmt w:val="bullet"/>
+      <w:lvlText w:val=""/>
+      <w:lvlJc w:val="left"/>
+      <w:pPr>
+        <w:ind w:left="5040" w:hanging="360"/>
+      </w:pPr>
+      <w:rPr>
+        <w:rFonts w:ascii="Symbol" w:hAnsi="Symbol" w:hint="default"/>
+      </w:rPr>
+    </w:lvl>
+    <w:lvl w:ilvl="7" w:tplc="04090003" w:tentative="1">
+      <w:start w:val="1"/>
+      <w:numFmt w:val="bullet"/>
+      <w:lvlText w:val="o"/>
+      <w:lvlJc w:val="left"/>
+      <w:pPr>
+        <w:ind w:left="5760" w:hanging="360"/>
+      </w:pPr>
+      <w:rPr>
+        <w:rFonts w:ascii="Courier New" w:hAnsi="Courier New" w:cs="Courier New" w:hint="default"/>
+      </w:rPr>
+    </w:lvl>
+    <w:lvl w:ilvl="8" w:tplc="04090005" w:tentative="1">
+      <w:start w:val="1"/>
+      <w:numFmt w:val="bullet"/>
+      <w:lvlText w:val=""/>
+      <w:lvlJc w:val="left"/>
+      <w:pPr>
+        <w:ind w:left="6480" w:hanging="360"/>
+      </w:pPr>
+      <w:rPr>
+        <w:rFonts w:ascii="Wingdings" w:hAnsi="Wingdings" w:hint="default"/>
+      </w:rPr>
+    </w:lvl>
+  </w:abstractNum>
+  <w:abstractNum w:abstractNumId="12">
     <w:nsid w:val="3B156110"/>
     <w:multiLevelType w:val="hybridMultilevel"/>
     <w:tmpl w:val="D6E49DD4"/>
@@ -9497,7 +10135,7 @@
       </w:rPr>
     </w:lvl>
   </w:abstractNum>
-  <w:abstractNum w:abstractNumId="12">
+  <w:abstractNum w:abstractNumId="13">
     <w:nsid w:val="3E0326FD"/>
     <w:multiLevelType w:val="hybridMultilevel"/>
     <w:tmpl w:val="78469624"/>
@@ -9610,7 +10248,7 @@
       </w:rPr>
     </w:lvl>
   </w:abstractNum>
-  <w:abstractNum w:abstractNumId="13">
+  <w:abstractNum w:abstractNumId="14">
     <w:nsid w:val="40C86EBF"/>
     <w:multiLevelType w:val="hybridMultilevel"/>
     <w:tmpl w:val="A7D41D30"/>
@@ -9723,7 +10361,7 @@
       </w:rPr>
     </w:lvl>
   </w:abstractNum>
-  <w:abstractNum w:abstractNumId="14">
+  <w:abstractNum w:abstractNumId="15">
     <w:nsid w:val="46114334"/>
     <w:multiLevelType w:val="hybridMultilevel"/>
     <w:tmpl w:val="A644E6A0"/>
@@ -9836,7 +10474,206 @@
       </w:rPr>
     </w:lvl>
   </w:abstractNum>
-  <w:abstractNum w:abstractNumId="15">
+  <w:abstractNum w:abstractNumId="16">
+    <w:nsid w:val="4A334D74"/>
+    <w:multiLevelType w:val="hybridMultilevel"/>
+    <w:tmpl w:val="D932EB16"/>
+    <w:lvl w:ilvl="0" w:tplc="04090001">
+      <w:start w:val="1"/>
+      <w:numFmt w:val="bullet"/>
+      <w:lvlText w:val=""/>
+      <w:lvlJc w:val="left"/>
+      <w:pPr>
+        <w:ind w:left="720" w:hanging="360"/>
+      </w:pPr>
+      <w:rPr>
+        <w:rFonts w:ascii="Symbol" w:hAnsi="Symbol" w:hint="default"/>
+      </w:rPr>
+    </w:lvl>
+    <w:lvl w:ilvl="1" w:tplc="04090003">
+      <w:start w:val="1"/>
+      <w:numFmt w:val="bullet"/>
+      <w:lvlText w:val="o"/>
+      <w:lvlJc w:val="left"/>
+      <w:pPr>
+        <w:ind w:left="1440" w:hanging="360"/>
+      </w:pPr>
+      <w:rPr>
+        <w:rFonts w:ascii="Courier New" w:hAnsi="Courier New" w:cs="Courier New" w:hint="default"/>
+      </w:rPr>
+    </w:lvl>
+    <w:lvl w:ilvl="2" w:tplc="04090005" w:tentative="1">
+      <w:start w:val="1"/>
+      <w:numFmt w:val="bullet"/>
+      <w:lvlText w:val=""/>
+      <w:lvlJc w:val="left"/>
+      <w:pPr>
+        <w:ind w:left="2160" w:hanging="360"/>
+      </w:pPr>
+      <w:rPr>
+        <w:rFonts w:ascii="Wingdings" w:hAnsi="Wingdings" w:hint="default"/>
+      </w:rPr>
+    </w:lvl>
+    <w:lvl w:ilvl="3" w:tplc="04090001" w:tentative="1">
+      <w:start w:val="1"/>
+      <w:numFmt w:val="bullet"/>
+      <w:lvlText w:val=""/>
+      <w:lvlJc w:val="left"/>
+      <w:pPr>
+        <w:ind w:left="2880" w:hanging="360"/>
+      </w:pPr>
+      <w:rPr>
+        <w:rFonts w:ascii="Symbol" w:hAnsi="Symbol" w:hint="default"/>
+      </w:rPr>
+    </w:lvl>
+    <w:lvl w:ilvl="4" w:tplc="04090003" w:tentative="1">
+      <w:start w:val="1"/>
+      <w:numFmt w:val="bullet"/>
+      <w:lvlText w:val="o"/>
+      <w:lvlJc w:val="left"/>
+      <w:pPr>
+        <w:ind w:left="3600" w:hanging="360"/>
+      </w:pPr>
+      <w:rPr>
+        <w:rFonts w:ascii="Courier New" w:hAnsi="Courier New" w:cs="Courier New" w:hint="default"/>
+      </w:rPr>
+    </w:lvl>
+    <w:lvl w:ilvl="5" w:tplc="04090005" w:tentative="1">
+      <w:start w:val="1"/>
+      <w:numFmt w:val="bullet"/>
+      <w:lvlText w:val=""/>
+      <w:lvlJc w:val="left"/>
+      <w:pPr>
+        <w:ind w:left="4320" w:hanging="360"/>
+      </w:pPr>
+      <w:rPr>
+        <w:rFonts w:ascii="Wingdings" w:hAnsi="Wingdings" w:hint="default"/>
+      </w:rPr>
+    </w:lvl>
+    <w:lvl w:ilvl="6" w:tplc="04090001" w:tentative="1">
+      <w:start w:val="1"/>
+      <w:numFmt w:val="bullet"/>
+      <w:lvlText w:val=""/>
+      <w:lvlJc w:val="left"/>
+      <w:pPr>
+        <w:ind w:left="5040" w:hanging="360"/>
+      </w:pPr>
+      <w:rPr>
+        <w:rFonts w:ascii="Symbol" w:hAnsi="Symbol" w:hint="default"/>
+      </w:rPr>
+    </w:lvl>
+    <w:lvl w:ilvl="7" w:tplc="04090003" w:tentative="1">
+      <w:start w:val="1"/>
+      <w:numFmt w:val="bullet"/>
+      <w:lvlText w:val="o"/>
+      <w:lvlJc w:val="left"/>
+      <w:pPr>
+        <w:ind w:left="5760" w:hanging="360"/>
+      </w:pPr>
+      <w:rPr>
+        <w:rFonts w:ascii="Courier New" w:hAnsi="Courier New" w:cs="Courier New" w:hint="default"/>
+      </w:rPr>
+    </w:lvl>
+    <w:lvl w:ilvl="8" w:tplc="04090005" w:tentative="1">
+      <w:start w:val="1"/>
+      <w:numFmt w:val="bullet"/>
+      <w:lvlText w:val=""/>
+      <w:lvlJc w:val="left"/>
+      <w:pPr>
+        <w:ind w:left="6480" w:hanging="360"/>
+      </w:pPr>
+      <w:rPr>
+        <w:rFonts w:ascii="Wingdings" w:hAnsi="Wingdings" w:hint="default"/>
+      </w:rPr>
+    </w:lvl>
+  </w:abstractNum>
+  <w:abstractNum w:abstractNumId="17">
+    <w:nsid w:val="4E9312BF"/>
+    <w:multiLevelType w:val="hybridMultilevel"/>
+    <w:tmpl w:val="9DB84C42"/>
+    <w:lvl w:ilvl="0" w:tplc="0409000F">
+      <w:start w:val="1"/>
+      <w:numFmt w:val="decimal"/>
+      <w:lvlText w:val="%1."/>
+      <w:lvlJc w:val="left"/>
+      <w:pPr>
+        <w:ind w:left="720" w:hanging="360"/>
+      </w:pPr>
+    </w:lvl>
+    <w:lvl w:ilvl="1" w:tplc="04090019" w:tentative="1">
+      <w:start w:val="1"/>
+      <w:numFmt w:val="lowerLetter"/>
+      <w:lvlText w:val="%2."/>
+      <w:lvlJc w:val="left"/>
+      <w:pPr>
+        <w:ind w:left="1440" w:hanging="360"/>
+      </w:pPr>
+    </w:lvl>
+    <w:lvl w:ilvl="2" w:tplc="0409001B" w:tentative="1">
+      <w:start w:val="1"/>
+      <w:numFmt w:val="lowerRoman"/>
+      <w:lvlText w:val="%3."/>
+      <w:lvlJc w:val="right"/>
+      <w:pPr>
+        <w:ind w:left="2160" w:hanging="180"/>
+      </w:pPr>
+    </w:lvl>
+    <w:lvl w:ilvl="3" w:tplc="0409000F" w:tentative="1">
+      <w:start w:val="1"/>
+      <w:numFmt w:val="decimal"/>
+      <w:lvlText w:val="%4."/>
+      <w:lvlJc w:val="left"/>
+      <w:pPr>
+        <w:ind w:left="2880" w:hanging="360"/>
+      </w:pPr>
+    </w:lvl>
+    <w:lvl w:ilvl="4" w:tplc="04090019" w:tentative="1">
+      <w:start w:val="1"/>
+      <w:numFmt w:val="lowerLetter"/>
+      <w:lvlText w:val="%5."/>
+      <w:lvlJc w:val="left"/>
+      <w:pPr>
+        <w:ind w:left="3600" w:hanging="360"/>
+      </w:pPr>
+    </w:lvl>
+    <w:lvl w:ilvl="5" w:tplc="0409001B" w:tentative="1">
+      <w:start w:val="1"/>
+      <w:numFmt w:val="lowerRoman"/>
+      <w:lvlText w:val="%6."/>
+      <w:lvlJc w:val="right"/>
+      <w:pPr>
+        <w:ind w:left="4320" w:hanging="180"/>
+      </w:pPr>
+    </w:lvl>
+    <w:lvl w:ilvl="6" w:tplc="0409000F" w:tentative="1">
+      <w:start w:val="1"/>
+      <w:numFmt w:val="decimal"/>
+      <w:lvlText w:val="%7."/>
+      <w:lvlJc w:val="left"/>
+      <w:pPr>
+        <w:ind w:left="5040" w:hanging="360"/>
+      </w:pPr>
+    </w:lvl>
+    <w:lvl w:ilvl="7" w:tplc="04090019" w:tentative="1">
+      <w:start w:val="1"/>
+      <w:numFmt w:val="lowerLetter"/>
+      <w:lvlText w:val="%8."/>
+      <w:lvlJc w:val="left"/>
+      <w:pPr>
+        <w:ind w:left="5760" w:hanging="360"/>
+      </w:pPr>
+    </w:lvl>
+    <w:lvl w:ilvl="8" w:tplc="0409001B" w:tentative="1">
+      <w:start w:val="1"/>
+      <w:numFmt w:val="lowerRoman"/>
+      <w:lvlText w:val="%9."/>
+      <w:lvlJc w:val="right"/>
+      <w:pPr>
+        <w:ind w:left="6480" w:hanging="180"/>
+      </w:pPr>
+    </w:lvl>
+  </w:abstractNum>
+  <w:abstractNum w:abstractNumId="18">
     <w:nsid w:val="50C14682"/>
     <w:multiLevelType w:val="hybridMultilevel"/>
     <w:tmpl w:val="601801B4"/>
@@ -9949,7 +10786,7 @@
       </w:rPr>
     </w:lvl>
   </w:abstractNum>
-  <w:abstractNum w:abstractNumId="16">
+  <w:abstractNum w:abstractNumId="19">
     <w:nsid w:val="52C7600B"/>
     <w:multiLevelType w:val="hybridMultilevel"/>
     <w:tmpl w:val="971803CA"/>
@@ -10062,7 +10899,7 @@
       </w:rPr>
     </w:lvl>
   </w:abstractNum>
-  <w:abstractNum w:abstractNumId="17">
+  <w:abstractNum w:abstractNumId="20">
     <w:nsid w:val="564E28FD"/>
     <w:multiLevelType w:val="hybridMultilevel"/>
     <w:tmpl w:val="7EFE3F2A"/>
@@ -10175,7 +11012,120 @@
       </w:rPr>
     </w:lvl>
   </w:abstractNum>
-  <w:abstractNum w:abstractNumId="18">
+  <w:abstractNum w:abstractNumId="21">
+    <w:nsid w:val="5E691E03"/>
+    <w:multiLevelType w:val="hybridMultilevel"/>
+    <w:tmpl w:val="165C3FDA"/>
+    <w:lvl w:ilvl="0" w:tplc="04090001">
+      <w:start w:val="1"/>
+      <w:numFmt w:val="bullet"/>
+      <w:lvlText w:val=""/>
+      <w:lvlJc w:val="left"/>
+      <w:pPr>
+        <w:ind w:left="720" w:hanging="360"/>
+      </w:pPr>
+      <w:rPr>
+        <w:rFonts w:ascii="Symbol" w:hAnsi="Symbol" w:hint="default"/>
+      </w:rPr>
+    </w:lvl>
+    <w:lvl w:ilvl="1" w:tplc="04090003" w:tentative="1">
+      <w:start w:val="1"/>
+      <w:numFmt w:val="bullet"/>
+      <w:lvlText w:val="o"/>
+      <w:lvlJc w:val="left"/>
+      <w:pPr>
+        <w:ind w:left="1440" w:hanging="360"/>
+      </w:pPr>
+      <w:rPr>
+        <w:rFonts w:ascii="Courier New" w:hAnsi="Courier New" w:cs="Courier New" w:hint="default"/>
+      </w:rPr>
+    </w:lvl>
+    <w:lvl w:ilvl="2" w:tplc="04090005" w:tentative="1">
+      <w:start w:val="1"/>
+      <w:numFmt w:val="bullet"/>
+      <w:lvlText w:val=""/>
+      <w:lvlJc w:val="left"/>
+      <w:pPr>
+        <w:ind w:left="2160" w:hanging="360"/>
+      </w:pPr>
+      <w:rPr>
+        <w:rFonts w:ascii="Wingdings" w:hAnsi="Wingdings" w:hint="default"/>
+      </w:rPr>
+    </w:lvl>
+    <w:lvl w:ilvl="3" w:tplc="04090001" w:tentative="1">
+      <w:start w:val="1"/>
+      <w:numFmt w:val="bullet"/>
+      <w:lvlText w:val=""/>
+      <w:lvlJc w:val="left"/>
+      <w:pPr>
+        <w:ind w:left="2880" w:hanging="360"/>
+      </w:pPr>
+      <w:rPr>
+        <w:rFonts w:ascii="Symbol" w:hAnsi="Symbol" w:hint="default"/>
+      </w:rPr>
+    </w:lvl>
+    <w:lvl w:ilvl="4" w:tplc="04090003" w:tentative="1">
+      <w:start w:val="1"/>
+      <w:numFmt w:val="bullet"/>
+      <w:lvlText w:val="o"/>
+      <w:lvlJc w:val="left"/>
+      <w:pPr>
+        <w:ind w:left="3600" w:hanging="360"/>
+      </w:pPr>
+      <w:rPr>
+        <w:rFonts w:ascii="Courier New" w:hAnsi="Courier New" w:cs="Courier New" w:hint="default"/>
+      </w:rPr>
+    </w:lvl>
+    <w:lvl w:ilvl="5" w:tplc="04090005" w:tentative="1">
+      <w:start w:val="1"/>
+      <w:numFmt w:val="bullet"/>
+      <w:lvlText w:val=""/>
+      <w:lvlJc w:val="left"/>
+      <w:pPr>
+        <w:ind w:left="4320" w:hanging="360"/>
+      </w:pPr>
+      <w:rPr>
+        <w:rFonts w:ascii="Wingdings" w:hAnsi="Wingdings" w:hint="default"/>
+      </w:rPr>
+    </w:lvl>
+    <w:lvl w:ilvl="6" w:tplc="04090001" w:tentative="1">
+      <w:start w:val="1"/>
+      <w:numFmt w:val="bullet"/>
+      <w:lvlText w:val=""/>
+      <w:lvlJc w:val="left"/>
+      <w:pPr>
+        <w:ind w:left="5040" w:hanging="360"/>
+      </w:pPr>
+      <w:rPr>
+        <w:rFonts w:ascii="Symbol" w:hAnsi="Symbol" w:hint="default"/>
+      </w:rPr>
+    </w:lvl>
+    <w:lvl w:ilvl="7" w:tplc="04090003" w:tentative="1">
+      <w:start w:val="1"/>
+      <w:numFmt w:val="bullet"/>
+      <w:lvlText w:val="o"/>
+      <w:lvlJc w:val="left"/>
+      <w:pPr>
+        <w:ind w:left="5760" w:hanging="360"/>
+      </w:pPr>
+      <w:rPr>
+        <w:rFonts w:ascii="Courier New" w:hAnsi="Courier New" w:cs="Courier New" w:hint="default"/>
+      </w:rPr>
+    </w:lvl>
+    <w:lvl w:ilvl="8" w:tplc="04090005" w:tentative="1">
+      <w:start w:val="1"/>
+      <w:numFmt w:val="bullet"/>
+      <w:lvlText w:val=""/>
+      <w:lvlJc w:val="left"/>
+      <w:pPr>
+        <w:ind w:left="6480" w:hanging="360"/>
+      </w:pPr>
+      <w:rPr>
+        <w:rFonts w:ascii="Wingdings" w:hAnsi="Wingdings" w:hint="default"/>
+      </w:rPr>
+    </w:lvl>
+  </w:abstractNum>
+  <w:abstractNum w:abstractNumId="22">
     <w:nsid w:val="5E7D2370"/>
     <w:multiLevelType w:val="hybridMultilevel"/>
     <w:tmpl w:val="504257F6"/>
@@ -10288,10 +11238,10 @@
       </w:rPr>
     </w:lvl>
   </w:abstractNum>
-  <w:abstractNum w:abstractNumId="19">
+  <w:abstractNum w:abstractNumId="23">
     <w:nsid w:val="60626388"/>
     <w:multiLevelType w:val="hybridMultilevel"/>
-    <w:tmpl w:val="46825872"/>
+    <w:tmpl w:val="DC5656FC"/>
     <w:lvl w:ilvl="0" w:tplc="04090001">
       <w:start w:val="1"/>
       <w:numFmt w:val="bullet"/>
@@ -10304,7 +11254,7 @@
         <w:rFonts w:ascii="Symbol" w:hAnsi="Symbol" w:hint="default"/>
       </w:rPr>
     </w:lvl>
-    <w:lvl w:ilvl="1" w:tplc="04090003" w:tentative="1">
+    <w:lvl w:ilvl="1" w:tplc="04090003">
       <w:start w:val="1"/>
       <w:numFmt w:val="bullet"/>
       <w:lvlText w:val="o"/>
@@ -10401,7 +11351,7 @@
       </w:rPr>
     </w:lvl>
   </w:abstractNum>
-  <w:abstractNum w:abstractNumId="20">
+  <w:abstractNum w:abstractNumId="24">
     <w:nsid w:val="631747AB"/>
     <w:multiLevelType w:val="hybridMultilevel"/>
     <w:tmpl w:val="B5FC14CC"/>
@@ -10514,7 +11464,7 @@
       </w:rPr>
     </w:lvl>
   </w:abstractNum>
-  <w:abstractNum w:abstractNumId="21">
+  <w:abstractNum w:abstractNumId="25">
     <w:nsid w:val="673D5204"/>
     <w:multiLevelType w:val="hybridMultilevel"/>
     <w:tmpl w:val="406018A8"/>
@@ -10627,7 +11577,7 @@
       </w:rPr>
     </w:lvl>
   </w:abstractNum>
-  <w:abstractNum w:abstractNumId="22">
+  <w:abstractNum w:abstractNumId="26">
     <w:nsid w:val="6AE93DF6"/>
     <w:multiLevelType w:val="hybridMultilevel"/>
     <w:tmpl w:val="91608E66"/>
@@ -10740,7 +11690,7 @@
       </w:rPr>
     </w:lvl>
   </w:abstractNum>
-  <w:abstractNum w:abstractNumId="23">
+  <w:abstractNum w:abstractNumId="27">
     <w:nsid w:val="71F92E07"/>
     <w:multiLevelType w:val="hybridMultilevel"/>
     <w:tmpl w:val="1F8CC030"/>
@@ -10853,7 +11803,7 @@
       </w:rPr>
     </w:lvl>
   </w:abstractNum>
-  <w:abstractNum w:abstractNumId="24">
+  <w:abstractNum w:abstractNumId="28">
     <w:nsid w:val="72A03EA5"/>
     <w:multiLevelType w:val="hybridMultilevel"/>
     <w:tmpl w:val="EF04311C"/>
@@ -10966,7 +11916,7 @@
       </w:rPr>
     </w:lvl>
   </w:abstractNum>
-  <w:abstractNum w:abstractNumId="25">
+  <w:abstractNum w:abstractNumId="29">
     <w:nsid w:val="75213181"/>
     <w:multiLevelType w:val="hybridMultilevel"/>
     <w:tmpl w:val="9A7AAF1C"/>
@@ -11079,7 +12029,7 @@
       </w:rPr>
     </w:lvl>
   </w:abstractNum>
-  <w:abstractNum w:abstractNumId="26">
+  <w:abstractNum w:abstractNumId="30">
     <w:nsid w:val="78621BF0"/>
     <w:multiLevelType w:val="hybridMultilevel"/>
     <w:tmpl w:val="F85A420E"/>
@@ -11192,7 +12142,7 @@
       </w:rPr>
     </w:lvl>
   </w:abstractNum>
-  <w:abstractNum w:abstractNumId="27">
+  <w:abstractNum w:abstractNumId="31">
     <w:nsid w:val="7A2C41F9"/>
     <w:multiLevelType w:val="hybridMultilevel"/>
     <w:tmpl w:val="5C3A716A"/>
@@ -11305,7 +12255,7 @@
       </w:rPr>
     </w:lvl>
   </w:abstractNum>
-  <w:abstractNum w:abstractNumId="28">
+  <w:abstractNum w:abstractNumId="32">
     <w:nsid w:val="7C6C11A6"/>
     <w:multiLevelType w:val="hybridMultilevel"/>
     <w:tmpl w:val="A2B8FE66"/>
@@ -11418,7 +12368,7 @@
       </w:rPr>
     </w:lvl>
   </w:abstractNum>
-  <w:abstractNum w:abstractNumId="29">
+  <w:abstractNum w:abstractNumId="33">
     <w:nsid w:val="7E6377BA"/>
     <w:multiLevelType w:val="hybridMultilevel"/>
     <w:tmpl w:val="F6EC5248"/>
@@ -11532,7 +12482,7 @@
     </w:lvl>
   </w:abstractNum>
   <w:num w:numId="1">
-    <w:abstractNumId w:val="16"/>
+    <w:abstractNumId w:val="19"/>
   </w:num>
   <w:num w:numId="2">
     <w:abstractNumId w:val="6"/>
@@ -11541,28 +12491,28 @@
     <w:abstractNumId w:val="10"/>
   </w:num>
   <w:num w:numId="4">
-    <w:abstractNumId w:val="11"/>
+    <w:abstractNumId w:val="12"/>
   </w:num>
   <w:num w:numId="5">
-    <w:abstractNumId w:val="15"/>
+    <w:abstractNumId w:val="18"/>
   </w:num>
   <w:num w:numId="6">
-    <w:abstractNumId w:val="24"/>
+    <w:abstractNumId w:val="28"/>
   </w:num>
   <w:num w:numId="7">
     <w:abstractNumId w:val="4"/>
   </w:num>
   <w:num w:numId="8">
-    <w:abstractNumId w:val="20"/>
+    <w:abstractNumId w:val="24"/>
   </w:num>
   <w:num w:numId="9">
     <w:abstractNumId w:val="8"/>
   </w:num>
   <w:num w:numId="10">
-    <w:abstractNumId w:val="28"/>
+    <w:abstractNumId w:val="32"/>
   </w:num>
   <w:num w:numId="11">
-    <w:abstractNumId w:val="25"/>
+    <w:abstractNumId w:val="29"/>
   </w:num>
   <w:num w:numId="12">
     <w:abstractNumId w:val="9"/>
@@ -11577,49 +12527,61 @@
     <w:abstractNumId w:val="7"/>
   </w:num>
   <w:num w:numId="16">
+    <w:abstractNumId w:val="31"/>
+  </w:num>
+  <w:num w:numId="17">
+    <w:abstractNumId w:val="30"/>
+  </w:num>
+  <w:num w:numId="18">
+    <w:abstractNumId w:val="26"/>
+  </w:num>
+  <w:num w:numId="19">
+    <w:abstractNumId w:val="15"/>
+  </w:num>
+  <w:num w:numId="20">
+    <w:abstractNumId w:val="33"/>
+  </w:num>
+  <w:num w:numId="21">
     <w:abstractNumId w:val="27"/>
   </w:num>
-  <w:num w:numId="17">
-    <w:abstractNumId w:val="26"/>
-  </w:num>
-  <w:num w:numId="18">
-    <w:abstractNumId w:val="22"/>
-  </w:num>
-  <w:num w:numId="19">
+  <w:num w:numId="22">
     <w:abstractNumId w:val="14"/>
-  </w:num>
-  <w:num w:numId="20">
-    <w:abstractNumId w:val="29"/>
-  </w:num>
-  <w:num w:numId="21">
-    <w:abstractNumId w:val="23"/>
-  </w:num>
-  <w:num w:numId="22">
-    <w:abstractNumId w:val="13"/>
   </w:num>
   <w:num w:numId="23">
     <w:abstractNumId w:val="0"/>
   </w:num>
   <w:num w:numId="24">
-    <w:abstractNumId w:val="18"/>
+    <w:abstractNumId w:val="22"/>
   </w:num>
   <w:num w:numId="25">
     <w:abstractNumId w:val="1"/>
   </w:num>
   <w:num w:numId="26">
-    <w:abstractNumId w:val="17"/>
+    <w:abstractNumId w:val="20"/>
   </w:num>
   <w:num w:numId="27">
-    <w:abstractNumId w:val="21"/>
+    <w:abstractNumId w:val="25"/>
   </w:num>
   <w:num w:numId="28">
     <w:abstractNumId w:val="3"/>
   </w:num>
   <w:num w:numId="29">
-    <w:abstractNumId w:val="12"/>
+    <w:abstractNumId w:val="13"/>
   </w:num>
   <w:num w:numId="30">
-    <w:abstractNumId w:val="19"/>
+    <w:abstractNumId w:val="23"/>
+  </w:num>
+  <w:num w:numId="31">
+    <w:abstractNumId w:val="21"/>
+  </w:num>
+  <w:num w:numId="32">
+    <w:abstractNumId w:val="16"/>
+  </w:num>
+  <w:num w:numId="33">
+    <w:abstractNumId w:val="17"/>
+  </w:num>
+  <w:num w:numId="34">
+    <w:abstractNumId w:val="11"/>
   </w:num>
 </w:numbering>
 </file>
@@ -11783,6 +12745,7 @@
   <w:style w:type="character" w:default="1" w:styleId="DefaultParagraphFont">
     <w:name w:val="Default Paragraph Font"/>
     <w:uiPriority w:val="1"/>
+    <w:semiHidden/>
     <w:unhideWhenUsed/>
   </w:style>
   <w:style w:type="table" w:default="1" w:styleId="TableNormal">
@@ -12069,6 +13032,7 @@
   <w:style w:type="character" w:default="1" w:styleId="DefaultParagraphFont">
     <w:name w:val="Default Paragraph Font"/>
     <w:uiPriority w:val="1"/>
+    <w:semiHidden/>
     <w:unhideWhenUsed/>
   </w:style>
   <w:style w:type="table" w:default="1" w:styleId="TableNormal">

</xml_diff>

<commit_message>
Updated lecture notes from class on April 3, 2019
</commit_message>
<xml_diff>
--- a/Notes/SOC5600_2019_Spring_Notes_Lectures_v00.docx
+++ b/Notes/SOC5600_2019_Spring_Notes_Lectures_v00.docx
@@ -7382,8 +7382,35 @@
         </w:numPr>
       </w:pPr>
       <w:r>
+        <w:t>Title page</w:t>
+      </w:r>
+    </w:p>
+    <w:p>
+      <w:pPr>
+        <w:pStyle w:val="ListParagraph"/>
+        <w:numPr>
+          <w:ilvl w:val="1"/>
+          <w:numId w:val="32"/>
+        </w:numPr>
+      </w:pPr>
+      <w:r>
+        <w:t>Study title should be no more than 15 words</w:t>
+      </w:r>
+    </w:p>
+    <w:p>
+      <w:pPr>
+        <w:pStyle w:val="ListParagraph"/>
+        <w:numPr>
+          <w:ilvl w:val="0"/>
+          <w:numId w:val="32"/>
+        </w:numPr>
+      </w:pPr>
+      <w:r>
         <w:t>Introduction</w:t>
       </w:r>
+      <w:r>
+        <w:t xml:space="preserve"> and significance</w:t>
+      </w:r>
     </w:p>
     <w:p>
       <w:pPr>
@@ -7406,6 +7433,18 @@
         </w:numPr>
       </w:pPr>
       <w:r>
+        <w:t>Relation to general field</w:t>
+      </w:r>
+    </w:p>
+    <w:p>
+      <w:pPr>
+        <w:pStyle w:val="ListParagraph"/>
+        <w:numPr>
+          <w:ilvl w:val="1"/>
+          <w:numId w:val="32"/>
+        </w:numPr>
+      </w:pPr>
+      <w:r>
         <w:t>Aim of the study</w:t>
       </w:r>
     </w:p>
@@ -7413,23 +7452,95 @@
       <w:pPr>
         <w:pStyle w:val="ListParagraph"/>
         <w:numPr>
-          <w:ilvl w:val="0"/>
+          <w:ilvl w:val="2"/>
           <w:numId w:val="32"/>
         </w:numPr>
       </w:pPr>
       <w:r>
-        <w:t>Literature review for research proposal</w:t>
-      </w:r>
-    </w:p>
-    <w:p>
-      <w:pPr>
-        <w:pStyle w:val="ListParagraph"/>
-        <w:numPr>
-          <w:ilvl w:val="1"/>
+        <w:t>Objectives</w:t>
+      </w:r>
+    </w:p>
+    <w:p>
+      <w:pPr>
+        <w:pStyle w:val="ListParagraph"/>
+        <w:numPr>
+          <w:ilvl w:val="2"/>
           <w:numId w:val="32"/>
         </w:numPr>
       </w:pPr>
       <w:r>
+        <w:t>Research questions</w:t>
+      </w:r>
+    </w:p>
+    <w:p>
+      <w:pPr>
+        <w:pStyle w:val="ListParagraph"/>
+        <w:numPr>
+          <w:ilvl w:val="2"/>
+          <w:numId w:val="32"/>
+        </w:numPr>
+      </w:pPr>
+      <w:r>
+        <w:t>Hypotheses</w:t>
+      </w:r>
+    </w:p>
+    <w:p>
+      <w:pPr>
+        <w:pStyle w:val="ListParagraph"/>
+        <w:numPr>
+          <w:ilvl w:val="1"/>
+          <w:numId w:val="32"/>
+        </w:numPr>
+      </w:pPr>
+      <w:r>
+        <w:t>Significance of research</w:t>
+      </w:r>
+    </w:p>
+    <w:p>
+      <w:pPr>
+        <w:pStyle w:val="ListParagraph"/>
+        <w:numPr>
+          <w:ilvl w:val="2"/>
+          <w:numId w:val="32"/>
+        </w:numPr>
+      </w:pPr>
+      <w:r>
+        <w:t>Contribution to field</w:t>
+      </w:r>
+    </w:p>
+    <w:p>
+      <w:pPr>
+        <w:pStyle w:val="ListParagraph"/>
+        <w:numPr>
+          <w:ilvl w:val="2"/>
+          <w:numId w:val="32"/>
+        </w:numPr>
+      </w:pPr>
+      <w:r>
+        <w:t>Wider implications and uses to body of knowledge</w:t>
+      </w:r>
+    </w:p>
+    <w:p>
+      <w:pPr>
+        <w:pStyle w:val="ListParagraph"/>
+        <w:numPr>
+          <w:ilvl w:val="0"/>
+          <w:numId w:val="32"/>
+        </w:numPr>
+      </w:pPr>
+      <w:r>
+        <w:t xml:space="preserve">Literature review </w:t>
+      </w:r>
+    </w:p>
+    <w:p>
+      <w:pPr>
+        <w:pStyle w:val="ListParagraph"/>
+        <w:numPr>
+          <w:ilvl w:val="1"/>
+          <w:numId w:val="32"/>
+        </w:numPr>
+      </w:pPr>
+      <w:r>
         <w:t>What has been done before</w:t>
       </w:r>
     </w:p>
@@ -7437,12 +7548,12 @@
       <w:pPr>
         <w:pStyle w:val="ListParagraph"/>
         <w:numPr>
-          <w:ilvl w:val="1"/>
+          <w:ilvl w:val="2"/>
           <w:numId w:val="32"/>
         </w:numPr>
       </w:pPr>
       <w:r>
-        <w:t>What instruments will to be used for the study and why the selected instruments rather than other available instruments</w:t>
+        <w:t>How will study fill knowledge gap</w:t>
       </w:r>
     </w:p>
     <w:p>
@@ -7454,6 +7565,44 @@
         </w:numPr>
       </w:pPr>
       <w:r>
+        <w:t xml:space="preserve">What instruments will to be used for </w:t>
+      </w:r>
+      <w:r>
+        <w:t>the study</w:t>
+      </w:r>
+    </w:p>
+    <w:p>
+      <w:pPr>
+        <w:pStyle w:val="ListParagraph"/>
+        <w:numPr>
+          <w:ilvl w:val="2"/>
+          <w:numId w:val="32"/>
+        </w:numPr>
+      </w:pPr>
+      <w:r>
+        <w:t>W</w:t>
+      </w:r>
+      <w:r>
+        <w:t xml:space="preserve">hy </w:t>
+      </w:r>
+      <w:r>
+        <w:t xml:space="preserve">use </w:t>
+      </w:r>
+      <w:bookmarkStart w:id="0" w:name="_GoBack"/>
+      <w:bookmarkEnd w:id="0"/>
+      <w:r>
+        <w:t>the selected instruments rather than other available instruments</w:t>
+      </w:r>
+    </w:p>
+    <w:p>
+      <w:pPr>
+        <w:pStyle w:val="ListParagraph"/>
+        <w:numPr>
+          <w:ilvl w:val="1"/>
+          <w:numId w:val="32"/>
+        </w:numPr>
+      </w:pPr>
+      <w:r>
         <w:t>Why is the study necessary</w:t>
       </w:r>
     </w:p>
@@ -7485,11 +7634,35 @@
       <w:pPr>
         <w:pStyle w:val="ListParagraph"/>
         <w:numPr>
-          <w:ilvl w:val="0"/>
+          <w:ilvl w:val="1"/>
           <w:numId w:val="32"/>
         </w:numPr>
       </w:pPr>
       <w:r>
+        <w:t>Data collection</w:t>
+      </w:r>
+    </w:p>
+    <w:p>
+      <w:pPr>
+        <w:pStyle w:val="ListParagraph"/>
+        <w:numPr>
+          <w:ilvl w:val="2"/>
+          <w:numId w:val="32"/>
+        </w:numPr>
+      </w:pPr>
+      <w:r>
+        <w:t>Instruments to be used</w:t>
+      </w:r>
+    </w:p>
+    <w:p>
+      <w:pPr>
+        <w:pStyle w:val="ListParagraph"/>
+        <w:numPr>
+          <w:ilvl w:val="1"/>
+          <w:numId w:val="32"/>
+        </w:numPr>
+      </w:pPr>
+      <w:r>
         <w:t>Theoretical and conceptual framework</w:t>
       </w:r>
     </w:p>
@@ -7497,11 +7670,23 @@
       <w:pPr>
         <w:pStyle w:val="ListParagraph"/>
         <w:numPr>
-          <w:ilvl w:val="0"/>
+          <w:ilvl w:val="1"/>
           <w:numId w:val="32"/>
         </w:numPr>
       </w:pPr>
       <w:r>
+        <w:t>Data analysis methods</w:t>
+      </w:r>
+    </w:p>
+    <w:p>
+      <w:pPr>
+        <w:pStyle w:val="ListParagraph"/>
+        <w:numPr>
+          <w:ilvl w:val="0"/>
+          <w:numId w:val="32"/>
+        </w:numPr>
+      </w:pPr>
+      <w:r>
         <w:t>Expected results</w:t>
       </w:r>
     </w:p>
@@ -7514,9 +7699,72 @@
         </w:numPr>
       </w:pPr>
       <w:r>
+        <w:t>Ethical statement</w:t>
+      </w:r>
+    </w:p>
+    <w:p>
+      <w:pPr>
+        <w:pStyle w:val="ListParagraph"/>
+        <w:numPr>
+          <w:ilvl w:val="1"/>
+          <w:numId w:val="32"/>
+        </w:numPr>
+      </w:pPr>
+      <w:r>
+        <w:t>Confidentiality of human subjects</w:t>
+      </w:r>
+    </w:p>
+    <w:p>
+      <w:pPr>
+        <w:pStyle w:val="ListParagraph"/>
+        <w:numPr>
+          <w:ilvl w:val="1"/>
+          <w:numId w:val="32"/>
+        </w:numPr>
+      </w:pPr>
+      <w:r>
+        <w:t>Anonymity of human subjects</w:t>
+      </w:r>
+    </w:p>
+    <w:p>
+      <w:pPr>
+        <w:pStyle w:val="ListParagraph"/>
+        <w:numPr>
+          <w:ilvl w:val="1"/>
+          <w:numId w:val="32"/>
+        </w:numPr>
+      </w:pPr>
+      <w:r>
+        <w:t>Physical and mental well-being of human subjects</w:t>
+      </w:r>
+    </w:p>
+    <w:p>
+      <w:pPr>
+        <w:pStyle w:val="ListParagraph"/>
+        <w:numPr>
+          <w:ilvl w:val="0"/>
+          <w:numId w:val="32"/>
+        </w:numPr>
+      </w:pPr>
+      <w:r>
         <w:t>Time frame and budget</w:t>
       </w:r>
     </w:p>
+    <w:p>
+      <w:pPr>
+        <w:pStyle w:val="ListParagraph"/>
+        <w:numPr>
+          <w:ilvl w:val="0"/>
+          <w:numId w:val="32"/>
+        </w:numPr>
+      </w:pPr>
+      <w:r>
+        <w:t>References</w:t>
+      </w:r>
+      <w:r>
+        <w:t xml:space="preserve"> </w:t>
+      </w:r>
+    </w:p>
     <w:p/>
     <w:p>
       <w:r>
@@ -7534,6 +7782,9 @@
       <w:r>
         <w:t>Topic</w:t>
       </w:r>
+      <w:r>
+        <w:t>, controlling idea</w:t>
+      </w:r>
     </w:p>
     <w:p>
       <w:pPr>
@@ -7545,6 +7796,9 @@
       </w:pPr>
       <w:r>
         <w:t>Explain, elaborate</w:t>
+      </w:r>
+      <w:r>
+        <w:t>, define</w:t>
       </w:r>
     </w:p>
     <w:p>
@@ -7594,6 +7848,7 @@
         </w:numPr>
       </w:pPr>
       <w:r>
+        <w:lastRenderedPageBreak/>
         <w:t>Is there a measure of</w:t>
       </w:r>
       <w:r>
@@ -7699,10 +7954,7 @@
         <w:t>kathleen.casey@slu.edu</w:t>
       </w:r>
     </w:p>
-    <w:p>
-      <w:bookmarkStart w:id="0" w:name="_GoBack"/>
-      <w:bookmarkEnd w:id="0"/>
-    </w:p>
+    <w:p/>
     <w:p/>
     <w:sectPr>
       <w:headerReference w:type="default" r:id="rId18"/>
@@ -7885,7 +8137,7 @@
         <w:b/>
         <w:noProof/>
       </w:rPr>
-      <w:t>1</w:t>
+      <w:t>2</w:t>
     </w:r>
     <w:r>
       <w:rPr>
@@ -7919,7 +8171,7 @@
         <w:b/>
         <w:noProof/>
       </w:rPr>
-      <w:t>1</w:t>
+      <w:t>2</w:t>
     </w:r>
     <w:r>
       <w:rPr>
@@ -8010,7 +8262,7 @@
         <w:b/>
         <w:noProof/>
       </w:rPr>
-      <w:t>17</w:t>
+      <w:t>18</w:t>
     </w:r>
     <w:r>
       <w:rPr>
@@ -10502,7 +10754,7 @@
         <w:rFonts w:ascii="Courier New" w:hAnsi="Courier New" w:cs="Courier New" w:hint="default"/>
       </w:rPr>
     </w:lvl>
-    <w:lvl w:ilvl="2" w:tplc="04090005" w:tentative="1">
+    <w:lvl w:ilvl="2" w:tplc="04090005">
       <w:start w:val="1"/>
       <w:numFmt w:val="bullet"/>
       <w:lvlText w:val=""/>

</xml_diff>

<commit_message>
Notes from class on April 10, 2019
</commit_message>
<xml_diff>
--- a/Notes/SOC5600_2019_Spring_Notes_Lectures_v00.docx
+++ b/Notes/SOC5600_2019_Spring_Notes_Lectures_v00.docx
@@ -2518,13 +2518,7 @@
               <w:rPr>
                 <w:rFonts w:ascii="Cambria Math" w:hAnsi="Cambria Math"/>
               </w:rPr>
-              <m:t>range of possible value</m:t>
-            </m:r>
-            <m:r>
-              <w:rPr>
-                <w:rFonts w:ascii="Cambria Math" w:hAnsi="Cambria Math"/>
-              </w:rPr>
-              <m:t>s</m:t>
+              <m:t>range of possible values</m:t>
             </m:r>
           </m:num>
           <m:den>
@@ -7299,6 +7293,12 @@
         <w:lastRenderedPageBreak/>
         <w:t>Presentation</w:t>
       </w:r>
+      <w:r>
+        <w:rPr>
+          <w:u w:val="single"/>
+        </w:rPr>
+        <w:t xml:space="preserve"> Instructions</w:t>
+      </w:r>
     </w:p>
     <w:p>
       <w:pPr>
@@ -7846,8 +7846,6 @@
           <w:u w:val="single"/>
         </w:rPr>
       </w:pPr>
-      <w:bookmarkStart w:id="0" w:name="_GoBack"/>
-      <w:bookmarkEnd w:id="0"/>
       <w:r>
         <w:rPr>
           <w:u w:val="single"/>
@@ -7982,10 +7980,193 @@
         <w:t>kathleen.casey@slu.edu</w:t>
       </w:r>
     </w:p>
+    <w:p>
+      <w:pPr>
+        <w:sectPr>
+          <w:headerReference w:type="default" r:id="rId18"/>
+          <w:pgSz w:w="12240" w:h="15840"/>
+          <w:pgMar w:top="1440" w:right="1440" w:bottom="1440" w:left="1440" w:header="720" w:footer="720" w:gutter="0"/>
+          <w:pgNumType w:start="1"/>
+          <w:cols w:space="720"/>
+          <w:docGrid w:linePitch="360"/>
+        </w:sectPr>
+      </w:pPr>
+    </w:p>
+    <w:p>
+      <w:pPr>
+        <w:rPr>
+          <w:u w:val="single"/>
+        </w:rPr>
+      </w:pPr>
+      <w:r>
+        <w:rPr>
+          <w:u w:val="single"/>
+        </w:rPr>
+        <w:lastRenderedPageBreak/>
+        <w:t>Assignment Instructions</w:t>
+      </w:r>
+    </w:p>
+    <w:p>
+      <w:pPr>
+        <w:pStyle w:val="ListParagraph"/>
+        <w:numPr>
+          <w:ilvl w:val="0"/>
+          <w:numId w:val="35"/>
+        </w:numPr>
+      </w:pPr>
+      <w:r>
+        <w:t>Describe the type of overall study design.</w:t>
+      </w:r>
+    </w:p>
+    <w:p>
+      <w:pPr>
+        <w:pStyle w:val="ListParagraph"/>
+        <w:numPr>
+          <w:ilvl w:val="0"/>
+          <w:numId w:val="35"/>
+        </w:numPr>
+      </w:pPr>
+      <w:r>
+        <w:t xml:space="preserve">Limitations </w:t>
+      </w:r>
+      <w:r>
+        <w:sym w:font="Wingdings" w:char="F0E0"/>
+      </w:r>
+      <w:r>
+        <w:t xml:space="preserve"> suggestions for future research</w:t>
+      </w:r>
+    </w:p>
+    <w:p>
+      <w:pPr>
+        <w:pStyle w:val="ListParagraph"/>
+        <w:numPr>
+          <w:ilvl w:val="0"/>
+          <w:numId w:val="35"/>
+        </w:numPr>
+      </w:pPr>
+      <w:r>
+        <w:t xml:space="preserve">Summary </w:t>
+      </w:r>
+      <w:r>
+        <w:sym w:font="Wingdings" w:char="F0E0"/>
+      </w:r>
+      <w:r>
+        <w:t xml:space="preserve"> key take away points</w:t>
+      </w:r>
+    </w:p>
+    <w:p>
+      <w:pPr>
+        <w:pStyle w:val="ListParagraph"/>
+        <w:numPr>
+          <w:ilvl w:val="0"/>
+          <w:numId w:val="35"/>
+        </w:numPr>
+      </w:pPr>
+      <w:r>
+        <w:t>Final slide is</w:t>
+      </w:r>
+      <w:r>
+        <w:t xml:space="preserve"> for</w:t>
+      </w:r>
+      <w:r>
+        <w:t xml:space="preserve"> important references.</w:t>
+      </w:r>
+    </w:p>
+    <w:p>
+      <w:pPr>
+        <w:pStyle w:val="ListParagraph"/>
+        <w:numPr>
+          <w:ilvl w:val="0"/>
+          <w:numId w:val="35"/>
+        </w:numPr>
+      </w:pPr>
+      <w:r>
+        <w:t>Include slide for questions and suggestions rather than questions and answers period.</w:t>
+      </w:r>
+    </w:p>
+    <w:p>
+      <w:pPr>
+        <w:pStyle w:val="ListParagraph"/>
+        <w:numPr>
+          <w:ilvl w:val="0"/>
+          <w:numId w:val="35"/>
+        </w:numPr>
+      </w:pPr>
+      <w:r>
+        <w:t>Include slide for acknowledgements (e.g., thank you).</w:t>
+      </w:r>
+      <w:bookmarkStart w:id="0" w:name="_GoBack"/>
+      <w:bookmarkEnd w:id="0"/>
+    </w:p>
     <w:p/>
-    <w:p/>
+    <w:p>
+      <w:pPr>
+        <w:rPr>
+          <w:u w:val="single"/>
+        </w:rPr>
+      </w:pPr>
+      <w:r>
+        <w:rPr>
+          <w:u w:val="single"/>
+        </w:rPr>
+        <w:t>Lecture Notes</w:t>
+      </w:r>
+    </w:p>
+    <w:p>
+      <w:r>
+        <w:t>Presentations</w:t>
+      </w:r>
+    </w:p>
+    <w:p>
+      <w:pPr>
+        <w:pStyle w:val="ListParagraph"/>
+        <w:numPr>
+          <w:ilvl w:val="0"/>
+          <w:numId w:val="36"/>
+        </w:numPr>
+      </w:pPr>
+      <w:r>
+        <w:t>High contrast makes things easier to read.</w:t>
+      </w:r>
+    </w:p>
+    <w:p>
+      <w:pPr>
+        <w:pStyle w:val="ListParagraph"/>
+        <w:numPr>
+          <w:ilvl w:val="0"/>
+          <w:numId w:val="36"/>
+        </w:numPr>
+      </w:pPr>
+      <w:r>
+        <w:t>Be considerate of individuals that are color blind.</w:t>
+      </w:r>
+    </w:p>
+    <w:p>
+      <w:pPr>
+        <w:pStyle w:val="ListParagraph"/>
+        <w:numPr>
+          <w:ilvl w:val="0"/>
+          <w:numId w:val="36"/>
+        </w:numPr>
+      </w:pPr>
+      <w:r>
+        <w:t>Be cognizant of the display medium that will be available for the presentation.</w:t>
+      </w:r>
+    </w:p>
+    <w:p>
+      <w:pPr>
+        <w:pStyle w:val="ListParagraph"/>
+        <w:numPr>
+          <w:ilvl w:val="0"/>
+          <w:numId w:val="36"/>
+        </w:numPr>
+      </w:pPr>
+      <w:r>
+        <w:t>Helvetica is a good font for presentations but not for written reports.</w:t>
+      </w:r>
+    </w:p>
     <w:sectPr>
-      <w:headerReference w:type="default" r:id="rId18"/>
+      <w:headerReference w:type="default" r:id="rId19"/>
       <w:pgSz w:w="12240" w:h="15840"/>
       <w:pgMar w:top="1440" w:right="1440" w:bottom="1440" w:left="1440" w:header="720" w:footer="720" w:gutter="0"/>
       <w:pgNumType w:start="1"/>
@@ -8216,6 +8397,97 @@
 </w:hdr>
 </file>
 
+<file path=word/header11.xml><?xml version="1.0" encoding="utf-8"?>
+<w:hdr xmlns:wpc="http://schemas.microsoft.com/office/word/2010/wordprocessingCanvas" xmlns:mc="http://schemas.openxmlformats.org/markup-compatibility/2006" xmlns:o="urn:schemas-microsoft-com:office:office" xmlns:r="http://schemas.openxmlformats.org/officeDocument/2006/relationships" xmlns:m="http://schemas.openxmlformats.org/officeDocument/2006/math" xmlns:v="urn:schemas-microsoft-com:vml" xmlns:wp14="http://schemas.microsoft.com/office/word/2010/wordprocessingDrawing" xmlns:wp="http://schemas.openxmlformats.org/drawingml/2006/wordprocessingDrawing" xmlns:w10="urn:schemas-microsoft-com:office:word" xmlns:w="http://schemas.openxmlformats.org/wordprocessingml/2006/main" xmlns:w14="http://schemas.microsoft.com/office/word/2010/wordml" xmlns:wpg="http://schemas.microsoft.com/office/word/2010/wordprocessingGroup" xmlns:wpi="http://schemas.microsoft.com/office/word/2010/wordprocessingInk" xmlns:wne="http://schemas.microsoft.com/office/word/2006/wordml" xmlns:wps="http://schemas.microsoft.com/office/word/2010/wordprocessingShape" mc:Ignorable="w14 wp14">
+  <w:p>
+    <w:pPr>
+      <w:pStyle w:val="Header"/>
+    </w:pPr>
+    <w:r>
+      <w:t>SOC 5600 Research Methodology | Spring 2019</w:t>
+    </w:r>
+  </w:p>
+  <w:p>
+    <w:pPr>
+      <w:pStyle w:val="Header"/>
+    </w:pPr>
+    <w:r>
+      <w:t xml:space="preserve">Lecture 2019-04-10 | Page </w:t>
+    </w:r>
+    <w:r>
+      <w:rPr>
+        <w:b/>
+      </w:rPr>
+      <w:fldChar w:fldCharType="begin"/>
+    </w:r>
+    <w:r>
+      <w:rPr>
+        <w:b/>
+      </w:rPr>
+      <w:instrText xml:space="preserve"> PAGE  \* Arabic  \* MERGEFORMAT </w:instrText>
+    </w:r>
+    <w:r>
+      <w:rPr>
+        <w:b/>
+      </w:rPr>
+      <w:fldChar w:fldCharType="separate"/>
+    </w:r>
+    <w:r>
+      <w:rPr>
+        <w:b/>
+        <w:noProof/>
+      </w:rPr>
+      <w:t>1</w:t>
+    </w:r>
+    <w:r>
+      <w:rPr>
+        <w:b/>
+      </w:rPr>
+      <w:fldChar w:fldCharType="end"/>
+    </w:r>
+    <w:r>
+      <w:t xml:space="preserve"> of </w:t>
+    </w:r>
+    <w:r>
+      <w:rPr>
+        <w:b/>
+      </w:rPr>
+      <w:fldChar w:fldCharType="begin"/>
+    </w:r>
+    <w:r>
+      <w:rPr>
+        <w:b/>
+      </w:rPr>
+      <w:instrText xml:space="preserve"> SECTIONPAGES   \* MERGEFORMAT </w:instrText>
+    </w:r>
+    <w:r>
+      <w:rPr>
+        <w:b/>
+      </w:rPr>
+      <w:fldChar w:fldCharType="separate"/>
+    </w:r>
+    <w:r>
+      <w:rPr>
+        <w:b/>
+        <w:noProof/>
+      </w:rPr>
+      <w:t>1</w:t>
+    </w:r>
+    <w:r>
+      <w:rPr>
+        <w:b/>
+      </w:rPr>
+      <w:fldChar w:fldCharType="end"/>
+    </w:r>
+  </w:p>
+  <w:p>
+    <w:pPr>
+      <w:pStyle w:val="Header"/>
+    </w:pPr>
+  </w:p>
+</w:hdr>
+</file>
+
 <file path=word/header2.xml><?xml version="1.0" encoding="utf-8"?>
 <w:hdr xmlns:wpc="http://schemas.microsoft.com/office/word/2010/wordprocessingCanvas" xmlns:mc="http://schemas.openxmlformats.org/markup-compatibility/2006" xmlns:o="urn:schemas-microsoft-com:office:office" xmlns:r="http://schemas.openxmlformats.org/officeDocument/2006/relationships" xmlns:m="http://schemas.openxmlformats.org/officeDocument/2006/math" xmlns:v="urn:schemas-microsoft-com:vml" xmlns:wp14="http://schemas.microsoft.com/office/word/2010/wordprocessingDrawing" xmlns:wp="http://schemas.openxmlformats.org/drawingml/2006/wordprocessingDrawing" xmlns:w10="urn:schemas-microsoft-com:office:word" xmlns:w="http://schemas.openxmlformats.org/wordprocessingml/2006/main" xmlns:w14="http://schemas.microsoft.com/office/word/2010/wordml" xmlns:wpg="http://schemas.microsoft.com/office/word/2010/wordprocessingGroup" xmlns:wpi="http://schemas.microsoft.com/office/word/2010/wordprocessingInk" xmlns:wne="http://schemas.microsoft.com/office/word/2006/wordml" xmlns:wps="http://schemas.microsoft.com/office/word/2010/wordprocessingShape" mc:Ignorable="w14 wp14">
   <w:p>
@@ -8290,7 +8562,7 @@
         <w:b/>
         <w:noProof/>
       </w:rPr>
-      <w:t>18</w:t>
+      <w:t>19</w:t>
     </w:r>
     <w:r>
       <w:rPr>
@@ -8347,7 +8619,7 @@
         <w:b/>
         <w:noProof/>
       </w:rPr>
-      <w:t>1</w:t>
+      <w:t>2</w:t>
     </w:r>
     <w:r>
       <w:rPr>
@@ -9173,6 +9445,119 @@
     </w:lvl>
   </w:abstractNum>
   <w:abstractNum w:abstractNumId="2">
+    <w:nsid w:val="0EFC011A"/>
+    <w:multiLevelType w:val="hybridMultilevel"/>
+    <w:tmpl w:val="FF46AFF6"/>
+    <w:lvl w:ilvl="0" w:tplc="04090001">
+      <w:start w:val="1"/>
+      <w:numFmt w:val="bullet"/>
+      <w:lvlText w:val=""/>
+      <w:lvlJc w:val="left"/>
+      <w:pPr>
+        <w:ind w:left="720" w:hanging="360"/>
+      </w:pPr>
+      <w:rPr>
+        <w:rFonts w:ascii="Symbol" w:hAnsi="Symbol" w:hint="default"/>
+      </w:rPr>
+    </w:lvl>
+    <w:lvl w:ilvl="1" w:tplc="04090003" w:tentative="1">
+      <w:start w:val="1"/>
+      <w:numFmt w:val="bullet"/>
+      <w:lvlText w:val="o"/>
+      <w:lvlJc w:val="left"/>
+      <w:pPr>
+        <w:ind w:left="1440" w:hanging="360"/>
+      </w:pPr>
+      <w:rPr>
+        <w:rFonts w:ascii="Courier New" w:hAnsi="Courier New" w:cs="Courier New" w:hint="default"/>
+      </w:rPr>
+    </w:lvl>
+    <w:lvl w:ilvl="2" w:tplc="04090005" w:tentative="1">
+      <w:start w:val="1"/>
+      <w:numFmt w:val="bullet"/>
+      <w:lvlText w:val=""/>
+      <w:lvlJc w:val="left"/>
+      <w:pPr>
+        <w:ind w:left="2160" w:hanging="360"/>
+      </w:pPr>
+      <w:rPr>
+        <w:rFonts w:ascii="Wingdings" w:hAnsi="Wingdings" w:hint="default"/>
+      </w:rPr>
+    </w:lvl>
+    <w:lvl w:ilvl="3" w:tplc="04090001" w:tentative="1">
+      <w:start w:val="1"/>
+      <w:numFmt w:val="bullet"/>
+      <w:lvlText w:val=""/>
+      <w:lvlJc w:val="left"/>
+      <w:pPr>
+        <w:ind w:left="2880" w:hanging="360"/>
+      </w:pPr>
+      <w:rPr>
+        <w:rFonts w:ascii="Symbol" w:hAnsi="Symbol" w:hint="default"/>
+      </w:rPr>
+    </w:lvl>
+    <w:lvl w:ilvl="4" w:tplc="04090003" w:tentative="1">
+      <w:start w:val="1"/>
+      <w:numFmt w:val="bullet"/>
+      <w:lvlText w:val="o"/>
+      <w:lvlJc w:val="left"/>
+      <w:pPr>
+        <w:ind w:left="3600" w:hanging="360"/>
+      </w:pPr>
+      <w:rPr>
+        <w:rFonts w:ascii="Courier New" w:hAnsi="Courier New" w:cs="Courier New" w:hint="default"/>
+      </w:rPr>
+    </w:lvl>
+    <w:lvl w:ilvl="5" w:tplc="04090005" w:tentative="1">
+      <w:start w:val="1"/>
+      <w:numFmt w:val="bullet"/>
+      <w:lvlText w:val=""/>
+      <w:lvlJc w:val="left"/>
+      <w:pPr>
+        <w:ind w:left="4320" w:hanging="360"/>
+      </w:pPr>
+      <w:rPr>
+        <w:rFonts w:ascii="Wingdings" w:hAnsi="Wingdings" w:hint="default"/>
+      </w:rPr>
+    </w:lvl>
+    <w:lvl w:ilvl="6" w:tplc="04090001" w:tentative="1">
+      <w:start w:val="1"/>
+      <w:numFmt w:val="bullet"/>
+      <w:lvlText w:val=""/>
+      <w:lvlJc w:val="left"/>
+      <w:pPr>
+        <w:ind w:left="5040" w:hanging="360"/>
+      </w:pPr>
+      <w:rPr>
+        <w:rFonts w:ascii="Symbol" w:hAnsi="Symbol" w:hint="default"/>
+      </w:rPr>
+    </w:lvl>
+    <w:lvl w:ilvl="7" w:tplc="04090003" w:tentative="1">
+      <w:start w:val="1"/>
+      <w:numFmt w:val="bullet"/>
+      <w:lvlText w:val="o"/>
+      <w:lvlJc w:val="left"/>
+      <w:pPr>
+        <w:ind w:left="5760" w:hanging="360"/>
+      </w:pPr>
+      <w:rPr>
+        <w:rFonts w:ascii="Courier New" w:hAnsi="Courier New" w:cs="Courier New" w:hint="default"/>
+      </w:rPr>
+    </w:lvl>
+    <w:lvl w:ilvl="8" w:tplc="04090005" w:tentative="1">
+      <w:start w:val="1"/>
+      <w:numFmt w:val="bullet"/>
+      <w:lvlText w:val=""/>
+      <w:lvlJc w:val="left"/>
+      <w:pPr>
+        <w:ind w:left="6480" w:hanging="360"/>
+      </w:pPr>
+      <w:rPr>
+        <w:rFonts w:ascii="Wingdings" w:hAnsi="Wingdings" w:hint="default"/>
+      </w:rPr>
+    </w:lvl>
+  </w:abstractNum>
+  <w:abstractNum w:abstractNumId="3">
     <w:nsid w:val="0F1843F6"/>
     <w:multiLevelType w:val="hybridMultilevel"/>
     <w:tmpl w:val="EA7EA688"/>
@@ -9285,7 +9670,7 @@
       </w:rPr>
     </w:lvl>
   </w:abstractNum>
-  <w:abstractNum w:abstractNumId="3">
+  <w:abstractNum w:abstractNumId="4">
     <w:nsid w:val="137F3148"/>
     <w:multiLevelType w:val="hybridMultilevel"/>
     <w:tmpl w:val="A168A736"/>
@@ -9398,7 +9783,7 @@
       </w:rPr>
     </w:lvl>
   </w:abstractNum>
-  <w:abstractNum w:abstractNumId="4">
+  <w:abstractNum w:abstractNumId="5">
     <w:nsid w:val="14471ED6"/>
     <w:multiLevelType w:val="hybridMultilevel"/>
     <w:tmpl w:val="572EDD4C"/>
@@ -9511,7 +9896,7 @@
       </w:rPr>
     </w:lvl>
   </w:abstractNum>
-  <w:abstractNum w:abstractNumId="5">
+  <w:abstractNum w:abstractNumId="6">
     <w:nsid w:val="215D194F"/>
     <w:multiLevelType w:val="hybridMultilevel"/>
     <w:tmpl w:val="368E3D3A"/>
@@ -9624,7 +10009,7 @@
       </w:rPr>
     </w:lvl>
   </w:abstractNum>
-  <w:abstractNum w:abstractNumId="6">
+  <w:abstractNum w:abstractNumId="7">
     <w:nsid w:val="265C56D6"/>
     <w:multiLevelType w:val="hybridMultilevel"/>
     <w:tmpl w:val="11F8BA62"/>
@@ -9737,7 +10122,7 @@
       </w:rPr>
     </w:lvl>
   </w:abstractNum>
-  <w:abstractNum w:abstractNumId="7">
+  <w:abstractNum w:abstractNumId="8">
     <w:nsid w:val="2A720439"/>
     <w:multiLevelType w:val="hybridMultilevel"/>
     <w:tmpl w:val="B8AC1738"/>
@@ -9850,7 +10235,120 @@
       </w:rPr>
     </w:lvl>
   </w:abstractNum>
-  <w:abstractNum w:abstractNumId="8">
+  <w:abstractNum w:abstractNumId="9">
+    <w:nsid w:val="2D746871"/>
+    <w:multiLevelType w:val="hybridMultilevel"/>
+    <w:tmpl w:val="E8582930"/>
+    <w:lvl w:ilvl="0" w:tplc="04090001">
+      <w:start w:val="1"/>
+      <w:numFmt w:val="bullet"/>
+      <w:lvlText w:val=""/>
+      <w:lvlJc w:val="left"/>
+      <w:pPr>
+        <w:ind w:left="720" w:hanging="360"/>
+      </w:pPr>
+      <w:rPr>
+        <w:rFonts w:ascii="Symbol" w:hAnsi="Symbol" w:hint="default"/>
+      </w:rPr>
+    </w:lvl>
+    <w:lvl w:ilvl="1" w:tplc="04090003" w:tentative="1">
+      <w:start w:val="1"/>
+      <w:numFmt w:val="bullet"/>
+      <w:lvlText w:val="o"/>
+      <w:lvlJc w:val="left"/>
+      <w:pPr>
+        <w:ind w:left="1440" w:hanging="360"/>
+      </w:pPr>
+      <w:rPr>
+        <w:rFonts w:ascii="Courier New" w:hAnsi="Courier New" w:cs="Courier New" w:hint="default"/>
+      </w:rPr>
+    </w:lvl>
+    <w:lvl w:ilvl="2" w:tplc="04090005" w:tentative="1">
+      <w:start w:val="1"/>
+      <w:numFmt w:val="bullet"/>
+      <w:lvlText w:val=""/>
+      <w:lvlJc w:val="left"/>
+      <w:pPr>
+        <w:ind w:left="2160" w:hanging="360"/>
+      </w:pPr>
+      <w:rPr>
+        <w:rFonts w:ascii="Wingdings" w:hAnsi="Wingdings" w:hint="default"/>
+      </w:rPr>
+    </w:lvl>
+    <w:lvl w:ilvl="3" w:tplc="04090001" w:tentative="1">
+      <w:start w:val="1"/>
+      <w:numFmt w:val="bullet"/>
+      <w:lvlText w:val=""/>
+      <w:lvlJc w:val="left"/>
+      <w:pPr>
+        <w:ind w:left="2880" w:hanging="360"/>
+      </w:pPr>
+      <w:rPr>
+        <w:rFonts w:ascii="Symbol" w:hAnsi="Symbol" w:hint="default"/>
+      </w:rPr>
+    </w:lvl>
+    <w:lvl w:ilvl="4" w:tplc="04090003" w:tentative="1">
+      <w:start w:val="1"/>
+      <w:numFmt w:val="bullet"/>
+      <w:lvlText w:val="o"/>
+      <w:lvlJc w:val="left"/>
+      <w:pPr>
+        <w:ind w:left="3600" w:hanging="360"/>
+      </w:pPr>
+      <w:rPr>
+        <w:rFonts w:ascii="Courier New" w:hAnsi="Courier New" w:cs="Courier New" w:hint="default"/>
+      </w:rPr>
+    </w:lvl>
+    <w:lvl w:ilvl="5" w:tplc="04090005" w:tentative="1">
+      <w:start w:val="1"/>
+      <w:numFmt w:val="bullet"/>
+      <w:lvlText w:val=""/>
+      <w:lvlJc w:val="left"/>
+      <w:pPr>
+        <w:ind w:left="4320" w:hanging="360"/>
+      </w:pPr>
+      <w:rPr>
+        <w:rFonts w:ascii="Wingdings" w:hAnsi="Wingdings" w:hint="default"/>
+      </w:rPr>
+    </w:lvl>
+    <w:lvl w:ilvl="6" w:tplc="04090001" w:tentative="1">
+      <w:start w:val="1"/>
+      <w:numFmt w:val="bullet"/>
+      <w:lvlText w:val=""/>
+      <w:lvlJc w:val="left"/>
+      <w:pPr>
+        <w:ind w:left="5040" w:hanging="360"/>
+      </w:pPr>
+      <w:rPr>
+        <w:rFonts w:ascii="Symbol" w:hAnsi="Symbol" w:hint="default"/>
+      </w:rPr>
+    </w:lvl>
+    <w:lvl w:ilvl="7" w:tplc="04090003" w:tentative="1">
+      <w:start w:val="1"/>
+      <w:numFmt w:val="bullet"/>
+      <w:lvlText w:val="o"/>
+      <w:lvlJc w:val="left"/>
+      <w:pPr>
+        <w:ind w:left="5760" w:hanging="360"/>
+      </w:pPr>
+      <w:rPr>
+        <w:rFonts w:ascii="Courier New" w:hAnsi="Courier New" w:cs="Courier New" w:hint="default"/>
+      </w:rPr>
+    </w:lvl>
+    <w:lvl w:ilvl="8" w:tplc="04090005" w:tentative="1">
+      <w:start w:val="1"/>
+      <w:numFmt w:val="bullet"/>
+      <w:lvlText w:val=""/>
+      <w:lvlJc w:val="left"/>
+      <w:pPr>
+        <w:ind w:left="6480" w:hanging="360"/>
+      </w:pPr>
+      <w:rPr>
+        <w:rFonts w:ascii="Wingdings" w:hAnsi="Wingdings" w:hint="default"/>
+      </w:rPr>
+    </w:lvl>
+  </w:abstractNum>
+  <w:abstractNum w:abstractNumId="10">
     <w:nsid w:val="2F2B3175"/>
     <w:multiLevelType w:val="hybridMultilevel"/>
     <w:tmpl w:val="2D882536"/>
@@ -9963,7 +10461,7 @@
       </w:rPr>
     </w:lvl>
   </w:abstractNum>
-  <w:abstractNum w:abstractNumId="9">
+  <w:abstractNum w:abstractNumId="11">
     <w:nsid w:val="300A3EF7"/>
     <w:multiLevelType w:val="hybridMultilevel"/>
     <w:tmpl w:val="A0D6BCF4"/>
@@ -10076,7 +10574,7 @@
       </w:rPr>
     </w:lvl>
   </w:abstractNum>
-  <w:abstractNum w:abstractNumId="10">
+  <w:abstractNum w:abstractNumId="12">
     <w:nsid w:val="31194443"/>
     <w:multiLevelType w:val="hybridMultilevel"/>
     <w:tmpl w:val="F0B4D078"/>
@@ -10189,7 +10687,7 @@
       </w:rPr>
     </w:lvl>
   </w:abstractNum>
-  <w:abstractNum w:abstractNumId="11">
+  <w:abstractNum w:abstractNumId="13">
     <w:nsid w:val="336F592F"/>
     <w:multiLevelType w:val="hybridMultilevel"/>
     <w:tmpl w:val="56CC616A"/>
@@ -10302,7 +10800,7 @@
       </w:rPr>
     </w:lvl>
   </w:abstractNum>
-  <w:abstractNum w:abstractNumId="12">
+  <w:abstractNum w:abstractNumId="14">
     <w:nsid w:val="3B156110"/>
     <w:multiLevelType w:val="hybridMultilevel"/>
     <w:tmpl w:val="D6E49DD4"/>
@@ -10415,7 +10913,7 @@
       </w:rPr>
     </w:lvl>
   </w:abstractNum>
-  <w:abstractNum w:abstractNumId="13">
+  <w:abstractNum w:abstractNumId="15">
     <w:nsid w:val="3E0326FD"/>
     <w:multiLevelType w:val="hybridMultilevel"/>
     <w:tmpl w:val="78469624"/>
@@ -10528,7 +11026,7 @@
       </w:rPr>
     </w:lvl>
   </w:abstractNum>
-  <w:abstractNum w:abstractNumId="14">
+  <w:abstractNum w:abstractNumId="16">
     <w:nsid w:val="40C86EBF"/>
     <w:multiLevelType w:val="hybridMultilevel"/>
     <w:tmpl w:val="A7D41D30"/>
@@ -10641,7 +11139,7 @@
       </w:rPr>
     </w:lvl>
   </w:abstractNum>
-  <w:abstractNum w:abstractNumId="15">
+  <w:abstractNum w:abstractNumId="17">
     <w:nsid w:val="46114334"/>
     <w:multiLevelType w:val="hybridMultilevel"/>
     <w:tmpl w:val="A644E6A0"/>
@@ -10754,7 +11252,7 @@
       </w:rPr>
     </w:lvl>
   </w:abstractNum>
-  <w:abstractNum w:abstractNumId="16">
+  <w:abstractNum w:abstractNumId="18">
     <w:nsid w:val="4A334D74"/>
     <w:multiLevelType w:val="hybridMultilevel"/>
     <w:tmpl w:val="D932EB16"/>
@@ -10867,7 +11365,7 @@
       </w:rPr>
     </w:lvl>
   </w:abstractNum>
-  <w:abstractNum w:abstractNumId="17">
+  <w:abstractNum w:abstractNumId="19">
     <w:nsid w:val="4E9312BF"/>
     <w:multiLevelType w:val="hybridMultilevel"/>
     <w:tmpl w:val="9DB84C42"/>
@@ -10953,7 +11451,7 @@
       </w:pPr>
     </w:lvl>
   </w:abstractNum>
-  <w:abstractNum w:abstractNumId="18">
+  <w:abstractNum w:abstractNumId="20">
     <w:nsid w:val="50C14682"/>
     <w:multiLevelType w:val="hybridMultilevel"/>
     <w:tmpl w:val="601801B4"/>
@@ -11066,7 +11564,7 @@
       </w:rPr>
     </w:lvl>
   </w:abstractNum>
-  <w:abstractNum w:abstractNumId="19">
+  <w:abstractNum w:abstractNumId="21">
     <w:nsid w:val="52C7600B"/>
     <w:multiLevelType w:val="hybridMultilevel"/>
     <w:tmpl w:val="971803CA"/>
@@ -11179,7 +11677,7 @@
       </w:rPr>
     </w:lvl>
   </w:abstractNum>
-  <w:abstractNum w:abstractNumId="20">
+  <w:abstractNum w:abstractNumId="22">
     <w:nsid w:val="564E28FD"/>
     <w:multiLevelType w:val="hybridMultilevel"/>
     <w:tmpl w:val="7EFE3F2A"/>
@@ -11292,7 +11790,7 @@
       </w:rPr>
     </w:lvl>
   </w:abstractNum>
-  <w:abstractNum w:abstractNumId="21">
+  <w:abstractNum w:abstractNumId="23">
     <w:nsid w:val="5E691E03"/>
     <w:multiLevelType w:val="hybridMultilevel"/>
     <w:tmpl w:val="165C3FDA"/>
@@ -11405,7 +11903,7 @@
       </w:rPr>
     </w:lvl>
   </w:abstractNum>
-  <w:abstractNum w:abstractNumId="22">
+  <w:abstractNum w:abstractNumId="24">
     <w:nsid w:val="5E7D2370"/>
     <w:multiLevelType w:val="hybridMultilevel"/>
     <w:tmpl w:val="504257F6"/>
@@ -11518,7 +12016,7 @@
       </w:rPr>
     </w:lvl>
   </w:abstractNum>
-  <w:abstractNum w:abstractNumId="23">
+  <w:abstractNum w:abstractNumId="25">
     <w:nsid w:val="60626388"/>
     <w:multiLevelType w:val="hybridMultilevel"/>
     <w:tmpl w:val="DC5656FC"/>
@@ -11631,7 +12129,7 @@
       </w:rPr>
     </w:lvl>
   </w:abstractNum>
-  <w:abstractNum w:abstractNumId="24">
+  <w:abstractNum w:abstractNumId="26">
     <w:nsid w:val="631747AB"/>
     <w:multiLevelType w:val="hybridMultilevel"/>
     <w:tmpl w:val="B5FC14CC"/>
@@ -11744,7 +12242,7 @@
       </w:rPr>
     </w:lvl>
   </w:abstractNum>
-  <w:abstractNum w:abstractNumId="25">
+  <w:abstractNum w:abstractNumId="27">
     <w:nsid w:val="673D5204"/>
     <w:multiLevelType w:val="hybridMultilevel"/>
     <w:tmpl w:val="406018A8"/>
@@ -11857,7 +12355,7 @@
       </w:rPr>
     </w:lvl>
   </w:abstractNum>
-  <w:abstractNum w:abstractNumId="26">
+  <w:abstractNum w:abstractNumId="28">
     <w:nsid w:val="6AE93DF6"/>
     <w:multiLevelType w:val="hybridMultilevel"/>
     <w:tmpl w:val="91608E66"/>
@@ -11970,7 +12468,7 @@
       </w:rPr>
     </w:lvl>
   </w:abstractNum>
-  <w:abstractNum w:abstractNumId="27">
+  <w:abstractNum w:abstractNumId="29">
     <w:nsid w:val="71F92E07"/>
     <w:multiLevelType w:val="hybridMultilevel"/>
     <w:tmpl w:val="1F8CC030"/>
@@ -12083,7 +12581,7 @@
       </w:rPr>
     </w:lvl>
   </w:abstractNum>
-  <w:abstractNum w:abstractNumId="28">
+  <w:abstractNum w:abstractNumId="30">
     <w:nsid w:val="72A03EA5"/>
     <w:multiLevelType w:val="hybridMultilevel"/>
     <w:tmpl w:val="EF04311C"/>
@@ -12196,7 +12694,7 @@
       </w:rPr>
     </w:lvl>
   </w:abstractNum>
-  <w:abstractNum w:abstractNumId="29">
+  <w:abstractNum w:abstractNumId="31">
     <w:nsid w:val="75213181"/>
     <w:multiLevelType w:val="hybridMultilevel"/>
     <w:tmpl w:val="9A7AAF1C"/>
@@ -12309,7 +12807,7 @@
       </w:rPr>
     </w:lvl>
   </w:abstractNum>
-  <w:abstractNum w:abstractNumId="30">
+  <w:abstractNum w:abstractNumId="32">
     <w:nsid w:val="78621BF0"/>
     <w:multiLevelType w:val="hybridMultilevel"/>
     <w:tmpl w:val="F85A420E"/>
@@ -12422,7 +12920,7 @@
       </w:rPr>
     </w:lvl>
   </w:abstractNum>
-  <w:abstractNum w:abstractNumId="31">
+  <w:abstractNum w:abstractNumId="33">
     <w:nsid w:val="7A2C41F9"/>
     <w:multiLevelType w:val="hybridMultilevel"/>
     <w:tmpl w:val="5C3A716A"/>
@@ -12535,7 +13033,7 @@
       </w:rPr>
     </w:lvl>
   </w:abstractNum>
-  <w:abstractNum w:abstractNumId="32">
+  <w:abstractNum w:abstractNumId="34">
     <w:nsid w:val="7C6C11A6"/>
     <w:multiLevelType w:val="hybridMultilevel"/>
     <w:tmpl w:val="A2B8FE66"/>
@@ -12648,7 +13146,7 @@
       </w:rPr>
     </w:lvl>
   </w:abstractNum>
-  <w:abstractNum w:abstractNumId="33">
+  <w:abstractNum w:abstractNumId="35">
     <w:nsid w:val="7E6377BA"/>
     <w:multiLevelType w:val="hybridMultilevel"/>
     <w:tmpl w:val="F6EC5248"/>
@@ -12762,106 +13260,112 @@
     </w:lvl>
   </w:abstractNum>
   <w:num w:numId="1">
-    <w:abstractNumId w:val="19"/>
+    <w:abstractNumId w:val="21"/>
   </w:num>
   <w:num w:numId="2">
+    <w:abstractNumId w:val="7"/>
+  </w:num>
+  <w:num w:numId="3">
+    <w:abstractNumId w:val="12"/>
+  </w:num>
+  <w:num w:numId="4">
+    <w:abstractNumId w:val="14"/>
+  </w:num>
+  <w:num w:numId="5">
+    <w:abstractNumId w:val="20"/>
+  </w:num>
+  <w:num w:numId="6">
+    <w:abstractNumId w:val="30"/>
+  </w:num>
+  <w:num w:numId="7">
+    <w:abstractNumId w:val="5"/>
+  </w:num>
+  <w:num w:numId="8">
+    <w:abstractNumId w:val="26"/>
+  </w:num>
+  <w:num w:numId="9">
+    <w:abstractNumId w:val="10"/>
+  </w:num>
+  <w:num w:numId="10">
+    <w:abstractNumId w:val="34"/>
+  </w:num>
+  <w:num w:numId="11">
+    <w:abstractNumId w:val="31"/>
+  </w:num>
+  <w:num w:numId="12">
+    <w:abstractNumId w:val="11"/>
+  </w:num>
+  <w:num w:numId="13">
+    <w:abstractNumId w:val="3"/>
+  </w:num>
+  <w:num w:numId="14">
     <w:abstractNumId w:val="6"/>
   </w:num>
-  <w:num w:numId="3">
-    <w:abstractNumId w:val="10"/>
+  <w:num w:numId="15">
+    <w:abstractNumId w:val="8"/>
   </w:num>
-  <w:num w:numId="4">
-    <w:abstractNumId w:val="12"/>
+  <w:num w:numId="16">
+    <w:abstractNumId w:val="33"/>
   </w:num>
-  <w:num w:numId="5">
-    <w:abstractNumId w:val="18"/>
+  <w:num w:numId="17">
+    <w:abstractNumId w:val="32"/>
   </w:num>
-  <w:num w:numId="6">
+  <w:num w:numId="18">
     <w:abstractNumId w:val="28"/>
   </w:num>
-  <w:num w:numId="7">
-    <w:abstractNumId w:val="4"/>
+  <w:num w:numId="19">
+    <w:abstractNumId w:val="17"/>
   </w:num>
-  <w:num w:numId="8">
-    <w:abstractNumId w:val="24"/>
+  <w:num w:numId="20">
+    <w:abstractNumId w:val="35"/>
   </w:num>
-  <w:num w:numId="9">
-    <w:abstractNumId w:val="8"/>
-  </w:num>
-  <w:num w:numId="10">
-    <w:abstractNumId w:val="32"/>
-  </w:num>
-  <w:num w:numId="11">
+  <w:num w:numId="21">
     <w:abstractNumId w:val="29"/>
   </w:num>
-  <w:num w:numId="12">
-    <w:abstractNumId w:val="9"/>
-  </w:num>
-  <w:num w:numId="13">
-    <w:abstractNumId w:val="2"/>
-  </w:num>
-  <w:num w:numId="14">
-    <w:abstractNumId w:val="5"/>
-  </w:num>
-  <w:num w:numId="15">
-    <w:abstractNumId w:val="7"/>
-  </w:num>
-  <w:num w:numId="16">
-    <w:abstractNumId w:val="31"/>
-  </w:num>
-  <w:num w:numId="17">
-    <w:abstractNumId w:val="30"/>
-  </w:num>
-  <w:num w:numId="18">
-    <w:abstractNumId w:val="26"/>
-  </w:num>
-  <w:num w:numId="19">
-    <w:abstractNumId w:val="15"/>
-  </w:num>
-  <w:num w:numId="20">
-    <w:abstractNumId w:val="33"/>
-  </w:num>
-  <w:num w:numId="21">
-    <w:abstractNumId w:val="27"/>
-  </w:num>
   <w:num w:numId="22">
-    <w:abstractNumId w:val="14"/>
+    <w:abstractNumId w:val="16"/>
   </w:num>
   <w:num w:numId="23">
     <w:abstractNumId w:val="0"/>
   </w:num>
   <w:num w:numId="24">
-    <w:abstractNumId w:val="22"/>
+    <w:abstractNumId w:val="24"/>
   </w:num>
   <w:num w:numId="25">
     <w:abstractNumId w:val="1"/>
   </w:num>
   <w:num w:numId="26">
-    <w:abstractNumId w:val="20"/>
+    <w:abstractNumId w:val="22"/>
   </w:num>
   <w:num w:numId="27">
+    <w:abstractNumId w:val="27"/>
+  </w:num>
+  <w:num w:numId="28">
+    <w:abstractNumId w:val="4"/>
+  </w:num>
+  <w:num w:numId="29">
+    <w:abstractNumId w:val="15"/>
+  </w:num>
+  <w:num w:numId="30">
     <w:abstractNumId w:val="25"/>
   </w:num>
-  <w:num w:numId="28">
-    <w:abstractNumId w:val="3"/>
+  <w:num w:numId="31">
+    <w:abstractNumId w:val="23"/>
   </w:num>
-  <w:num w:numId="29">
+  <w:num w:numId="32">
+    <w:abstractNumId w:val="18"/>
+  </w:num>
+  <w:num w:numId="33">
+    <w:abstractNumId w:val="19"/>
+  </w:num>
+  <w:num w:numId="34">
     <w:abstractNumId w:val="13"/>
   </w:num>
-  <w:num w:numId="30">
-    <w:abstractNumId w:val="23"/>
+  <w:num w:numId="35">
+    <w:abstractNumId w:val="2"/>
   </w:num>
-  <w:num w:numId="31">
-    <w:abstractNumId w:val="21"/>
-  </w:num>
-  <w:num w:numId="32">
-    <w:abstractNumId w:val="16"/>
-  </w:num>
-  <w:num w:numId="33">
-    <w:abstractNumId w:val="17"/>
-  </w:num>
-  <w:num w:numId="34">
-    <w:abstractNumId w:val="11"/>
+  <w:num w:numId="36">
+    <w:abstractNumId w:val="9"/>
   </w:num>
 </w:numbering>
 </file>

</xml_diff>

<commit_message>
Notes from class on April 17, 2019
</commit_message>
<xml_diff>
--- a/Notes/SOC5600_2019_Spring_Notes_Lectures_v00.docx
+++ b/Notes/SOC5600_2019_Spring_Notes_Lectures_v00.docx
@@ -8164,11 +8164,47 @@
       </w:r>
     </w:p>
     <w:p>
+      <w:pPr>
+        <w:sectPr>
+          <w:headerReference w:type="default" r:id="rId19"/>
+          <w:pgSz w:w="12240" w:h="15840"/>
+          <w:pgMar w:top="1440" w:right="1440" w:bottom="1440" w:left="1440" w:header="720" w:footer="720" w:gutter="0"/>
+          <w:pgNumType w:start="1"/>
+          <w:cols w:space="720"/>
+          <w:docGrid w:linePitch="360"/>
+        </w:sectPr>
+      </w:pPr>
+    </w:p>
+    <w:p>
+      <w:pPr>
+        <w:rPr>
+          <w:u w:val="single"/>
+        </w:rPr>
+      </w:pPr>
+      <w:r>
+        <w:rPr>
+          <w:u w:val="single"/>
+        </w:rPr>
+        <w:lastRenderedPageBreak/>
+        <w:t>Presentation Feedback</w:t>
+      </w:r>
+    </w:p>
+    <w:p>
+      <w:pPr>
+        <w:pStyle w:val="ListParagraph"/>
+        <w:numPr>
+          <w:ilvl w:val="0"/>
+          <w:numId w:val="37"/>
+        </w:numPr>
+      </w:pPr>
+      <w:r>
+        <w:t>Consider including slide about motivation for doing the study.</w:t>
+      </w:r>
       <w:bookmarkStart w:id="0" w:name="_GoBack"/>
       <w:bookmarkEnd w:id="0"/>
     </w:p>
     <w:sectPr>
-      <w:headerReference w:type="default" r:id="rId19"/>
+      <w:headerReference w:type="default" r:id="rId20"/>
       <w:pgSz w:w="12240" w:h="15840"/>
       <w:pgMar w:top="1440" w:right="1440" w:bottom="1440" w:left="1440" w:header="720" w:footer="720" w:gutter="0"/>
       <w:pgNumType w:start="1"/>
@@ -8490,6 +8526,97 @@
 </w:hdr>
 </file>
 
+<file path=word/header12.xml><?xml version="1.0" encoding="utf-8"?>
+<w:hdr xmlns:wpc="http://schemas.microsoft.com/office/word/2010/wordprocessingCanvas" xmlns:mc="http://schemas.openxmlformats.org/markup-compatibility/2006" xmlns:o="urn:schemas-microsoft-com:office:office" xmlns:r="http://schemas.openxmlformats.org/officeDocument/2006/relationships" xmlns:m="http://schemas.openxmlformats.org/officeDocument/2006/math" xmlns:v="urn:schemas-microsoft-com:vml" xmlns:wp14="http://schemas.microsoft.com/office/word/2010/wordprocessingDrawing" xmlns:wp="http://schemas.openxmlformats.org/drawingml/2006/wordprocessingDrawing" xmlns:w10="urn:schemas-microsoft-com:office:word" xmlns:w="http://schemas.openxmlformats.org/wordprocessingml/2006/main" xmlns:w14="http://schemas.microsoft.com/office/word/2010/wordml" xmlns:wpg="http://schemas.microsoft.com/office/word/2010/wordprocessingGroup" xmlns:wpi="http://schemas.microsoft.com/office/word/2010/wordprocessingInk" xmlns:wne="http://schemas.microsoft.com/office/word/2006/wordml" xmlns:wps="http://schemas.microsoft.com/office/word/2010/wordprocessingShape" mc:Ignorable="w14 wp14">
+  <w:p>
+    <w:pPr>
+      <w:pStyle w:val="Header"/>
+    </w:pPr>
+    <w:r>
+      <w:t>SOC 5600 Research Methodology | Spring 2019</w:t>
+    </w:r>
+  </w:p>
+  <w:p>
+    <w:pPr>
+      <w:pStyle w:val="Header"/>
+    </w:pPr>
+    <w:r>
+      <w:t xml:space="preserve">Lecture 2019-04-17 | Page </w:t>
+    </w:r>
+    <w:r>
+      <w:rPr>
+        <w:b/>
+      </w:rPr>
+      <w:fldChar w:fldCharType="begin"/>
+    </w:r>
+    <w:r>
+      <w:rPr>
+        <w:b/>
+      </w:rPr>
+      <w:instrText xml:space="preserve"> PAGE  \* Arabic  \* MERGEFORMAT </w:instrText>
+    </w:r>
+    <w:r>
+      <w:rPr>
+        <w:b/>
+      </w:rPr>
+      <w:fldChar w:fldCharType="separate"/>
+    </w:r>
+    <w:r>
+      <w:rPr>
+        <w:b/>
+        <w:noProof/>
+      </w:rPr>
+      <w:t>1</w:t>
+    </w:r>
+    <w:r>
+      <w:rPr>
+        <w:b/>
+      </w:rPr>
+      <w:fldChar w:fldCharType="end"/>
+    </w:r>
+    <w:r>
+      <w:t xml:space="preserve"> of </w:t>
+    </w:r>
+    <w:r>
+      <w:rPr>
+        <w:b/>
+      </w:rPr>
+      <w:fldChar w:fldCharType="begin"/>
+    </w:r>
+    <w:r>
+      <w:rPr>
+        <w:b/>
+      </w:rPr>
+      <w:instrText xml:space="preserve"> SECTIONPAGES   \* MERGEFORMAT </w:instrText>
+    </w:r>
+    <w:r>
+      <w:rPr>
+        <w:b/>
+      </w:rPr>
+      <w:fldChar w:fldCharType="separate"/>
+    </w:r>
+    <w:r>
+      <w:rPr>
+        <w:b/>
+        <w:noProof/>
+      </w:rPr>
+      <w:t>1</w:t>
+    </w:r>
+    <w:r>
+      <w:rPr>
+        <w:b/>
+      </w:rPr>
+      <w:fldChar w:fldCharType="end"/>
+    </w:r>
+  </w:p>
+  <w:p>
+    <w:pPr>
+      <w:pStyle w:val="Header"/>
+    </w:pPr>
+  </w:p>
+</w:hdr>
+</file>
+
 <file path=word/header2.xml><?xml version="1.0" encoding="utf-8"?>
 <w:hdr xmlns:wpc="http://schemas.microsoft.com/office/word/2010/wordprocessingCanvas" xmlns:mc="http://schemas.openxmlformats.org/markup-compatibility/2006" xmlns:o="urn:schemas-microsoft-com:office:office" xmlns:r="http://schemas.openxmlformats.org/officeDocument/2006/relationships" xmlns:m="http://schemas.openxmlformats.org/officeDocument/2006/math" xmlns:v="urn:schemas-microsoft-com:vml" xmlns:wp14="http://schemas.microsoft.com/office/word/2010/wordprocessingDrawing" xmlns:wp="http://schemas.openxmlformats.org/drawingml/2006/wordprocessingDrawing" xmlns:w10="urn:schemas-microsoft-com:office:word" xmlns:w="http://schemas.openxmlformats.org/wordprocessingml/2006/main" xmlns:w14="http://schemas.microsoft.com/office/word/2010/wordml" xmlns:wpg="http://schemas.microsoft.com/office/word/2010/wordprocessingGroup" xmlns:wpi="http://schemas.microsoft.com/office/word/2010/wordprocessingInk" xmlns:wne="http://schemas.microsoft.com/office/word/2006/wordml" xmlns:wps="http://schemas.microsoft.com/office/word/2010/wordprocessingShape" mc:Ignorable="w14 wp14">
   <w:p>
@@ -8564,7 +8691,7 @@
         <w:b/>
         <w:noProof/>
       </w:rPr>
-      <w:t>19</w:t>
+      <w:t>20</w:t>
     </w:r>
     <w:r>
       <w:rPr>
@@ -11368,6 +11495,119 @@
     </w:lvl>
   </w:abstractNum>
   <w:abstractNum w:abstractNumId="19">
+    <w:nsid w:val="4BE7169A"/>
+    <w:multiLevelType w:val="hybridMultilevel"/>
+    <w:tmpl w:val="7F58F3E0"/>
+    <w:lvl w:ilvl="0" w:tplc="04090001">
+      <w:start w:val="1"/>
+      <w:numFmt w:val="bullet"/>
+      <w:lvlText w:val=""/>
+      <w:lvlJc w:val="left"/>
+      <w:pPr>
+        <w:ind w:left="720" w:hanging="360"/>
+      </w:pPr>
+      <w:rPr>
+        <w:rFonts w:ascii="Symbol" w:hAnsi="Symbol" w:hint="default"/>
+      </w:rPr>
+    </w:lvl>
+    <w:lvl w:ilvl="1" w:tplc="04090003" w:tentative="1">
+      <w:start w:val="1"/>
+      <w:numFmt w:val="bullet"/>
+      <w:lvlText w:val="o"/>
+      <w:lvlJc w:val="left"/>
+      <w:pPr>
+        <w:ind w:left="1440" w:hanging="360"/>
+      </w:pPr>
+      <w:rPr>
+        <w:rFonts w:ascii="Courier New" w:hAnsi="Courier New" w:cs="Courier New" w:hint="default"/>
+      </w:rPr>
+    </w:lvl>
+    <w:lvl w:ilvl="2" w:tplc="04090005" w:tentative="1">
+      <w:start w:val="1"/>
+      <w:numFmt w:val="bullet"/>
+      <w:lvlText w:val=""/>
+      <w:lvlJc w:val="left"/>
+      <w:pPr>
+        <w:ind w:left="2160" w:hanging="360"/>
+      </w:pPr>
+      <w:rPr>
+        <w:rFonts w:ascii="Wingdings" w:hAnsi="Wingdings" w:hint="default"/>
+      </w:rPr>
+    </w:lvl>
+    <w:lvl w:ilvl="3" w:tplc="04090001" w:tentative="1">
+      <w:start w:val="1"/>
+      <w:numFmt w:val="bullet"/>
+      <w:lvlText w:val=""/>
+      <w:lvlJc w:val="left"/>
+      <w:pPr>
+        <w:ind w:left="2880" w:hanging="360"/>
+      </w:pPr>
+      <w:rPr>
+        <w:rFonts w:ascii="Symbol" w:hAnsi="Symbol" w:hint="default"/>
+      </w:rPr>
+    </w:lvl>
+    <w:lvl w:ilvl="4" w:tplc="04090003" w:tentative="1">
+      <w:start w:val="1"/>
+      <w:numFmt w:val="bullet"/>
+      <w:lvlText w:val="o"/>
+      <w:lvlJc w:val="left"/>
+      <w:pPr>
+        <w:ind w:left="3600" w:hanging="360"/>
+      </w:pPr>
+      <w:rPr>
+        <w:rFonts w:ascii="Courier New" w:hAnsi="Courier New" w:cs="Courier New" w:hint="default"/>
+      </w:rPr>
+    </w:lvl>
+    <w:lvl w:ilvl="5" w:tplc="04090005" w:tentative="1">
+      <w:start w:val="1"/>
+      <w:numFmt w:val="bullet"/>
+      <w:lvlText w:val=""/>
+      <w:lvlJc w:val="left"/>
+      <w:pPr>
+        <w:ind w:left="4320" w:hanging="360"/>
+      </w:pPr>
+      <w:rPr>
+        <w:rFonts w:ascii="Wingdings" w:hAnsi="Wingdings" w:hint="default"/>
+      </w:rPr>
+    </w:lvl>
+    <w:lvl w:ilvl="6" w:tplc="04090001" w:tentative="1">
+      <w:start w:val="1"/>
+      <w:numFmt w:val="bullet"/>
+      <w:lvlText w:val=""/>
+      <w:lvlJc w:val="left"/>
+      <w:pPr>
+        <w:ind w:left="5040" w:hanging="360"/>
+      </w:pPr>
+      <w:rPr>
+        <w:rFonts w:ascii="Symbol" w:hAnsi="Symbol" w:hint="default"/>
+      </w:rPr>
+    </w:lvl>
+    <w:lvl w:ilvl="7" w:tplc="04090003" w:tentative="1">
+      <w:start w:val="1"/>
+      <w:numFmt w:val="bullet"/>
+      <w:lvlText w:val="o"/>
+      <w:lvlJc w:val="left"/>
+      <w:pPr>
+        <w:ind w:left="5760" w:hanging="360"/>
+      </w:pPr>
+      <w:rPr>
+        <w:rFonts w:ascii="Courier New" w:hAnsi="Courier New" w:cs="Courier New" w:hint="default"/>
+      </w:rPr>
+    </w:lvl>
+    <w:lvl w:ilvl="8" w:tplc="04090005" w:tentative="1">
+      <w:start w:val="1"/>
+      <w:numFmt w:val="bullet"/>
+      <w:lvlText w:val=""/>
+      <w:lvlJc w:val="left"/>
+      <w:pPr>
+        <w:ind w:left="6480" w:hanging="360"/>
+      </w:pPr>
+      <w:rPr>
+        <w:rFonts w:ascii="Wingdings" w:hAnsi="Wingdings" w:hint="default"/>
+      </w:rPr>
+    </w:lvl>
+  </w:abstractNum>
+  <w:abstractNum w:abstractNumId="20">
     <w:nsid w:val="4E9312BF"/>
     <w:multiLevelType w:val="hybridMultilevel"/>
     <w:tmpl w:val="9DB84C42"/>
@@ -11453,7 +11693,7 @@
       </w:pPr>
     </w:lvl>
   </w:abstractNum>
-  <w:abstractNum w:abstractNumId="20">
+  <w:abstractNum w:abstractNumId="21">
     <w:nsid w:val="50C14682"/>
     <w:multiLevelType w:val="hybridMultilevel"/>
     <w:tmpl w:val="601801B4"/>
@@ -11566,7 +11806,7 @@
       </w:rPr>
     </w:lvl>
   </w:abstractNum>
-  <w:abstractNum w:abstractNumId="21">
+  <w:abstractNum w:abstractNumId="22">
     <w:nsid w:val="52C7600B"/>
     <w:multiLevelType w:val="hybridMultilevel"/>
     <w:tmpl w:val="971803CA"/>
@@ -11679,7 +11919,7 @@
       </w:rPr>
     </w:lvl>
   </w:abstractNum>
-  <w:abstractNum w:abstractNumId="22">
+  <w:abstractNum w:abstractNumId="23">
     <w:nsid w:val="564E28FD"/>
     <w:multiLevelType w:val="hybridMultilevel"/>
     <w:tmpl w:val="7EFE3F2A"/>
@@ -11792,7 +12032,7 @@
       </w:rPr>
     </w:lvl>
   </w:abstractNum>
-  <w:abstractNum w:abstractNumId="23">
+  <w:abstractNum w:abstractNumId="24">
     <w:nsid w:val="5E691E03"/>
     <w:multiLevelType w:val="hybridMultilevel"/>
     <w:tmpl w:val="165C3FDA"/>
@@ -11905,7 +12145,7 @@
       </w:rPr>
     </w:lvl>
   </w:abstractNum>
-  <w:abstractNum w:abstractNumId="24">
+  <w:abstractNum w:abstractNumId="25">
     <w:nsid w:val="5E7D2370"/>
     <w:multiLevelType w:val="hybridMultilevel"/>
     <w:tmpl w:val="504257F6"/>
@@ -12018,7 +12258,7 @@
       </w:rPr>
     </w:lvl>
   </w:abstractNum>
-  <w:abstractNum w:abstractNumId="25">
+  <w:abstractNum w:abstractNumId="26">
     <w:nsid w:val="60626388"/>
     <w:multiLevelType w:val="hybridMultilevel"/>
     <w:tmpl w:val="DC5656FC"/>
@@ -12131,7 +12371,7 @@
       </w:rPr>
     </w:lvl>
   </w:abstractNum>
-  <w:abstractNum w:abstractNumId="26">
+  <w:abstractNum w:abstractNumId="27">
     <w:nsid w:val="631747AB"/>
     <w:multiLevelType w:val="hybridMultilevel"/>
     <w:tmpl w:val="B5FC14CC"/>
@@ -12244,7 +12484,7 @@
       </w:rPr>
     </w:lvl>
   </w:abstractNum>
-  <w:abstractNum w:abstractNumId="27">
+  <w:abstractNum w:abstractNumId="28">
     <w:nsid w:val="673D5204"/>
     <w:multiLevelType w:val="hybridMultilevel"/>
     <w:tmpl w:val="406018A8"/>
@@ -12357,7 +12597,7 @@
       </w:rPr>
     </w:lvl>
   </w:abstractNum>
-  <w:abstractNum w:abstractNumId="28">
+  <w:abstractNum w:abstractNumId="29">
     <w:nsid w:val="6AE93DF6"/>
     <w:multiLevelType w:val="hybridMultilevel"/>
     <w:tmpl w:val="91608E66"/>
@@ -12470,7 +12710,7 @@
       </w:rPr>
     </w:lvl>
   </w:abstractNum>
-  <w:abstractNum w:abstractNumId="29">
+  <w:abstractNum w:abstractNumId="30">
     <w:nsid w:val="71F92E07"/>
     <w:multiLevelType w:val="hybridMultilevel"/>
     <w:tmpl w:val="1F8CC030"/>
@@ -12583,7 +12823,7 @@
       </w:rPr>
     </w:lvl>
   </w:abstractNum>
-  <w:abstractNum w:abstractNumId="30">
+  <w:abstractNum w:abstractNumId="31">
     <w:nsid w:val="72A03EA5"/>
     <w:multiLevelType w:val="hybridMultilevel"/>
     <w:tmpl w:val="EF04311C"/>
@@ -12696,7 +12936,7 @@
       </w:rPr>
     </w:lvl>
   </w:abstractNum>
-  <w:abstractNum w:abstractNumId="31">
+  <w:abstractNum w:abstractNumId="32">
     <w:nsid w:val="75213181"/>
     <w:multiLevelType w:val="hybridMultilevel"/>
     <w:tmpl w:val="9A7AAF1C"/>
@@ -12809,7 +13049,7 @@
       </w:rPr>
     </w:lvl>
   </w:abstractNum>
-  <w:abstractNum w:abstractNumId="32">
+  <w:abstractNum w:abstractNumId="33">
     <w:nsid w:val="78621BF0"/>
     <w:multiLevelType w:val="hybridMultilevel"/>
     <w:tmpl w:val="F85A420E"/>
@@ -12922,7 +13162,7 @@
       </w:rPr>
     </w:lvl>
   </w:abstractNum>
-  <w:abstractNum w:abstractNumId="33">
+  <w:abstractNum w:abstractNumId="34">
     <w:nsid w:val="7A2C41F9"/>
     <w:multiLevelType w:val="hybridMultilevel"/>
     <w:tmpl w:val="5C3A716A"/>
@@ -13035,7 +13275,7 @@
       </w:rPr>
     </w:lvl>
   </w:abstractNum>
-  <w:abstractNum w:abstractNumId="34">
+  <w:abstractNum w:abstractNumId="35">
     <w:nsid w:val="7C6C11A6"/>
     <w:multiLevelType w:val="hybridMultilevel"/>
     <w:tmpl w:val="A2B8FE66"/>
@@ -13148,7 +13388,7 @@
       </w:rPr>
     </w:lvl>
   </w:abstractNum>
-  <w:abstractNum w:abstractNumId="35">
+  <w:abstractNum w:abstractNumId="36">
     <w:nsid w:val="7E6377BA"/>
     <w:multiLevelType w:val="hybridMultilevel"/>
     <w:tmpl w:val="F6EC5248"/>
@@ -13262,7 +13502,7 @@
     </w:lvl>
   </w:abstractNum>
   <w:num w:numId="1">
-    <w:abstractNumId w:val="21"/>
+    <w:abstractNumId w:val="22"/>
   </w:num>
   <w:num w:numId="2">
     <w:abstractNumId w:val="7"/>
@@ -13274,25 +13514,25 @@
     <w:abstractNumId w:val="14"/>
   </w:num>
   <w:num w:numId="5">
-    <w:abstractNumId w:val="20"/>
+    <w:abstractNumId w:val="21"/>
   </w:num>
   <w:num w:numId="6">
-    <w:abstractNumId w:val="30"/>
+    <w:abstractNumId w:val="31"/>
   </w:num>
   <w:num w:numId="7">
     <w:abstractNumId w:val="5"/>
   </w:num>
   <w:num w:numId="8">
-    <w:abstractNumId w:val="26"/>
+    <w:abstractNumId w:val="27"/>
   </w:num>
   <w:num w:numId="9">
     <w:abstractNumId w:val="10"/>
   </w:num>
   <w:num w:numId="10">
-    <w:abstractNumId w:val="34"/>
+    <w:abstractNumId w:val="35"/>
   </w:num>
   <w:num w:numId="11">
-    <w:abstractNumId w:val="31"/>
+    <w:abstractNumId w:val="32"/>
   </w:num>
   <w:num w:numId="12">
     <w:abstractNumId w:val="11"/>
@@ -13307,22 +13547,22 @@
     <w:abstractNumId w:val="8"/>
   </w:num>
   <w:num w:numId="16">
+    <w:abstractNumId w:val="34"/>
+  </w:num>
+  <w:num w:numId="17">
     <w:abstractNumId w:val="33"/>
   </w:num>
-  <w:num w:numId="17">
-    <w:abstractNumId w:val="32"/>
-  </w:num>
   <w:num w:numId="18">
-    <w:abstractNumId w:val="28"/>
+    <w:abstractNumId w:val="29"/>
   </w:num>
   <w:num w:numId="19">
     <w:abstractNumId w:val="17"/>
   </w:num>
   <w:num w:numId="20">
-    <w:abstractNumId w:val="35"/>
+    <w:abstractNumId w:val="36"/>
   </w:num>
   <w:num w:numId="21">
-    <w:abstractNumId w:val="29"/>
+    <w:abstractNumId w:val="30"/>
   </w:num>
   <w:num w:numId="22">
     <w:abstractNumId w:val="16"/>
@@ -13331,16 +13571,16 @@
     <w:abstractNumId w:val="0"/>
   </w:num>
   <w:num w:numId="24">
-    <w:abstractNumId w:val="24"/>
+    <w:abstractNumId w:val="25"/>
   </w:num>
   <w:num w:numId="25">
     <w:abstractNumId w:val="1"/>
   </w:num>
   <w:num w:numId="26">
-    <w:abstractNumId w:val="22"/>
+    <w:abstractNumId w:val="23"/>
   </w:num>
   <w:num w:numId="27">
-    <w:abstractNumId w:val="27"/>
+    <w:abstractNumId w:val="28"/>
   </w:num>
   <w:num w:numId="28">
     <w:abstractNumId w:val="4"/>
@@ -13349,16 +13589,16 @@
     <w:abstractNumId w:val="15"/>
   </w:num>
   <w:num w:numId="30">
-    <w:abstractNumId w:val="25"/>
+    <w:abstractNumId w:val="26"/>
   </w:num>
   <w:num w:numId="31">
-    <w:abstractNumId w:val="23"/>
+    <w:abstractNumId w:val="24"/>
   </w:num>
   <w:num w:numId="32">
     <w:abstractNumId w:val="18"/>
   </w:num>
   <w:num w:numId="33">
-    <w:abstractNumId w:val="19"/>
+    <w:abstractNumId w:val="20"/>
   </w:num>
   <w:num w:numId="34">
     <w:abstractNumId w:val="13"/>
@@ -13368,6 +13608,9 @@
   </w:num>
   <w:num w:numId="36">
     <w:abstractNumId w:val="9"/>
+  </w:num>
+  <w:num w:numId="37">
+    <w:abstractNumId w:val="19"/>
   </w:num>
 </w:numbering>
 </file>

</xml_diff>

<commit_message>
Notes from class on April 24, 2019
</commit_message>
<xml_diff>
--- a/Notes/SOC5600_2019_Spring_Notes_Lectures_v00.docx
+++ b/Notes/SOC5600_2019_Spring_Notes_Lectures_v00.docx
@@ -8200,11 +8200,280 @@
       <w:r>
         <w:t>Consider including slide about motivation for doing the study.</w:t>
       </w:r>
+    </w:p>
+    <w:p>
+      <w:pPr>
+        <w:pStyle w:val="ListParagraph"/>
+        <w:numPr>
+          <w:ilvl w:val="0"/>
+          <w:numId w:val="37"/>
+        </w:numPr>
+      </w:pPr>
+      <w:r>
+        <w:t>Darken green color on operationalization slides.</w:t>
+      </w:r>
+    </w:p>
+    <w:p>
+      <w:pPr>
+        <w:pStyle w:val="ListParagraph"/>
+        <w:numPr>
+          <w:ilvl w:val="0"/>
+          <w:numId w:val="37"/>
+        </w:numPr>
+      </w:pPr>
+      <w:r>
+        <w:t>Possibility for future study is the relationship between R&amp;D project durations and technology transfer outcomes.</w:t>
+      </w:r>
+    </w:p>
+    <w:p/>
+    <w:p>
+      <w:pPr>
+        <w:sectPr>
+          <w:headerReference w:type="default" r:id="rId20"/>
+          <w:pgSz w:w="12240" w:h="15840"/>
+          <w:pgMar w:top="1440" w:right="1440" w:bottom="1440" w:left="1440" w:header="720" w:footer="720" w:gutter="0"/>
+          <w:pgNumType w:start="1"/>
+          <w:cols w:space="720"/>
+          <w:docGrid w:linePitch="360"/>
+        </w:sectPr>
+      </w:pPr>
+    </w:p>
+    <w:p>
+      <w:pPr>
+        <w:rPr>
+          <w:u w:val="single"/>
+        </w:rPr>
+      </w:pPr>
+      <w:r>
+        <w:rPr>
+          <w:u w:val="single"/>
+        </w:rPr>
+        <w:lastRenderedPageBreak/>
+        <w:t>Discussion Notes</w:t>
+      </w:r>
+    </w:p>
+    <w:p>
+      <w:r>
+        <w:t>Classmate presentations</w:t>
+      </w:r>
+    </w:p>
+    <w:p>
+      <w:pPr>
+        <w:pStyle w:val="ListParagraph"/>
+        <w:numPr>
+          <w:ilvl w:val="0"/>
+          <w:numId w:val="38"/>
+        </w:numPr>
+      </w:pPr>
+      <w:proofErr w:type="spellStart"/>
+      <w:r>
+        <w:t>Evangelia</w:t>
+      </w:r>
+      <w:proofErr w:type="spellEnd"/>
+      <w:r>
+        <w:t xml:space="preserve"> </w:t>
+      </w:r>
+      <w:proofErr w:type="spellStart"/>
+      <w:r>
+        <w:t>Vamvas</w:t>
+      </w:r>
+      <w:proofErr w:type="spellEnd"/>
+    </w:p>
+    <w:p>
+      <w:pPr>
+        <w:pStyle w:val="ListParagraph"/>
+        <w:numPr>
+          <w:ilvl w:val="1"/>
+          <w:numId w:val="38"/>
+        </w:numPr>
+      </w:pPr>
+      <w:r>
+        <w:t>Impediments to Latino parents discussing sex with their children.</w:t>
+      </w:r>
+    </w:p>
+    <w:p>
+      <w:pPr>
+        <w:pStyle w:val="ListParagraph"/>
+        <w:numPr>
+          <w:ilvl w:val="2"/>
+          <w:numId w:val="38"/>
+        </w:numPr>
+      </w:pPr>
+      <w:r>
+        <w:t>How are you defining/measuring inefficient?</w:t>
+      </w:r>
+    </w:p>
+    <w:p>
+      <w:pPr>
+        <w:pStyle w:val="ListParagraph"/>
+        <w:numPr>
+          <w:ilvl w:val="2"/>
+          <w:numId w:val="38"/>
+        </w:numPr>
+      </w:pPr>
+      <w:r>
+        <w:t>How do demographics create barriers for parents to discuss sex with children?</w:t>
+      </w:r>
+    </w:p>
+    <w:p>
+      <w:pPr>
+        <w:pStyle w:val="ListParagraph"/>
+        <w:numPr>
+          <w:ilvl w:val="2"/>
+          <w:numId w:val="38"/>
+        </w:numPr>
+      </w:pPr>
+      <w:r>
+        <w:t>What is a “fluid” communication?</w:t>
+      </w:r>
+    </w:p>
+    <w:p>
+      <w:pPr>
+        <w:pStyle w:val="ListParagraph"/>
+        <w:numPr>
+          <w:ilvl w:val="2"/>
+          <w:numId w:val="38"/>
+        </w:numPr>
+      </w:pPr>
+      <w:r>
+        <w:t>Study design seems to assume that parents have not discussed sex with their children?</w:t>
+      </w:r>
+    </w:p>
+    <w:p>
+      <w:pPr>
+        <w:pStyle w:val="ListParagraph"/>
+        <w:numPr>
+          <w:ilvl w:val="0"/>
+          <w:numId w:val="38"/>
+        </w:numPr>
+      </w:pPr>
+      <w:r>
+        <w:t>Acacia Douglas</w:t>
+      </w:r>
+    </w:p>
+    <w:p>
+      <w:pPr>
+        <w:pStyle w:val="ListParagraph"/>
+        <w:numPr>
+          <w:ilvl w:val="1"/>
+          <w:numId w:val="38"/>
+        </w:numPr>
+      </w:pPr>
+      <w:r>
+        <w:t>Patterns of behavioral healthcare</w:t>
+      </w:r>
+      <w:r>
+        <w:t xml:space="preserve"> </w:t>
+      </w:r>
+      <w:r>
+        <w:t>providers in neonatal intensive care units (NICU).</w:t>
+      </w:r>
+    </w:p>
+    <w:p>
+      <w:pPr>
+        <w:pStyle w:val="ListParagraph"/>
+        <w:numPr>
+          <w:ilvl w:val="2"/>
+          <w:numId w:val="38"/>
+        </w:numPr>
+      </w:pPr>
+      <w:r>
+        <w:t xml:space="preserve">Do all hospitals offer </w:t>
+      </w:r>
+      <w:r>
+        <w:t xml:space="preserve">behavioral healthcare </w:t>
+      </w:r>
+      <w:r>
+        <w:t>providers (</w:t>
+      </w:r>
+      <w:r>
+        <w:t>BHCs</w:t>
+      </w:r>
+      <w:r>
+        <w:t>)</w:t>
+      </w:r>
+      <w:r>
+        <w:t>?</w:t>
+      </w:r>
+    </w:p>
+    <w:p>
+      <w:pPr>
+        <w:pStyle w:val="ListParagraph"/>
+        <w:numPr>
+          <w:ilvl w:val="2"/>
+          <w:numId w:val="38"/>
+        </w:numPr>
+      </w:pPr>
+      <w:r>
+        <w:t>Do families have to elect to use BHCs or is it bundled as part of the standard services offered?</w:t>
+      </w:r>
+    </w:p>
+    <w:p>
+      <w:pPr>
+        <w:pStyle w:val="ListParagraph"/>
+        <w:numPr>
+          <w:ilvl w:val="0"/>
+          <w:numId w:val="38"/>
+        </w:numPr>
+      </w:pPr>
+      <w:r>
+        <w:t>Raymond Moylan</w:t>
+      </w:r>
+    </w:p>
+    <w:p>
+      <w:pPr>
+        <w:pStyle w:val="ListParagraph"/>
+        <w:numPr>
+          <w:ilvl w:val="1"/>
+          <w:numId w:val="38"/>
+        </w:numPr>
+      </w:pPr>
+      <w:r>
+        <w:t>Professional partnerships in postsecondary correctional education.</w:t>
+      </w:r>
+    </w:p>
+    <w:p>
+      <w:pPr>
+        <w:pStyle w:val="ListParagraph"/>
+        <w:numPr>
+          <w:ilvl w:val="2"/>
+          <w:numId w:val="38"/>
+        </w:numPr>
+      </w:pPr>
+      <w:r>
+        <w:t>Are you developing the typology of partnerships only from what you learn from the single case study of the SLU Prison Education Program or are you gathering data</w:t>
+      </w:r>
+      <w:r>
+        <w:t xml:space="preserve"> from a review of</w:t>
+      </w:r>
+      <w:r>
+        <w:t xml:space="preserve"> case studies</w:t>
+      </w:r>
+      <w:r>
+        <w:t xml:space="preserve"> of other prison education programs</w:t>
+      </w:r>
+      <w:r>
+        <w:t>?</w:t>
+      </w:r>
+    </w:p>
+    <w:p>
+      <w:pPr>
+        <w:pStyle w:val="ListParagraph"/>
+        <w:numPr>
+          <w:ilvl w:val="3"/>
+          <w:numId w:val="39"/>
+        </w:numPr>
+      </w:pPr>
+      <w:r>
+        <w:t>Partnerships are institutional partnerships.</w:t>
+      </w:r>
+    </w:p>
+    <w:p>
       <w:bookmarkStart w:id="0" w:name="_GoBack"/>
       <w:bookmarkEnd w:id="0"/>
     </w:p>
     <w:sectPr>
-      <w:headerReference w:type="default" r:id="rId20"/>
+      <w:headerReference w:type="default" r:id="rId21"/>
       <w:pgSz w:w="12240" w:h="15840"/>
       <w:pgMar w:top="1440" w:right="1440" w:bottom="1440" w:left="1440" w:header="720" w:footer="720" w:gutter="0"/>
       <w:pgNumType w:start="1"/>
@@ -8617,6 +8886,97 @@
 </w:hdr>
 </file>
 
+<file path=word/header13.xml><?xml version="1.0" encoding="utf-8"?>
+<w:hdr xmlns:wpc="http://schemas.microsoft.com/office/word/2010/wordprocessingCanvas" xmlns:mc="http://schemas.openxmlformats.org/markup-compatibility/2006" xmlns:o="urn:schemas-microsoft-com:office:office" xmlns:r="http://schemas.openxmlformats.org/officeDocument/2006/relationships" xmlns:m="http://schemas.openxmlformats.org/officeDocument/2006/math" xmlns:v="urn:schemas-microsoft-com:vml" xmlns:wp14="http://schemas.microsoft.com/office/word/2010/wordprocessingDrawing" xmlns:wp="http://schemas.openxmlformats.org/drawingml/2006/wordprocessingDrawing" xmlns:w10="urn:schemas-microsoft-com:office:word" xmlns:w="http://schemas.openxmlformats.org/wordprocessingml/2006/main" xmlns:w14="http://schemas.microsoft.com/office/word/2010/wordml" xmlns:wpg="http://schemas.microsoft.com/office/word/2010/wordprocessingGroup" xmlns:wpi="http://schemas.microsoft.com/office/word/2010/wordprocessingInk" xmlns:wne="http://schemas.microsoft.com/office/word/2006/wordml" xmlns:wps="http://schemas.microsoft.com/office/word/2010/wordprocessingShape" mc:Ignorable="w14 wp14">
+  <w:p>
+    <w:pPr>
+      <w:pStyle w:val="Header"/>
+    </w:pPr>
+    <w:r>
+      <w:t>SOC 5600 Research Methodology | Spring 2019</w:t>
+    </w:r>
+  </w:p>
+  <w:p>
+    <w:pPr>
+      <w:pStyle w:val="Header"/>
+    </w:pPr>
+    <w:r>
+      <w:t xml:space="preserve">Lecture 2019-04-24 | Page </w:t>
+    </w:r>
+    <w:r>
+      <w:rPr>
+        <w:b/>
+      </w:rPr>
+      <w:fldChar w:fldCharType="begin"/>
+    </w:r>
+    <w:r>
+      <w:rPr>
+        <w:b/>
+      </w:rPr>
+      <w:instrText xml:space="preserve"> PAGE  \* Arabic  \* MERGEFORMAT </w:instrText>
+    </w:r>
+    <w:r>
+      <w:rPr>
+        <w:b/>
+      </w:rPr>
+      <w:fldChar w:fldCharType="separate"/>
+    </w:r>
+    <w:r>
+      <w:rPr>
+        <w:b/>
+        <w:noProof/>
+      </w:rPr>
+      <w:t>1</w:t>
+    </w:r>
+    <w:r>
+      <w:rPr>
+        <w:b/>
+      </w:rPr>
+      <w:fldChar w:fldCharType="end"/>
+    </w:r>
+    <w:r>
+      <w:t xml:space="preserve"> of </w:t>
+    </w:r>
+    <w:r>
+      <w:rPr>
+        <w:b/>
+      </w:rPr>
+      <w:fldChar w:fldCharType="begin"/>
+    </w:r>
+    <w:r>
+      <w:rPr>
+        <w:b/>
+      </w:rPr>
+      <w:instrText xml:space="preserve"> SECTIONPAGES   \* MERGEFORMAT </w:instrText>
+    </w:r>
+    <w:r>
+      <w:rPr>
+        <w:b/>
+      </w:rPr>
+      <w:fldChar w:fldCharType="separate"/>
+    </w:r>
+    <w:r>
+      <w:rPr>
+        <w:b/>
+        <w:noProof/>
+      </w:rPr>
+      <w:t>1</w:t>
+    </w:r>
+    <w:r>
+      <w:rPr>
+        <w:b/>
+      </w:rPr>
+      <w:fldChar w:fldCharType="end"/>
+    </w:r>
+  </w:p>
+  <w:p>
+    <w:pPr>
+      <w:pStyle w:val="Header"/>
+    </w:pPr>
+  </w:p>
+</w:hdr>
+</file>
+
 <file path=word/header2.xml><?xml version="1.0" encoding="utf-8"?>
 <w:hdr xmlns:wpc="http://schemas.microsoft.com/office/word/2010/wordprocessingCanvas" xmlns:mc="http://schemas.openxmlformats.org/markup-compatibility/2006" xmlns:o="urn:schemas-microsoft-com:office:office" xmlns:r="http://schemas.openxmlformats.org/officeDocument/2006/relationships" xmlns:m="http://schemas.openxmlformats.org/officeDocument/2006/math" xmlns:v="urn:schemas-microsoft-com:vml" xmlns:wp14="http://schemas.microsoft.com/office/word/2010/wordprocessingDrawing" xmlns:wp="http://schemas.openxmlformats.org/drawingml/2006/wordprocessingDrawing" xmlns:w10="urn:schemas-microsoft-com:office:word" xmlns:w="http://schemas.openxmlformats.org/wordprocessingml/2006/main" xmlns:w14="http://schemas.microsoft.com/office/word/2010/wordml" xmlns:wpg="http://schemas.microsoft.com/office/word/2010/wordprocessingGroup" xmlns:wpi="http://schemas.microsoft.com/office/word/2010/wordprocessingInk" xmlns:wne="http://schemas.microsoft.com/office/word/2006/wordml" xmlns:wps="http://schemas.microsoft.com/office/word/2010/wordprocessingShape" mc:Ignorable="w14 wp14">
   <w:p>
@@ -8691,7 +9051,7 @@
         <w:b/>
         <w:noProof/>
       </w:rPr>
-      <w:t>20</w:t>
+      <w:t>21</w:t>
     </w:r>
     <w:r>
       <w:rPr>
@@ -9348,6 +9708,119 @@
 <file path=word/numbering.xml><?xml version="1.0" encoding="utf-8"?>
 <w:numbering xmlns:wpc="http://schemas.microsoft.com/office/word/2010/wordprocessingCanvas" xmlns:mc="http://schemas.openxmlformats.org/markup-compatibility/2006" xmlns:o="urn:schemas-microsoft-com:office:office" xmlns:r="http://schemas.openxmlformats.org/officeDocument/2006/relationships" xmlns:m="http://schemas.openxmlformats.org/officeDocument/2006/math" xmlns:v="urn:schemas-microsoft-com:vml" xmlns:wp14="http://schemas.microsoft.com/office/word/2010/wordprocessingDrawing" xmlns:wp="http://schemas.openxmlformats.org/drawingml/2006/wordprocessingDrawing" xmlns:w10="urn:schemas-microsoft-com:office:word" xmlns:w="http://schemas.openxmlformats.org/wordprocessingml/2006/main" xmlns:w14="http://schemas.microsoft.com/office/word/2010/wordml" xmlns:wpg="http://schemas.microsoft.com/office/word/2010/wordprocessingGroup" xmlns:wpi="http://schemas.microsoft.com/office/word/2010/wordprocessingInk" xmlns:wne="http://schemas.microsoft.com/office/word/2006/wordml" xmlns:wps="http://schemas.microsoft.com/office/word/2010/wordprocessingShape" mc:Ignorable="w14 wp14">
   <w:abstractNum w:abstractNumId="0">
+    <w:nsid w:val="03767A2B"/>
+    <w:multiLevelType w:val="hybridMultilevel"/>
+    <w:tmpl w:val="448870F2"/>
+    <w:lvl w:ilvl="0" w:tplc="04090001">
+      <w:start w:val="1"/>
+      <w:numFmt w:val="bullet"/>
+      <w:lvlText w:val=""/>
+      <w:lvlJc w:val="left"/>
+      <w:pPr>
+        <w:ind w:left="720" w:hanging="360"/>
+      </w:pPr>
+      <w:rPr>
+        <w:rFonts w:ascii="Symbol" w:hAnsi="Symbol" w:hint="default"/>
+      </w:rPr>
+    </w:lvl>
+    <w:lvl w:ilvl="1" w:tplc="04090003">
+      <w:start w:val="1"/>
+      <w:numFmt w:val="bullet"/>
+      <w:lvlText w:val="o"/>
+      <w:lvlJc w:val="left"/>
+      <w:pPr>
+        <w:ind w:left="1440" w:hanging="360"/>
+      </w:pPr>
+      <w:rPr>
+        <w:rFonts w:ascii="Courier New" w:hAnsi="Courier New" w:cs="Courier New" w:hint="default"/>
+      </w:rPr>
+    </w:lvl>
+    <w:lvl w:ilvl="2" w:tplc="04090005">
+      <w:start w:val="1"/>
+      <w:numFmt w:val="bullet"/>
+      <w:lvlText w:val=""/>
+      <w:lvlJc w:val="left"/>
+      <w:pPr>
+        <w:ind w:left="2160" w:hanging="360"/>
+      </w:pPr>
+      <w:rPr>
+        <w:rFonts w:ascii="Wingdings" w:hAnsi="Wingdings" w:hint="default"/>
+      </w:rPr>
+    </w:lvl>
+    <w:lvl w:ilvl="3" w:tplc="0409000B">
+      <w:start w:val="1"/>
+      <w:numFmt w:val="bullet"/>
+      <w:lvlText w:val=""/>
+      <w:lvlJc w:val="left"/>
+      <w:pPr>
+        <w:ind w:left="2880" w:hanging="360"/>
+      </w:pPr>
+      <w:rPr>
+        <w:rFonts w:ascii="Wingdings" w:hAnsi="Wingdings" w:hint="default"/>
+      </w:rPr>
+    </w:lvl>
+    <w:lvl w:ilvl="4" w:tplc="04090003" w:tentative="1">
+      <w:start w:val="1"/>
+      <w:numFmt w:val="bullet"/>
+      <w:lvlText w:val="o"/>
+      <w:lvlJc w:val="left"/>
+      <w:pPr>
+        <w:ind w:left="3600" w:hanging="360"/>
+      </w:pPr>
+      <w:rPr>
+        <w:rFonts w:ascii="Courier New" w:hAnsi="Courier New" w:cs="Courier New" w:hint="default"/>
+      </w:rPr>
+    </w:lvl>
+    <w:lvl w:ilvl="5" w:tplc="04090005" w:tentative="1">
+      <w:start w:val="1"/>
+      <w:numFmt w:val="bullet"/>
+      <w:lvlText w:val=""/>
+      <w:lvlJc w:val="left"/>
+      <w:pPr>
+        <w:ind w:left="4320" w:hanging="360"/>
+      </w:pPr>
+      <w:rPr>
+        <w:rFonts w:ascii="Wingdings" w:hAnsi="Wingdings" w:hint="default"/>
+      </w:rPr>
+    </w:lvl>
+    <w:lvl w:ilvl="6" w:tplc="04090001" w:tentative="1">
+      <w:start w:val="1"/>
+      <w:numFmt w:val="bullet"/>
+      <w:lvlText w:val=""/>
+      <w:lvlJc w:val="left"/>
+      <w:pPr>
+        <w:ind w:left="5040" w:hanging="360"/>
+      </w:pPr>
+      <w:rPr>
+        <w:rFonts w:ascii="Symbol" w:hAnsi="Symbol" w:hint="default"/>
+      </w:rPr>
+    </w:lvl>
+    <w:lvl w:ilvl="7" w:tplc="04090003" w:tentative="1">
+      <w:start w:val="1"/>
+      <w:numFmt w:val="bullet"/>
+      <w:lvlText w:val="o"/>
+      <w:lvlJc w:val="left"/>
+      <w:pPr>
+        <w:ind w:left="5760" w:hanging="360"/>
+      </w:pPr>
+      <w:rPr>
+        <w:rFonts w:ascii="Courier New" w:hAnsi="Courier New" w:cs="Courier New" w:hint="default"/>
+      </w:rPr>
+    </w:lvl>
+    <w:lvl w:ilvl="8" w:tplc="04090005" w:tentative="1">
+      <w:start w:val="1"/>
+      <w:numFmt w:val="bullet"/>
+      <w:lvlText w:val=""/>
+      <w:lvlJc w:val="left"/>
+      <w:pPr>
+        <w:ind w:left="6480" w:hanging="360"/>
+      </w:pPr>
+      <w:rPr>
+        <w:rFonts w:ascii="Wingdings" w:hAnsi="Wingdings" w:hint="default"/>
+      </w:rPr>
+    </w:lvl>
+  </w:abstractNum>
+  <w:abstractNum w:abstractNumId="1">
     <w:nsid w:val="06A92AED"/>
     <w:multiLevelType w:val="hybridMultilevel"/>
     <w:tmpl w:val="FDBCAC24"/>
@@ -9460,7 +9933,120 @@
       </w:rPr>
     </w:lvl>
   </w:abstractNum>
-  <w:abstractNum w:abstractNumId="1">
+  <w:abstractNum w:abstractNumId="2">
+    <w:nsid w:val="08E143D6"/>
+    <w:multiLevelType w:val="hybridMultilevel"/>
+    <w:tmpl w:val="3634F7E6"/>
+    <w:lvl w:ilvl="0" w:tplc="04090001">
+      <w:start w:val="1"/>
+      <w:numFmt w:val="bullet"/>
+      <w:lvlText w:val=""/>
+      <w:lvlJc w:val="left"/>
+      <w:pPr>
+        <w:ind w:left="720" w:hanging="360"/>
+      </w:pPr>
+      <w:rPr>
+        <w:rFonts w:ascii="Symbol" w:hAnsi="Symbol" w:hint="default"/>
+      </w:rPr>
+    </w:lvl>
+    <w:lvl w:ilvl="1" w:tplc="04090003">
+      <w:start w:val="1"/>
+      <w:numFmt w:val="bullet"/>
+      <w:lvlText w:val="o"/>
+      <w:lvlJc w:val="left"/>
+      <w:pPr>
+        <w:ind w:left="1440" w:hanging="360"/>
+      </w:pPr>
+      <w:rPr>
+        <w:rFonts w:ascii="Courier New" w:hAnsi="Courier New" w:cs="Courier New" w:hint="default"/>
+      </w:rPr>
+    </w:lvl>
+    <w:lvl w:ilvl="2" w:tplc="04090005">
+      <w:start w:val="1"/>
+      <w:numFmt w:val="bullet"/>
+      <w:lvlText w:val=""/>
+      <w:lvlJc w:val="left"/>
+      <w:pPr>
+        <w:ind w:left="2160" w:hanging="360"/>
+      </w:pPr>
+      <w:rPr>
+        <w:rFonts w:ascii="Wingdings" w:hAnsi="Wingdings" w:hint="default"/>
+      </w:rPr>
+    </w:lvl>
+    <w:lvl w:ilvl="3" w:tplc="04090001">
+      <w:start w:val="1"/>
+      <w:numFmt w:val="bullet"/>
+      <w:lvlText w:val=""/>
+      <w:lvlJc w:val="left"/>
+      <w:pPr>
+        <w:ind w:left="2880" w:hanging="360"/>
+      </w:pPr>
+      <w:rPr>
+        <w:rFonts w:ascii="Symbol" w:hAnsi="Symbol" w:hint="default"/>
+      </w:rPr>
+    </w:lvl>
+    <w:lvl w:ilvl="4" w:tplc="04090003" w:tentative="1">
+      <w:start w:val="1"/>
+      <w:numFmt w:val="bullet"/>
+      <w:lvlText w:val="o"/>
+      <w:lvlJc w:val="left"/>
+      <w:pPr>
+        <w:ind w:left="3600" w:hanging="360"/>
+      </w:pPr>
+      <w:rPr>
+        <w:rFonts w:ascii="Courier New" w:hAnsi="Courier New" w:cs="Courier New" w:hint="default"/>
+      </w:rPr>
+    </w:lvl>
+    <w:lvl w:ilvl="5" w:tplc="04090005" w:tentative="1">
+      <w:start w:val="1"/>
+      <w:numFmt w:val="bullet"/>
+      <w:lvlText w:val=""/>
+      <w:lvlJc w:val="left"/>
+      <w:pPr>
+        <w:ind w:left="4320" w:hanging="360"/>
+      </w:pPr>
+      <w:rPr>
+        <w:rFonts w:ascii="Wingdings" w:hAnsi="Wingdings" w:hint="default"/>
+      </w:rPr>
+    </w:lvl>
+    <w:lvl w:ilvl="6" w:tplc="04090001" w:tentative="1">
+      <w:start w:val="1"/>
+      <w:numFmt w:val="bullet"/>
+      <w:lvlText w:val=""/>
+      <w:lvlJc w:val="left"/>
+      <w:pPr>
+        <w:ind w:left="5040" w:hanging="360"/>
+      </w:pPr>
+      <w:rPr>
+        <w:rFonts w:ascii="Symbol" w:hAnsi="Symbol" w:hint="default"/>
+      </w:rPr>
+    </w:lvl>
+    <w:lvl w:ilvl="7" w:tplc="04090003" w:tentative="1">
+      <w:start w:val="1"/>
+      <w:numFmt w:val="bullet"/>
+      <w:lvlText w:val="o"/>
+      <w:lvlJc w:val="left"/>
+      <w:pPr>
+        <w:ind w:left="5760" w:hanging="360"/>
+      </w:pPr>
+      <w:rPr>
+        <w:rFonts w:ascii="Courier New" w:hAnsi="Courier New" w:cs="Courier New" w:hint="default"/>
+      </w:rPr>
+    </w:lvl>
+    <w:lvl w:ilvl="8" w:tplc="04090005" w:tentative="1">
+      <w:start w:val="1"/>
+      <w:numFmt w:val="bullet"/>
+      <w:lvlText w:val=""/>
+      <w:lvlJc w:val="left"/>
+      <w:pPr>
+        <w:ind w:left="6480" w:hanging="360"/>
+      </w:pPr>
+      <w:rPr>
+        <w:rFonts w:ascii="Wingdings" w:hAnsi="Wingdings" w:hint="default"/>
+      </w:rPr>
+    </w:lvl>
+  </w:abstractNum>
+  <w:abstractNum w:abstractNumId="3">
     <w:nsid w:val="0CD87F23"/>
     <w:multiLevelType w:val="hybridMultilevel"/>
     <w:tmpl w:val="79C4D506"/>
@@ -9573,7 +10159,7 @@
       </w:rPr>
     </w:lvl>
   </w:abstractNum>
-  <w:abstractNum w:abstractNumId="2">
+  <w:abstractNum w:abstractNumId="4">
     <w:nsid w:val="0EFC011A"/>
     <w:multiLevelType w:val="hybridMultilevel"/>
     <w:tmpl w:val="FF46AFF6"/>
@@ -9686,7 +10272,7 @@
       </w:rPr>
     </w:lvl>
   </w:abstractNum>
-  <w:abstractNum w:abstractNumId="3">
+  <w:abstractNum w:abstractNumId="5">
     <w:nsid w:val="0F1843F6"/>
     <w:multiLevelType w:val="hybridMultilevel"/>
     <w:tmpl w:val="EA7EA688"/>
@@ -9799,7 +10385,7 @@
       </w:rPr>
     </w:lvl>
   </w:abstractNum>
-  <w:abstractNum w:abstractNumId="4">
+  <w:abstractNum w:abstractNumId="6">
     <w:nsid w:val="137F3148"/>
     <w:multiLevelType w:val="hybridMultilevel"/>
     <w:tmpl w:val="A168A736"/>
@@ -9912,7 +10498,7 @@
       </w:rPr>
     </w:lvl>
   </w:abstractNum>
-  <w:abstractNum w:abstractNumId="5">
+  <w:abstractNum w:abstractNumId="7">
     <w:nsid w:val="14471ED6"/>
     <w:multiLevelType w:val="hybridMultilevel"/>
     <w:tmpl w:val="572EDD4C"/>
@@ -10025,7 +10611,7 @@
       </w:rPr>
     </w:lvl>
   </w:abstractNum>
-  <w:abstractNum w:abstractNumId="6">
+  <w:abstractNum w:abstractNumId="8">
     <w:nsid w:val="215D194F"/>
     <w:multiLevelType w:val="hybridMultilevel"/>
     <w:tmpl w:val="368E3D3A"/>
@@ -10138,7 +10724,7 @@
       </w:rPr>
     </w:lvl>
   </w:abstractNum>
-  <w:abstractNum w:abstractNumId="7">
+  <w:abstractNum w:abstractNumId="9">
     <w:nsid w:val="265C56D6"/>
     <w:multiLevelType w:val="hybridMultilevel"/>
     <w:tmpl w:val="11F8BA62"/>
@@ -10251,7 +10837,7 @@
       </w:rPr>
     </w:lvl>
   </w:abstractNum>
-  <w:abstractNum w:abstractNumId="8">
+  <w:abstractNum w:abstractNumId="10">
     <w:nsid w:val="2A720439"/>
     <w:multiLevelType w:val="hybridMultilevel"/>
     <w:tmpl w:val="B8AC1738"/>
@@ -10364,7 +10950,7 @@
       </w:rPr>
     </w:lvl>
   </w:abstractNum>
-  <w:abstractNum w:abstractNumId="9">
+  <w:abstractNum w:abstractNumId="11">
     <w:nsid w:val="2D746871"/>
     <w:multiLevelType w:val="hybridMultilevel"/>
     <w:tmpl w:val="E8582930"/>
@@ -10477,7 +11063,7 @@
       </w:rPr>
     </w:lvl>
   </w:abstractNum>
-  <w:abstractNum w:abstractNumId="10">
+  <w:abstractNum w:abstractNumId="12">
     <w:nsid w:val="2F2B3175"/>
     <w:multiLevelType w:val="hybridMultilevel"/>
     <w:tmpl w:val="2D882536"/>
@@ -10590,7 +11176,7 @@
       </w:rPr>
     </w:lvl>
   </w:abstractNum>
-  <w:abstractNum w:abstractNumId="11">
+  <w:abstractNum w:abstractNumId="13">
     <w:nsid w:val="300A3EF7"/>
     <w:multiLevelType w:val="hybridMultilevel"/>
     <w:tmpl w:val="A0D6BCF4"/>
@@ -10703,7 +11289,7 @@
       </w:rPr>
     </w:lvl>
   </w:abstractNum>
-  <w:abstractNum w:abstractNumId="12">
+  <w:abstractNum w:abstractNumId="14">
     <w:nsid w:val="31194443"/>
     <w:multiLevelType w:val="hybridMultilevel"/>
     <w:tmpl w:val="F0B4D078"/>
@@ -10816,7 +11402,7 @@
       </w:rPr>
     </w:lvl>
   </w:abstractNum>
-  <w:abstractNum w:abstractNumId="13">
+  <w:abstractNum w:abstractNumId="15">
     <w:nsid w:val="336F592F"/>
     <w:multiLevelType w:val="hybridMultilevel"/>
     <w:tmpl w:val="56CC616A"/>
@@ -10929,7 +11515,7 @@
       </w:rPr>
     </w:lvl>
   </w:abstractNum>
-  <w:abstractNum w:abstractNumId="14">
+  <w:abstractNum w:abstractNumId="16">
     <w:nsid w:val="3B156110"/>
     <w:multiLevelType w:val="hybridMultilevel"/>
     <w:tmpl w:val="D6E49DD4"/>
@@ -11042,7 +11628,7 @@
       </w:rPr>
     </w:lvl>
   </w:abstractNum>
-  <w:abstractNum w:abstractNumId="15">
+  <w:abstractNum w:abstractNumId="17">
     <w:nsid w:val="3E0326FD"/>
     <w:multiLevelType w:val="hybridMultilevel"/>
     <w:tmpl w:val="78469624"/>
@@ -11155,7 +11741,7 @@
       </w:rPr>
     </w:lvl>
   </w:abstractNum>
-  <w:abstractNum w:abstractNumId="16">
+  <w:abstractNum w:abstractNumId="18">
     <w:nsid w:val="40C86EBF"/>
     <w:multiLevelType w:val="hybridMultilevel"/>
     <w:tmpl w:val="A7D41D30"/>
@@ -11268,7 +11854,7 @@
       </w:rPr>
     </w:lvl>
   </w:abstractNum>
-  <w:abstractNum w:abstractNumId="17">
+  <w:abstractNum w:abstractNumId="19">
     <w:nsid w:val="46114334"/>
     <w:multiLevelType w:val="hybridMultilevel"/>
     <w:tmpl w:val="A644E6A0"/>
@@ -11381,7 +11967,7 @@
       </w:rPr>
     </w:lvl>
   </w:abstractNum>
-  <w:abstractNum w:abstractNumId="18">
+  <w:abstractNum w:abstractNumId="20">
     <w:nsid w:val="4A334D74"/>
     <w:multiLevelType w:val="hybridMultilevel"/>
     <w:tmpl w:val="D932EB16"/>
@@ -11494,7 +12080,7 @@
       </w:rPr>
     </w:lvl>
   </w:abstractNum>
-  <w:abstractNum w:abstractNumId="19">
+  <w:abstractNum w:abstractNumId="21">
     <w:nsid w:val="4BE7169A"/>
     <w:multiLevelType w:val="hybridMultilevel"/>
     <w:tmpl w:val="7F58F3E0"/>
@@ -11607,7 +12193,7 @@
       </w:rPr>
     </w:lvl>
   </w:abstractNum>
-  <w:abstractNum w:abstractNumId="20">
+  <w:abstractNum w:abstractNumId="22">
     <w:nsid w:val="4E9312BF"/>
     <w:multiLevelType w:val="hybridMultilevel"/>
     <w:tmpl w:val="9DB84C42"/>
@@ -11693,7 +12279,7 @@
       </w:pPr>
     </w:lvl>
   </w:abstractNum>
-  <w:abstractNum w:abstractNumId="21">
+  <w:abstractNum w:abstractNumId="23">
     <w:nsid w:val="50C14682"/>
     <w:multiLevelType w:val="hybridMultilevel"/>
     <w:tmpl w:val="601801B4"/>
@@ -11806,7 +12392,7 @@
       </w:rPr>
     </w:lvl>
   </w:abstractNum>
-  <w:abstractNum w:abstractNumId="22">
+  <w:abstractNum w:abstractNumId="24">
     <w:nsid w:val="52C7600B"/>
     <w:multiLevelType w:val="hybridMultilevel"/>
     <w:tmpl w:val="971803CA"/>
@@ -11919,7 +12505,7 @@
       </w:rPr>
     </w:lvl>
   </w:abstractNum>
-  <w:abstractNum w:abstractNumId="23">
+  <w:abstractNum w:abstractNumId="25">
     <w:nsid w:val="564E28FD"/>
     <w:multiLevelType w:val="hybridMultilevel"/>
     <w:tmpl w:val="7EFE3F2A"/>
@@ -12032,7 +12618,7 @@
       </w:rPr>
     </w:lvl>
   </w:abstractNum>
-  <w:abstractNum w:abstractNumId="24">
+  <w:abstractNum w:abstractNumId="26">
     <w:nsid w:val="5E691E03"/>
     <w:multiLevelType w:val="hybridMultilevel"/>
     <w:tmpl w:val="165C3FDA"/>
@@ -12145,7 +12731,7 @@
       </w:rPr>
     </w:lvl>
   </w:abstractNum>
-  <w:abstractNum w:abstractNumId="25">
+  <w:abstractNum w:abstractNumId="27">
     <w:nsid w:val="5E7D2370"/>
     <w:multiLevelType w:val="hybridMultilevel"/>
     <w:tmpl w:val="504257F6"/>
@@ -12258,7 +12844,7 @@
       </w:rPr>
     </w:lvl>
   </w:abstractNum>
-  <w:abstractNum w:abstractNumId="26">
+  <w:abstractNum w:abstractNumId="28">
     <w:nsid w:val="60626388"/>
     <w:multiLevelType w:val="hybridMultilevel"/>
     <w:tmpl w:val="DC5656FC"/>
@@ -12371,7 +12957,7 @@
       </w:rPr>
     </w:lvl>
   </w:abstractNum>
-  <w:abstractNum w:abstractNumId="27">
+  <w:abstractNum w:abstractNumId="29">
     <w:nsid w:val="631747AB"/>
     <w:multiLevelType w:val="hybridMultilevel"/>
     <w:tmpl w:val="B5FC14CC"/>
@@ -12484,7 +13070,7 @@
       </w:rPr>
     </w:lvl>
   </w:abstractNum>
-  <w:abstractNum w:abstractNumId="28">
+  <w:abstractNum w:abstractNumId="30">
     <w:nsid w:val="673D5204"/>
     <w:multiLevelType w:val="hybridMultilevel"/>
     <w:tmpl w:val="406018A8"/>
@@ -12597,7 +13183,7 @@
       </w:rPr>
     </w:lvl>
   </w:abstractNum>
-  <w:abstractNum w:abstractNumId="29">
+  <w:abstractNum w:abstractNumId="31">
     <w:nsid w:val="6AE93DF6"/>
     <w:multiLevelType w:val="hybridMultilevel"/>
     <w:tmpl w:val="91608E66"/>
@@ -12710,7 +13296,7 @@
       </w:rPr>
     </w:lvl>
   </w:abstractNum>
-  <w:abstractNum w:abstractNumId="30">
+  <w:abstractNum w:abstractNumId="32">
     <w:nsid w:val="71F92E07"/>
     <w:multiLevelType w:val="hybridMultilevel"/>
     <w:tmpl w:val="1F8CC030"/>
@@ -12823,7 +13409,7 @@
       </w:rPr>
     </w:lvl>
   </w:abstractNum>
-  <w:abstractNum w:abstractNumId="31">
+  <w:abstractNum w:abstractNumId="33">
     <w:nsid w:val="72A03EA5"/>
     <w:multiLevelType w:val="hybridMultilevel"/>
     <w:tmpl w:val="EF04311C"/>
@@ -12936,7 +13522,7 @@
       </w:rPr>
     </w:lvl>
   </w:abstractNum>
-  <w:abstractNum w:abstractNumId="32">
+  <w:abstractNum w:abstractNumId="34">
     <w:nsid w:val="75213181"/>
     <w:multiLevelType w:val="hybridMultilevel"/>
     <w:tmpl w:val="9A7AAF1C"/>
@@ -13049,7 +13635,7 @@
       </w:rPr>
     </w:lvl>
   </w:abstractNum>
-  <w:abstractNum w:abstractNumId="33">
+  <w:abstractNum w:abstractNumId="35">
     <w:nsid w:val="78621BF0"/>
     <w:multiLevelType w:val="hybridMultilevel"/>
     <w:tmpl w:val="F85A420E"/>
@@ -13162,7 +13748,7 @@
       </w:rPr>
     </w:lvl>
   </w:abstractNum>
-  <w:abstractNum w:abstractNumId="34">
+  <w:abstractNum w:abstractNumId="36">
     <w:nsid w:val="7A2C41F9"/>
     <w:multiLevelType w:val="hybridMultilevel"/>
     <w:tmpl w:val="5C3A716A"/>
@@ -13275,7 +13861,7 @@
       </w:rPr>
     </w:lvl>
   </w:abstractNum>
-  <w:abstractNum w:abstractNumId="35">
+  <w:abstractNum w:abstractNumId="37">
     <w:nsid w:val="7C6C11A6"/>
     <w:multiLevelType w:val="hybridMultilevel"/>
     <w:tmpl w:val="A2B8FE66"/>
@@ -13388,7 +13974,7 @@
       </w:rPr>
     </w:lvl>
   </w:abstractNum>
-  <w:abstractNum w:abstractNumId="36">
+  <w:abstractNum w:abstractNumId="38">
     <w:nsid w:val="7E6377BA"/>
     <w:multiLevelType w:val="hybridMultilevel"/>
     <w:tmpl w:val="F6EC5248"/>
@@ -13502,115 +14088,121 @@
     </w:lvl>
   </w:abstractNum>
   <w:num w:numId="1">
+    <w:abstractNumId w:val="24"/>
+  </w:num>
+  <w:num w:numId="2">
+    <w:abstractNumId w:val="9"/>
+  </w:num>
+  <w:num w:numId="3">
+    <w:abstractNumId w:val="14"/>
+  </w:num>
+  <w:num w:numId="4">
+    <w:abstractNumId w:val="16"/>
+  </w:num>
+  <w:num w:numId="5">
+    <w:abstractNumId w:val="23"/>
+  </w:num>
+  <w:num w:numId="6">
+    <w:abstractNumId w:val="33"/>
+  </w:num>
+  <w:num w:numId="7">
+    <w:abstractNumId w:val="7"/>
+  </w:num>
+  <w:num w:numId="8">
+    <w:abstractNumId w:val="29"/>
+  </w:num>
+  <w:num w:numId="9">
+    <w:abstractNumId w:val="12"/>
+  </w:num>
+  <w:num w:numId="10">
+    <w:abstractNumId w:val="37"/>
+  </w:num>
+  <w:num w:numId="11">
+    <w:abstractNumId w:val="34"/>
+  </w:num>
+  <w:num w:numId="12">
+    <w:abstractNumId w:val="13"/>
+  </w:num>
+  <w:num w:numId="13">
+    <w:abstractNumId w:val="5"/>
+  </w:num>
+  <w:num w:numId="14">
+    <w:abstractNumId w:val="8"/>
+  </w:num>
+  <w:num w:numId="15">
+    <w:abstractNumId w:val="10"/>
+  </w:num>
+  <w:num w:numId="16">
+    <w:abstractNumId w:val="36"/>
+  </w:num>
+  <w:num w:numId="17">
+    <w:abstractNumId w:val="35"/>
+  </w:num>
+  <w:num w:numId="18">
+    <w:abstractNumId w:val="31"/>
+  </w:num>
+  <w:num w:numId="19">
+    <w:abstractNumId w:val="19"/>
+  </w:num>
+  <w:num w:numId="20">
+    <w:abstractNumId w:val="38"/>
+  </w:num>
+  <w:num w:numId="21">
+    <w:abstractNumId w:val="32"/>
+  </w:num>
+  <w:num w:numId="22">
+    <w:abstractNumId w:val="18"/>
+  </w:num>
+  <w:num w:numId="23">
+    <w:abstractNumId w:val="1"/>
+  </w:num>
+  <w:num w:numId="24">
+    <w:abstractNumId w:val="27"/>
+  </w:num>
+  <w:num w:numId="25">
+    <w:abstractNumId w:val="3"/>
+  </w:num>
+  <w:num w:numId="26">
+    <w:abstractNumId w:val="25"/>
+  </w:num>
+  <w:num w:numId="27">
+    <w:abstractNumId w:val="30"/>
+  </w:num>
+  <w:num w:numId="28">
+    <w:abstractNumId w:val="6"/>
+  </w:num>
+  <w:num w:numId="29">
+    <w:abstractNumId w:val="17"/>
+  </w:num>
+  <w:num w:numId="30">
+    <w:abstractNumId w:val="28"/>
+  </w:num>
+  <w:num w:numId="31">
+    <w:abstractNumId w:val="26"/>
+  </w:num>
+  <w:num w:numId="32">
+    <w:abstractNumId w:val="20"/>
+  </w:num>
+  <w:num w:numId="33">
     <w:abstractNumId w:val="22"/>
   </w:num>
-  <w:num w:numId="2">
-    <w:abstractNumId w:val="7"/>
+  <w:num w:numId="34">
+    <w:abstractNumId w:val="15"/>
   </w:num>
-  <w:num w:numId="3">
-    <w:abstractNumId w:val="12"/>
+  <w:num w:numId="35">
+    <w:abstractNumId w:val="4"/>
   </w:num>
-  <w:num w:numId="4">
-    <w:abstractNumId w:val="14"/>
+  <w:num w:numId="36">
+    <w:abstractNumId w:val="11"/>
   </w:num>
-  <w:num w:numId="5">
+  <w:num w:numId="37">
     <w:abstractNumId w:val="21"/>
   </w:num>
-  <w:num w:numId="6">
-    <w:abstractNumId w:val="31"/>
-  </w:num>
-  <w:num w:numId="7">
-    <w:abstractNumId w:val="5"/>
-  </w:num>
-  <w:num w:numId="8">
-    <w:abstractNumId w:val="27"/>
-  </w:num>
-  <w:num w:numId="9">
-    <w:abstractNumId w:val="10"/>
-  </w:num>
-  <w:num w:numId="10">
-    <w:abstractNumId w:val="35"/>
-  </w:num>
-  <w:num w:numId="11">
-    <w:abstractNumId w:val="32"/>
-  </w:num>
-  <w:num w:numId="12">
-    <w:abstractNumId w:val="11"/>
-  </w:num>
-  <w:num w:numId="13">
-    <w:abstractNumId w:val="3"/>
-  </w:num>
-  <w:num w:numId="14">
-    <w:abstractNumId w:val="6"/>
-  </w:num>
-  <w:num w:numId="15">
-    <w:abstractNumId w:val="8"/>
-  </w:num>
-  <w:num w:numId="16">
-    <w:abstractNumId w:val="34"/>
-  </w:num>
-  <w:num w:numId="17">
-    <w:abstractNumId w:val="33"/>
-  </w:num>
-  <w:num w:numId="18">
-    <w:abstractNumId w:val="29"/>
-  </w:num>
-  <w:num w:numId="19">
-    <w:abstractNumId w:val="17"/>
-  </w:num>
-  <w:num w:numId="20">
-    <w:abstractNumId w:val="36"/>
-  </w:num>
-  <w:num w:numId="21">
-    <w:abstractNumId w:val="30"/>
-  </w:num>
-  <w:num w:numId="22">
-    <w:abstractNumId w:val="16"/>
-  </w:num>
-  <w:num w:numId="23">
-    <w:abstractNumId w:val="0"/>
-  </w:num>
-  <w:num w:numId="24">
-    <w:abstractNumId w:val="25"/>
-  </w:num>
-  <w:num w:numId="25">
-    <w:abstractNumId w:val="1"/>
-  </w:num>
-  <w:num w:numId="26">
-    <w:abstractNumId w:val="23"/>
-  </w:num>
-  <w:num w:numId="27">
-    <w:abstractNumId w:val="28"/>
-  </w:num>
-  <w:num w:numId="28">
-    <w:abstractNumId w:val="4"/>
-  </w:num>
-  <w:num w:numId="29">
-    <w:abstractNumId w:val="15"/>
-  </w:num>
-  <w:num w:numId="30">
-    <w:abstractNumId w:val="26"/>
-  </w:num>
-  <w:num w:numId="31">
-    <w:abstractNumId w:val="24"/>
-  </w:num>
-  <w:num w:numId="32">
-    <w:abstractNumId w:val="18"/>
-  </w:num>
-  <w:num w:numId="33">
-    <w:abstractNumId w:val="20"/>
-  </w:num>
-  <w:num w:numId="34">
-    <w:abstractNumId w:val="13"/>
-  </w:num>
-  <w:num w:numId="35">
+  <w:num w:numId="38">
     <w:abstractNumId w:val="2"/>
   </w:num>
-  <w:num w:numId="36">
-    <w:abstractNumId w:val="9"/>
-  </w:num>
-  <w:num w:numId="37">
-    <w:abstractNumId w:val="19"/>
+  <w:num w:numId="39">
+    <w:abstractNumId w:val="0"/>
   </w:num>
 </w:numbering>
 </file>

</xml_diff>

<commit_message>
Notes from class on May 1, 2019
</commit_message>
<xml_diff>
--- a/Notes/SOC5600_2019_Spring_Notes_Lectures_v00.docx
+++ b/Notes/SOC5600_2019_Spring_Notes_Lectures_v00.docx
@@ -8469,11 +8469,416 @@
       </w:r>
     </w:p>
     <w:p>
+      <w:pPr>
+        <w:sectPr>
+          <w:headerReference w:type="default" r:id="rId21"/>
+          <w:pgSz w:w="12240" w:h="15840"/>
+          <w:pgMar w:top="1440" w:right="1440" w:bottom="1440" w:left="1440" w:header="720" w:footer="720" w:gutter="0"/>
+          <w:pgNumType w:start="1"/>
+          <w:cols w:space="720"/>
+          <w:docGrid w:linePitch="360"/>
+        </w:sectPr>
+      </w:pPr>
+    </w:p>
+    <w:p>
+      <w:pPr>
+        <w:rPr>
+          <w:u w:val="single"/>
+        </w:rPr>
+      </w:pPr>
       <w:bookmarkStart w:id="0" w:name="_GoBack"/>
       <w:bookmarkEnd w:id="0"/>
-    </w:p>
+      <w:r>
+        <w:rPr>
+          <w:u w:val="single"/>
+        </w:rPr>
+        <w:lastRenderedPageBreak/>
+        <w:t>Final Project Instructions</w:t>
+      </w:r>
+    </w:p>
+    <w:p>
+      <w:pPr>
+        <w:pStyle w:val="ListParagraph"/>
+        <w:numPr>
+          <w:ilvl w:val="0"/>
+          <w:numId w:val="41"/>
+        </w:numPr>
+      </w:pPr>
+      <w:r>
+        <w:t>Provide printed copy of final proposal by May 10, 2019.</w:t>
+      </w:r>
+    </w:p>
+    <w:p>
+      <w:pPr>
+        <w:pStyle w:val="ListParagraph"/>
+        <w:numPr>
+          <w:ilvl w:val="0"/>
+          <w:numId w:val="41"/>
+        </w:numPr>
+      </w:pPr>
+      <w:r>
+        <w:t>Can submit the assignment early.</w:t>
+      </w:r>
+    </w:p>
+    <w:p>
+      <w:pPr>
+        <w:pStyle w:val="ListParagraph"/>
+        <w:numPr>
+          <w:ilvl w:val="0"/>
+          <w:numId w:val="41"/>
+        </w:numPr>
+      </w:pPr>
+      <w:r>
+        <w:t xml:space="preserve">Submit to Dr. </w:t>
+      </w:r>
+      <w:proofErr w:type="spellStart"/>
+      <w:r>
+        <w:t>Tomazic’s</w:t>
+      </w:r>
+      <w:proofErr w:type="spellEnd"/>
+      <w:r>
+        <w:t xml:space="preserve"> mailbox or slide under office door.</w:t>
+      </w:r>
+    </w:p>
+    <w:p>
+      <w:pPr>
+        <w:rPr>
+          <w:u w:val="single"/>
+        </w:rPr>
+      </w:pPr>
+    </w:p>
+    <w:p>
+      <w:pPr>
+        <w:rPr>
+          <w:u w:val="single"/>
+        </w:rPr>
+      </w:pPr>
+      <w:r>
+        <w:rPr>
+          <w:u w:val="single"/>
+        </w:rPr>
+        <w:t>Discussion Notes</w:t>
+      </w:r>
+    </w:p>
+    <w:p>
+      <w:r>
+        <w:t>Classmate presentations</w:t>
+      </w:r>
+    </w:p>
+    <w:p>
+      <w:pPr>
+        <w:pStyle w:val="ListParagraph"/>
+        <w:numPr>
+          <w:ilvl w:val="0"/>
+          <w:numId w:val="40"/>
+        </w:numPr>
+      </w:pPr>
+      <w:proofErr w:type="spellStart"/>
+      <w:r>
+        <w:t>Hamed</w:t>
+      </w:r>
+      <w:proofErr w:type="spellEnd"/>
+      <w:r>
+        <w:t xml:space="preserve"> Usman</w:t>
+      </w:r>
+    </w:p>
+    <w:p>
+      <w:pPr>
+        <w:pStyle w:val="ListParagraph"/>
+        <w:numPr>
+          <w:ilvl w:val="1"/>
+          <w:numId w:val="40"/>
+        </w:numPr>
+      </w:pPr>
+      <w:r>
+        <w:t>What is t</w:t>
+      </w:r>
+      <w:r>
+        <w:t xml:space="preserve">he role of trust and commitment among supply chain partners </w:t>
+      </w:r>
+      <w:r>
+        <w:t>in company performance in Korea?</w:t>
+      </w:r>
+    </w:p>
+    <w:p>
+      <w:pPr>
+        <w:pStyle w:val="ListParagraph"/>
+        <w:numPr>
+          <w:ilvl w:val="2"/>
+          <w:numId w:val="40"/>
+        </w:numPr>
+      </w:pPr>
+      <w:r>
+        <w:t>Have you already collected the data?</w:t>
+      </w:r>
+    </w:p>
+    <w:p>
+      <w:pPr>
+        <w:pStyle w:val="ListParagraph"/>
+        <w:numPr>
+          <w:ilvl w:val="2"/>
+          <w:numId w:val="40"/>
+        </w:numPr>
+      </w:pPr>
+      <w:r>
+        <w:t>What if there are differences between how different c</w:t>
+      </w:r>
+      <w:r>
+        <w:t>ultures interpret a construct (e.g</w:t>
+      </w:r>
+      <w:r>
+        <w:t xml:space="preserve">., an American retailer and a Korean supplier might interpret </w:t>
+      </w:r>
+      <w:r>
+        <w:t>commitment</w:t>
+      </w:r>
+      <w:r>
+        <w:t xml:space="preserve"> differently)?</w:t>
+      </w:r>
+    </w:p>
+    <w:p>
+      <w:pPr>
+        <w:pStyle w:val="ListParagraph"/>
+        <w:numPr>
+          <w:ilvl w:val="2"/>
+          <w:numId w:val="40"/>
+        </w:numPr>
+      </w:pPr>
+      <w:r>
+        <w:t>Two variable cross-lagged path model</w:t>
+      </w:r>
+    </w:p>
+    <w:p>
+      <w:pPr>
+        <w:pStyle w:val="ListParagraph"/>
+        <w:numPr>
+          <w:ilvl w:val="3"/>
+          <w:numId w:val="40"/>
+        </w:numPr>
+      </w:pPr>
+      <w:r>
+        <w:t>Helps determine direction of causality.</w:t>
+      </w:r>
+    </w:p>
+    <w:p>
+      <w:pPr>
+        <w:pStyle w:val="ListParagraph"/>
+        <w:numPr>
+          <w:ilvl w:val="0"/>
+          <w:numId w:val="40"/>
+        </w:numPr>
+      </w:pPr>
+      <w:proofErr w:type="spellStart"/>
+      <w:r>
+        <w:t>Corri</w:t>
+      </w:r>
+      <w:proofErr w:type="spellEnd"/>
+      <w:r>
+        <w:t xml:space="preserve"> </w:t>
+      </w:r>
+      <w:proofErr w:type="spellStart"/>
+      <w:r>
+        <w:t>Mader</w:t>
+      </w:r>
+      <w:proofErr w:type="spellEnd"/>
+    </w:p>
+    <w:p>
+      <w:pPr>
+        <w:pStyle w:val="ListParagraph"/>
+        <w:numPr>
+          <w:ilvl w:val="1"/>
+          <w:numId w:val="40"/>
+        </w:numPr>
+      </w:pPr>
+      <w:r>
+        <w:t>What is the s</w:t>
+      </w:r>
+      <w:r>
+        <w:t>tress</w:t>
+      </w:r>
+      <w:r>
+        <w:t xml:space="preserve"> level</w:t>
+      </w:r>
+      <w:r>
+        <w:t xml:space="preserve"> and anxiety</w:t>
+      </w:r>
+      <w:r>
+        <w:t xml:space="preserve"> level of SLU law students?</w:t>
+      </w:r>
+    </w:p>
+    <w:p>
+      <w:pPr>
+        <w:pStyle w:val="ListParagraph"/>
+        <w:numPr>
+          <w:ilvl w:val="2"/>
+          <w:numId w:val="40"/>
+        </w:numPr>
+      </w:pPr>
+      <w:r>
+        <w:t>General survey</w:t>
+      </w:r>
+    </w:p>
+    <w:p>
+      <w:pPr>
+        <w:pStyle w:val="ListParagraph"/>
+        <w:numPr>
+          <w:ilvl w:val="3"/>
+          <w:numId w:val="40"/>
+        </w:numPr>
+      </w:pPr>
+      <w:r>
+        <w:t>People might have different interpretations of the categories (e.g., different interpretations of what qualifies as “often”).</w:t>
+      </w:r>
+    </w:p>
+    <w:p>
+      <w:pPr>
+        <w:pStyle w:val="ListParagraph"/>
+        <w:numPr>
+          <w:ilvl w:val="3"/>
+          <w:numId w:val="40"/>
+        </w:numPr>
+      </w:pPr>
+      <w:r>
+        <w:t>People might believe the know how to access mental health services but really don’t in actuality.</w:t>
+      </w:r>
+    </w:p>
+    <w:p>
+      <w:pPr>
+        <w:pStyle w:val="ListParagraph"/>
+        <w:numPr>
+          <w:ilvl w:val="3"/>
+          <w:numId w:val="40"/>
+        </w:numPr>
+      </w:pPr>
+      <w:r>
+        <w:t>How are you ensuring confidentiality and anonymity?</w:t>
+      </w:r>
+    </w:p>
+    <w:p>
+      <w:pPr>
+        <w:pStyle w:val="ListParagraph"/>
+        <w:numPr>
+          <w:ilvl w:val="0"/>
+          <w:numId w:val="40"/>
+        </w:numPr>
+      </w:pPr>
+      <w:r>
+        <w:t xml:space="preserve">Shirin </w:t>
+      </w:r>
+      <w:proofErr w:type="spellStart"/>
+      <w:r>
+        <w:t>Hatami</w:t>
+      </w:r>
+      <w:proofErr w:type="spellEnd"/>
+    </w:p>
+    <w:p>
+      <w:pPr>
+        <w:pStyle w:val="ListParagraph"/>
+        <w:numPr>
+          <w:ilvl w:val="1"/>
+          <w:numId w:val="40"/>
+        </w:numPr>
+      </w:pPr>
+      <w:r>
+        <w:t>Are digital PET scanners better than analog PET scanners w/PMT technology?</w:t>
+      </w:r>
+    </w:p>
+    <w:p>
+      <w:pPr>
+        <w:pStyle w:val="ListParagraph"/>
+        <w:numPr>
+          <w:ilvl w:val="2"/>
+          <w:numId w:val="40"/>
+        </w:numPr>
+      </w:pPr>
+      <w:r>
+        <w:t>Key dependent variables from literature.</w:t>
+      </w:r>
+    </w:p>
+    <w:p>
+      <w:pPr>
+        <w:pStyle w:val="ListParagraph"/>
+        <w:numPr>
+          <w:ilvl w:val="3"/>
+          <w:numId w:val="40"/>
+        </w:numPr>
+      </w:pPr>
+      <w:r>
+        <w:t>How is image quality measured?</w:t>
+      </w:r>
+    </w:p>
+    <w:p>
+      <w:pPr>
+        <w:pStyle w:val="ListParagraph"/>
+        <w:numPr>
+          <w:ilvl w:val="3"/>
+          <w:numId w:val="40"/>
+        </w:numPr>
+      </w:pPr>
+      <w:r>
+        <w:t>How is diagnostic confidence measured?</w:t>
+      </w:r>
+    </w:p>
+    <w:p>
+      <w:pPr>
+        <w:pStyle w:val="ListParagraph"/>
+        <w:numPr>
+          <w:ilvl w:val="3"/>
+          <w:numId w:val="40"/>
+        </w:numPr>
+      </w:pPr>
+      <w:r>
+        <w:t>How is diagnostic accuracy</w:t>
+      </w:r>
+      <w:r>
+        <w:t xml:space="preserve"> measured?</w:t>
+      </w:r>
+    </w:p>
+    <w:p>
+      <w:pPr>
+        <w:pStyle w:val="ListParagraph"/>
+        <w:numPr>
+          <w:ilvl w:val="0"/>
+          <w:numId w:val="40"/>
+        </w:numPr>
+      </w:pPr>
+      <w:r>
+        <w:t>Branson Fox</w:t>
+      </w:r>
+    </w:p>
+    <w:p>
+      <w:pPr>
+        <w:pStyle w:val="ListParagraph"/>
+        <w:numPr>
+          <w:ilvl w:val="1"/>
+          <w:numId w:val="40"/>
+        </w:numPr>
+      </w:pPr>
+      <w:r>
+        <w:t>Are social and environmental factors (i.e., air pollution, excess garbage, and degraded housing stock) the cause of the youth asthma disparity in St. Louis, Missouri?</w:t>
+      </w:r>
+    </w:p>
+    <w:p>
+      <w:pPr>
+        <w:pStyle w:val="ListParagraph"/>
+        <w:numPr>
+          <w:ilvl w:val="2"/>
+          <w:numId w:val="40"/>
+        </w:numPr>
+      </w:pPr>
+      <w:r>
+        <w:t xml:space="preserve">MD Clone </w:t>
+      </w:r>
+      <w:r>
+        <w:sym w:font="Wingdings" w:char="F0E0"/>
+      </w:r>
+      <w:r>
+        <w:t xml:space="preserve"> synthetic data that has all the properties of the original data.</w:t>
+      </w:r>
+    </w:p>
+    <w:p/>
     <w:sectPr>
-      <w:headerReference w:type="default" r:id="rId21"/>
+      <w:headerReference w:type="default" r:id="rId22"/>
       <w:pgSz w:w="12240" w:h="15840"/>
       <w:pgMar w:top="1440" w:right="1440" w:bottom="1440" w:left="1440" w:header="720" w:footer="720" w:gutter="0"/>
       <w:pgNumType w:start="1"/>
@@ -8977,6 +9382,97 @@
 </w:hdr>
 </file>
 
+<file path=word/header14.xml><?xml version="1.0" encoding="utf-8"?>
+<w:hdr xmlns:wpc="http://schemas.microsoft.com/office/word/2010/wordprocessingCanvas" xmlns:mc="http://schemas.openxmlformats.org/markup-compatibility/2006" xmlns:o="urn:schemas-microsoft-com:office:office" xmlns:r="http://schemas.openxmlformats.org/officeDocument/2006/relationships" xmlns:m="http://schemas.openxmlformats.org/officeDocument/2006/math" xmlns:v="urn:schemas-microsoft-com:vml" xmlns:wp14="http://schemas.microsoft.com/office/word/2010/wordprocessingDrawing" xmlns:wp="http://schemas.openxmlformats.org/drawingml/2006/wordprocessingDrawing" xmlns:w10="urn:schemas-microsoft-com:office:word" xmlns:w="http://schemas.openxmlformats.org/wordprocessingml/2006/main" xmlns:w14="http://schemas.microsoft.com/office/word/2010/wordml" xmlns:wpg="http://schemas.microsoft.com/office/word/2010/wordprocessingGroup" xmlns:wpi="http://schemas.microsoft.com/office/word/2010/wordprocessingInk" xmlns:wne="http://schemas.microsoft.com/office/word/2006/wordml" xmlns:wps="http://schemas.microsoft.com/office/word/2010/wordprocessingShape" mc:Ignorable="w14 wp14">
+  <w:p>
+    <w:pPr>
+      <w:pStyle w:val="Header"/>
+    </w:pPr>
+    <w:r>
+      <w:t>SOC 5600 Research Methodology | Spring 2019</w:t>
+    </w:r>
+  </w:p>
+  <w:p>
+    <w:pPr>
+      <w:pStyle w:val="Header"/>
+    </w:pPr>
+    <w:r>
+      <w:t xml:space="preserve">Lecture 2019-05-01 | Page </w:t>
+    </w:r>
+    <w:r>
+      <w:rPr>
+        <w:b/>
+      </w:rPr>
+      <w:fldChar w:fldCharType="begin"/>
+    </w:r>
+    <w:r>
+      <w:rPr>
+        <w:b/>
+      </w:rPr>
+      <w:instrText xml:space="preserve"> PAGE  \* Arabic  \* MERGEFORMAT </w:instrText>
+    </w:r>
+    <w:r>
+      <w:rPr>
+        <w:b/>
+      </w:rPr>
+      <w:fldChar w:fldCharType="separate"/>
+    </w:r>
+    <w:r>
+      <w:rPr>
+        <w:b/>
+        <w:noProof/>
+      </w:rPr>
+      <w:t>1</w:t>
+    </w:r>
+    <w:r>
+      <w:rPr>
+        <w:b/>
+      </w:rPr>
+      <w:fldChar w:fldCharType="end"/>
+    </w:r>
+    <w:r>
+      <w:t xml:space="preserve"> of </w:t>
+    </w:r>
+    <w:r>
+      <w:rPr>
+        <w:b/>
+      </w:rPr>
+      <w:fldChar w:fldCharType="begin"/>
+    </w:r>
+    <w:r>
+      <w:rPr>
+        <w:b/>
+      </w:rPr>
+      <w:instrText xml:space="preserve"> SECTIONPAGES   \* MERGEFORMAT </w:instrText>
+    </w:r>
+    <w:r>
+      <w:rPr>
+        <w:b/>
+      </w:rPr>
+      <w:fldChar w:fldCharType="separate"/>
+    </w:r>
+    <w:r>
+      <w:rPr>
+        <w:b/>
+        <w:noProof/>
+      </w:rPr>
+      <w:t>1</w:t>
+    </w:r>
+    <w:r>
+      <w:rPr>
+        <w:b/>
+      </w:rPr>
+      <w:fldChar w:fldCharType="end"/>
+    </w:r>
+  </w:p>
+  <w:p>
+    <w:pPr>
+      <w:pStyle w:val="Header"/>
+    </w:pPr>
+  </w:p>
+</w:hdr>
+</file>
+
 <file path=word/header2.xml><?xml version="1.0" encoding="utf-8"?>
 <w:hdr xmlns:wpc="http://schemas.microsoft.com/office/word/2010/wordprocessingCanvas" xmlns:mc="http://schemas.openxmlformats.org/markup-compatibility/2006" xmlns:o="urn:schemas-microsoft-com:office:office" xmlns:r="http://schemas.openxmlformats.org/officeDocument/2006/relationships" xmlns:m="http://schemas.openxmlformats.org/officeDocument/2006/math" xmlns:v="urn:schemas-microsoft-com:vml" xmlns:wp14="http://schemas.microsoft.com/office/word/2010/wordprocessingDrawing" xmlns:wp="http://schemas.openxmlformats.org/drawingml/2006/wordprocessingDrawing" xmlns:w10="urn:schemas-microsoft-com:office:word" xmlns:w="http://schemas.openxmlformats.org/wordprocessingml/2006/main" xmlns:w14="http://schemas.microsoft.com/office/word/2010/wordml" xmlns:wpg="http://schemas.microsoft.com/office/word/2010/wordprocessingGroup" xmlns:wpi="http://schemas.microsoft.com/office/word/2010/wordprocessingInk" xmlns:wne="http://schemas.microsoft.com/office/word/2006/wordml" xmlns:wps="http://schemas.microsoft.com/office/word/2010/wordprocessingShape" mc:Ignorable="w14 wp14">
   <w:p>
@@ -9051,7 +9547,7 @@
         <w:b/>
         <w:noProof/>
       </w:rPr>
-      <w:t>21</w:t>
+      <w:t>22</w:t>
     </w:r>
     <w:r>
       <w:rPr>
@@ -10612,6 +11108,119 @@
     </w:lvl>
   </w:abstractNum>
   <w:abstractNum w:abstractNumId="8">
+    <w:nsid w:val="1F7510EC"/>
+    <w:multiLevelType w:val="hybridMultilevel"/>
+    <w:tmpl w:val="C62AB520"/>
+    <w:lvl w:ilvl="0" w:tplc="04090001">
+      <w:start w:val="1"/>
+      <w:numFmt w:val="bullet"/>
+      <w:lvlText w:val=""/>
+      <w:lvlJc w:val="left"/>
+      <w:pPr>
+        <w:ind w:left="720" w:hanging="360"/>
+      </w:pPr>
+      <w:rPr>
+        <w:rFonts w:ascii="Symbol" w:hAnsi="Symbol" w:hint="default"/>
+      </w:rPr>
+    </w:lvl>
+    <w:lvl w:ilvl="1" w:tplc="04090003" w:tentative="1">
+      <w:start w:val="1"/>
+      <w:numFmt w:val="bullet"/>
+      <w:lvlText w:val="o"/>
+      <w:lvlJc w:val="left"/>
+      <w:pPr>
+        <w:ind w:left="1440" w:hanging="360"/>
+      </w:pPr>
+      <w:rPr>
+        <w:rFonts w:ascii="Courier New" w:hAnsi="Courier New" w:cs="Courier New" w:hint="default"/>
+      </w:rPr>
+    </w:lvl>
+    <w:lvl w:ilvl="2" w:tplc="04090005" w:tentative="1">
+      <w:start w:val="1"/>
+      <w:numFmt w:val="bullet"/>
+      <w:lvlText w:val=""/>
+      <w:lvlJc w:val="left"/>
+      <w:pPr>
+        <w:ind w:left="2160" w:hanging="360"/>
+      </w:pPr>
+      <w:rPr>
+        <w:rFonts w:ascii="Wingdings" w:hAnsi="Wingdings" w:hint="default"/>
+      </w:rPr>
+    </w:lvl>
+    <w:lvl w:ilvl="3" w:tplc="04090001" w:tentative="1">
+      <w:start w:val="1"/>
+      <w:numFmt w:val="bullet"/>
+      <w:lvlText w:val=""/>
+      <w:lvlJc w:val="left"/>
+      <w:pPr>
+        <w:ind w:left="2880" w:hanging="360"/>
+      </w:pPr>
+      <w:rPr>
+        <w:rFonts w:ascii="Symbol" w:hAnsi="Symbol" w:hint="default"/>
+      </w:rPr>
+    </w:lvl>
+    <w:lvl w:ilvl="4" w:tplc="04090003" w:tentative="1">
+      <w:start w:val="1"/>
+      <w:numFmt w:val="bullet"/>
+      <w:lvlText w:val="o"/>
+      <w:lvlJc w:val="left"/>
+      <w:pPr>
+        <w:ind w:left="3600" w:hanging="360"/>
+      </w:pPr>
+      <w:rPr>
+        <w:rFonts w:ascii="Courier New" w:hAnsi="Courier New" w:cs="Courier New" w:hint="default"/>
+      </w:rPr>
+    </w:lvl>
+    <w:lvl w:ilvl="5" w:tplc="04090005" w:tentative="1">
+      <w:start w:val="1"/>
+      <w:numFmt w:val="bullet"/>
+      <w:lvlText w:val=""/>
+      <w:lvlJc w:val="left"/>
+      <w:pPr>
+        <w:ind w:left="4320" w:hanging="360"/>
+      </w:pPr>
+      <w:rPr>
+        <w:rFonts w:ascii="Wingdings" w:hAnsi="Wingdings" w:hint="default"/>
+      </w:rPr>
+    </w:lvl>
+    <w:lvl w:ilvl="6" w:tplc="04090001" w:tentative="1">
+      <w:start w:val="1"/>
+      <w:numFmt w:val="bullet"/>
+      <w:lvlText w:val=""/>
+      <w:lvlJc w:val="left"/>
+      <w:pPr>
+        <w:ind w:left="5040" w:hanging="360"/>
+      </w:pPr>
+      <w:rPr>
+        <w:rFonts w:ascii="Symbol" w:hAnsi="Symbol" w:hint="default"/>
+      </w:rPr>
+    </w:lvl>
+    <w:lvl w:ilvl="7" w:tplc="04090003" w:tentative="1">
+      <w:start w:val="1"/>
+      <w:numFmt w:val="bullet"/>
+      <w:lvlText w:val="o"/>
+      <w:lvlJc w:val="left"/>
+      <w:pPr>
+        <w:ind w:left="5760" w:hanging="360"/>
+      </w:pPr>
+      <w:rPr>
+        <w:rFonts w:ascii="Courier New" w:hAnsi="Courier New" w:cs="Courier New" w:hint="default"/>
+      </w:rPr>
+    </w:lvl>
+    <w:lvl w:ilvl="8" w:tplc="04090005" w:tentative="1">
+      <w:start w:val="1"/>
+      <w:numFmt w:val="bullet"/>
+      <w:lvlText w:val=""/>
+      <w:lvlJc w:val="left"/>
+      <w:pPr>
+        <w:ind w:left="6480" w:hanging="360"/>
+      </w:pPr>
+      <w:rPr>
+        <w:rFonts w:ascii="Wingdings" w:hAnsi="Wingdings" w:hint="default"/>
+      </w:rPr>
+    </w:lvl>
+  </w:abstractNum>
+  <w:abstractNum w:abstractNumId="9">
     <w:nsid w:val="215D194F"/>
     <w:multiLevelType w:val="hybridMultilevel"/>
     <w:tmpl w:val="368E3D3A"/>
@@ -10724,7 +11333,120 @@
       </w:rPr>
     </w:lvl>
   </w:abstractNum>
-  <w:abstractNum w:abstractNumId="9">
+  <w:abstractNum w:abstractNumId="10">
+    <w:nsid w:val="21630827"/>
+    <w:multiLevelType w:val="hybridMultilevel"/>
+    <w:tmpl w:val="BC48BD28"/>
+    <w:lvl w:ilvl="0" w:tplc="04090001">
+      <w:start w:val="1"/>
+      <w:numFmt w:val="bullet"/>
+      <w:lvlText w:val=""/>
+      <w:lvlJc w:val="left"/>
+      <w:pPr>
+        <w:ind w:left="720" w:hanging="360"/>
+      </w:pPr>
+      <w:rPr>
+        <w:rFonts w:ascii="Symbol" w:hAnsi="Symbol" w:hint="default"/>
+      </w:rPr>
+    </w:lvl>
+    <w:lvl w:ilvl="1" w:tplc="04090003">
+      <w:start w:val="1"/>
+      <w:numFmt w:val="bullet"/>
+      <w:lvlText w:val="o"/>
+      <w:lvlJc w:val="left"/>
+      <w:pPr>
+        <w:ind w:left="1440" w:hanging="360"/>
+      </w:pPr>
+      <w:rPr>
+        <w:rFonts w:ascii="Courier New" w:hAnsi="Courier New" w:cs="Courier New" w:hint="default"/>
+      </w:rPr>
+    </w:lvl>
+    <w:lvl w:ilvl="2" w:tplc="04090005">
+      <w:start w:val="1"/>
+      <w:numFmt w:val="bullet"/>
+      <w:lvlText w:val=""/>
+      <w:lvlJc w:val="left"/>
+      <w:pPr>
+        <w:ind w:left="2160" w:hanging="360"/>
+      </w:pPr>
+      <w:rPr>
+        <w:rFonts w:ascii="Wingdings" w:hAnsi="Wingdings" w:hint="default"/>
+      </w:rPr>
+    </w:lvl>
+    <w:lvl w:ilvl="3" w:tplc="04090001">
+      <w:start w:val="1"/>
+      <w:numFmt w:val="bullet"/>
+      <w:lvlText w:val=""/>
+      <w:lvlJc w:val="left"/>
+      <w:pPr>
+        <w:ind w:left="2880" w:hanging="360"/>
+      </w:pPr>
+      <w:rPr>
+        <w:rFonts w:ascii="Symbol" w:hAnsi="Symbol" w:hint="default"/>
+      </w:rPr>
+    </w:lvl>
+    <w:lvl w:ilvl="4" w:tplc="04090003" w:tentative="1">
+      <w:start w:val="1"/>
+      <w:numFmt w:val="bullet"/>
+      <w:lvlText w:val="o"/>
+      <w:lvlJc w:val="left"/>
+      <w:pPr>
+        <w:ind w:left="3600" w:hanging="360"/>
+      </w:pPr>
+      <w:rPr>
+        <w:rFonts w:ascii="Courier New" w:hAnsi="Courier New" w:cs="Courier New" w:hint="default"/>
+      </w:rPr>
+    </w:lvl>
+    <w:lvl w:ilvl="5" w:tplc="04090005" w:tentative="1">
+      <w:start w:val="1"/>
+      <w:numFmt w:val="bullet"/>
+      <w:lvlText w:val=""/>
+      <w:lvlJc w:val="left"/>
+      <w:pPr>
+        <w:ind w:left="4320" w:hanging="360"/>
+      </w:pPr>
+      <w:rPr>
+        <w:rFonts w:ascii="Wingdings" w:hAnsi="Wingdings" w:hint="default"/>
+      </w:rPr>
+    </w:lvl>
+    <w:lvl w:ilvl="6" w:tplc="04090001" w:tentative="1">
+      <w:start w:val="1"/>
+      <w:numFmt w:val="bullet"/>
+      <w:lvlText w:val=""/>
+      <w:lvlJc w:val="left"/>
+      <w:pPr>
+        <w:ind w:left="5040" w:hanging="360"/>
+      </w:pPr>
+      <w:rPr>
+        <w:rFonts w:ascii="Symbol" w:hAnsi="Symbol" w:hint="default"/>
+      </w:rPr>
+    </w:lvl>
+    <w:lvl w:ilvl="7" w:tplc="04090003" w:tentative="1">
+      <w:start w:val="1"/>
+      <w:numFmt w:val="bullet"/>
+      <w:lvlText w:val="o"/>
+      <w:lvlJc w:val="left"/>
+      <w:pPr>
+        <w:ind w:left="5760" w:hanging="360"/>
+      </w:pPr>
+      <w:rPr>
+        <w:rFonts w:ascii="Courier New" w:hAnsi="Courier New" w:cs="Courier New" w:hint="default"/>
+      </w:rPr>
+    </w:lvl>
+    <w:lvl w:ilvl="8" w:tplc="04090005" w:tentative="1">
+      <w:start w:val="1"/>
+      <w:numFmt w:val="bullet"/>
+      <w:lvlText w:val=""/>
+      <w:lvlJc w:val="left"/>
+      <w:pPr>
+        <w:ind w:left="6480" w:hanging="360"/>
+      </w:pPr>
+      <w:rPr>
+        <w:rFonts w:ascii="Wingdings" w:hAnsi="Wingdings" w:hint="default"/>
+      </w:rPr>
+    </w:lvl>
+  </w:abstractNum>
+  <w:abstractNum w:abstractNumId="11">
     <w:nsid w:val="265C56D6"/>
     <w:multiLevelType w:val="hybridMultilevel"/>
     <w:tmpl w:val="11F8BA62"/>
@@ -10837,7 +11559,7 @@
       </w:rPr>
     </w:lvl>
   </w:abstractNum>
-  <w:abstractNum w:abstractNumId="10">
+  <w:abstractNum w:abstractNumId="12">
     <w:nsid w:val="2A720439"/>
     <w:multiLevelType w:val="hybridMultilevel"/>
     <w:tmpl w:val="B8AC1738"/>
@@ -10950,7 +11672,7 @@
       </w:rPr>
     </w:lvl>
   </w:abstractNum>
-  <w:abstractNum w:abstractNumId="11">
+  <w:abstractNum w:abstractNumId="13">
     <w:nsid w:val="2D746871"/>
     <w:multiLevelType w:val="hybridMultilevel"/>
     <w:tmpl w:val="E8582930"/>
@@ -11063,7 +11785,7 @@
       </w:rPr>
     </w:lvl>
   </w:abstractNum>
-  <w:abstractNum w:abstractNumId="12">
+  <w:abstractNum w:abstractNumId="14">
     <w:nsid w:val="2F2B3175"/>
     <w:multiLevelType w:val="hybridMultilevel"/>
     <w:tmpl w:val="2D882536"/>
@@ -11176,7 +11898,7 @@
       </w:rPr>
     </w:lvl>
   </w:abstractNum>
-  <w:abstractNum w:abstractNumId="13">
+  <w:abstractNum w:abstractNumId="15">
     <w:nsid w:val="300A3EF7"/>
     <w:multiLevelType w:val="hybridMultilevel"/>
     <w:tmpl w:val="A0D6BCF4"/>
@@ -11289,7 +12011,7 @@
       </w:rPr>
     </w:lvl>
   </w:abstractNum>
-  <w:abstractNum w:abstractNumId="14">
+  <w:abstractNum w:abstractNumId="16">
     <w:nsid w:val="31194443"/>
     <w:multiLevelType w:val="hybridMultilevel"/>
     <w:tmpl w:val="F0B4D078"/>
@@ -11402,7 +12124,7 @@
       </w:rPr>
     </w:lvl>
   </w:abstractNum>
-  <w:abstractNum w:abstractNumId="15">
+  <w:abstractNum w:abstractNumId="17">
     <w:nsid w:val="336F592F"/>
     <w:multiLevelType w:val="hybridMultilevel"/>
     <w:tmpl w:val="56CC616A"/>
@@ -11515,7 +12237,7 @@
       </w:rPr>
     </w:lvl>
   </w:abstractNum>
-  <w:abstractNum w:abstractNumId="16">
+  <w:abstractNum w:abstractNumId="18">
     <w:nsid w:val="3B156110"/>
     <w:multiLevelType w:val="hybridMultilevel"/>
     <w:tmpl w:val="D6E49DD4"/>
@@ -11628,7 +12350,7 @@
       </w:rPr>
     </w:lvl>
   </w:abstractNum>
-  <w:abstractNum w:abstractNumId="17">
+  <w:abstractNum w:abstractNumId="19">
     <w:nsid w:val="3E0326FD"/>
     <w:multiLevelType w:val="hybridMultilevel"/>
     <w:tmpl w:val="78469624"/>
@@ -11741,7 +12463,7 @@
       </w:rPr>
     </w:lvl>
   </w:abstractNum>
-  <w:abstractNum w:abstractNumId="18">
+  <w:abstractNum w:abstractNumId="20">
     <w:nsid w:val="40C86EBF"/>
     <w:multiLevelType w:val="hybridMultilevel"/>
     <w:tmpl w:val="A7D41D30"/>
@@ -11854,7 +12576,7 @@
       </w:rPr>
     </w:lvl>
   </w:abstractNum>
-  <w:abstractNum w:abstractNumId="19">
+  <w:abstractNum w:abstractNumId="21">
     <w:nsid w:val="46114334"/>
     <w:multiLevelType w:val="hybridMultilevel"/>
     <w:tmpl w:val="A644E6A0"/>
@@ -11967,7 +12689,7 @@
       </w:rPr>
     </w:lvl>
   </w:abstractNum>
-  <w:abstractNum w:abstractNumId="20">
+  <w:abstractNum w:abstractNumId="22">
     <w:nsid w:val="4A334D74"/>
     <w:multiLevelType w:val="hybridMultilevel"/>
     <w:tmpl w:val="D932EB16"/>
@@ -12080,7 +12802,7 @@
       </w:rPr>
     </w:lvl>
   </w:abstractNum>
-  <w:abstractNum w:abstractNumId="21">
+  <w:abstractNum w:abstractNumId="23">
     <w:nsid w:val="4BE7169A"/>
     <w:multiLevelType w:val="hybridMultilevel"/>
     <w:tmpl w:val="7F58F3E0"/>
@@ -12193,7 +12915,7 @@
       </w:rPr>
     </w:lvl>
   </w:abstractNum>
-  <w:abstractNum w:abstractNumId="22">
+  <w:abstractNum w:abstractNumId="24">
     <w:nsid w:val="4E9312BF"/>
     <w:multiLevelType w:val="hybridMultilevel"/>
     <w:tmpl w:val="9DB84C42"/>
@@ -12279,7 +13001,7 @@
       </w:pPr>
     </w:lvl>
   </w:abstractNum>
-  <w:abstractNum w:abstractNumId="23">
+  <w:abstractNum w:abstractNumId="25">
     <w:nsid w:val="50C14682"/>
     <w:multiLevelType w:val="hybridMultilevel"/>
     <w:tmpl w:val="601801B4"/>
@@ -12392,7 +13114,7 @@
       </w:rPr>
     </w:lvl>
   </w:abstractNum>
-  <w:abstractNum w:abstractNumId="24">
+  <w:abstractNum w:abstractNumId="26">
     <w:nsid w:val="52C7600B"/>
     <w:multiLevelType w:val="hybridMultilevel"/>
     <w:tmpl w:val="971803CA"/>
@@ -12505,7 +13227,7 @@
       </w:rPr>
     </w:lvl>
   </w:abstractNum>
-  <w:abstractNum w:abstractNumId="25">
+  <w:abstractNum w:abstractNumId="27">
     <w:nsid w:val="564E28FD"/>
     <w:multiLevelType w:val="hybridMultilevel"/>
     <w:tmpl w:val="7EFE3F2A"/>
@@ -12618,7 +13340,7 @@
       </w:rPr>
     </w:lvl>
   </w:abstractNum>
-  <w:abstractNum w:abstractNumId="26">
+  <w:abstractNum w:abstractNumId="28">
     <w:nsid w:val="5E691E03"/>
     <w:multiLevelType w:val="hybridMultilevel"/>
     <w:tmpl w:val="165C3FDA"/>
@@ -12731,7 +13453,7 @@
       </w:rPr>
     </w:lvl>
   </w:abstractNum>
-  <w:abstractNum w:abstractNumId="27">
+  <w:abstractNum w:abstractNumId="29">
     <w:nsid w:val="5E7D2370"/>
     <w:multiLevelType w:val="hybridMultilevel"/>
     <w:tmpl w:val="504257F6"/>
@@ -12844,7 +13566,7 @@
       </w:rPr>
     </w:lvl>
   </w:abstractNum>
-  <w:abstractNum w:abstractNumId="28">
+  <w:abstractNum w:abstractNumId="30">
     <w:nsid w:val="60626388"/>
     <w:multiLevelType w:val="hybridMultilevel"/>
     <w:tmpl w:val="DC5656FC"/>
@@ -12957,7 +13679,7 @@
       </w:rPr>
     </w:lvl>
   </w:abstractNum>
-  <w:abstractNum w:abstractNumId="29">
+  <w:abstractNum w:abstractNumId="31">
     <w:nsid w:val="631747AB"/>
     <w:multiLevelType w:val="hybridMultilevel"/>
     <w:tmpl w:val="B5FC14CC"/>
@@ -13070,7 +13792,7 @@
       </w:rPr>
     </w:lvl>
   </w:abstractNum>
-  <w:abstractNum w:abstractNumId="30">
+  <w:abstractNum w:abstractNumId="32">
     <w:nsid w:val="673D5204"/>
     <w:multiLevelType w:val="hybridMultilevel"/>
     <w:tmpl w:val="406018A8"/>
@@ -13183,7 +13905,7 @@
       </w:rPr>
     </w:lvl>
   </w:abstractNum>
-  <w:abstractNum w:abstractNumId="31">
+  <w:abstractNum w:abstractNumId="33">
     <w:nsid w:val="6AE93DF6"/>
     <w:multiLevelType w:val="hybridMultilevel"/>
     <w:tmpl w:val="91608E66"/>
@@ -13296,7 +14018,7 @@
       </w:rPr>
     </w:lvl>
   </w:abstractNum>
-  <w:abstractNum w:abstractNumId="32">
+  <w:abstractNum w:abstractNumId="34">
     <w:nsid w:val="71F92E07"/>
     <w:multiLevelType w:val="hybridMultilevel"/>
     <w:tmpl w:val="1F8CC030"/>
@@ -13409,7 +14131,7 @@
       </w:rPr>
     </w:lvl>
   </w:abstractNum>
-  <w:abstractNum w:abstractNumId="33">
+  <w:abstractNum w:abstractNumId="35">
     <w:nsid w:val="72A03EA5"/>
     <w:multiLevelType w:val="hybridMultilevel"/>
     <w:tmpl w:val="EF04311C"/>
@@ -13522,7 +14244,7 @@
       </w:rPr>
     </w:lvl>
   </w:abstractNum>
-  <w:abstractNum w:abstractNumId="34">
+  <w:abstractNum w:abstractNumId="36">
     <w:nsid w:val="75213181"/>
     <w:multiLevelType w:val="hybridMultilevel"/>
     <w:tmpl w:val="9A7AAF1C"/>
@@ -13635,7 +14357,7 @@
       </w:rPr>
     </w:lvl>
   </w:abstractNum>
-  <w:abstractNum w:abstractNumId="35">
+  <w:abstractNum w:abstractNumId="37">
     <w:nsid w:val="78621BF0"/>
     <w:multiLevelType w:val="hybridMultilevel"/>
     <w:tmpl w:val="F85A420E"/>
@@ -13748,7 +14470,7 @@
       </w:rPr>
     </w:lvl>
   </w:abstractNum>
-  <w:abstractNum w:abstractNumId="36">
+  <w:abstractNum w:abstractNumId="38">
     <w:nsid w:val="7A2C41F9"/>
     <w:multiLevelType w:val="hybridMultilevel"/>
     <w:tmpl w:val="5C3A716A"/>
@@ -13861,7 +14583,7 @@
       </w:rPr>
     </w:lvl>
   </w:abstractNum>
-  <w:abstractNum w:abstractNumId="37">
+  <w:abstractNum w:abstractNumId="39">
     <w:nsid w:val="7C6C11A6"/>
     <w:multiLevelType w:val="hybridMultilevel"/>
     <w:tmpl w:val="A2B8FE66"/>
@@ -13974,7 +14696,7 @@
       </w:rPr>
     </w:lvl>
   </w:abstractNum>
-  <w:abstractNum w:abstractNumId="38">
+  <w:abstractNum w:abstractNumId="40">
     <w:nsid w:val="7E6377BA"/>
     <w:multiLevelType w:val="hybridMultilevel"/>
     <w:tmpl w:val="F6EC5248"/>
@@ -14088,121 +14810,127 @@
     </w:lvl>
   </w:abstractNum>
   <w:num w:numId="1">
-    <w:abstractNumId w:val="24"/>
+    <w:abstractNumId w:val="26"/>
   </w:num>
   <w:num w:numId="2">
-    <w:abstractNumId w:val="9"/>
+    <w:abstractNumId w:val="11"/>
   </w:num>
   <w:num w:numId="3">
-    <w:abstractNumId w:val="14"/>
+    <w:abstractNumId w:val="16"/>
   </w:num>
   <w:num w:numId="4">
-    <w:abstractNumId w:val="16"/>
+    <w:abstractNumId w:val="18"/>
   </w:num>
   <w:num w:numId="5">
-    <w:abstractNumId w:val="23"/>
+    <w:abstractNumId w:val="25"/>
   </w:num>
   <w:num w:numId="6">
-    <w:abstractNumId w:val="33"/>
+    <w:abstractNumId w:val="35"/>
   </w:num>
   <w:num w:numId="7">
     <w:abstractNumId w:val="7"/>
   </w:num>
   <w:num w:numId="8">
-    <w:abstractNumId w:val="29"/>
+    <w:abstractNumId w:val="31"/>
   </w:num>
   <w:num w:numId="9">
-    <w:abstractNumId w:val="12"/>
+    <w:abstractNumId w:val="14"/>
   </w:num>
   <w:num w:numId="10">
-    <w:abstractNumId w:val="37"/>
+    <w:abstractNumId w:val="39"/>
   </w:num>
   <w:num w:numId="11">
-    <w:abstractNumId w:val="34"/>
+    <w:abstractNumId w:val="36"/>
   </w:num>
   <w:num w:numId="12">
-    <w:abstractNumId w:val="13"/>
+    <w:abstractNumId w:val="15"/>
   </w:num>
   <w:num w:numId="13">
     <w:abstractNumId w:val="5"/>
   </w:num>
   <w:num w:numId="14">
-    <w:abstractNumId w:val="8"/>
+    <w:abstractNumId w:val="9"/>
   </w:num>
   <w:num w:numId="15">
-    <w:abstractNumId w:val="10"/>
+    <w:abstractNumId w:val="12"/>
   </w:num>
   <w:num w:numId="16">
-    <w:abstractNumId w:val="36"/>
+    <w:abstractNumId w:val="38"/>
   </w:num>
   <w:num w:numId="17">
-    <w:abstractNumId w:val="35"/>
+    <w:abstractNumId w:val="37"/>
   </w:num>
   <w:num w:numId="18">
-    <w:abstractNumId w:val="31"/>
+    <w:abstractNumId w:val="33"/>
   </w:num>
   <w:num w:numId="19">
-    <w:abstractNumId w:val="19"/>
+    <w:abstractNumId w:val="21"/>
   </w:num>
   <w:num w:numId="20">
-    <w:abstractNumId w:val="38"/>
+    <w:abstractNumId w:val="40"/>
   </w:num>
   <w:num w:numId="21">
-    <w:abstractNumId w:val="32"/>
+    <w:abstractNumId w:val="34"/>
   </w:num>
   <w:num w:numId="22">
-    <w:abstractNumId w:val="18"/>
+    <w:abstractNumId w:val="20"/>
   </w:num>
   <w:num w:numId="23">
     <w:abstractNumId w:val="1"/>
   </w:num>
   <w:num w:numId="24">
-    <w:abstractNumId w:val="27"/>
+    <w:abstractNumId w:val="29"/>
   </w:num>
   <w:num w:numId="25">
     <w:abstractNumId w:val="3"/>
   </w:num>
   <w:num w:numId="26">
-    <w:abstractNumId w:val="25"/>
+    <w:abstractNumId w:val="27"/>
   </w:num>
   <w:num w:numId="27">
-    <w:abstractNumId w:val="30"/>
+    <w:abstractNumId w:val="32"/>
   </w:num>
   <w:num w:numId="28">
     <w:abstractNumId w:val="6"/>
   </w:num>
   <w:num w:numId="29">
-    <w:abstractNumId w:val="17"/>
+    <w:abstractNumId w:val="19"/>
   </w:num>
   <w:num w:numId="30">
+    <w:abstractNumId w:val="30"/>
+  </w:num>
+  <w:num w:numId="31">
     <w:abstractNumId w:val="28"/>
   </w:num>
-  <w:num w:numId="31">
-    <w:abstractNumId w:val="26"/>
-  </w:num>
   <w:num w:numId="32">
-    <w:abstractNumId w:val="20"/>
+    <w:abstractNumId w:val="22"/>
   </w:num>
   <w:num w:numId="33">
-    <w:abstractNumId w:val="22"/>
+    <w:abstractNumId w:val="24"/>
   </w:num>
   <w:num w:numId="34">
-    <w:abstractNumId w:val="15"/>
+    <w:abstractNumId w:val="17"/>
   </w:num>
   <w:num w:numId="35">
     <w:abstractNumId w:val="4"/>
   </w:num>
   <w:num w:numId="36">
-    <w:abstractNumId w:val="11"/>
+    <w:abstractNumId w:val="13"/>
   </w:num>
   <w:num w:numId="37">
-    <w:abstractNumId w:val="21"/>
+    <w:abstractNumId w:val="23"/>
   </w:num>
   <w:num w:numId="38">
     <w:abstractNumId w:val="2"/>
   </w:num>
   <w:num w:numId="39">
     <w:abstractNumId w:val="0"/>
+  </w:num>
+  <w:num w:numId="40">
+    <w:abstractNumId w:val="10"/>
+  </w:num>
+  <w:num w:numId="41">
+    <w:abstractNumId w:val="8"/>
   </w:num>
 </w:numbering>
 </file>

</xml_diff>